<commit_message>
Added quotes to the nongame
</commit_message>
<xml_diff>
--- a/downloads/QR Template v500C.docx
+++ b/downloads/QR Template v500C.docx
@@ -3,6 +3,9 @@
 <w:document xmlns:wpc="http://schemas.microsoft.com/office/word/2010/wordprocessingCanvas" xmlns:cx="http://schemas.microsoft.com/office/drawing/2014/chartex" xmlns:cx1="http://schemas.microsoft.com/office/drawing/2015/9/8/chartex" xmlns:cx2="http://schemas.microsoft.com/office/drawing/2015/10/21/chartex" xmlns:cx3="http://schemas.microsoft.com/office/drawing/2016/5/9/chartex" xmlns:cx4="http://schemas.microsoft.com/office/drawing/2016/5/10/chartex" xmlns:cx5="http://schemas.microsoft.com/office/drawing/2016/5/11/chartex" xmlns:cx6="http://schemas.microsoft.com/office/drawing/2016/5/12/chartex" xmlns:cx7="http://schemas.microsoft.com/office/drawing/2016/5/13/chartex" xmlns:cx8="http://schemas.microsoft.com/office/drawing/2016/5/14/chartex" xmlns:mc="http://schemas.openxmlformats.org/markup-compatibility/2006" xmlns:aink="http://schemas.microsoft.com/office/drawing/2016/ink" xmlns:am3d="http://schemas.microsoft.com/office/drawing/2017/model3d" xmlns:o="urn:schemas-microsoft-com:office:office" xmlns:r="http://schemas.openxmlformats.org/officeDocument/2006/relationships" xmlns:m="http://schemas.openxmlformats.org/officeDocument/2006/math" xmlns:v="urn:schemas-microsoft-com:vml" xmlns:wp14="http://schemas.microsoft.com/office/word/2010/wordprocessingDrawing" xmlns:wp="http://schemas.openxmlformats.org/drawingml/2006/wordprocessingDrawing" xmlns:w10="urn:schemas-microsoft-com:office:word" xmlns:w="http://schemas.openxmlformats.org/wordprocessingml/2006/main" xmlns:w14="http://schemas.microsoft.com/office/word/2010/wordml" xmlns:w15="http://schemas.microsoft.com/office/word/2012/wordml" xmlns:w16cid="http://schemas.microsoft.com/office/word/2016/wordml/cid" xmlns:w16se="http://schemas.microsoft.com/office/word/2015/wordml/symex" xmlns:wpg="http://schemas.microsoft.com/office/word/2010/wordprocessingGroup" xmlns:wpi="http://schemas.microsoft.com/office/word/2010/wordprocessingInk" xmlns:wne="http://schemas.microsoft.com/office/word/2006/wordml" xmlns:wps="http://schemas.microsoft.com/office/word/2010/wordprocessingShape" mc:Ignorable="w14 w15 w16se w16cid wp14">
   <w:body>
     <w:p>
+      <w:pPr>
+        <w:spacing w:after="0"/>
+      </w:pPr>
       <w:bookmarkStart w:id="0" w:name="directions"/>
       <w:r>
         <w:pict w14:anchorId="0B45E682">
@@ -11,6 +14,18 @@
       </w:r>
     </w:p>
     <w:p>
+      <w:pPr>
+        <w:spacing w:after="80"/>
+      </w:pPr>
+      <w:r>
+        <w:t>q== ==q</w:t>
+      </w:r>
+    </w:p>
+    <w:p>
+      <w:pPr>
+        <w:spacing w:after="0"/>
+      </w:pPr>
+      <w:bookmarkStart w:id="1" w:name="_GoBack"/>
       <w:r>
         <w:rPr>
           <w:rFonts w:ascii="Arial" w:hAnsi="Arial" w:cs="Arial"/>
@@ -48,12 +63,19 @@
         <w:rPr>
           <w:rFonts w:ascii="Arial" w:hAnsi="Arial" w:cs="Arial"/>
         </w:rPr>
-        <w:t xml:space="preserve">or scan the QR code.   You will need to put in your </w:t>
-      </w:r>
+        <w:t xml:space="preserve">or scan the QR code.   You will </w:t>
+      </w:r>
+      <w:bookmarkEnd w:id="1"/>
       <w:r>
         <w:rPr>
           <w:rFonts w:ascii="Arial" w:hAnsi="Arial" w:cs="Arial"/>
         </w:rPr>
+        <w:t xml:space="preserve">need to put in your </w:t>
+      </w:r>
+      <w:r>
+        <w:rPr>
+          <w:rFonts w:ascii="Arial" w:hAnsi="Arial" w:cs="Arial"/>
+        </w:rPr>
         <w:t xml:space="preserve">Problem Number and </w:t>
       </w:r>
       <w:r>
@@ -116,15 +138,7 @@
         <w:rPr>
           <w:rFonts w:ascii="Arial" w:hAnsi="Arial" w:cs="Arial"/>
         </w:rPr>
-        <w:t xml:space="preserve"> Code” b</w:t>
-      </w:r>
-      <w:bookmarkStart w:id="1" w:name="_GoBack"/>
-      <w:bookmarkEnd w:id="1"/>
-      <w:r>
-        <w:rPr>
-          <w:rFonts w:ascii="Arial" w:hAnsi="Arial" w:cs="Arial"/>
-        </w:rPr>
-        <w:t xml:space="preserve">utton at the bottom of the sheet - </w:t>
+        <w:t xml:space="preserve"> Code” button at the bottom of the sheet - </w:t>
       </w:r>
       <w:r>
         <w:rPr>
@@ -215,16 +229,14 @@
         <w:rPr>
           <w:rFonts w:ascii="Arial" w:hAnsi="Arial" w:cs="Arial"/>
         </w:rPr>
-        <w:t xml:space="preserve">point deduction will be assessed if I cannot easily follow your work.  If you run into </w:t>
-      </w:r>
-      <w:proofErr w:type="gramStart"/>
+        <w:t>point deduction will be assessed if I cannot easily follow your work.  If you run into problems</w:t>
+      </w:r>
       <w:r>
         <w:rPr>
           <w:rFonts w:ascii="Arial" w:hAnsi="Arial" w:cs="Arial"/>
         </w:rPr>
-        <w:t>problems</w:t>
-      </w:r>
-      <w:proofErr w:type="gramEnd"/>
+        <w:t>,</w:t>
+      </w:r>
       <w:r>
         <w:rPr>
           <w:rFonts w:ascii="Arial" w:hAnsi="Arial" w:cs="Arial"/>
@@ -276,6 +288,7 @@
         </w:pict>
       </w:r>
     </w:p>
+    <w:p/>
     <w:p>
       <w:pPr>
         <w:spacing w:after="0"/>
@@ -1637,6 +1650,7 @@
         <w:ind w:hanging="180"/>
       </w:pPr>
       <w:r>
+        <w:lastRenderedPageBreak/>
         <w:t>==v</w:t>
       </w:r>
     </w:p>
@@ -1664,7 +1678,6 @@
         </w:rPr>
       </w:pPr>
       <w:r>
-        <w:lastRenderedPageBreak/>
         <w:pict w14:anchorId="4C290F19">
           <v:rect id="_x0000_i1029" style="width:0;height:1.5pt" o:hralign="center" o:hrstd="t" o:hr="t" fillcolor="#a0a0a0" stroked="f"/>
         </w:pict>
@@ -2737,6 +2750,7 @@
   <w:rsids>
     <w:rsidRoot w:val="00A85D0F"/>
     <w:rsid w:val="00180FDC"/>
+    <w:rsid w:val="002A0C80"/>
     <w:rsid w:val="003F6261"/>
     <w:rsid w:val="0044467B"/>
     <w:rsid w:val="00545953"/>
@@ -3485,7 +3499,7 @@
 </file>
 
 <file path=customXml/itemProps1.xml><?xml version="1.0" encoding="utf-8"?>
-<ds:datastoreItem xmlns:ds="http://schemas.openxmlformats.org/officeDocument/2006/customXml" ds:itemID="{DBC5F819-3B6E-4EC0-AF09-65318076FE4E}">
+<ds:datastoreItem xmlns:ds="http://schemas.openxmlformats.org/officeDocument/2006/customXml" ds:itemID="{74DECF2A-FA6B-4748-8BE5-AE9115A4BE75}">
   <ds:schemaRefs>
     <ds:schemaRef ds:uri="http://schemas.openxmlformats.org/officeDocument/2006/bibliography"/>
   </ds:schemaRefs>

</xml_diff>

<commit_message>
added sigFig Function and minor bug fixes
</commit_message>
<xml_diff>
--- a/downloads/QR Template v500C.docx
+++ b/downloads/QR Template v500C.docx
@@ -7,15 +7,17 @@
         <w:spacing w:after="0"/>
       </w:pPr>
       <w:bookmarkStart w:id="0" w:name="directions"/>
+      <w:bookmarkStart w:id="1" w:name="_GoBack"/>
       <w:r>
         <w:pict w14:anchorId="0B45E682">
           <v:rect id="_x0000_i1025" style="width:0;height:1.5pt" o:hralign="center" o:hrstd="t" o:hr="t" fillcolor="#a0a0a0" stroked="f"/>
         </w:pict>
       </w:r>
     </w:p>
-    <w:p>
-      <w:pPr>
-        <w:spacing w:after="80"/>
+    <w:bookmarkEnd w:id="1"/>
+    <w:p>
+      <w:pPr>
+        <w:spacing w:after="0"/>
       </w:pPr>
       <w:r>
         <w:t>q== ==q</w:t>
@@ -25,7 +27,16 @@
       <w:pPr>
         <w:spacing w:after="0"/>
       </w:pPr>
-      <w:bookmarkStart w:id="1" w:name="_GoBack"/>
+      <w:r>
+        <w:pict w14:anchorId="6BD35358">
+          <v:rect id="_x0000_i1026" style="width:0;height:1.5pt" o:hralign="center" o:hrstd="t" o:hr="t" fillcolor="#a0a0a0" stroked="f"/>
+        </w:pict>
+      </w:r>
+    </w:p>
+    <w:p>
+      <w:pPr>
+        <w:spacing w:after="0"/>
+      </w:pPr>
       <w:r>
         <w:rPr>
           <w:rFonts w:ascii="Arial" w:hAnsi="Arial" w:cs="Arial"/>
@@ -63,14 +74,7 @@
         <w:rPr>
           <w:rFonts w:ascii="Arial" w:hAnsi="Arial" w:cs="Arial"/>
         </w:rPr>
-        <w:t xml:space="preserve">or scan the QR code.   You will </w:t>
-      </w:r>
-      <w:bookmarkEnd w:id="1"/>
-      <w:r>
-        <w:rPr>
-          <w:rFonts w:ascii="Arial" w:hAnsi="Arial" w:cs="Arial"/>
-        </w:rPr>
-        <w:t xml:space="preserve">need to put in your </w:t>
+        <w:t xml:space="preserve">or scan the QR code.   You will need to put in your </w:t>
       </w:r>
       <w:r>
         <w:rPr>
@@ -284,7 +288,7 @@
       </w:r>
       <w:r>
         <w:pict w14:anchorId="4141935F">
-          <v:rect id="_x0000_i1026" style="width:0;height:1.5pt" o:hralign="center" o:hrstd="t" o:hr="t" fillcolor="#a0a0a0" stroked="f"/>
+          <v:rect id="_x0000_i1027" style="width:0;height:1.5pt" o:hralign="center" o:hrstd="t" o:hr="t" fillcolor="#a0a0a0" stroked="f"/>
         </w:pict>
       </w:r>
     </w:p>
@@ -343,19 +347,7 @@
         <w:rPr>
           <w:color w:val="385623" w:themeColor="accent6" w:themeShade="80"/>
         </w:rPr>
-        <w:t xml:space="preserve">Please delete these directions </w:t>
-      </w:r>
-      <w:r>
-        <w:rPr>
-          <w:color w:val="385623" w:themeColor="accent6" w:themeShade="80"/>
-        </w:rPr>
-        <w:t>before writing problem if layout is important</w:t>
-      </w:r>
-      <w:r>
-        <w:rPr>
-          <w:color w:val="385623" w:themeColor="accent6" w:themeShade="80"/>
-        </w:rPr>
-        <w:t xml:space="preserve">.  The </w:t>
+        <w:t xml:space="preserve"> The </w:t>
       </w:r>
       <w:r>
         <w:rPr>
@@ -393,7 +385,19 @@
         <w:rPr>
           <w:color w:val="385623" w:themeColor="accent6" w:themeShade="80"/>
         </w:rPr>
-        <w:t xml:space="preserve"> will delete them </w:t>
+        <w:t xml:space="preserve"> will delete the</w:t>
+      </w:r>
+      <w:r>
+        <w:rPr>
+          <w:color w:val="385623" w:themeColor="accent6" w:themeShade="80"/>
+        </w:rPr>
+        <w:t>se direction</w:t>
+      </w:r>
+      <w:r>
+        <w:rPr>
+          <w:color w:val="385623" w:themeColor="accent6" w:themeShade="80"/>
+        </w:rPr>
+        <w:t xml:space="preserve"> </w:t>
       </w:r>
       <w:r>
         <w:rPr>
@@ -441,13 +445,7 @@
         <w:rPr>
           <w:color w:val="385623" w:themeColor="accent6" w:themeShade="80"/>
         </w:rPr>
-        <w:t xml:space="preserve">around this section) </w:t>
-      </w:r>
-      <w:r>
-        <w:rPr>
-          <w:color w:val="385623" w:themeColor="accent6" w:themeShade="80"/>
-        </w:rPr>
-        <w:t>otherwise</w:t>
+        <w:t>around this section)</w:t>
       </w:r>
       <w:r>
         <w:rPr>
@@ -486,13 +484,13 @@
         <w:rPr>
           <w:color w:val="385623" w:themeColor="accent6" w:themeShade="80"/>
         </w:rPr>
-        <w:t xml:space="preserve">For non-game problems - </w:t>
-      </w:r>
-      <w:r>
-        <w:rPr>
-          <w:color w:val="385623" w:themeColor="accent6" w:themeShade="80"/>
-        </w:rPr>
-        <w:t>compose the problem in this template.  Any variable parameters should be put in the form ##</w:t>
+        <w:t>C</w:t>
+      </w:r>
+      <w:r>
+        <w:rPr>
+          <w:color w:val="385623" w:themeColor="accent6" w:themeShade="80"/>
+        </w:rPr>
+        <w:t>ompose the problem in this template.  Any variable parameters should be put in the form ##</w:t>
       </w:r>
       <w:proofErr w:type="spellStart"/>
       <w:r>
@@ -588,34 +586,8 @@
         <w:rPr>
           <w:color w:val="385623" w:themeColor="accent6" w:themeShade="80"/>
         </w:rPr>
-        <w:t xml:space="preserve"> o</w:t>
-      </w:r>
-      <w:r>
-        <w:rPr>
-          <w:color w:val="385623" w:themeColor="accent6" w:themeShade="80"/>
-        </w:rPr>
-        <w:t xml:space="preserve">r </w:t>
-      </w:r>
-      <w:r>
-        <w:rPr>
-          <w:color w:val="385623" w:themeColor="accent6" w:themeShade="80"/>
-        </w:rPr>
-        <w:t xml:space="preserve">up to three game variables </w:t>
-      </w:r>
-      <w:proofErr w:type="spellStart"/>
-      <w:r>
-        <w:rPr>
-          <w:color w:val="385623" w:themeColor="accent6" w:themeShade="80"/>
-        </w:rPr>
-        <w:t>g</w:t>
-      </w:r>
-      <w:r>
-        <w:rPr>
-          <w:color w:val="385623" w:themeColor="accent6" w:themeShade="80"/>
-        </w:rPr>
-        <w:t>#_num</w:t>
-      </w:r>
-      <w:proofErr w:type="spellEnd"/>
+        <w:t>.</w:t>
+      </w:r>
       <w:r>
         <w:rPr>
           <w:color w:val="385623" w:themeColor="accent6" w:themeShade="80"/>
@@ -626,33 +598,135 @@
         <w:rPr>
           <w:color w:val="385623" w:themeColor="accent6" w:themeShade="80"/>
         </w:rPr>
-        <w:t xml:space="preserve">or </w:t>
-      </w:r>
-      <w:proofErr w:type="spellStart"/>
-      <w:r>
-        <w:rPr>
-          <w:color w:val="385623" w:themeColor="accent6" w:themeShade="80"/>
-        </w:rPr>
-        <w:t>g</w:t>
-      </w:r>
-      <w:r>
-        <w:rPr>
-          <w:color w:val="385623" w:themeColor="accent6" w:themeShade="80"/>
-        </w:rPr>
-        <w:t>#_txt</w:t>
-      </w:r>
-      <w:proofErr w:type="spellEnd"/>
-      <w:r>
-        <w:rPr>
-          <w:color w:val="385623" w:themeColor="accent6" w:themeShade="80"/>
-        </w:rPr>
-        <w:t xml:space="preserve"> where # is 1,2 or 3.  </w:t>
-      </w:r>
-      <w:r>
-        <w:rPr>
-          <w:color w:val="385623" w:themeColor="accent6" w:themeShade="80"/>
-        </w:rPr>
-        <w:t>More details and examples on the website.</w:t>
+        <w:t xml:space="preserve"> Repeated instances of the variable should be </w:t>
+      </w:r>
+      <w:proofErr w:type="gramStart"/>
+      <w:r>
+        <w:rPr>
+          <w:color w:val="385623" w:themeColor="accent6" w:themeShade="80"/>
+        </w:rPr>
+        <w:t>exactly the same</w:t>
+      </w:r>
+      <w:proofErr w:type="gramEnd"/>
+      <w:r>
+        <w:rPr>
+          <w:color w:val="385623" w:themeColor="accent6" w:themeShade="80"/>
+        </w:rPr>
+        <w:t xml:space="preserve"> as the first occurrence (use copy/paste).  </w:t>
+      </w:r>
+      <w:r>
+        <w:rPr>
+          <w:color w:val="385623" w:themeColor="accent6" w:themeShade="80"/>
+        </w:rPr>
+        <w:t>Denote different parts of the problem</w:t>
+      </w:r>
+      <w:r>
+        <w:rPr>
+          <w:color w:val="385623" w:themeColor="accent6" w:themeShade="80"/>
+        </w:rPr>
+        <w:t xml:space="preserve"> that will be computer checked </w:t>
+      </w:r>
+      <w:r>
+        <w:rPr>
+          <w:color w:val="385623" w:themeColor="accent6" w:themeShade="80"/>
+        </w:rPr>
+        <w:t xml:space="preserve">with </w:t>
+      </w:r>
+      <w:r>
+        <w:rPr>
+          <w:color w:val="385623" w:themeColor="accent6" w:themeShade="80"/>
+        </w:rPr>
+        <w:t>p</w:t>
+      </w:r>
+      <w:r>
+        <w:rPr>
+          <w:color w:val="385623" w:themeColor="accent6" w:themeShade="80"/>
+        </w:rPr>
+        <w:t>==</w:t>
+      </w:r>
+      <w:r>
+        <w:rPr>
+          <w:color w:val="385623" w:themeColor="accent6" w:themeShade="80"/>
+        </w:rPr>
+        <w:t>a</w:t>
+      </w:r>
+      <w:r>
+        <w:rPr>
+          <w:color w:val="385623" w:themeColor="accent6" w:themeShade="80"/>
+        </w:rPr>
+        <w:t>==</w:t>
+      </w:r>
+      <w:r>
+        <w:rPr>
+          <w:color w:val="385623" w:themeColor="accent6" w:themeShade="80"/>
+        </w:rPr>
+        <w:t>p</w:t>
+      </w:r>
+      <w:r>
+        <w:rPr>
+          <w:color w:val="385623" w:themeColor="accent6" w:themeShade="80"/>
+        </w:rPr>
+        <w:t xml:space="preserve">, </w:t>
+      </w:r>
+      <w:r>
+        <w:rPr>
+          <w:color w:val="385623" w:themeColor="accent6" w:themeShade="80"/>
+        </w:rPr>
+        <w:t>p</w:t>
+      </w:r>
+      <w:r>
+        <w:rPr>
+          <w:color w:val="385623" w:themeColor="accent6" w:themeShade="80"/>
+        </w:rPr>
+        <w:t>==</w:t>
+      </w:r>
+      <w:r>
+        <w:rPr>
+          <w:color w:val="385623" w:themeColor="accent6" w:themeShade="80"/>
+        </w:rPr>
+        <w:t>b</w:t>
+      </w:r>
+      <w:r>
+        <w:rPr>
+          <w:color w:val="385623" w:themeColor="accent6" w:themeShade="80"/>
+        </w:rPr>
+        <w:t>==</w:t>
+      </w:r>
+      <w:r>
+        <w:rPr>
+          <w:color w:val="385623" w:themeColor="accent6" w:themeShade="80"/>
+        </w:rPr>
+        <w:t>p</w:t>
+      </w:r>
+      <w:r>
+        <w:rPr>
+          <w:color w:val="385623" w:themeColor="accent6" w:themeShade="80"/>
+        </w:rPr>
+        <w:t>…</w:t>
+      </w:r>
+      <w:r>
+        <w:rPr>
+          <w:color w:val="385623" w:themeColor="accent6" w:themeShade="80"/>
+        </w:rPr>
+        <w:t>p</w:t>
+      </w:r>
+      <w:r>
+        <w:rPr>
+          <w:color w:val="385623" w:themeColor="accent6" w:themeShade="80"/>
+        </w:rPr>
+        <w:t>==</w:t>
+      </w:r>
+      <w:r>
+        <w:rPr>
+          <w:color w:val="385623" w:themeColor="accent6" w:themeShade="80"/>
+        </w:rPr>
+        <w:t>j</w:t>
+      </w:r>
+      <w:r>
+        <w:rPr>
+          <w:color w:val="385623" w:themeColor="accent6" w:themeShade="80"/>
+        </w:rPr>
+        <w:t>==</w:t>
       </w:r>
       <w:r>
         <w:rPr>
@@ -664,135 +738,25 @@
         <w:rPr>
           <w:color w:val="385623" w:themeColor="accent6" w:themeShade="80"/>
         </w:rPr>
-        <w:t xml:space="preserve"> Repeated instances of the variable should be </w:t>
-      </w:r>
-      <w:proofErr w:type="gramStart"/>
-      <w:r>
-        <w:rPr>
-          <w:color w:val="385623" w:themeColor="accent6" w:themeShade="80"/>
-        </w:rPr>
-        <w:t>exactly the same</w:t>
-      </w:r>
-      <w:proofErr w:type="gramEnd"/>
-      <w:r>
-        <w:rPr>
-          <w:color w:val="385623" w:themeColor="accent6" w:themeShade="80"/>
-        </w:rPr>
-        <w:t xml:space="preserve"> as the first occurrence (use copy/paste).  </w:t>
-      </w:r>
-      <w:r>
-        <w:rPr>
-          <w:color w:val="385623" w:themeColor="accent6" w:themeShade="80"/>
-        </w:rPr>
-        <w:t>Denote different parts of the problem</w:t>
-      </w:r>
-      <w:r>
-        <w:rPr>
-          <w:color w:val="385623" w:themeColor="accent6" w:themeShade="80"/>
-        </w:rPr>
-        <w:t xml:space="preserve"> that will be computer checked </w:t>
-      </w:r>
-      <w:r>
-        <w:rPr>
-          <w:color w:val="385623" w:themeColor="accent6" w:themeShade="80"/>
-        </w:rPr>
-        <w:t xml:space="preserve">with </w:t>
-      </w:r>
-      <w:r>
-        <w:rPr>
-          <w:color w:val="385623" w:themeColor="accent6" w:themeShade="80"/>
-        </w:rPr>
-        <w:t>p</w:t>
-      </w:r>
-      <w:r>
-        <w:rPr>
-          <w:color w:val="385623" w:themeColor="accent6" w:themeShade="80"/>
-        </w:rPr>
-        <w:t>==</w:t>
-      </w:r>
-      <w:r>
-        <w:rPr>
-          <w:color w:val="385623" w:themeColor="accent6" w:themeShade="80"/>
-        </w:rPr>
-        <w:t>a</w:t>
-      </w:r>
-      <w:r>
-        <w:rPr>
-          <w:color w:val="385623" w:themeColor="accent6" w:themeShade="80"/>
-        </w:rPr>
-        <w:t>==</w:t>
-      </w:r>
-      <w:r>
-        <w:rPr>
-          <w:color w:val="385623" w:themeColor="accent6" w:themeShade="80"/>
-        </w:rPr>
-        <w:t>p</w:t>
-      </w:r>
-      <w:r>
-        <w:rPr>
-          <w:color w:val="385623" w:themeColor="accent6" w:themeShade="80"/>
-        </w:rPr>
-        <w:t xml:space="preserve">, </w:t>
-      </w:r>
-      <w:r>
-        <w:rPr>
-          <w:color w:val="385623" w:themeColor="accent6" w:themeShade="80"/>
-        </w:rPr>
-        <w:t>p</w:t>
-      </w:r>
-      <w:r>
-        <w:rPr>
-          <w:color w:val="385623" w:themeColor="accent6" w:themeShade="80"/>
-        </w:rPr>
-        <w:t>==</w:t>
-      </w:r>
-      <w:r>
-        <w:rPr>
-          <w:color w:val="385623" w:themeColor="accent6" w:themeShade="80"/>
-        </w:rPr>
-        <w:t>b</w:t>
-      </w:r>
-      <w:r>
-        <w:rPr>
-          <w:color w:val="385623" w:themeColor="accent6" w:themeShade="80"/>
-        </w:rPr>
-        <w:t>==</w:t>
-      </w:r>
-      <w:r>
-        <w:rPr>
-          <w:color w:val="385623" w:themeColor="accent6" w:themeShade="80"/>
-        </w:rPr>
-        <w:t>p</w:t>
-      </w:r>
-      <w:r>
-        <w:rPr>
-          <w:color w:val="385623" w:themeColor="accent6" w:themeShade="80"/>
-        </w:rPr>
-        <w:t>…</w:t>
-      </w:r>
-      <w:r>
-        <w:rPr>
-          <w:color w:val="385623" w:themeColor="accent6" w:themeShade="80"/>
-        </w:rPr>
-        <w:t>p</w:t>
-      </w:r>
-      <w:r>
-        <w:rPr>
-          <w:color w:val="385623" w:themeColor="accent6" w:themeShade="80"/>
-        </w:rPr>
-        <w:t>==</w:t>
-      </w:r>
-      <w:r>
-        <w:rPr>
-          <w:color w:val="385623" w:themeColor="accent6" w:themeShade="80"/>
-        </w:rPr>
-        <w:t>j</w:t>
-      </w:r>
-      <w:r>
-        <w:rPr>
-          <w:color w:val="385623" w:themeColor="accent6" w:themeShade="80"/>
-        </w:rPr>
-        <w:t>==</w:t>
+        <w:t xml:space="preserve">p </w:t>
+      </w:r>
+      <w:r>
+        <w:rPr>
+          <w:color w:val="385623" w:themeColor="accent6" w:themeShade="80"/>
+        </w:rPr>
+        <w:t xml:space="preserve">(these will be replaced with a) b) later </w:t>
+      </w:r>
+      <w:r>
+        <w:rPr>
+          <w:color w:val="385623" w:themeColor="accent6" w:themeShade="80"/>
+        </w:rPr>
+        <w:t>by a macro</w:t>
+      </w:r>
+      <w:r>
+        <w:rPr>
+          <w:color w:val="385623" w:themeColor="accent6" w:themeShade="80"/>
+        </w:rPr>
+        <w:t xml:space="preserve"> in QRP</w:t>
       </w:r>
       <w:r>
         <w:rPr>
@@ -804,43 +768,7 @@
         <w:rPr>
           <w:color w:val="385623" w:themeColor="accent6" w:themeShade="80"/>
         </w:rPr>
-        <w:t xml:space="preserve">p </w:t>
-      </w:r>
-      <w:r>
-        <w:rPr>
-          <w:color w:val="385623" w:themeColor="accent6" w:themeShade="80"/>
-        </w:rPr>
-        <w:t xml:space="preserve">(these will be replaced with a) b) later </w:t>
-      </w:r>
-      <w:r>
-        <w:rPr>
-          <w:color w:val="385623" w:themeColor="accent6" w:themeShade="80"/>
-        </w:rPr>
-        <w:t>by a macro</w:t>
-      </w:r>
-      <w:r>
-        <w:rPr>
-          <w:color w:val="385623" w:themeColor="accent6" w:themeShade="80"/>
-        </w:rPr>
-        <w:t xml:space="preserve"> in QRP</w:t>
-      </w:r>
-      <w:r>
-        <w:rPr>
-          <w:color w:val="385623" w:themeColor="accent6" w:themeShade="80"/>
-        </w:rPr>
-        <w:t xml:space="preserve"> </w:t>
-      </w:r>
-      <w:r>
-        <w:rPr>
-          <w:color w:val="385623" w:themeColor="accent6" w:themeShade="80"/>
-        </w:rPr>
         <w:t xml:space="preserve">solve) </w:t>
-      </w:r>
-      <w:r>
-        <w:rPr>
-          <w:color w:val="385623" w:themeColor="accent6" w:themeShade="80"/>
-        </w:rPr>
-        <w:t xml:space="preserve">If this is a non-game problem skip to step </w:t>
       </w:r>
     </w:p>
     <w:p>
@@ -861,7 +789,19 @@
         <w:rPr>
           <w:color w:val="385623" w:themeColor="accent6" w:themeShade="80"/>
         </w:rPr>
-        <w:t xml:space="preserve">) Add different higher level qualitative questions at the end of the problem. </w:t>
+        <w:t>) Add higher level qualitative questions at the end of the problem</w:t>
+      </w:r>
+      <w:r>
+        <w:rPr>
+          <w:color w:val="385623" w:themeColor="accent6" w:themeShade="80"/>
+        </w:rPr>
+        <w:t xml:space="preserve"> (between w== and ==w)</w:t>
+      </w:r>
+      <w:r>
+        <w:rPr>
+          <w:color w:val="385623" w:themeColor="accent6" w:themeShade="80"/>
+        </w:rPr>
+        <w:t xml:space="preserve">. </w:t>
       </w:r>
     </w:p>
     <w:p>
@@ -894,19 +834,13 @@
         <w:rPr>
           <w:color w:val="385623" w:themeColor="accent6" w:themeShade="80"/>
         </w:rPr>
-        <w:t>Delete these directions</w:t>
-      </w:r>
-      <w:r>
-        <w:rPr>
-          <w:color w:val="385623" w:themeColor="accent6" w:themeShade="80"/>
-        </w:rPr>
-        <w:t xml:space="preserve"> </w:t>
-      </w:r>
-      <w:r>
-        <w:rPr>
-          <w:color w:val="385623" w:themeColor="accent6" w:themeShade="80"/>
-        </w:rPr>
-        <w:t xml:space="preserve">Open the </w:t>
+        <w:t>Save and close this document then o</w:t>
+      </w:r>
+      <w:r>
+        <w:rPr>
+          <w:color w:val="385623" w:themeColor="accent6" w:themeShade="80"/>
+        </w:rPr>
+        <w:t xml:space="preserve">pen the </w:t>
       </w:r>
       <w:proofErr w:type="spellStart"/>
       <w:r>
@@ -925,7 +859,13 @@
         <w:rPr>
           <w:color w:val="385623" w:themeColor="accent6" w:themeShade="80"/>
         </w:rPr>
-        <w:t>Solution</w:t>
+        <w:t>Sol</w:t>
+      </w:r>
+      <w:r>
+        <w:rPr>
+          <w:color w:val="385623" w:themeColor="accent6" w:themeShade="80"/>
+        </w:rPr>
+        <w:t>ve</w:t>
       </w:r>
       <w:proofErr w:type="spellEnd"/>
       <w:r>
@@ -1264,6 +1204,12 @@
         </w:rPr>
         <w:t>.</w:t>
       </w:r>
+      <w:r>
+        <w:rPr>
+          <w:color w:val="385623" w:themeColor="accent6" w:themeShade="80"/>
+        </w:rPr>
+        <w:t xml:space="preserve"> q== ==q denotes where the quote goes – delete this markup if you do not want the random quotes to show up.</w:t>
+      </w:r>
     </w:p>
     <w:p>
       <w:pPr>
@@ -1275,7 +1221,7 @@
       </w:pPr>
       <w:r>
         <w:pict w14:anchorId="76C8761D">
-          <v:rect id="_x0000_i1027" style="width:0;height:1.5pt" o:hralign="center" o:hrstd="t" o:hr="t" fillcolor="#a0a0a0" stroked="f"/>
+          <v:rect id="_x0000_i1028" style="width:0;height:1.5pt" o:hralign="center" o:hrstd="t" o:hr="t" fillcolor="#a0a0a0" stroked="f"/>
         </w:pict>
       </w:r>
     </w:p>
@@ -1637,7 +1583,7 @@
       </w:pPr>
       <w:r>
         <w:pict w14:anchorId="03681CE4">
-          <v:rect id="_x0000_i1028" style="width:0;height:1.5pt" o:hralign="center" o:hrstd="t" o:hr="t" fillcolor="#a0a0a0" stroked="f"/>
+          <v:rect id="_x0000_i1029" style="width:0;height:1.5pt" o:hralign="center" o:hrstd="t" o:hr="t" fillcolor="#a0a0a0" stroked="f"/>
         </w:pict>
       </w:r>
     </w:p>
@@ -1650,7 +1596,6 @@
         <w:ind w:hanging="180"/>
       </w:pPr>
       <w:r>
-        <w:lastRenderedPageBreak/>
         <w:t>==v</w:t>
       </w:r>
     </w:p>
@@ -1678,8 +1623,9 @@
         </w:rPr>
       </w:pPr>
       <w:r>
+        <w:lastRenderedPageBreak/>
         <w:pict w14:anchorId="4C290F19">
-          <v:rect id="_x0000_i1029" style="width:0;height:1.5pt" o:hralign="center" o:hrstd="t" o:hr="t" fillcolor="#a0a0a0" stroked="f"/>
+          <v:rect id="_x0000_i1030" style="width:0;height:1.5pt" o:hralign="center" o:hrstd="t" o:hr="t" fillcolor="#a0a0a0" stroked="f"/>
         </w:pict>
       </w:r>
     </w:p>
@@ -2751,6 +2697,8 @@
     <w:rsidRoot w:val="00A85D0F"/>
     <w:rsid w:val="00180FDC"/>
     <w:rsid w:val="002A0C80"/>
+    <w:rsid w:val="00346ECF"/>
+    <w:rsid w:val="003C77AC"/>
     <w:rsid w:val="003F6261"/>
     <w:rsid w:val="0044467B"/>
     <w:rsid w:val="00545953"/>
@@ -3499,7 +3447,7 @@
 </file>
 
 <file path=customXml/itemProps1.xml><?xml version="1.0" encoding="utf-8"?>
-<ds:datastoreItem xmlns:ds="http://schemas.openxmlformats.org/officeDocument/2006/customXml" ds:itemID="{74DECF2A-FA6B-4748-8BE5-AE9115A4BE75}">
+<ds:datastoreItem xmlns:ds="http://schemas.openxmlformats.org/officeDocument/2006/customXml" ds:itemID="{ECD52A0B-CCEE-40DB-87DE-1386FDFC7B91}">
   <ds:schemaRefs>
     <ds:schemaRef ds:uri="http://schemas.openxmlformats.org/officeDocument/2006/bibliography"/>
   </ds:schemaRefs>

</xml_diff>

<commit_message>
misc bug fixes - concat was not backward compatable
Changed the v== ==v markup for the basecase to x== ==x so it would not get deleted in subsequent merge file on 2nd and more documents
</commit_message>
<xml_diff>
--- a/downloads/QR Template v500C.docx
+++ b/downloads/QR Template v500C.docx
@@ -7,14 +7,12 @@
         <w:spacing w:after="0"/>
       </w:pPr>
       <w:bookmarkStart w:id="0" w:name="directions"/>
-      <w:bookmarkStart w:id="1" w:name="_GoBack"/>
       <w:r>
         <w:pict w14:anchorId="0B45E682">
           <v:rect id="_x0000_i1025" style="width:0;height:1.5pt" o:hralign="center" o:hrstd="t" o:hr="t" fillcolor="#a0a0a0" stroked="f"/>
         </w:pict>
       </w:r>
     </w:p>
-    <w:bookmarkEnd w:id="1"/>
     <w:p>
       <w:pPr>
         <w:spacing w:after="0"/>
@@ -1259,6 +1257,8 @@
         </w:rPr>
         <w:tab/>
       </w:r>
+      <w:bookmarkStart w:id="1" w:name="_GoBack"/>
+      <w:bookmarkEnd w:id="1"/>
     </w:p>
     <w:p>
       <w:pPr>
@@ -1562,7 +1562,10 @@
         <w:ind w:hanging="180"/>
       </w:pPr>
       <w:r>
-        <w:t xml:space="preserve">v== </w:t>
+        <w:t>x</w:t>
+      </w:r>
+      <w:r>
+        <w:t xml:space="preserve">== </w:t>
       </w:r>
       <w:r>
         <w:rPr>
@@ -1596,7 +1599,10 @@
         <w:ind w:hanging="180"/>
       </w:pPr>
       <w:r>
-        <w:t>==v</w:t>
+        <w:t>==</w:t>
+      </w:r>
+      <w:r>
+        <w:t>x</w:t>
       </w:r>
     </w:p>
     <w:p>
@@ -2701,6 +2707,7 @@
     <w:rsid w:val="003C77AC"/>
     <w:rsid w:val="003F6261"/>
     <w:rsid w:val="0044467B"/>
+    <w:rsid w:val="0047533E"/>
     <w:rsid w:val="00545953"/>
     <w:rsid w:val="006E0FF8"/>
     <w:rsid w:val="007D30F0"/>
@@ -3447,7 +3454,7 @@
 </file>
 
 <file path=customXml/itemProps1.xml><?xml version="1.0" encoding="utf-8"?>
-<ds:datastoreItem xmlns:ds="http://schemas.openxmlformats.org/officeDocument/2006/customXml" ds:itemID="{ECD52A0B-CCEE-40DB-87DE-1386FDFC7B91}">
+<ds:datastoreItem xmlns:ds="http://schemas.openxmlformats.org/officeDocument/2006/customXml" ds:itemID="{8BEA29A9-1025-4F7D-A1C1-06740080C0B4}">
   <ds:schemaRefs>
     <ds:schemaRef ds:uri="http://schemas.openxmlformats.org/officeDocument/2006/bibliography"/>
   </ds:schemaRefs>

</xml_diff>

<commit_message>
updated to give reasonable responce
THis has been  a long time.  The desktop app did not behave as expected. Still a bug putting in graphics and need to work on the VBA to make the html file
</commit_message>
<xml_diff>
--- a/downloads/QR Template v500C.docx
+++ b/downloads/QR Template v500C.docx
@@ -4,14 +4,12 @@
   <w:body>
     <w:p>
       <w:pPr>
-        <w:spacing w:after="0"/>
+        <w:ind w:left="-360"/>
+        <w:rPr>
+          <w:rFonts w:ascii="Arial" w:hAnsi="Arial" w:cs="Arial"/>
+        </w:rPr>
       </w:pPr>
       <w:bookmarkStart w:id="0" w:name="directions"/>
-      <w:r>
-        <w:pict w14:anchorId="0B45E682">
-          <v:rect id="_x0000_i1025" style="width:0;height:1.5pt" o:hralign="center" o:hrstd="t" o:hr="t" fillcolor="#a0a0a0" stroked="f"/>
-        </w:pict>
-      </w:r>
     </w:p>
     <w:p>
       <w:pPr>
@@ -192,46 +190,33 @@
         <w:rPr>
           <w:rFonts w:ascii="Arial" w:hAnsi="Arial" w:cs="Arial"/>
         </w:rPr>
-        <w:t xml:space="preserve">.  Documenting your work is important – please return this sheet along with your work.  </w:t>
-      </w:r>
-      <w:r>
-        <w:rPr>
-          <w:rFonts w:ascii="Arial" w:hAnsi="Arial" w:cs="Arial"/>
-        </w:rPr>
-        <w:t xml:space="preserve">A </w:t>
-      </w:r>
-      <w:sdt>
-        <w:sdtPr>
-          <w:rPr>
-            <w:rFonts w:ascii="Arial" w:hAnsi="Arial" w:cs="Arial"/>
-          </w:rPr>
-          <w:id w:val="-1167016659"/>
-          <w:placeholder>
-            <w:docPart w:val="38AD21B34053465ABE5BE66EDEA5B944"/>
-          </w:placeholder>
-          <w:text/>
-        </w:sdtPr>
-        <w:sdtEndPr/>
-        <w:sdtContent>
-          <w:r>
-            <w:rPr>
-              <w:rFonts w:ascii="Arial" w:hAnsi="Arial" w:cs="Arial"/>
-            </w:rPr>
-            <w:t>30</w:t>
-          </w:r>
-        </w:sdtContent>
-      </w:sdt>
-      <w:r>
-        <w:rPr>
-          <w:rFonts w:ascii="Arial" w:hAnsi="Arial" w:cs="Arial"/>
-        </w:rPr>
-        <w:t>-</w:t>
-      </w:r>
-      <w:r>
-        <w:rPr>
-          <w:rFonts w:ascii="Arial" w:hAnsi="Arial" w:cs="Arial"/>
-        </w:rPr>
-        <w:t>point deduction will be assessed if I cannot easily follow your work.  If you run into problems</w:t>
+        <w:t xml:space="preserve">.  </w:t>
+      </w:r>
+      <w:r>
+        <w:rPr>
+          <w:rFonts w:ascii="Arial" w:hAnsi="Arial" w:cs="Arial"/>
+        </w:rPr>
+        <w:t xml:space="preserve">No credit for the computer graded part of problem if a clear </w:t>
+      </w:r>
+      <w:proofErr w:type="spellStart"/>
+      <w:r>
+        <w:rPr>
+          <w:rFonts w:ascii="Arial" w:hAnsi="Arial" w:cs="Arial"/>
+        </w:rPr>
+        <w:t>rtn</w:t>
+      </w:r>
+      <w:proofErr w:type="spellEnd"/>
+      <w:r>
+        <w:rPr>
+          <w:rFonts w:ascii="Arial" w:hAnsi="Arial" w:cs="Arial"/>
+        </w:rPr>
+        <w:t xml:space="preserve"> Code is not provided.  </w:t>
+      </w:r>
+      <w:r>
+        <w:rPr>
+          <w:rFonts w:ascii="Arial" w:hAnsi="Arial" w:cs="Arial"/>
+        </w:rPr>
+        <w:t>Documenting your work is important – please return this sheet along with your work.  If you run into problems</w:t>
       </w:r>
       <w:r>
         <w:rPr>
@@ -249,29 +234,14 @@
         <w:rPr>
           <w:rFonts w:ascii="Arial" w:hAnsi="Arial" w:cs="Arial"/>
         </w:rPr>
-        <w:t xml:space="preserve">see if you can get the answers to the base-case problem.  If you still are having problems, contact </w:t>
-      </w:r>
-      <w:sdt>
-        <w:sdtPr>
-          <w:rPr>
-            <w:rFonts w:ascii="Arial" w:hAnsi="Arial" w:cs="Arial"/>
-          </w:rPr>
-          <w:id w:val="-994189190"/>
-          <w:placeholder>
-            <w:docPart w:val="38AD21B34053465ABE5BE66EDEA5B944"/>
-          </w:placeholder>
-          <w:text/>
-        </w:sdtPr>
-        <w:sdtEndPr/>
-        <w:sdtContent>
-          <w:r>
-            <w:rPr>
-              <w:rFonts w:ascii="Arial" w:hAnsi="Arial" w:cs="Arial"/>
-            </w:rPr>
-            <w:t>me</w:t>
-          </w:r>
-        </w:sdtContent>
-      </w:sdt>
+        <w:t>see if you can get the answers to the base-case problem</w:t>
+      </w:r>
+      <w:r>
+        <w:rPr>
+          <w:rFonts w:ascii="Arial" w:hAnsi="Arial" w:cs="Arial"/>
+        </w:rPr>
+        <w:t xml:space="preserve"> and use the problem hints</w:t>
+      </w:r>
       <w:r>
         <w:rPr>
           <w:rFonts w:ascii="Arial" w:hAnsi="Arial" w:cs="Arial"/>
@@ -290,7 +260,6 @@
         </w:pict>
       </w:r>
     </w:p>
-    <w:p/>
     <w:p>
       <w:pPr>
         <w:spacing w:after="0"/>
@@ -1257,8 +1226,6 @@
         </w:rPr>
         <w:tab/>
       </w:r>
-      <w:bookmarkStart w:id="1" w:name="_GoBack"/>
-      <w:bookmarkEnd w:id="1"/>
     </w:p>
     <w:p>
       <w:pPr>
@@ -1559,13 +1526,15 @@
           <w:tab w:val="left" w:pos="270"/>
         </w:tabs>
         <w:spacing w:after="0"/>
-        <w:ind w:hanging="180"/>
       </w:pPr>
       <w:r>
         <w:t>x</w:t>
       </w:r>
       <w:r>
         <w:t xml:space="preserve">== </w:t>
+      </w:r>
+      <w:r>
+        <w:t xml:space="preserve">  </w:t>
       </w:r>
       <w:r>
         <w:rPr>
@@ -1596,7 +1565,6 @@
           <w:tab w:val="left" w:pos="270"/>
         </w:tabs>
         <w:spacing w:after="0"/>
-        <w:ind w:hanging="180"/>
       </w:pPr>
       <w:r>
         <w:t>==</w:t>
@@ -1611,7 +1579,6 @@
           <w:tab w:val="left" w:pos="270"/>
         </w:tabs>
         <w:spacing w:after="0"/>
-        <w:ind w:hanging="180"/>
       </w:pPr>
       <w:r>
         <w:t>u</w:t>
@@ -1629,7 +1596,6 @@
         </w:rPr>
       </w:pPr>
       <w:r>
-        <w:lastRenderedPageBreak/>
         <w:pict w14:anchorId="4C290F19">
           <v:rect id="_x0000_i1030" style="width:0;height:1.5pt" o:hralign="center" o:hrstd="t" o:hr="t" fillcolor="#a0a0a0" stroked="f"/>
         </w:pict>
@@ -1641,9 +1607,9 @@
           <w:tab w:val="left" w:pos="270"/>
         </w:tabs>
         <w:spacing w:after="0"/>
-        <w:ind w:hanging="180"/>
-      </w:pPr>
-      <w:r>
+      </w:pPr>
+      <w:r>
+        <w:lastRenderedPageBreak/>
         <w:t>==</w:t>
       </w:r>
       <w:r>
@@ -1668,33 +1634,7 @@
         <w:t xml:space="preserve">== </w:t>
       </w:r>
       <w:r>
-        <w:t xml:space="preserve">Please answer </w:t>
-      </w:r>
-      <w:sdt>
-        <w:sdtPr>
-          <w:tag w:val="wNum"/>
-          <w:id w:val="377128188"/>
-          <w:placeholder>
-            <w:docPart w:val="EF695F7B88234B1DA5C3CF6F6B602AD0"/>
-          </w:placeholder>
-          <w15:color w:val="FF9900"/>
-          <w:text/>
-        </w:sdtPr>
-        <w:sdtEndPr/>
-        <w:sdtContent>
-          <w:r>
-            <w:t>two</w:t>
-          </w:r>
-        </w:sdtContent>
-      </w:sdt>
-      <w:r>
-        <w:t xml:space="preserve"> </w:t>
-      </w:r>
-      <w:r>
-        <w:t>of the</w:t>
-      </w:r>
-      <w:r>
-        <w:t xml:space="preserve"> following in type written format and hand in with your assignment</w:t>
+        <w:t>The following short answer / reflection questions are available with this problem</w:t>
       </w:r>
     </w:p>
     <w:p>
@@ -1710,7 +1650,6 @@
         <w:tabs>
           <w:tab w:val="left" w:pos="270"/>
         </w:tabs>
-        <w:ind w:hanging="180"/>
       </w:pPr>
       <w:proofErr w:type="spellStart"/>
       <w:r>
@@ -1718,7 +1657,10 @@
       </w:r>
       <w:proofErr w:type="spellEnd"/>
       <w:r>
-        <w:t>) Find a reference for the price of the material you were given.  What was the price of this material 5 years ago, 10 years ago?  Is this material more expensive than iron?  Cite your reference(s)</w:t>
+        <w:t xml:space="preserve">) </w:t>
+      </w:r>
+      <w:r>
+        <w:t xml:space="preserve">Answer in type written form the following.  Did you get the answer to the problem on the first try?  If not, what mistake did you make?  How could you minimize this mistake in the future?  What concepts were involved in this problem?  Give one specific example where the concepts in this problem could be applied to another system.  </w:t>
       </w:r>
     </w:p>
     <w:p>
@@ -1726,7 +1668,6 @@
         <w:tabs>
           <w:tab w:val="left" w:pos="270"/>
         </w:tabs>
-        <w:ind w:hanging="180"/>
       </w:pPr>
       <w:r>
         <w:t>ii) Comparing the disc above to a utility access cover in the middle of some streets (aka manhole covers).  Would this be a good material for these covers?  Why or why not?  Besides making them out of different material what two different modifications could be performed on the discs to make them more suitable for this application.</w:t>
@@ -1737,10 +1678,23 @@
         <w:tabs>
           <w:tab w:val="left" w:pos="270"/>
         </w:tabs>
-        <w:ind w:hanging="180"/>
-      </w:pPr>
-      <w:r>
-        <w:t>iii) Investigate the history of the material on the web.  When was this material discovered or made?  How is it currently manufactured and where?  Please cite at least two sources.</w:t>
+      </w:pPr>
+      <w:r>
+        <w:t xml:space="preserve">iii) </w:t>
+      </w:r>
+      <w:r>
+        <w:t xml:space="preserve">What </w:t>
+      </w:r>
+      <w:proofErr w:type="gramStart"/>
+      <w:r>
+        <w:t>are</w:t>
+      </w:r>
+      <w:proofErr w:type="gramEnd"/>
+      <w:r>
+        <w:t xml:space="preserve"> some safety and societal implications of making street covers out of the material selected.  Write at least four sentences exploring this</w:t>
+      </w:r>
+      <w:r>
+        <w:t>.</w:t>
       </w:r>
     </w:p>
     <w:p>
@@ -1749,7 +1703,6 @@
           <w:tab w:val="left" w:pos="270"/>
         </w:tabs>
         <w:spacing w:after="0"/>
-        <w:ind w:hanging="180"/>
       </w:pPr>
       <w:r>
         <w:t>==</w:t>
@@ -1768,9 +1721,14 @@
       </w:pPr>
     </w:p>
     <w:sectPr>
-      <w:headerReference w:type="first" r:id="rId8"/>
+      <w:headerReference w:type="even" r:id="rId8"/>
+      <w:headerReference w:type="default" r:id="rId9"/>
+      <w:footerReference w:type="even" r:id="rId10"/>
+      <w:footerReference w:type="default" r:id="rId11"/>
+      <w:headerReference w:type="first" r:id="rId12"/>
+      <w:footerReference w:type="first" r:id="rId13"/>
       <w:pgSz w:w="12240" w:h="15840"/>
-      <w:pgMar w:top="1440" w:right="1080" w:bottom="1440" w:left="1080" w:header="720" w:footer="720" w:gutter="0"/>
+      <w:pgMar w:top="1440" w:right="1080" w:bottom="1440" w:left="1080" w:header="432" w:footer="720" w:gutter="0"/>
       <w:cols w:space="720"/>
       <w:titlePg/>
       <w:docGrid w:linePitch="360"/>
@@ -1804,6 +1762,36 @@
 </w:endnotes>
 </file>
 
+<file path=word/footer1.xml><?xml version="1.0" encoding="utf-8"?>
+<w:ftr xmlns:wpc="http://schemas.microsoft.com/office/word/2010/wordprocessingCanvas" xmlns:cx="http://schemas.microsoft.com/office/drawing/2014/chartex" xmlns:cx1="http://schemas.microsoft.com/office/drawing/2015/9/8/chartex" xmlns:cx2="http://schemas.microsoft.com/office/drawing/2015/10/21/chartex" xmlns:cx3="http://schemas.microsoft.com/office/drawing/2016/5/9/chartex" xmlns:cx4="http://schemas.microsoft.com/office/drawing/2016/5/10/chartex" xmlns:cx5="http://schemas.microsoft.com/office/drawing/2016/5/11/chartex" xmlns:cx6="http://schemas.microsoft.com/office/drawing/2016/5/12/chartex" xmlns:cx7="http://schemas.microsoft.com/office/drawing/2016/5/13/chartex" xmlns:cx8="http://schemas.microsoft.com/office/drawing/2016/5/14/chartex" xmlns:mc="http://schemas.openxmlformats.org/markup-compatibility/2006" xmlns:aink="http://schemas.microsoft.com/office/drawing/2016/ink" xmlns:am3d="http://schemas.microsoft.com/office/drawing/2017/model3d" xmlns:o="urn:schemas-microsoft-com:office:office" xmlns:r="http://schemas.openxmlformats.org/officeDocument/2006/relationships" xmlns:m="http://schemas.openxmlformats.org/officeDocument/2006/math" xmlns:v="urn:schemas-microsoft-com:vml" xmlns:wp14="http://schemas.microsoft.com/office/word/2010/wordprocessingDrawing" xmlns:wp="http://schemas.openxmlformats.org/drawingml/2006/wordprocessingDrawing" xmlns:w10="urn:schemas-microsoft-com:office:word" xmlns:w="http://schemas.openxmlformats.org/wordprocessingml/2006/main" xmlns:w14="http://schemas.microsoft.com/office/word/2010/wordml" xmlns:w15="http://schemas.microsoft.com/office/word/2012/wordml" xmlns:w16cid="http://schemas.microsoft.com/office/word/2016/wordml/cid" xmlns:w16se="http://schemas.microsoft.com/office/word/2015/wordml/symex" xmlns:wpg="http://schemas.microsoft.com/office/word/2010/wordprocessingGroup" xmlns:wpi="http://schemas.microsoft.com/office/word/2010/wordprocessingInk" xmlns:wne="http://schemas.microsoft.com/office/word/2006/wordml" xmlns:wps="http://schemas.microsoft.com/office/word/2010/wordprocessingShape" mc:Ignorable="w14 w15 w16se w16cid wp14">
+  <w:p>
+    <w:pPr>
+      <w:pStyle w:val="Footer"/>
+    </w:pPr>
+  </w:p>
+</w:ftr>
+</file>
+
+<file path=word/footer2.xml><?xml version="1.0" encoding="utf-8"?>
+<w:ftr xmlns:wpc="http://schemas.microsoft.com/office/word/2010/wordprocessingCanvas" xmlns:cx="http://schemas.microsoft.com/office/drawing/2014/chartex" xmlns:cx1="http://schemas.microsoft.com/office/drawing/2015/9/8/chartex" xmlns:cx2="http://schemas.microsoft.com/office/drawing/2015/10/21/chartex" xmlns:cx3="http://schemas.microsoft.com/office/drawing/2016/5/9/chartex" xmlns:cx4="http://schemas.microsoft.com/office/drawing/2016/5/10/chartex" xmlns:cx5="http://schemas.microsoft.com/office/drawing/2016/5/11/chartex" xmlns:cx6="http://schemas.microsoft.com/office/drawing/2016/5/12/chartex" xmlns:cx7="http://schemas.microsoft.com/office/drawing/2016/5/13/chartex" xmlns:cx8="http://schemas.microsoft.com/office/drawing/2016/5/14/chartex" xmlns:mc="http://schemas.openxmlformats.org/markup-compatibility/2006" xmlns:aink="http://schemas.microsoft.com/office/drawing/2016/ink" xmlns:am3d="http://schemas.microsoft.com/office/drawing/2017/model3d" xmlns:o="urn:schemas-microsoft-com:office:office" xmlns:r="http://schemas.openxmlformats.org/officeDocument/2006/relationships" xmlns:m="http://schemas.openxmlformats.org/officeDocument/2006/math" xmlns:v="urn:schemas-microsoft-com:vml" xmlns:wp14="http://schemas.microsoft.com/office/word/2010/wordprocessingDrawing" xmlns:wp="http://schemas.openxmlformats.org/drawingml/2006/wordprocessingDrawing" xmlns:w10="urn:schemas-microsoft-com:office:word" xmlns:w="http://schemas.openxmlformats.org/wordprocessingml/2006/main" xmlns:w14="http://schemas.microsoft.com/office/word/2010/wordml" xmlns:w15="http://schemas.microsoft.com/office/word/2012/wordml" xmlns:w16cid="http://schemas.microsoft.com/office/word/2016/wordml/cid" xmlns:w16se="http://schemas.microsoft.com/office/word/2015/wordml/symex" xmlns:wpg="http://schemas.microsoft.com/office/word/2010/wordprocessingGroup" xmlns:wpi="http://schemas.microsoft.com/office/word/2010/wordprocessingInk" xmlns:wne="http://schemas.microsoft.com/office/word/2006/wordml" xmlns:wps="http://schemas.microsoft.com/office/word/2010/wordprocessingShape" mc:Ignorable="w14 w15 w16se w16cid wp14">
+  <w:p>
+    <w:pPr>
+      <w:pStyle w:val="Footer"/>
+    </w:pPr>
+  </w:p>
+</w:ftr>
+</file>
+
+<file path=word/footer3.xml><?xml version="1.0" encoding="utf-8"?>
+<w:ftr xmlns:wpc="http://schemas.microsoft.com/office/word/2010/wordprocessingCanvas" xmlns:cx="http://schemas.microsoft.com/office/drawing/2014/chartex" xmlns:cx1="http://schemas.microsoft.com/office/drawing/2015/9/8/chartex" xmlns:cx2="http://schemas.microsoft.com/office/drawing/2015/10/21/chartex" xmlns:cx3="http://schemas.microsoft.com/office/drawing/2016/5/9/chartex" xmlns:cx4="http://schemas.microsoft.com/office/drawing/2016/5/10/chartex" xmlns:cx5="http://schemas.microsoft.com/office/drawing/2016/5/11/chartex" xmlns:cx6="http://schemas.microsoft.com/office/drawing/2016/5/12/chartex" xmlns:cx7="http://schemas.microsoft.com/office/drawing/2016/5/13/chartex" xmlns:cx8="http://schemas.microsoft.com/office/drawing/2016/5/14/chartex" xmlns:mc="http://schemas.openxmlformats.org/markup-compatibility/2006" xmlns:aink="http://schemas.microsoft.com/office/drawing/2016/ink" xmlns:am3d="http://schemas.microsoft.com/office/drawing/2017/model3d" xmlns:o="urn:schemas-microsoft-com:office:office" xmlns:r="http://schemas.openxmlformats.org/officeDocument/2006/relationships" xmlns:m="http://schemas.openxmlformats.org/officeDocument/2006/math" xmlns:v="urn:schemas-microsoft-com:vml" xmlns:wp14="http://schemas.microsoft.com/office/word/2010/wordprocessingDrawing" xmlns:wp="http://schemas.openxmlformats.org/drawingml/2006/wordprocessingDrawing" xmlns:w10="urn:schemas-microsoft-com:office:word" xmlns:w="http://schemas.openxmlformats.org/wordprocessingml/2006/main" xmlns:w14="http://schemas.microsoft.com/office/word/2010/wordml" xmlns:w15="http://schemas.microsoft.com/office/word/2012/wordml" xmlns:w16cid="http://schemas.microsoft.com/office/word/2016/wordml/cid" xmlns:w16se="http://schemas.microsoft.com/office/word/2015/wordml/symex" xmlns:wpg="http://schemas.microsoft.com/office/word/2010/wordprocessingGroup" xmlns:wpi="http://schemas.microsoft.com/office/word/2010/wordprocessingInk" xmlns:wne="http://schemas.microsoft.com/office/word/2006/wordml" xmlns:wps="http://schemas.microsoft.com/office/word/2010/wordprocessingShape" mc:Ignorable="w14 w15 w16se w16cid wp14">
+  <w:p>
+    <w:pPr>
+      <w:pStyle w:val="Footer"/>
+    </w:pPr>
+  </w:p>
+</w:ftr>
+</file>
+
 <file path=word/footnotes.xml><?xml version="1.0" encoding="utf-8"?>
 <w:footnotes xmlns:wpc="http://schemas.microsoft.com/office/word/2010/wordprocessingCanvas" xmlns:cx="http://schemas.microsoft.com/office/drawing/2014/chartex" xmlns:cx1="http://schemas.microsoft.com/office/drawing/2015/9/8/chartex" xmlns:cx2="http://schemas.microsoft.com/office/drawing/2015/10/21/chartex" xmlns:cx3="http://schemas.microsoft.com/office/drawing/2016/5/9/chartex" xmlns:cx4="http://schemas.microsoft.com/office/drawing/2016/5/10/chartex" xmlns:cx5="http://schemas.microsoft.com/office/drawing/2016/5/11/chartex" xmlns:cx6="http://schemas.microsoft.com/office/drawing/2016/5/12/chartex" xmlns:cx7="http://schemas.microsoft.com/office/drawing/2016/5/13/chartex" xmlns:cx8="http://schemas.microsoft.com/office/drawing/2016/5/14/chartex" xmlns:mc="http://schemas.openxmlformats.org/markup-compatibility/2006" xmlns:aink="http://schemas.microsoft.com/office/drawing/2016/ink" xmlns:am3d="http://schemas.microsoft.com/office/drawing/2017/model3d" xmlns:o="urn:schemas-microsoft-com:office:office" xmlns:r="http://schemas.openxmlformats.org/officeDocument/2006/relationships" xmlns:m="http://schemas.openxmlformats.org/officeDocument/2006/math" xmlns:v="urn:schemas-microsoft-com:vml" xmlns:wp14="http://schemas.microsoft.com/office/word/2010/wordprocessingDrawing" xmlns:wp="http://schemas.openxmlformats.org/drawingml/2006/wordprocessingDrawing" xmlns:w10="urn:schemas-microsoft-com:office:word" xmlns:w="http://schemas.openxmlformats.org/wordprocessingml/2006/main" xmlns:w14="http://schemas.microsoft.com/office/word/2010/wordml" xmlns:w15="http://schemas.microsoft.com/office/word/2012/wordml" xmlns:w16cid="http://schemas.microsoft.com/office/word/2016/wordml/cid" xmlns:w16se="http://schemas.microsoft.com/office/word/2015/wordml/symex" xmlns:wpg="http://schemas.microsoft.com/office/word/2010/wordprocessingGroup" xmlns:wpi="http://schemas.microsoft.com/office/word/2010/wordprocessingInk" xmlns:wne="http://schemas.microsoft.com/office/word/2006/wordml" xmlns:wps="http://schemas.microsoft.com/office/word/2010/wordprocessingShape" mc:Ignorable="w14 w15 w16se w16cid wp14">
   <w:footnote w:type="separator" w:id="-1">
@@ -1831,6 +1819,34 @@
 
 <file path=word/header1.xml><?xml version="1.0" encoding="utf-8"?>
 <w:hdr xmlns:wpc="http://schemas.microsoft.com/office/word/2010/wordprocessingCanvas" xmlns:cx="http://schemas.microsoft.com/office/drawing/2014/chartex" xmlns:cx1="http://schemas.microsoft.com/office/drawing/2015/9/8/chartex" xmlns:cx2="http://schemas.microsoft.com/office/drawing/2015/10/21/chartex" xmlns:cx3="http://schemas.microsoft.com/office/drawing/2016/5/9/chartex" xmlns:cx4="http://schemas.microsoft.com/office/drawing/2016/5/10/chartex" xmlns:cx5="http://schemas.microsoft.com/office/drawing/2016/5/11/chartex" xmlns:cx6="http://schemas.microsoft.com/office/drawing/2016/5/12/chartex" xmlns:cx7="http://schemas.microsoft.com/office/drawing/2016/5/13/chartex" xmlns:cx8="http://schemas.microsoft.com/office/drawing/2016/5/14/chartex" xmlns:mc="http://schemas.openxmlformats.org/markup-compatibility/2006" xmlns:aink="http://schemas.microsoft.com/office/drawing/2016/ink" xmlns:am3d="http://schemas.microsoft.com/office/drawing/2017/model3d" xmlns:o="urn:schemas-microsoft-com:office:office" xmlns:r="http://schemas.openxmlformats.org/officeDocument/2006/relationships" xmlns:m="http://schemas.openxmlformats.org/officeDocument/2006/math" xmlns:v="urn:schemas-microsoft-com:vml" xmlns:wp14="http://schemas.microsoft.com/office/word/2010/wordprocessingDrawing" xmlns:wp="http://schemas.openxmlformats.org/drawingml/2006/wordprocessingDrawing" xmlns:w10="urn:schemas-microsoft-com:office:word" xmlns:w="http://schemas.openxmlformats.org/wordprocessingml/2006/main" xmlns:w14="http://schemas.microsoft.com/office/word/2010/wordml" xmlns:w15="http://schemas.microsoft.com/office/word/2012/wordml" xmlns:w16cid="http://schemas.microsoft.com/office/word/2016/wordml/cid" xmlns:w16se="http://schemas.microsoft.com/office/word/2015/wordml/symex" xmlns:wpg="http://schemas.microsoft.com/office/word/2010/wordprocessingGroup" xmlns:wpi="http://schemas.microsoft.com/office/word/2010/wordprocessingInk" xmlns:wne="http://schemas.microsoft.com/office/word/2006/wordml" xmlns:wps="http://schemas.microsoft.com/office/word/2010/wordprocessingShape" mc:Ignorable="w14 w15 w16se w16cid wp14">
+  <w:p>
+    <w:pPr>
+      <w:pStyle w:val="Header"/>
+    </w:pPr>
+  </w:p>
+</w:hdr>
+</file>
+
+<file path=word/header2.xml><?xml version="1.0" encoding="utf-8"?>
+<w:hdr xmlns:wpc="http://schemas.microsoft.com/office/word/2010/wordprocessingCanvas" xmlns:cx="http://schemas.microsoft.com/office/drawing/2014/chartex" xmlns:cx1="http://schemas.microsoft.com/office/drawing/2015/9/8/chartex" xmlns:cx2="http://schemas.microsoft.com/office/drawing/2015/10/21/chartex" xmlns:cx3="http://schemas.microsoft.com/office/drawing/2016/5/9/chartex" xmlns:cx4="http://schemas.microsoft.com/office/drawing/2016/5/10/chartex" xmlns:cx5="http://schemas.microsoft.com/office/drawing/2016/5/11/chartex" xmlns:cx6="http://schemas.microsoft.com/office/drawing/2016/5/12/chartex" xmlns:cx7="http://schemas.microsoft.com/office/drawing/2016/5/13/chartex" xmlns:cx8="http://schemas.microsoft.com/office/drawing/2016/5/14/chartex" xmlns:mc="http://schemas.openxmlformats.org/markup-compatibility/2006" xmlns:aink="http://schemas.microsoft.com/office/drawing/2016/ink" xmlns:am3d="http://schemas.microsoft.com/office/drawing/2017/model3d" xmlns:o="urn:schemas-microsoft-com:office:office" xmlns:r="http://schemas.openxmlformats.org/officeDocument/2006/relationships" xmlns:m="http://schemas.openxmlformats.org/officeDocument/2006/math" xmlns:v="urn:schemas-microsoft-com:vml" xmlns:wp14="http://schemas.microsoft.com/office/word/2010/wordprocessingDrawing" xmlns:wp="http://schemas.openxmlformats.org/drawingml/2006/wordprocessingDrawing" xmlns:w10="urn:schemas-microsoft-com:office:word" xmlns:w="http://schemas.openxmlformats.org/wordprocessingml/2006/main" xmlns:w14="http://schemas.microsoft.com/office/word/2010/wordml" xmlns:w15="http://schemas.microsoft.com/office/word/2012/wordml" xmlns:w16cid="http://schemas.microsoft.com/office/word/2016/wordml/cid" xmlns:w16se="http://schemas.microsoft.com/office/word/2015/wordml/symex" xmlns:wpg="http://schemas.microsoft.com/office/word/2010/wordprocessingGroup" xmlns:wpi="http://schemas.microsoft.com/office/word/2010/wordprocessingInk" xmlns:wne="http://schemas.microsoft.com/office/word/2006/wordml" xmlns:wps="http://schemas.microsoft.com/office/word/2010/wordprocessingShape" mc:Ignorable="w14 w15 w16se w16cid wp14">
+  <w:p>
+    <w:pPr>
+      <w:pStyle w:val="Header"/>
+    </w:pPr>
+  </w:p>
+</w:hdr>
+</file>
+
+<file path=word/header3.xml><?xml version="1.0" encoding="utf-8"?>
+<w:hdr xmlns:wpc="http://schemas.microsoft.com/office/word/2010/wordprocessingCanvas" xmlns:cx="http://schemas.microsoft.com/office/drawing/2014/chartex" xmlns:cx1="http://schemas.microsoft.com/office/drawing/2015/9/8/chartex" xmlns:cx2="http://schemas.microsoft.com/office/drawing/2015/10/21/chartex" xmlns:cx3="http://schemas.microsoft.com/office/drawing/2016/5/9/chartex" xmlns:cx4="http://schemas.microsoft.com/office/drawing/2016/5/10/chartex" xmlns:cx5="http://schemas.microsoft.com/office/drawing/2016/5/11/chartex" xmlns:cx6="http://schemas.microsoft.com/office/drawing/2016/5/12/chartex" xmlns:cx7="http://schemas.microsoft.com/office/drawing/2016/5/13/chartex" xmlns:cx8="http://schemas.microsoft.com/office/drawing/2016/5/14/chartex" xmlns:mc="http://schemas.openxmlformats.org/markup-compatibility/2006" xmlns:aink="http://schemas.microsoft.com/office/drawing/2016/ink" xmlns:am3d="http://schemas.microsoft.com/office/drawing/2017/model3d" xmlns:o="urn:schemas-microsoft-com:office:office" xmlns:r="http://schemas.openxmlformats.org/officeDocument/2006/relationships" xmlns:m="http://schemas.openxmlformats.org/officeDocument/2006/math" xmlns:v="urn:schemas-microsoft-com:vml" xmlns:wp14="http://schemas.microsoft.com/office/word/2010/wordprocessingDrawing" xmlns:wp="http://schemas.openxmlformats.org/drawingml/2006/wordprocessingDrawing" xmlns:w10="urn:schemas-microsoft-com:office:word" xmlns:w="http://schemas.openxmlformats.org/wordprocessingml/2006/main" xmlns:w14="http://schemas.microsoft.com/office/word/2010/wordml" xmlns:w15="http://schemas.microsoft.com/office/word/2012/wordml" xmlns:w16cid="http://schemas.microsoft.com/office/word/2016/wordml/cid" xmlns:w16se="http://schemas.microsoft.com/office/word/2015/wordml/symex" xmlns:wpg="http://schemas.microsoft.com/office/word/2010/wordprocessingGroup" xmlns:wpi="http://schemas.microsoft.com/office/word/2010/wordprocessingInk" xmlns:wne="http://schemas.microsoft.com/office/word/2006/wordml" xmlns:wps="http://schemas.microsoft.com/office/word/2010/wordprocessingShape" mc:Ignorable="w14 w15 w16se w16cid wp14">
+  <w:p>
+    <w:pPr>
+      <w:spacing w:after="0"/>
+      <w:ind w:left="90"/>
+    </w:pPr>
+    <w:bookmarkStart w:id="1" w:name="_GoBack"/>
+    <w:bookmarkEnd w:id="1"/>
+  </w:p>
   <w:p>
     <w:pPr>
       <w:ind w:left="-360"/>
@@ -1844,7 +1860,7 @@
         <w:noProof/>
       </w:rPr>
       <w:drawing>
-        <wp:anchor distT="0" distB="0" distL="114300" distR="114300" simplePos="0" relativeHeight="251658240" behindDoc="1" locked="0" layoutInCell="1" allowOverlap="1" wp14:anchorId="2A02C211" wp14:editId="72D3B9AB">
+        <wp:anchor distT="0" distB="0" distL="114300" distR="114300" simplePos="0" relativeHeight="251659264" behindDoc="1" locked="0" layoutInCell="1" allowOverlap="1" wp14:anchorId="6786BFFE" wp14:editId="37807460">
           <wp:simplePos x="0" y="0"/>
           <wp:positionH relativeFrom="column">
             <wp:posOffset>6038850</wp:posOffset>
@@ -1875,7 +1891,7 @@
                   <pic:cNvPicPr/>
                 </pic:nvPicPr>
                 <pic:blipFill>
-                  <a:blip r:embed="rId1">
+                  <a:blip r:embed="rId1" cstate="print">
                     <a:extLst>
                       <a:ext uri="{28A0092B-C50C-407E-A947-70E740481C1C}">
                         <a14:useLocalDpi xmlns:a14="http://schemas.microsoft.com/office/drawing/2010/main" val="0"/>
@@ -1916,7 +1932,7 @@
         <w:noProof/>
       </w:rPr>
       <w:drawing>
-        <wp:anchor distT="0" distB="0" distL="114300" distR="114300" simplePos="0" relativeHeight="251659264" behindDoc="1" locked="0" layoutInCell="1" allowOverlap="1" wp14:anchorId="22774B91" wp14:editId="29D95592">
+        <wp:anchor distT="0" distB="0" distL="114300" distR="114300" simplePos="0" relativeHeight="251660288" behindDoc="1" locked="0" layoutInCell="1" allowOverlap="1" wp14:anchorId="55FD5F70" wp14:editId="74434059">
           <wp:simplePos x="0" y="0"/>
           <wp:positionH relativeFrom="column">
             <wp:posOffset>-133350</wp:posOffset>
@@ -1947,7 +1963,7 @@
                   <pic:cNvPicPr/>
                 </pic:nvPicPr>
                 <pic:blipFill>
-                  <a:blip r:embed="rId3">
+                  <a:blip r:embed="rId3" cstate="print">
                     <a:extLst>
                       <a:ext uri="{28A0092B-C50C-407E-A947-70E740481C1C}">
                         <a14:useLocalDpi xmlns:a14="http://schemas.microsoft.com/office/drawing/2010/main" val="0"/>
@@ -1995,27 +2011,12 @@
       <w:rPr>
         <w:rFonts w:ascii="Arial" w:hAnsi="Arial" w:cs="Arial"/>
       </w:rPr>
-      <w:t>n== ==n</w:t>
-    </w:r>
-    <w:r>
-      <w:rPr>
-        <w:rFonts w:ascii="Arial" w:hAnsi="Arial" w:cs="Arial"/>
-      </w:rPr>
-      <w:t xml:space="preserve"> </w:t>
-    </w:r>
-    <w:r>
-      <w:rPr>
-        <w:rFonts w:ascii="Arial" w:hAnsi="Arial" w:cs="Arial"/>
-      </w:rPr>
-      <w:t xml:space="preserve"> </w:t>
+      <w:t xml:space="preserve">n== ==n  </w:t>
     </w:r>
   </w:p>
   <w:p>
     <w:pPr>
-      <w:ind w:left="-360"/>
-      <w:rPr>
-        <w:rFonts w:ascii="Arial" w:hAnsi="Arial" w:cs="Arial"/>
-      </w:rPr>
+      <w:pStyle w:val="Header"/>
     </w:pPr>
     <w:r>
       <w:rPr>
@@ -2587,607 +2588,6 @@
 </w:styles>
 </file>
 
-<file path=word/glossary/document.xml><?xml version="1.0" encoding="utf-8"?>
-<w:glossaryDocument xmlns:wpc="http://schemas.microsoft.com/office/word/2010/wordprocessingCanvas" xmlns:cx="http://schemas.microsoft.com/office/drawing/2014/chartex" xmlns:cx1="http://schemas.microsoft.com/office/drawing/2015/9/8/chartex" xmlns:cx2="http://schemas.microsoft.com/office/drawing/2015/10/21/chartex" xmlns:cx3="http://schemas.microsoft.com/office/drawing/2016/5/9/chartex" xmlns:cx4="http://schemas.microsoft.com/office/drawing/2016/5/10/chartex" xmlns:cx5="http://schemas.microsoft.com/office/drawing/2016/5/11/chartex" xmlns:cx6="http://schemas.microsoft.com/office/drawing/2016/5/12/chartex" xmlns:cx7="http://schemas.microsoft.com/office/drawing/2016/5/13/chartex" xmlns:cx8="http://schemas.microsoft.com/office/drawing/2016/5/14/chartex" xmlns:mc="http://schemas.openxmlformats.org/markup-compatibility/2006" xmlns:aink="http://schemas.microsoft.com/office/drawing/2016/ink" xmlns:am3d="http://schemas.microsoft.com/office/drawing/2017/model3d" xmlns:o="urn:schemas-microsoft-com:office:office" xmlns:r="http://schemas.openxmlformats.org/officeDocument/2006/relationships" xmlns:m="http://schemas.openxmlformats.org/officeDocument/2006/math" xmlns:v="urn:schemas-microsoft-com:vml" xmlns:wp14="http://schemas.microsoft.com/office/word/2010/wordprocessingDrawing" xmlns:wp="http://schemas.openxmlformats.org/drawingml/2006/wordprocessingDrawing" xmlns:w10="urn:schemas-microsoft-com:office:word" xmlns:w="http://schemas.openxmlformats.org/wordprocessingml/2006/main" xmlns:w14="http://schemas.microsoft.com/office/word/2010/wordml" xmlns:w15="http://schemas.microsoft.com/office/word/2012/wordml" xmlns:w16cid="http://schemas.microsoft.com/office/word/2016/wordml/cid" xmlns:w16se="http://schemas.microsoft.com/office/word/2015/wordml/symex" xmlns:wpg="http://schemas.microsoft.com/office/word/2010/wordprocessingGroup" xmlns:wpi="http://schemas.microsoft.com/office/word/2010/wordprocessingInk" xmlns:wne="http://schemas.microsoft.com/office/word/2006/wordml" xmlns:wps="http://schemas.microsoft.com/office/word/2010/wordprocessingShape" mc:Ignorable="w14 w15 w16se w16cid wp14">
-  <w:docParts>
-    <w:docPart>
-      <w:docPartPr>
-        <w:name w:val="EF695F7B88234B1DA5C3CF6F6B602AD0"/>
-        <w:category>
-          <w:name w:val="General"/>
-          <w:gallery w:val="placeholder"/>
-        </w:category>
-        <w:types>
-          <w:type w:val="bbPlcHdr"/>
-        </w:types>
-        <w:behaviors>
-          <w:behavior w:val="content"/>
-        </w:behaviors>
-        <w:guid w:val="{84FC4B79-E975-49E0-B6EF-27C610CF8A8A}"/>
-      </w:docPartPr>
-      <w:docPartBody>
-        <w:p>
-          <w:pPr>
-            <w:pStyle w:val="EF695F7B88234B1DA5C3CF6F6B602AD0"/>
-          </w:pPr>
-          <w:r>
-            <w:rPr>
-              <w:rStyle w:val="PlaceholderText"/>
-            </w:rPr>
-            <w:t>Click or tap here to enter text.</w:t>
-          </w:r>
-        </w:p>
-      </w:docPartBody>
-    </w:docPart>
-    <w:docPart>
-      <w:docPartPr>
-        <w:name w:val="38AD21B34053465ABE5BE66EDEA5B944"/>
-        <w:category>
-          <w:name w:val="General"/>
-          <w:gallery w:val="placeholder"/>
-        </w:category>
-        <w:types>
-          <w:type w:val="bbPlcHdr"/>
-        </w:types>
-        <w:behaviors>
-          <w:behavior w:val="content"/>
-        </w:behaviors>
-        <w:guid w:val="{C5FBF31D-857E-4D3E-BE01-726413C23687}"/>
-      </w:docPartPr>
-      <w:docPartBody>
-        <w:p>
-          <w:pPr>
-            <w:pStyle w:val="38AD21B34053465ABE5BE66EDEA5B944"/>
-          </w:pPr>
-          <w:r>
-            <w:rPr>
-              <w:rStyle w:val="PlaceholderText"/>
-            </w:rPr>
-            <w:t>Click or tap here to enter text.</w:t>
-          </w:r>
-        </w:p>
-      </w:docPartBody>
-    </w:docPart>
-  </w:docParts>
-</w:glossaryDocument>
-</file>
-
-<file path=word/glossary/fontTable.xml><?xml version="1.0" encoding="utf-8"?>
-<w:fonts xmlns:mc="http://schemas.openxmlformats.org/markup-compatibility/2006" xmlns:r="http://schemas.openxmlformats.org/officeDocument/2006/relationships" xmlns:w="http://schemas.openxmlformats.org/wordprocessingml/2006/main" xmlns:w14="http://schemas.microsoft.com/office/word/2010/wordml" xmlns:w15="http://schemas.microsoft.com/office/word/2012/wordml" xmlns:w16cid="http://schemas.microsoft.com/office/word/2016/wordml/cid" xmlns:w16se="http://schemas.microsoft.com/office/word/2015/wordml/symex" mc:Ignorable="w14 w15 w16se w16cid">
-  <w:font w:name="Times New Roman">
-    <w:panose1 w:val="02020603050405020304"/>
-    <w:charset w:val="00"/>
-    <w:family w:val="roman"/>
-    <w:pitch w:val="variable"/>
-    <w:sig w:usb0="E0002EFF" w:usb1="C000785B" w:usb2="00000009" w:usb3="00000000" w:csb0="000001FF" w:csb1="00000000"/>
-  </w:font>
-  <w:font w:name="Calibri">
-    <w:panose1 w:val="020F0502020204030204"/>
-    <w:charset w:val="00"/>
-    <w:family w:val="swiss"/>
-    <w:pitch w:val="variable"/>
-    <w:sig w:usb0="E0002AFF" w:usb1="C000247B" w:usb2="00000009" w:usb3="00000000" w:csb0="000001FF" w:csb1="00000000"/>
-  </w:font>
-  <w:font w:name="Arial">
-    <w:panose1 w:val="020B0604020202020204"/>
-    <w:charset w:val="00"/>
-    <w:family w:val="swiss"/>
-    <w:pitch w:val="variable"/>
-    <w:sig w:usb0="E0002EFF" w:usb1="C000785B" w:usb2="00000009" w:usb3="00000000" w:csb0="000001FF" w:csb1="00000000"/>
-  </w:font>
-  <w:font w:name="Calibri Light">
-    <w:panose1 w:val="020F0302020204030204"/>
-    <w:charset w:val="00"/>
-    <w:family w:val="swiss"/>
-    <w:pitch w:val="variable"/>
-    <w:sig w:usb0="E0002AFF" w:usb1="C000247B" w:usb2="00000009" w:usb3="00000000" w:csb0="000001FF" w:csb1="00000000"/>
-  </w:font>
-</w:fonts>
-</file>
-
-<file path=word/glossary/settings.xml><?xml version="1.0" encoding="utf-8"?>
-<w:settings xmlns:mc="http://schemas.openxmlformats.org/markup-compatibility/2006" xmlns:o="urn:schemas-microsoft-com:office:office" xmlns:r="http://schemas.openxmlformats.org/officeDocument/2006/relationships" xmlns:m="http://schemas.openxmlformats.org/officeDocument/2006/math" xmlns:v="urn:schemas-microsoft-com:vml" xmlns:w10="urn:schemas-microsoft-com:office:word" xmlns:w="http://schemas.openxmlformats.org/wordprocessingml/2006/main" xmlns:w14="http://schemas.microsoft.com/office/word/2010/wordml" xmlns:w15="http://schemas.microsoft.com/office/word/2012/wordml" xmlns:w16cid="http://schemas.microsoft.com/office/word/2016/wordml/cid" xmlns:w16se="http://schemas.microsoft.com/office/word/2015/wordml/symex" xmlns:sl="http://schemas.openxmlformats.org/schemaLibrary/2006/main" mc:Ignorable="w14 w15 w16se w16cid">
-  <w:view w:val="normal"/>
-  <w:defaultTabStop w:val="720"/>
-  <w:characterSpacingControl w:val="doNotCompress"/>
-  <w:compat>
-    <w:useFELayout/>
-    <w:compatSetting w:name="compatibilityMode" w:uri="http://schemas.microsoft.com/office/word" w:val="15"/>
-    <w:compatSetting w:name="overrideTableStyleFontSizeAndJustification" w:uri="http://schemas.microsoft.com/office/word" w:val="1"/>
-    <w:compatSetting w:name="enableOpenTypeFeatures" w:uri="http://schemas.microsoft.com/office/word" w:val="1"/>
-    <w:compatSetting w:name="doNotFlipMirrorIndents" w:uri="http://schemas.microsoft.com/office/word" w:val="1"/>
-    <w:compatSetting w:name="differentiateMultirowTableHeaders" w:uri="http://schemas.microsoft.com/office/word" w:val="1"/>
-    <w:compatSetting w:name="useWord2013TrackBottomHyphenation" w:uri="http://schemas.microsoft.com/office/word" w:val="0"/>
-  </w:compat>
-  <w:rsids>
-    <w:rsidRoot w:val="00A85D0F"/>
-    <w:rsid w:val="00180FDC"/>
-    <w:rsid w:val="002A0C80"/>
-    <w:rsid w:val="00346ECF"/>
-    <w:rsid w:val="003C77AC"/>
-    <w:rsid w:val="003F6261"/>
-    <w:rsid w:val="0044467B"/>
-    <w:rsid w:val="0047533E"/>
-    <w:rsid w:val="00545953"/>
-    <w:rsid w:val="006E0FF8"/>
-    <w:rsid w:val="007D30F0"/>
-    <w:rsid w:val="00882B2C"/>
-    <w:rsid w:val="00A85D0F"/>
-    <w:rsid w:val="00C776D7"/>
-  </w:rsids>
-  <m:mathPr>
-    <m:mathFont m:val="Cambria Math"/>
-    <m:brkBin m:val="before"/>
-    <m:brkBinSub m:val="--"/>
-    <m:smallFrac m:val="0"/>
-    <m:dispDef/>
-    <m:lMargin m:val="0"/>
-    <m:rMargin m:val="0"/>
-    <m:defJc m:val="centerGroup"/>
-    <m:wrapIndent m:val="1440"/>
-    <m:intLim m:val="subSup"/>
-    <m:naryLim m:val="undOvr"/>
-  </m:mathPr>
-  <w:themeFontLang w:val="en-US"/>
-  <w:clrSchemeMapping w:bg1="light1" w:t1="dark1" w:bg2="light2" w:t2="dark2" w:accent1="accent1" w:accent2="accent2" w:accent3="accent3" w:accent4="accent4" w:accent5="accent5" w:accent6="accent6" w:hyperlink="hyperlink" w:followedHyperlink="followedHyperlink"/>
-  <w:decimalSymbol w:val="."/>
-  <w:listSeparator w:val=","/>
-  <w15:chartTrackingRefBased/>
-</w:settings>
-</file>
-
-<file path=word/glossary/styles.xml><?xml version="1.0" encoding="utf-8"?>
-<w:styles xmlns:mc="http://schemas.openxmlformats.org/markup-compatibility/2006" xmlns:r="http://schemas.openxmlformats.org/officeDocument/2006/relationships" xmlns:w="http://schemas.openxmlformats.org/wordprocessingml/2006/main" xmlns:w14="http://schemas.microsoft.com/office/word/2010/wordml" xmlns:w15="http://schemas.microsoft.com/office/word/2012/wordml" xmlns:w16cid="http://schemas.microsoft.com/office/word/2016/wordml/cid" xmlns:w16se="http://schemas.microsoft.com/office/word/2015/wordml/symex" mc:Ignorable="w14 w15 w16se w16cid">
-  <w:docDefaults>
-    <w:rPrDefault>
-      <w:rPr>
-        <w:rFonts w:asciiTheme="minorHAnsi" w:eastAsiaTheme="minorEastAsia" w:hAnsiTheme="minorHAnsi" w:cstheme="minorBidi"/>
-        <w:sz w:val="22"/>
-        <w:szCs w:val="22"/>
-        <w:lang w:val="en-US" w:eastAsia="en-US" w:bidi="ar-SA"/>
-      </w:rPr>
-    </w:rPrDefault>
-    <w:pPrDefault>
-      <w:pPr>
-        <w:spacing w:after="160" w:line="259" w:lineRule="auto"/>
-      </w:pPr>
-    </w:pPrDefault>
-  </w:docDefaults>
-  <w:latentStyles w:defLockedState="0" w:defUIPriority="99" w:defSemiHidden="0" w:defUnhideWhenUsed="0" w:defQFormat="0" w:count="375">
-    <w:lsdException w:name="Normal" w:uiPriority="0" w:qFormat="1"/>
-    <w:lsdException w:name="heading 1" w:uiPriority="9" w:qFormat="1"/>
-    <w:lsdException w:name="heading 2" w:semiHidden="1" w:uiPriority="9" w:unhideWhenUsed="1" w:qFormat="1"/>
-    <w:lsdException w:name="heading 3" w:semiHidden="1" w:uiPriority="9" w:unhideWhenUsed="1" w:qFormat="1"/>
-    <w:lsdException w:name="heading 4" w:semiHidden="1" w:uiPriority="9" w:unhideWhenUsed="1" w:qFormat="1"/>
-    <w:lsdException w:name="heading 5" w:semiHidden="1" w:uiPriority="9" w:unhideWhenUsed="1" w:qFormat="1"/>
-    <w:lsdException w:name="heading 6" w:semiHidden="1" w:uiPriority="9" w:unhideWhenUsed="1" w:qFormat="1"/>
-    <w:lsdException w:name="heading 7" w:semiHidden="1" w:uiPriority="9" w:unhideWhenUsed="1" w:qFormat="1"/>
-    <w:lsdException w:name="heading 8" w:semiHidden="1" w:uiPriority="9" w:unhideWhenUsed="1" w:qFormat="1"/>
-    <w:lsdException w:name="heading 9" w:semiHidden="1" w:uiPriority="9" w:unhideWhenUsed="1" w:qFormat="1"/>
-    <w:lsdException w:name="index 1" w:semiHidden="1" w:unhideWhenUsed="1"/>
-    <w:lsdException w:name="index 2" w:semiHidden="1" w:unhideWhenUsed="1"/>
-    <w:lsdException w:name="index 3" w:semiHidden="1" w:unhideWhenUsed="1"/>
-    <w:lsdException w:name="index 4" w:semiHidden="1" w:unhideWhenUsed="1"/>
-    <w:lsdException w:name="index 5" w:semiHidden="1" w:unhideWhenUsed="1"/>
-    <w:lsdException w:name="index 6" w:semiHidden="1" w:unhideWhenUsed="1"/>
-    <w:lsdException w:name="index 7" w:semiHidden="1" w:unhideWhenUsed="1"/>
-    <w:lsdException w:name="index 8" w:semiHidden="1" w:unhideWhenUsed="1"/>
-    <w:lsdException w:name="index 9" w:semiHidden="1" w:unhideWhenUsed="1"/>
-    <w:lsdException w:name="toc 1" w:semiHidden="1" w:uiPriority="39" w:unhideWhenUsed="1"/>
-    <w:lsdException w:name="toc 2" w:semiHidden="1" w:uiPriority="39" w:unhideWhenUsed="1"/>
-    <w:lsdException w:name="toc 3" w:semiHidden="1" w:uiPriority="39" w:unhideWhenUsed="1"/>
-    <w:lsdException w:name="toc 4" w:semiHidden="1" w:uiPriority="39" w:unhideWhenUsed="1"/>
-    <w:lsdException w:name="toc 5" w:semiHidden="1" w:uiPriority="39" w:unhideWhenUsed="1"/>
-    <w:lsdException w:name="toc 6" w:semiHidden="1" w:uiPriority="39" w:unhideWhenUsed="1"/>
-    <w:lsdException w:name="toc 7" w:semiHidden="1" w:uiPriority="39" w:unhideWhenUsed="1"/>
-    <w:lsdException w:name="toc 8" w:semiHidden="1" w:uiPriority="39" w:unhideWhenUsed="1"/>
-    <w:lsdException w:name="toc 9" w:semiHidden="1" w:uiPriority="39" w:unhideWhenUsed="1"/>
-    <w:lsdException w:name="Normal Indent" w:semiHidden="1" w:unhideWhenUsed="1"/>
-    <w:lsdException w:name="footnote text" w:semiHidden="1" w:unhideWhenUsed="1"/>
-    <w:lsdException w:name="annotation text" w:semiHidden="1" w:unhideWhenUsed="1"/>
-    <w:lsdException w:name="header" w:semiHidden="1" w:unhideWhenUsed="1"/>
-    <w:lsdException w:name="footer" w:semiHidden="1" w:unhideWhenUsed="1"/>
-    <w:lsdException w:name="index heading" w:semiHidden="1" w:unhideWhenUsed="1"/>
-    <w:lsdException w:name="caption" w:semiHidden="1" w:uiPriority="35" w:unhideWhenUsed="1" w:qFormat="1"/>
-    <w:lsdException w:name="table of figures" w:semiHidden="1" w:unhideWhenUsed="1"/>
-    <w:lsdException w:name="envelope address" w:semiHidden="1" w:unhideWhenUsed="1"/>
-    <w:lsdException w:name="envelope return" w:semiHidden="1" w:unhideWhenUsed="1"/>
-    <w:lsdException w:name="footnote reference" w:semiHidden="1" w:unhideWhenUsed="1"/>
-    <w:lsdException w:name="annotation reference" w:semiHidden="1" w:unhideWhenUsed="1"/>
-    <w:lsdException w:name="line number" w:semiHidden="1" w:unhideWhenUsed="1"/>
-    <w:lsdException w:name="page number" w:semiHidden="1" w:unhideWhenUsed="1"/>
-    <w:lsdException w:name="endnote reference" w:semiHidden="1" w:unhideWhenUsed="1"/>
-    <w:lsdException w:name="endnote text" w:semiHidden="1" w:unhideWhenUsed="1"/>
-    <w:lsdException w:name="table of authorities" w:semiHidden="1" w:unhideWhenUsed="1"/>
-    <w:lsdException w:name="macro" w:semiHidden="1" w:unhideWhenUsed="1"/>
-    <w:lsdException w:name="toa heading" w:semiHidden="1" w:unhideWhenUsed="1"/>
-    <w:lsdException w:name="List" w:semiHidden="1" w:unhideWhenUsed="1"/>
-    <w:lsdException w:name="List Bullet" w:semiHidden="1" w:unhideWhenUsed="1"/>
-    <w:lsdException w:name="List Number" w:semiHidden="1" w:unhideWhenUsed="1"/>
-    <w:lsdException w:name="List 2" w:semiHidden="1" w:unhideWhenUsed="1"/>
-    <w:lsdException w:name="List 3" w:semiHidden="1" w:unhideWhenUsed="1"/>
-    <w:lsdException w:name="List 4" w:semiHidden="1" w:unhideWhenUsed="1"/>
-    <w:lsdException w:name="List 5" w:semiHidden="1" w:unhideWhenUsed="1"/>
-    <w:lsdException w:name="List Bullet 2" w:semiHidden="1" w:unhideWhenUsed="1"/>
-    <w:lsdException w:name="List Bullet 3" w:semiHidden="1" w:unhideWhenUsed="1"/>
-    <w:lsdException w:name="List Bullet 4" w:semiHidden="1" w:unhideWhenUsed="1"/>
-    <w:lsdException w:name="List Bullet 5" w:semiHidden="1" w:unhideWhenUsed="1"/>
-    <w:lsdException w:name="List Number 2" w:semiHidden="1" w:unhideWhenUsed="1"/>
-    <w:lsdException w:name="List Number 3" w:semiHidden="1" w:unhideWhenUsed="1"/>
-    <w:lsdException w:name="List Number 4" w:semiHidden="1" w:unhideWhenUsed="1"/>
-    <w:lsdException w:name="List Number 5" w:semiHidden="1" w:unhideWhenUsed="1"/>
-    <w:lsdException w:name="Title" w:uiPriority="10" w:qFormat="1"/>
-    <w:lsdException w:name="Closing" w:semiHidden="1" w:unhideWhenUsed="1"/>
-    <w:lsdException w:name="Signature" w:semiHidden="1" w:unhideWhenUsed="1"/>
-    <w:lsdException w:name="Default Paragraph Font" w:semiHidden="1" w:uiPriority="1" w:unhideWhenUsed="1"/>
-    <w:lsdException w:name="Body Text" w:semiHidden="1" w:unhideWhenUsed="1"/>
-    <w:lsdException w:name="Body Text Indent" w:semiHidden="1" w:unhideWhenUsed="1"/>
-    <w:lsdException w:name="List Continue" w:semiHidden="1" w:unhideWhenUsed="1"/>
-    <w:lsdException w:name="List Continue 2" w:semiHidden="1" w:unhideWhenUsed="1"/>
-    <w:lsdException w:name="List Continue 3" w:semiHidden="1" w:unhideWhenUsed="1"/>
-    <w:lsdException w:name="List Continue 4" w:semiHidden="1" w:unhideWhenUsed="1"/>
-    <w:lsdException w:name="List Continue 5" w:semiHidden="1" w:unhideWhenUsed="1"/>
-    <w:lsdException w:name="Message Header" w:semiHidden="1" w:unhideWhenUsed="1"/>
-    <w:lsdException w:name="Subtitle" w:uiPriority="11" w:qFormat="1"/>
-    <w:lsdException w:name="Salutation" w:semiHidden="1" w:unhideWhenUsed="1"/>
-    <w:lsdException w:name="Date" w:semiHidden="1" w:unhideWhenUsed="1"/>
-    <w:lsdException w:name="Body Text First Indent" w:semiHidden="1" w:unhideWhenUsed="1"/>
-    <w:lsdException w:name="Body Text First Indent 2" w:semiHidden="1" w:unhideWhenUsed="1"/>
-    <w:lsdException w:name="Note Heading" w:semiHidden="1" w:unhideWhenUsed="1"/>
-    <w:lsdException w:name="Body Text 2" w:semiHidden="1" w:unhideWhenUsed="1"/>
-    <w:lsdException w:name="Body Text 3" w:semiHidden="1" w:unhideWhenUsed="1"/>
-    <w:lsdException w:name="Body Text Indent 2" w:semiHidden="1" w:unhideWhenUsed="1"/>
-    <w:lsdException w:name="Body Text Indent 3" w:semiHidden="1" w:unhideWhenUsed="1"/>
-    <w:lsdException w:name="Block Text" w:semiHidden="1" w:unhideWhenUsed="1"/>
-    <w:lsdException w:name="Hyperlink" w:semiHidden="1" w:unhideWhenUsed="1"/>
-    <w:lsdException w:name="FollowedHyperlink" w:semiHidden="1" w:unhideWhenUsed="1"/>
-    <w:lsdException w:name="Strong" w:uiPriority="22" w:qFormat="1"/>
-    <w:lsdException w:name="Emphasis" w:uiPriority="20" w:qFormat="1"/>
-    <w:lsdException w:name="Document Map" w:semiHidden="1" w:unhideWhenUsed="1"/>
-    <w:lsdException w:name="Plain Text" w:semiHidden="1" w:unhideWhenUsed="1"/>
-    <w:lsdException w:name="E-mail Signature" w:semiHidden="1" w:unhideWhenUsed="1"/>
-    <w:lsdException w:name="HTML Top of Form" w:semiHidden="1" w:unhideWhenUsed="1"/>
-    <w:lsdException w:name="HTML Bottom of Form" w:semiHidden="1" w:unhideWhenUsed="1"/>
-    <w:lsdException w:name="Normal (Web)" w:semiHidden="1" w:unhideWhenUsed="1"/>
-    <w:lsdException w:name="HTML Acronym" w:semiHidden="1" w:unhideWhenUsed="1"/>
-    <w:lsdException w:name="HTML Address" w:semiHidden="1" w:unhideWhenUsed="1"/>
-    <w:lsdException w:name="HTML Cite" w:semiHidden="1" w:unhideWhenUsed="1"/>
-    <w:lsdException w:name="HTML Code" w:semiHidden="1" w:unhideWhenUsed="1"/>
-    <w:lsdException w:name="HTML Definition" w:semiHidden="1" w:unhideWhenUsed="1"/>
-    <w:lsdException w:name="HTML Keyboard" w:semiHidden="1" w:unhideWhenUsed="1"/>
-    <w:lsdException w:name="HTML Preformatted" w:semiHidden="1" w:unhideWhenUsed="1"/>
-    <w:lsdException w:name="HTML Sample" w:semiHidden="1" w:unhideWhenUsed="1"/>
-    <w:lsdException w:name="HTML Typewriter" w:semiHidden="1" w:unhideWhenUsed="1"/>
-    <w:lsdException w:name="HTML Variable" w:semiHidden="1" w:unhideWhenUsed="1"/>
-    <w:lsdException w:name="Normal Table" w:semiHidden="1" w:unhideWhenUsed="1"/>
-    <w:lsdException w:name="annotation subject" w:semiHidden="1" w:unhideWhenUsed="1"/>
-    <w:lsdException w:name="No List" w:semiHidden="1" w:unhideWhenUsed="1"/>
-    <w:lsdException w:name="Outline List 1" w:semiHidden="1" w:unhideWhenUsed="1"/>
-    <w:lsdException w:name="Outline List 2" w:semiHidden="1" w:unhideWhenUsed="1"/>
-    <w:lsdException w:name="Outline List 3" w:semiHidden="1" w:unhideWhenUsed="1"/>
-    <w:lsdException w:name="Table Simple 1" w:semiHidden="1" w:unhideWhenUsed="1"/>
-    <w:lsdException w:name="Table Simple 2" w:semiHidden="1" w:unhideWhenUsed="1"/>
-    <w:lsdException w:name="Table Simple 3" w:semiHidden="1" w:unhideWhenUsed="1"/>
-    <w:lsdException w:name="Table Classic 1" w:semiHidden="1" w:unhideWhenUsed="1"/>
-    <w:lsdException w:name="Table Classic 2" w:semiHidden="1" w:unhideWhenUsed="1"/>
-    <w:lsdException w:name="Table Classic 3" w:semiHidden="1" w:unhideWhenUsed="1"/>
-    <w:lsdException w:name="Table Classic 4" w:semiHidden="1" w:unhideWhenUsed="1"/>
-    <w:lsdException w:name="Table Colorful 1" w:semiHidden="1" w:unhideWhenUsed="1"/>
-    <w:lsdException w:name="Table Colorful 2" w:semiHidden="1" w:unhideWhenUsed="1"/>
-    <w:lsdException w:name="Table Colorful 3" w:semiHidden="1" w:unhideWhenUsed="1"/>
-    <w:lsdException w:name="Table Columns 1" w:semiHidden="1" w:unhideWhenUsed="1"/>
-    <w:lsdException w:name="Table Columns 2" w:semiHidden="1" w:unhideWhenUsed="1"/>
-    <w:lsdException w:name="Table Columns 3" w:semiHidden="1" w:unhideWhenUsed="1"/>
-    <w:lsdException w:name="Table Columns 4" w:semiHidden="1" w:unhideWhenUsed="1"/>
-    <w:lsdException w:name="Table Columns 5" w:semiHidden="1" w:unhideWhenUsed="1"/>
-    <w:lsdException w:name="Table Grid 1" w:semiHidden="1" w:unhideWhenUsed="1"/>
-    <w:lsdException w:name="Table Grid 2" w:semiHidden="1" w:unhideWhenUsed="1"/>
-    <w:lsdException w:name="Table Grid 3" w:semiHidden="1" w:unhideWhenUsed="1"/>
-    <w:lsdException w:name="Table Grid 4" w:semiHidden="1" w:unhideWhenUsed="1"/>
-    <w:lsdException w:name="Table Grid 5" w:semiHidden="1" w:unhideWhenUsed="1"/>
-    <w:lsdException w:name="Table Grid 6" w:semiHidden="1" w:unhideWhenUsed="1"/>
-    <w:lsdException w:name="Table Grid 7" w:semiHidden="1" w:unhideWhenUsed="1"/>
-    <w:lsdException w:name="Table Grid 8" w:semiHidden="1" w:unhideWhenUsed="1"/>
-    <w:lsdException w:name="Table List 1" w:semiHidden="1" w:unhideWhenUsed="1"/>
-    <w:lsdException w:name="Table List 2" w:semiHidden="1" w:unhideWhenUsed="1"/>
-    <w:lsdException w:name="Table List 3" w:semiHidden="1" w:unhideWhenUsed="1"/>
-    <w:lsdException w:name="Table List 4" w:semiHidden="1" w:unhideWhenUsed="1"/>
-    <w:lsdException w:name="Table List 5" w:semiHidden="1" w:unhideWhenUsed="1"/>
-    <w:lsdException w:name="Table List 6" w:semiHidden="1" w:unhideWhenUsed="1"/>
-    <w:lsdException w:name="Table List 7" w:semiHidden="1" w:unhideWhenUsed="1"/>
-    <w:lsdException w:name="Table List 8" w:semiHidden="1" w:unhideWhenUsed="1"/>
-    <w:lsdException w:name="Table 3D effects 1" w:semiHidden="1" w:unhideWhenUsed="1"/>
-    <w:lsdException w:name="Table 3D effects 2" w:semiHidden="1" w:unhideWhenUsed="1"/>
-    <w:lsdException w:name="Table 3D effects 3" w:semiHidden="1" w:unhideWhenUsed="1"/>
-    <w:lsdException w:name="Table Contemporary" w:semiHidden="1" w:unhideWhenUsed="1"/>
-    <w:lsdException w:name="Table Elegant" w:semiHidden="1" w:unhideWhenUsed="1"/>
-    <w:lsdException w:name="Table Professional" w:semiHidden="1" w:unhideWhenUsed="1"/>
-    <w:lsdException w:name="Table Subtle 1" w:semiHidden="1" w:unhideWhenUsed="1"/>
-    <w:lsdException w:name="Table Subtle 2" w:semiHidden="1" w:unhideWhenUsed="1"/>
-    <w:lsdException w:name="Table Web 1" w:semiHidden="1" w:unhideWhenUsed="1"/>
-    <w:lsdException w:name="Table Web 2" w:semiHidden="1" w:unhideWhenUsed="1"/>
-    <w:lsdException w:name="Table Web 3" w:semiHidden="1" w:unhideWhenUsed="1"/>
-    <w:lsdException w:name="Balloon Text" w:semiHidden="1" w:unhideWhenUsed="1"/>
-    <w:lsdException w:name="Table Grid" w:uiPriority="39"/>
-    <w:lsdException w:name="Table Theme" w:semiHidden="1" w:unhideWhenUsed="1"/>
-    <w:lsdException w:name="Placeholder Text" w:semiHidden="1"/>
-    <w:lsdException w:name="No Spacing" w:uiPriority="1" w:qFormat="1"/>
-    <w:lsdException w:name="Light Shading" w:uiPriority="60"/>
-    <w:lsdException w:name="Light List" w:uiPriority="61"/>
-    <w:lsdException w:name="Light Grid" w:uiPriority="62"/>
-    <w:lsdException w:name="Medium Shading 1" w:uiPriority="63"/>
-    <w:lsdException w:name="Medium Shading 2" w:uiPriority="64"/>
-    <w:lsdException w:name="Medium List 1" w:uiPriority="65"/>
-    <w:lsdException w:name="Medium List 2" w:uiPriority="66"/>
-    <w:lsdException w:name="Medium Grid 1" w:uiPriority="67"/>
-    <w:lsdException w:name="Medium Grid 2" w:uiPriority="68"/>
-    <w:lsdException w:name="Medium Grid 3" w:uiPriority="69"/>
-    <w:lsdException w:name="Dark List" w:uiPriority="70"/>
-    <w:lsdException w:name="Colorful Shading" w:uiPriority="71"/>
-    <w:lsdException w:name="Colorful List" w:uiPriority="72"/>
-    <w:lsdException w:name="Colorful Grid" w:uiPriority="73"/>
-    <w:lsdException w:name="Light Shading Accent 1" w:uiPriority="60"/>
-    <w:lsdException w:name="Light List Accent 1" w:uiPriority="61"/>
-    <w:lsdException w:name="Light Grid Accent 1" w:uiPriority="62"/>
-    <w:lsdException w:name="Medium Shading 1 Accent 1" w:uiPriority="63"/>
-    <w:lsdException w:name="Medium Shading 2 Accent 1" w:uiPriority="64"/>
-    <w:lsdException w:name="Medium List 1 Accent 1" w:uiPriority="65"/>
-    <w:lsdException w:name="Revision" w:semiHidden="1"/>
-    <w:lsdException w:name="List Paragraph" w:uiPriority="34" w:qFormat="1"/>
-    <w:lsdException w:name="Quote" w:uiPriority="29" w:qFormat="1"/>
-    <w:lsdException w:name="Intense Quote" w:uiPriority="30" w:qFormat="1"/>
-    <w:lsdException w:name="Medium List 2 Accent 1" w:uiPriority="66"/>
-    <w:lsdException w:name="Medium Grid 1 Accent 1" w:uiPriority="67"/>
-    <w:lsdException w:name="Medium Grid 2 Accent 1" w:uiPriority="68"/>
-    <w:lsdException w:name="Medium Grid 3 Accent 1" w:uiPriority="69"/>
-    <w:lsdException w:name="Dark List Accent 1" w:uiPriority="70"/>
-    <w:lsdException w:name="Colorful Shading Accent 1" w:uiPriority="71"/>
-    <w:lsdException w:name="Colorful List Accent 1" w:uiPriority="72"/>
-    <w:lsdException w:name="Colorful Grid Accent 1" w:uiPriority="73"/>
-    <w:lsdException w:name="Light Shading Accent 2" w:uiPriority="60"/>
-    <w:lsdException w:name="Light List Accent 2" w:uiPriority="61"/>
-    <w:lsdException w:name="Light Grid Accent 2" w:uiPriority="62"/>
-    <w:lsdException w:name="Medium Shading 1 Accent 2" w:uiPriority="63"/>
-    <w:lsdException w:name="Medium Shading 2 Accent 2" w:uiPriority="64"/>
-    <w:lsdException w:name="Medium List 1 Accent 2" w:uiPriority="65"/>
-    <w:lsdException w:name="Medium List 2 Accent 2" w:uiPriority="66"/>
-    <w:lsdException w:name="Medium Grid 1 Accent 2" w:uiPriority="67"/>
-    <w:lsdException w:name="Medium Grid 2 Accent 2" w:uiPriority="68"/>
-    <w:lsdException w:name="Medium Grid 3 Accent 2" w:uiPriority="69"/>
-    <w:lsdException w:name="Dark List Accent 2" w:uiPriority="70"/>
-    <w:lsdException w:name="Colorful Shading Accent 2" w:uiPriority="71"/>
-    <w:lsdException w:name="Colorful List Accent 2" w:uiPriority="72"/>
-    <w:lsdException w:name="Colorful Grid Accent 2" w:uiPriority="73"/>
-    <w:lsdException w:name="Light Shading Accent 3" w:uiPriority="60"/>
-    <w:lsdException w:name="Light List Accent 3" w:uiPriority="61"/>
-    <w:lsdException w:name="Light Grid Accent 3" w:uiPriority="62"/>
-    <w:lsdException w:name="Medium Shading 1 Accent 3" w:uiPriority="63"/>
-    <w:lsdException w:name="Medium Shading 2 Accent 3" w:uiPriority="64"/>
-    <w:lsdException w:name="Medium List 1 Accent 3" w:uiPriority="65"/>
-    <w:lsdException w:name="Medium List 2 Accent 3" w:uiPriority="66"/>
-    <w:lsdException w:name="Medium Grid 1 Accent 3" w:uiPriority="67"/>
-    <w:lsdException w:name="Medium Grid 2 Accent 3" w:uiPriority="68"/>
-    <w:lsdException w:name="Medium Grid 3 Accent 3" w:uiPriority="69"/>
-    <w:lsdException w:name="Dark List Accent 3" w:uiPriority="70"/>
-    <w:lsdException w:name="Colorful Shading Accent 3" w:uiPriority="71"/>
-    <w:lsdException w:name="Colorful List Accent 3" w:uiPriority="72"/>
-    <w:lsdException w:name="Colorful Grid Accent 3" w:uiPriority="73"/>
-    <w:lsdException w:name="Light Shading Accent 4" w:uiPriority="60"/>
-    <w:lsdException w:name="Light List Accent 4" w:uiPriority="61"/>
-    <w:lsdException w:name="Light Grid Accent 4" w:uiPriority="62"/>
-    <w:lsdException w:name="Medium Shading 1 Accent 4" w:uiPriority="63"/>
-    <w:lsdException w:name="Medium Shading 2 Accent 4" w:uiPriority="64"/>
-    <w:lsdException w:name="Medium List 1 Accent 4" w:uiPriority="65"/>
-    <w:lsdException w:name="Medium List 2 Accent 4" w:uiPriority="66"/>
-    <w:lsdException w:name="Medium Grid 1 Accent 4" w:uiPriority="67"/>
-    <w:lsdException w:name="Medium Grid 2 Accent 4" w:uiPriority="68"/>
-    <w:lsdException w:name="Medium Grid 3 Accent 4" w:uiPriority="69"/>
-    <w:lsdException w:name="Dark List Accent 4" w:uiPriority="70"/>
-    <w:lsdException w:name="Colorful Shading Accent 4" w:uiPriority="71"/>
-    <w:lsdException w:name="Colorful List Accent 4" w:uiPriority="72"/>
-    <w:lsdException w:name="Colorful Grid Accent 4" w:uiPriority="73"/>
-    <w:lsdException w:name="Light Shading Accent 5" w:uiPriority="60"/>
-    <w:lsdException w:name="Light List Accent 5" w:uiPriority="61"/>
-    <w:lsdException w:name="Light Grid Accent 5" w:uiPriority="62"/>
-    <w:lsdException w:name="Medium Shading 1 Accent 5" w:uiPriority="63"/>
-    <w:lsdException w:name="Medium Shading 2 Accent 5" w:uiPriority="64"/>
-    <w:lsdException w:name="Medium List 1 Accent 5" w:uiPriority="65"/>
-    <w:lsdException w:name="Medium List 2 Accent 5" w:uiPriority="66"/>
-    <w:lsdException w:name="Medium Grid 1 Accent 5" w:uiPriority="67"/>
-    <w:lsdException w:name="Medium Grid 2 Accent 5" w:uiPriority="68"/>
-    <w:lsdException w:name="Medium Grid 3 Accent 5" w:uiPriority="69"/>
-    <w:lsdException w:name="Dark List Accent 5" w:uiPriority="70"/>
-    <w:lsdException w:name="Colorful Shading Accent 5" w:uiPriority="71"/>
-    <w:lsdException w:name="Colorful List Accent 5" w:uiPriority="72"/>
-    <w:lsdException w:name="Colorful Grid Accent 5" w:uiPriority="73"/>
-    <w:lsdException w:name="Light Shading Accent 6" w:uiPriority="60"/>
-    <w:lsdException w:name="Light List Accent 6" w:uiPriority="61"/>
-    <w:lsdException w:name="Light Grid Accent 6" w:uiPriority="62"/>
-    <w:lsdException w:name="Medium Shading 1 Accent 6" w:uiPriority="63"/>
-    <w:lsdException w:name="Medium Shading 2 Accent 6" w:uiPriority="64"/>
-    <w:lsdException w:name="Medium List 1 Accent 6" w:uiPriority="65"/>
-    <w:lsdException w:name="Medium List 2 Accent 6" w:uiPriority="66"/>
-    <w:lsdException w:name="Medium Grid 1 Accent 6" w:uiPriority="67"/>
-    <w:lsdException w:name="Medium Grid 2 Accent 6" w:uiPriority="68"/>
-    <w:lsdException w:name="Medium Grid 3 Accent 6" w:uiPriority="69"/>
-    <w:lsdException w:name="Dark List Accent 6" w:uiPriority="70"/>
-    <w:lsdException w:name="Colorful Shading Accent 6" w:uiPriority="71"/>
-    <w:lsdException w:name="Colorful List Accent 6" w:uiPriority="72"/>
-    <w:lsdException w:name="Colorful Grid Accent 6" w:uiPriority="73"/>
-    <w:lsdException w:name="Subtle Emphasis" w:uiPriority="19" w:qFormat="1"/>
-    <w:lsdException w:name="Intense Emphasis" w:uiPriority="21" w:qFormat="1"/>
-    <w:lsdException w:name="Subtle Reference" w:uiPriority="31" w:qFormat="1"/>
-    <w:lsdException w:name="Intense Reference" w:uiPriority="32" w:qFormat="1"/>
-    <w:lsdException w:name="Book Title" w:uiPriority="33" w:qFormat="1"/>
-    <w:lsdException w:name="Bibliography" w:semiHidden="1" w:uiPriority="37" w:unhideWhenUsed="1"/>
-    <w:lsdException w:name="TOC Heading" w:semiHidden="1" w:uiPriority="39" w:unhideWhenUsed="1" w:qFormat="1"/>
-    <w:lsdException w:name="Plain Table 1" w:uiPriority="41"/>
-    <w:lsdException w:name="Plain Table 2" w:uiPriority="42"/>
-    <w:lsdException w:name="Plain Table 3" w:uiPriority="43"/>
-    <w:lsdException w:name="Plain Table 4" w:uiPriority="44"/>
-    <w:lsdException w:name="Plain Table 5" w:uiPriority="45"/>
-    <w:lsdException w:name="Grid Table Light" w:uiPriority="40"/>
-    <w:lsdException w:name="Grid Table 1 Light" w:uiPriority="46"/>
-    <w:lsdException w:name="Grid Table 2" w:uiPriority="47"/>
-    <w:lsdException w:name="Grid Table 3" w:uiPriority="48"/>
-    <w:lsdException w:name="Grid Table 4" w:uiPriority="49"/>
-    <w:lsdException w:name="Grid Table 5 Dark" w:uiPriority="50"/>
-    <w:lsdException w:name="Grid Table 6 Colorful" w:uiPriority="51"/>
-    <w:lsdException w:name="Grid Table 7 Colorful" w:uiPriority="52"/>
-    <w:lsdException w:name="Grid Table 1 Light Accent 1" w:uiPriority="46"/>
-    <w:lsdException w:name="Grid Table 2 Accent 1" w:uiPriority="47"/>
-    <w:lsdException w:name="Grid Table 3 Accent 1" w:uiPriority="48"/>
-    <w:lsdException w:name="Grid Table 4 Accent 1" w:uiPriority="49"/>
-    <w:lsdException w:name="Grid Table 5 Dark Accent 1" w:uiPriority="50"/>
-    <w:lsdException w:name="Grid Table 6 Colorful Accent 1" w:uiPriority="51"/>
-    <w:lsdException w:name="Grid Table 7 Colorful Accent 1" w:uiPriority="52"/>
-    <w:lsdException w:name="Grid Table 1 Light Accent 2" w:uiPriority="46"/>
-    <w:lsdException w:name="Grid Table 2 Accent 2" w:uiPriority="47"/>
-    <w:lsdException w:name="Grid Table 3 Accent 2" w:uiPriority="48"/>
-    <w:lsdException w:name="Grid Table 4 Accent 2" w:uiPriority="49"/>
-    <w:lsdException w:name="Grid Table 5 Dark Accent 2" w:uiPriority="50"/>
-    <w:lsdException w:name="Grid Table 6 Colorful Accent 2" w:uiPriority="51"/>
-    <w:lsdException w:name="Grid Table 7 Colorful Accent 2" w:uiPriority="52"/>
-    <w:lsdException w:name="Grid Table 1 Light Accent 3" w:uiPriority="46"/>
-    <w:lsdException w:name="Grid Table 2 Accent 3" w:uiPriority="47"/>
-    <w:lsdException w:name="Grid Table 3 Accent 3" w:uiPriority="48"/>
-    <w:lsdException w:name="Grid Table 4 Accent 3" w:uiPriority="49"/>
-    <w:lsdException w:name="Grid Table 5 Dark Accent 3" w:uiPriority="50"/>
-    <w:lsdException w:name="Grid Table 6 Colorful Accent 3" w:uiPriority="51"/>
-    <w:lsdException w:name="Grid Table 7 Colorful Accent 3" w:uiPriority="52"/>
-    <w:lsdException w:name="Grid Table 1 Light Accent 4" w:uiPriority="46"/>
-    <w:lsdException w:name="Grid Table 2 Accent 4" w:uiPriority="47"/>
-    <w:lsdException w:name="Grid Table 3 Accent 4" w:uiPriority="48"/>
-    <w:lsdException w:name="Grid Table 4 Accent 4" w:uiPriority="49"/>
-    <w:lsdException w:name="Grid Table 5 Dark Accent 4" w:uiPriority="50"/>
-    <w:lsdException w:name="Grid Table 6 Colorful Accent 4" w:uiPriority="51"/>
-    <w:lsdException w:name="Grid Table 7 Colorful Accent 4" w:uiPriority="52"/>
-    <w:lsdException w:name="Grid Table 1 Light Accent 5" w:uiPriority="46"/>
-    <w:lsdException w:name="Grid Table 2 Accent 5" w:uiPriority="47"/>
-    <w:lsdException w:name="Grid Table 3 Accent 5" w:uiPriority="48"/>
-    <w:lsdException w:name="Grid Table 4 Accent 5" w:uiPriority="49"/>
-    <w:lsdException w:name="Grid Table 5 Dark Accent 5" w:uiPriority="50"/>
-    <w:lsdException w:name="Grid Table 6 Colorful Accent 5" w:uiPriority="51"/>
-    <w:lsdException w:name="Grid Table 7 Colorful Accent 5" w:uiPriority="52"/>
-    <w:lsdException w:name="Grid Table 1 Light Accent 6" w:uiPriority="46"/>
-    <w:lsdException w:name="Grid Table 2 Accent 6" w:uiPriority="47"/>
-    <w:lsdException w:name="Grid Table 3 Accent 6" w:uiPriority="48"/>
-    <w:lsdException w:name="Grid Table 4 Accent 6" w:uiPriority="49"/>
-    <w:lsdException w:name="Grid Table 5 Dark Accent 6" w:uiPriority="50"/>
-    <w:lsdException w:name="Grid Table 6 Colorful Accent 6" w:uiPriority="51"/>
-    <w:lsdException w:name="Grid Table 7 Colorful Accent 6" w:uiPriority="52"/>
-    <w:lsdException w:name="List Table 1 Light" w:uiPriority="46"/>
-    <w:lsdException w:name="List Table 2" w:uiPriority="47"/>
-    <w:lsdException w:name="List Table 3" w:uiPriority="48"/>
-    <w:lsdException w:name="List Table 4" w:uiPriority="49"/>
-    <w:lsdException w:name="List Table 5 Dark" w:uiPriority="50"/>
-    <w:lsdException w:name="List Table 6 Colorful" w:uiPriority="51"/>
-    <w:lsdException w:name="List Table 7 Colorful" w:uiPriority="52"/>
-    <w:lsdException w:name="List Table 1 Light Accent 1" w:uiPriority="46"/>
-    <w:lsdException w:name="List Table 2 Accent 1" w:uiPriority="47"/>
-    <w:lsdException w:name="List Table 3 Accent 1" w:uiPriority="48"/>
-    <w:lsdException w:name="List Table 4 Accent 1" w:uiPriority="49"/>
-    <w:lsdException w:name="List Table 5 Dark Accent 1" w:uiPriority="50"/>
-    <w:lsdException w:name="List Table 6 Colorful Accent 1" w:uiPriority="51"/>
-    <w:lsdException w:name="List Table 7 Colorful Accent 1" w:uiPriority="52"/>
-    <w:lsdException w:name="List Table 1 Light Accent 2" w:uiPriority="46"/>
-    <w:lsdException w:name="List Table 2 Accent 2" w:uiPriority="47"/>
-    <w:lsdException w:name="List Table 3 Accent 2" w:uiPriority="48"/>
-    <w:lsdException w:name="List Table 4 Accent 2" w:uiPriority="49"/>
-    <w:lsdException w:name="List Table 5 Dark Accent 2" w:uiPriority="50"/>
-    <w:lsdException w:name="List Table 6 Colorful Accent 2" w:uiPriority="51"/>
-    <w:lsdException w:name="List Table 7 Colorful Accent 2" w:uiPriority="52"/>
-    <w:lsdException w:name="List Table 1 Light Accent 3" w:uiPriority="46"/>
-    <w:lsdException w:name="List Table 2 Accent 3" w:uiPriority="47"/>
-    <w:lsdException w:name="List Table 3 Accent 3" w:uiPriority="48"/>
-    <w:lsdException w:name="List Table 4 Accent 3" w:uiPriority="49"/>
-    <w:lsdException w:name="List Table 5 Dark Accent 3" w:uiPriority="50"/>
-    <w:lsdException w:name="List Table 6 Colorful Accent 3" w:uiPriority="51"/>
-    <w:lsdException w:name="List Table 7 Colorful Accent 3" w:uiPriority="52"/>
-    <w:lsdException w:name="List Table 1 Light Accent 4" w:uiPriority="46"/>
-    <w:lsdException w:name="List Table 2 Accent 4" w:uiPriority="47"/>
-    <w:lsdException w:name="List Table 3 Accent 4" w:uiPriority="48"/>
-    <w:lsdException w:name="List Table 4 Accent 4" w:uiPriority="49"/>
-    <w:lsdException w:name="List Table 5 Dark Accent 4" w:uiPriority="50"/>
-    <w:lsdException w:name="List Table 6 Colorful Accent 4" w:uiPriority="51"/>
-    <w:lsdException w:name="List Table 7 Colorful Accent 4" w:uiPriority="52"/>
-    <w:lsdException w:name="List Table 1 Light Accent 5" w:uiPriority="46"/>
-    <w:lsdException w:name="List Table 2 Accent 5" w:uiPriority="47"/>
-    <w:lsdException w:name="List Table 3 Accent 5" w:uiPriority="48"/>
-    <w:lsdException w:name="List Table 4 Accent 5" w:uiPriority="49"/>
-    <w:lsdException w:name="List Table 5 Dark Accent 5" w:uiPriority="50"/>
-    <w:lsdException w:name="List Table 6 Colorful Accent 5" w:uiPriority="51"/>
-    <w:lsdException w:name="List Table 7 Colorful Accent 5" w:uiPriority="52"/>
-    <w:lsdException w:name="List Table 1 Light Accent 6" w:uiPriority="46"/>
-    <w:lsdException w:name="List Table 2 Accent 6" w:uiPriority="47"/>
-    <w:lsdException w:name="List Table 3 Accent 6" w:uiPriority="48"/>
-    <w:lsdException w:name="List Table 4 Accent 6" w:uiPriority="49"/>
-    <w:lsdException w:name="List Table 5 Dark Accent 6" w:uiPriority="50"/>
-    <w:lsdException w:name="List Table 6 Colorful Accent 6" w:uiPriority="51"/>
-    <w:lsdException w:name="List Table 7 Colorful Accent 6" w:uiPriority="52"/>
-    <w:lsdException w:name="Mention" w:semiHidden="1" w:unhideWhenUsed="1"/>
-    <w:lsdException w:name="Smart Hyperlink" w:semiHidden="1" w:unhideWhenUsed="1"/>
-    <w:lsdException w:name="Hashtag" w:semiHidden="1" w:unhideWhenUsed="1"/>
-    <w:lsdException w:name="Unresolved Mention" w:semiHidden="1" w:unhideWhenUsed="1"/>
-  </w:latentStyles>
-  <w:style w:type="paragraph" w:default="1" w:styleId="Normal">
-    <w:name w:val="Normal"/>
-    <w:qFormat/>
-  </w:style>
-  <w:style w:type="character" w:default="1" w:styleId="DefaultParagraphFont">
-    <w:name w:val="Default Paragraph Font"/>
-    <w:uiPriority w:val="1"/>
-    <w:semiHidden/>
-    <w:unhideWhenUsed/>
-  </w:style>
-  <w:style w:type="table" w:default="1" w:styleId="TableNormal">
-    <w:name w:val="Normal Table"/>
-    <w:uiPriority w:val="99"/>
-    <w:semiHidden/>
-    <w:unhideWhenUsed/>
-    <w:tblPr>
-      <w:tblInd w:w="0" w:type="dxa"/>
-      <w:tblCellMar>
-        <w:top w:w="0" w:type="dxa"/>
-        <w:left w:w="108" w:type="dxa"/>
-        <w:bottom w:w="0" w:type="dxa"/>
-        <w:right w:w="108" w:type="dxa"/>
-      </w:tblCellMar>
-    </w:tblPr>
-  </w:style>
-  <w:style w:type="numbering" w:default="1" w:styleId="NoList">
-    <w:name w:val="No List"/>
-    <w:uiPriority w:val="99"/>
-    <w:semiHidden/>
-    <w:unhideWhenUsed/>
-  </w:style>
-  <w:style w:type="character" w:styleId="PlaceholderText">
-    <w:name w:val="Placeholder Text"/>
-    <w:basedOn w:val="DefaultParagraphFont"/>
-    <w:uiPriority w:val="99"/>
-    <w:semiHidden/>
-    <w:rsid w:val="00180FDC"/>
-    <w:rPr>
-      <w:color w:val="808080"/>
-    </w:rPr>
-  </w:style>
-  <w:style w:type="paragraph" w:customStyle="1" w:styleId="EF695F7B88234B1DA5C3CF6F6B602AD0">
-    <w:name w:val="EF695F7B88234B1DA5C3CF6F6B602AD0"/>
-  </w:style>
-  <w:style w:type="paragraph" w:customStyle="1" w:styleId="38AD21B34053465ABE5BE66EDEA5B944">
-    <w:name w:val="38AD21B34053465ABE5BE66EDEA5B944"/>
-    <w:rsid w:val="00180FDC"/>
-  </w:style>
-</w:styles>
-</file>
-
-<file path=word/glossary/webSettings.xml><?xml version="1.0" encoding="utf-8"?>
-<w:webSettings xmlns:mc="http://schemas.openxmlformats.org/markup-compatibility/2006" xmlns:r="http://schemas.openxmlformats.org/officeDocument/2006/relationships" xmlns:w="http://schemas.openxmlformats.org/wordprocessingml/2006/main" xmlns:w14="http://schemas.microsoft.com/office/word/2010/wordml" xmlns:w15="http://schemas.microsoft.com/office/word/2012/wordml" xmlns:w16cid="http://schemas.microsoft.com/office/word/2016/wordml/cid" xmlns:w16se="http://schemas.microsoft.com/office/word/2015/wordml/symex" mc:Ignorable="w14 w15 w16se w16cid">
-  <w:optimizeForBrowser/>
-  <w:allowPNG/>
-</w:webSettings>
-</file>
-
 <file path=word/theme/theme1.xml><?xml version="1.0" encoding="utf-8"?>
 <a:theme xmlns:a="http://schemas.openxmlformats.org/drawingml/2006/main" name="Office Theme">
   <a:themeElements>
@@ -3454,7 +2854,7 @@
 </file>
 
 <file path=customXml/itemProps1.xml><?xml version="1.0" encoding="utf-8"?>
-<ds:datastoreItem xmlns:ds="http://schemas.openxmlformats.org/officeDocument/2006/customXml" ds:itemID="{8BEA29A9-1025-4F7D-A1C1-06740080C0B4}">
+<ds:datastoreItem xmlns:ds="http://schemas.openxmlformats.org/officeDocument/2006/customXml" ds:itemID="{368CBA72-44EA-4D36-96AE-0D0E6D09A37C}">
   <ds:schemaRefs>
     <ds:schemaRef ds:uri="http://schemas.openxmlformats.org/officeDocument/2006/bibliography"/>
   </ds:schemaRefs>

</xml_diff>

<commit_message>
Trying to make index number into PIN
</commit_message>
<xml_diff>
--- a/downloads/QR Template v500C.docx
+++ b/downloads/QR Template v500C.docx
@@ -1867,16 +1867,26 @@
         <w:t xml:space="preserve"> </w:t>
       </w:r>
       <w:r>
-        <w:t>List the steps in order that you used to solve the problem.  W</w:t>
+        <w:t>List the steps</w:t>
+      </w:r>
+      <w:r>
+        <w:t>,</w:t>
+      </w:r>
+      <w:r>
+        <w:t xml:space="preserve"> in order</w:t>
+      </w:r>
+      <w:r>
+        <w:t>,</w:t>
+      </w:r>
+      <w:r>
+        <w:t xml:space="preserve"> that you used to solve the problem.  W</w:t>
       </w:r>
       <w:r>
         <w:t xml:space="preserve">as your </w:t>
       </w:r>
-      <w:proofErr w:type="gramStart"/>
-      <w:r>
-        <w:t>problem solving</w:t>
-      </w:r>
-      <w:proofErr w:type="gramEnd"/>
+      <w:r>
+        <w:t>problem-solving</w:t>
+      </w:r>
       <w:r>
         <w:t xml:space="preserve"> method both </w:t>
       </w:r>
@@ -1893,13 +1903,25 @@
         <w:t>your</w:t>
       </w:r>
       <w:r>
-        <w:t xml:space="preserve"> steps be modified for future problems of this type. </w:t>
+        <w:t xml:space="preserve"> steps be modified for future problems of this type</w:t>
+      </w:r>
+      <w:r>
+        <w:t>?</w:t>
+      </w:r>
+      <w:r>
+        <w:t xml:space="preserve"> </w:t>
       </w:r>
       <w:r>
         <w:t xml:space="preserve">Please briefly elaborate.  </w:t>
       </w:r>
       <w:r>
-        <w:t>Did you get the answer to the problem on the first try?  If not, what mistake did you make?  How could you minimize this mistake in the future?  What concepts were involved in this problem</w:t>
+        <w:t>Did you get the answer to the problem on the first try?  If not, what mistake did you make?  How could you minimize th</w:t>
+      </w:r>
+      <w:r>
+        <w:t>e chance of this type of</w:t>
+      </w:r>
+      <w:r>
+        <w:t xml:space="preserve"> mistake in the future?  What concepts were involved in this problem</w:t>
       </w:r>
       <w:r>
         <w:t xml:space="preserve"> and can these concepts be applied to a wide range of problems? </w:t>
@@ -1992,15 +2014,7 @@
         <w:rPr>
           <w:color w:val="C00000"/>
         </w:rPr>
-        <w:t xml:space="preserve">Suppose there are many these discs that your town could obtain for free.  Someone suggest that they be used for street covers in an upcoming road addition.  What do you think of this idea?  Why?  List at least three other things you would need to know about the discs before you could make an </w:t>
-      </w:r>
-      <w:bookmarkStart w:id="1" w:name="_GoBack"/>
-      <w:bookmarkEnd w:id="1"/>
-      <w:r>
-        <w:rPr>
-          <w:color w:val="C00000"/>
-        </w:rPr>
-        <w:t xml:space="preserve">informed decision.  </w:t>
+        <w:t xml:space="preserve">Suppose there are many these discs that your town could obtain for free.  Someone suggest that they be used for street covers in an upcoming road addition.  What do you think of this idea?  Why?  List at least three other things you would need to know about the discs before you could make an informed decision.  </w:t>
       </w:r>
       <w:r>
         <w:rPr>
@@ -2332,7 +2346,21 @@
       <w:rPr>
         <w:rFonts w:ascii="Arial" w:hAnsi="Arial" w:cs="Arial"/>
       </w:rPr>
-      <w:t>Name: ##StuName## Index Number: ##dex##  Score ________  rtn Code ____-______________</w:t>
+      <w:t xml:space="preserve">Name: ##StuName## </w:t>
+    </w:r>
+    <w:r>
+      <w:rPr>
+        <w:rFonts w:ascii="Arial" w:hAnsi="Arial" w:cs="Arial"/>
+      </w:rPr>
+      <w:t>PIN</w:t>
+    </w:r>
+    <w:bookmarkStart w:id="1" w:name="_GoBack"/>
+    <w:bookmarkEnd w:id="1"/>
+    <w:r>
+      <w:rPr>
+        <w:rFonts w:ascii="Arial" w:hAnsi="Arial" w:cs="Arial"/>
+      </w:rPr>
+      <w:t>: ##dex##  Score ________  rtn Code ____-______________</w:t>
     </w:r>
   </w:p>
 </w:hdr>
@@ -3122,7 +3150,7 @@
 </file>
 
 <file path=customXml/itemProps1.xml><?xml version="1.0" encoding="utf-8"?>
-<ds:datastoreItem xmlns:ds="http://schemas.openxmlformats.org/officeDocument/2006/customXml" ds:itemID="{C149E9C9-C4A5-4647-A639-E0C4056A7AE5}">
+<ds:datastoreItem xmlns:ds="http://schemas.openxmlformats.org/officeDocument/2006/customXml" ds:itemID="{3C3EBEA5-EE51-48DA-9B69-D774C884934A}">
   <ds:schemaRefs>
     <ds:schemaRef ds:uri="http://schemas.openxmlformats.org/officeDocument/2006/bibliography"/>
   </ds:schemaRefs>

</xml_diff>

<commit_message>
made changes in template for wording and increased the input vars the system could handle to 14
</commit_message>
<xml_diff>
--- a/downloads/QR Template v500C.docx
+++ b/downloads/QR Template v500C.docx
@@ -43,7 +43,7 @@
         </w:rPr>
         <w:t xml:space="preserve"> </w:t>
       </w:r>
-      <w:hyperlink r:id="rId7" w:history="1">
+      <w:hyperlink r:id="rId8" w:history="1">
         <w:r>
           <w:rPr>
             <w:rStyle w:val="Hyperlink"/>
@@ -868,7 +868,7 @@
         <w:rPr>
           <w:color w:val="385623" w:themeColor="accent6" w:themeShade="80"/>
         </w:rPr>
-        <w:t>3</w:t>
+        <w:t>4</w:t>
       </w:r>
       <w:r>
         <w:rPr>
@@ -945,8 +945,10 @@
         <w:rPr>
           <w:color w:val="385623" w:themeColor="accent6" w:themeShade="80"/>
         </w:rPr>
-        <w:t>4</w:t>
-      </w:r>
+        <w:t>5</w:t>
+      </w:r>
+      <w:bookmarkStart w:id="1" w:name="_GoBack"/>
+      <w:bookmarkEnd w:id="1"/>
       <w:r>
         <w:rPr>
           <w:color w:val="385623" w:themeColor="accent6" w:themeShade="80"/>
@@ -1418,9 +1420,10 @@
     <w:p>
       <w:pPr>
         <w:tabs>
-          <w:tab w:val="left" w:pos="0"/>
+          <w:tab w:val="left" w:pos="360"/>
         </w:tabs>
         <w:spacing w:after="0"/>
+        <w:ind w:left="270" w:hanging="270"/>
         <w:rPr>
           <w:color w:val="C00000"/>
         </w:rPr>
@@ -1466,6 +1469,181 @@
           <w:color w:val="C00000"/>
         </w:rPr>
         <w:t xml:space="preserve"> volume of the disc in cubic centimeters</w:t>
+      </w:r>
+    </w:p>
+    <w:p>
+      <w:pPr>
+        <w:tabs>
+          <w:tab w:val="left" w:pos="360"/>
+        </w:tabs>
+        <w:spacing w:after="0"/>
+        <w:ind w:left="270" w:hanging="270"/>
+        <w:rPr>
+          <w:color w:val="C00000"/>
+        </w:rPr>
+      </w:pPr>
+      <w:r>
+        <w:rPr>
+          <w:color w:val="C00000"/>
+        </w:rPr>
+        <w:lastRenderedPageBreak/>
+        <w:t xml:space="preserve">      </w:t>
+      </w:r>
+      <w:r>
+        <w:rPr>
+          <w:color w:val="C00000"/>
+        </w:rPr>
+        <w:t>p</w:t>
+      </w:r>
+      <w:r>
+        <w:rPr>
+          <w:color w:val="C00000"/>
+        </w:rPr>
+        <w:t>==</w:t>
+      </w:r>
+      <w:r>
+        <w:rPr>
+          <w:color w:val="C00000"/>
+        </w:rPr>
+        <w:t>b</w:t>
+      </w:r>
+      <w:r>
+        <w:rPr>
+          <w:color w:val="C00000"/>
+        </w:rPr>
+        <w:t>==</w:t>
+      </w:r>
+      <w:r>
+        <w:rPr>
+          <w:color w:val="C00000"/>
+        </w:rPr>
+        <w:t>p</w:t>
+      </w:r>
+      <w:r>
+        <w:rPr>
+          <w:color w:val="C00000"/>
+        </w:rPr>
+        <w:t xml:space="preserve"> specific gravity of the disc</w:t>
+      </w:r>
+    </w:p>
+    <w:p>
+      <w:pPr>
+        <w:tabs>
+          <w:tab w:val="left" w:pos="360"/>
+        </w:tabs>
+        <w:spacing w:after="0"/>
+        <w:ind w:left="270" w:hanging="270"/>
+        <w:rPr>
+          <w:color w:val="C00000"/>
+        </w:rPr>
+      </w:pPr>
+      <w:r>
+        <w:rPr>
+          <w:color w:val="C00000"/>
+        </w:rPr>
+        <w:t xml:space="preserve">      </w:t>
+      </w:r>
+      <w:r>
+        <w:rPr>
+          <w:color w:val="C00000"/>
+        </w:rPr>
+        <w:t>p</w:t>
+      </w:r>
+      <w:r>
+        <w:rPr>
+          <w:color w:val="C00000"/>
+        </w:rPr>
+        <w:t>==</w:t>
+      </w:r>
+      <w:r>
+        <w:rPr>
+          <w:color w:val="C00000"/>
+        </w:rPr>
+        <w:t>c</w:t>
+      </w:r>
+      <w:r>
+        <w:rPr>
+          <w:color w:val="C00000"/>
+        </w:rPr>
+        <w:t>==</w:t>
+      </w:r>
+      <w:r>
+        <w:rPr>
+          <w:color w:val="C00000"/>
+        </w:rPr>
+        <w:t>p</w:t>
+      </w:r>
+      <w:r>
+        <w:rPr>
+          <w:color w:val="C00000"/>
+        </w:rPr>
+        <w:t xml:space="preserve"> mass of the disc in kg</w:t>
+      </w:r>
+    </w:p>
+    <w:p>
+      <w:pPr>
+        <w:tabs>
+          <w:tab w:val="left" w:pos="360"/>
+        </w:tabs>
+        <w:spacing w:after="0"/>
+        <w:ind w:left="270" w:hanging="270"/>
+        <w:rPr>
+          <w:color w:val="C00000"/>
+        </w:rPr>
+      </w:pPr>
+      <w:r>
+        <w:rPr>
+          <w:color w:val="C00000"/>
+        </w:rPr>
+        <w:t xml:space="preserve">      </w:t>
+      </w:r>
+      <w:r>
+        <w:rPr>
+          <w:color w:val="C00000"/>
+        </w:rPr>
+        <w:t>p</w:t>
+      </w:r>
+      <w:r>
+        <w:rPr>
+          <w:color w:val="C00000"/>
+        </w:rPr>
+        <w:t>==</w:t>
+      </w:r>
+      <w:r>
+        <w:rPr>
+          <w:color w:val="C00000"/>
+        </w:rPr>
+        <w:t>d</w:t>
+      </w:r>
+      <w:r>
+        <w:rPr>
+          <w:color w:val="C00000"/>
+        </w:rPr>
+        <w:t>==</w:t>
+      </w:r>
+      <w:r>
+        <w:rPr>
+          <w:color w:val="C00000"/>
+        </w:rPr>
+        <w:t>p</w:t>
+      </w:r>
+      <w:r>
+        <w:rPr>
+          <w:color w:val="C00000"/>
+        </w:rPr>
+        <w:t xml:space="preserve"> the material cost</w:t>
+      </w:r>
+      <w:r>
+        <w:rPr>
+          <w:color w:val="C00000"/>
+        </w:rPr>
+        <w:t xml:space="preserve"> </w:t>
+      </w:r>
+      <w:r>
+        <w:rPr>
+          <w:color w:val="C00000"/>
+        </w:rPr>
+        <w:t>(in $) for one of these discs</w:t>
       </w:r>
     </w:p>
     <w:p>
@@ -1474,52 +1652,12 @@
           <w:tab w:val="left" w:pos="0"/>
         </w:tabs>
         <w:spacing w:after="0"/>
-        <w:rPr>
-          <w:color w:val="C00000"/>
-        </w:rPr>
-      </w:pPr>
-      <w:r>
-        <w:rPr>
-          <w:color w:val="C00000"/>
-        </w:rPr>
-        <w:lastRenderedPageBreak/>
-        <w:t xml:space="preserve">      </w:t>
-      </w:r>
-      <w:r>
-        <w:rPr>
-          <w:color w:val="C00000"/>
-        </w:rPr>
-        <w:t>p</w:t>
-      </w:r>
-      <w:r>
-        <w:rPr>
-          <w:color w:val="C00000"/>
-        </w:rPr>
+      </w:pPr>
+      <w:r>
         <w:t>==</w:t>
       </w:r>
       <w:r>
-        <w:rPr>
-          <w:color w:val="C00000"/>
-        </w:rPr>
-        <w:t>b</w:t>
-      </w:r>
-      <w:r>
-        <w:rPr>
-          <w:color w:val="C00000"/>
-        </w:rPr>
-        <w:t>==</w:t>
-      </w:r>
-      <w:r>
-        <w:rPr>
-          <w:color w:val="C00000"/>
-        </w:rPr>
-        <w:t>p</w:t>
-      </w:r>
-      <w:r>
-        <w:rPr>
-          <w:color w:val="C00000"/>
-        </w:rPr>
-        <w:t xml:space="preserve"> specific gravity of the disc</w:t>
+        <w:t>t</w:t>
       </w:r>
     </w:p>
     <w:p>
@@ -1529,50 +1667,160 @@
         </w:tabs>
         <w:spacing w:after="0"/>
         <w:rPr>
-          <w:color w:val="C00000"/>
-        </w:rPr>
-      </w:pPr>
-      <w:r>
-        <w:rPr>
-          <w:color w:val="C00000"/>
-        </w:rPr>
-        <w:t xml:space="preserve">      </w:t>
-      </w:r>
-      <w:r>
-        <w:rPr>
-          <w:color w:val="C00000"/>
-        </w:rPr>
-        <w:t>p</w:t>
-      </w:r>
-      <w:r>
-        <w:rPr>
-          <w:color w:val="C00000"/>
+          <w:color w:val="385623" w:themeColor="accent6" w:themeShade="80"/>
+        </w:rPr>
+      </w:pPr>
+      <w:r>
+        <w:rPr>
+          <w:color w:val="385623" w:themeColor="accent6" w:themeShade="80"/>
+        </w:rPr>
+        <w:t>s</w:t>
+      </w:r>
+      <w:r>
+        <w:rPr>
+          <w:color w:val="385623" w:themeColor="accent6" w:themeShade="80"/>
+        </w:rPr>
+        <w:t xml:space="preserve">== The base case will go </w:t>
+      </w:r>
+      <w:r>
+        <w:rPr>
+          <w:color w:val="385623" w:themeColor="accent6" w:themeShade="80"/>
+        </w:rPr>
+        <w:t xml:space="preserve">in the </w:t>
+      </w:r>
+      <w:r>
+        <w:rPr>
+          <w:color w:val="385623" w:themeColor="accent6" w:themeShade="80"/>
+        </w:rPr>
+        <w:t xml:space="preserve">base case input </w:t>
+      </w:r>
+      <w:r>
+        <w:rPr>
+          <w:color w:val="385623" w:themeColor="accent6" w:themeShade="80"/>
+        </w:rPr>
+        <w:t>tags below</w:t>
+      </w:r>
+      <w:r>
+        <w:rPr>
+          <w:color w:val="385623" w:themeColor="accent6" w:themeShade="80"/>
+        </w:rPr>
+        <w:t xml:space="preserve"> </w:t>
+      </w:r>
+      <w:r>
+        <w:rPr>
+          <w:color w:val="385623" w:themeColor="accent6" w:themeShade="80"/>
+        </w:rPr>
+        <w:t xml:space="preserve">(please do not remove them) </w:t>
+      </w:r>
+      <w:r>
+        <w:rPr>
+          <w:color w:val="385623" w:themeColor="accent6" w:themeShade="80"/>
         </w:rPr>
         <w:t>==</w:t>
       </w:r>
       <w:r>
         <w:rPr>
-          <w:color w:val="C00000"/>
-        </w:rPr>
-        <w:t>c</w:t>
-      </w:r>
-      <w:r>
-        <w:rPr>
-          <w:color w:val="C00000"/>
-        </w:rPr>
+          <w:color w:val="385623" w:themeColor="accent6" w:themeShade="80"/>
+        </w:rPr>
+        <w:t>s</w:t>
+      </w:r>
+    </w:p>
+    <w:p>
+      <w:pPr>
+        <w:tabs>
+          <w:tab w:val="left" w:pos="270"/>
+        </w:tabs>
+        <w:spacing w:after="0"/>
+      </w:pPr>
+      <w:r>
+        <w:t>x</w:t>
+      </w:r>
+      <w:r>
+        <w:t xml:space="preserve">== </w:t>
+      </w:r>
+      <w:r>
+        <w:t xml:space="preserve">  </w:t>
+      </w:r>
+      <w:r>
+        <w:rPr>
+          <w:b/>
+          <w:sz w:val="24"/>
+          <w:szCs w:val="24"/>
+        </w:rPr>
+        <w:t>Base Case  Index = 1</w:t>
+      </w:r>
+    </w:p>
+    <w:p>
+      <w:pPr>
+        <w:spacing w:after="0"/>
+        <w:ind w:left="720" w:hanging="270"/>
+        <w:rPr>
+          <w:color w:val="385623" w:themeColor="accent6" w:themeShade="80"/>
+        </w:rPr>
+      </w:pPr>
+      <w:r>
+        <w:pict w14:anchorId="03681CE4">
+          <v:rect id="_x0000_i1028" style="width:0;height:1.5pt" o:hralign="center" o:hrstd="t" o:hr="t" fillcolor="#a0a0a0" stroked="f"/>
+        </w:pict>
+      </w:r>
+    </w:p>
+    <w:p>
+      <w:pPr>
+        <w:tabs>
+          <w:tab w:val="left" w:pos="270"/>
+        </w:tabs>
+        <w:spacing w:after="0"/>
+      </w:pPr>
+      <w:r>
         <w:t>==</w:t>
       </w:r>
       <w:r>
-        <w:rPr>
-          <w:color w:val="C00000"/>
-        </w:rPr>
-        <w:t>p</w:t>
-      </w:r>
-      <w:r>
-        <w:rPr>
-          <w:color w:val="C00000"/>
-        </w:rPr>
-        <w:t xml:space="preserve"> mass of the disc in kg</w:t>
+        <w:t>x</w:t>
+      </w:r>
+    </w:p>
+    <w:p>
+      <w:pPr>
+        <w:tabs>
+          <w:tab w:val="left" w:pos="270"/>
+        </w:tabs>
+        <w:spacing w:after="0"/>
+      </w:pPr>
+      <w:r>
+        <w:t>u</w:t>
+      </w:r>
+      <w:r>
+        <w:t xml:space="preserve">== </w:t>
+      </w:r>
+    </w:p>
+    <w:p>
+      <w:pPr>
+        <w:spacing w:after="0"/>
+        <w:ind w:left="720" w:hanging="270"/>
+        <w:rPr>
+          <w:color w:val="385623" w:themeColor="accent6" w:themeShade="80"/>
+        </w:rPr>
+      </w:pPr>
+      <w:r>
+        <w:pict w14:anchorId="4C290F19">
+          <v:rect id="_x0000_i1029" style="width:0;height:1.5pt" o:hralign="center" o:hrstd="t" o:hr="t" fillcolor="#a0a0a0" stroked="f"/>
+        </w:pict>
+      </w:r>
+    </w:p>
+    <w:p>
+      <w:pPr>
+        <w:tabs>
+          <w:tab w:val="left" w:pos="270"/>
+        </w:tabs>
+        <w:spacing w:after="0"/>
+      </w:pPr>
+      <w:r>
+        <w:t>==</w:t>
+      </w:r>
+      <w:r>
+        <w:t>u</w:t>
+      </w:r>
+      <w:r>
+        <w:br w:type="page"/>
       </w:r>
     </w:p>
     <w:p>
@@ -1581,63 +1829,16 @@
           <w:tab w:val="left" w:pos="0"/>
         </w:tabs>
         <w:spacing w:after="0"/>
-        <w:rPr>
-          <w:color w:val="C00000"/>
-        </w:rPr>
-      </w:pPr>
-      <w:r>
-        <w:rPr>
-          <w:color w:val="C00000"/>
-        </w:rPr>
-        <w:t xml:space="preserve">      </w:t>
-      </w:r>
-      <w:r>
-        <w:rPr>
-          <w:color w:val="C00000"/>
-        </w:rPr>
-        <w:t>p</w:t>
-      </w:r>
-      <w:r>
-        <w:rPr>
-          <w:color w:val="C00000"/>
-        </w:rPr>
-        <w:t>==</w:t>
-      </w:r>
-      <w:r>
-        <w:rPr>
-          <w:color w:val="C00000"/>
-        </w:rPr>
-        <w:t>d</w:t>
-      </w:r>
-      <w:r>
-        <w:rPr>
-          <w:color w:val="C00000"/>
-        </w:rPr>
-        <w:t>==</w:t>
-      </w:r>
-      <w:r>
-        <w:rPr>
-          <w:color w:val="C00000"/>
-        </w:rPr>
-        <w:t>p</w:t>
-      </w:r>
-      <w:r>
-        <w:rPr>
-          <w:color w:val="C00000"/>
-        </w:rPr>
-        <w:t xml:space="preserve"> the material cost</w:t>
-      </w:r>
-      <w:r>
-        <w:rPr>
-          <w:color w:val="C00000"/>
-        </w:rPr>
-        <w:t xml:space="preserve"> </w:t>
-      </w:r>
-      <w:r>
-        <w:rPr>
-          <w:color w:val="C00000"/>
-        </w:rPr>
-        <w:t>(in $) for one of these discs</w:t>
+      </w:pPr>
+      <w:r>
+        <w:lastRenderedPageBreak/>
+        <w:t>w</w:t>
+      </w:r>
+      <w:r>
+        <w:t xml:space="preserve">== </w:t>
+      </w:r>
+      <w:r>
+        <w:t>The following short answer / reflection questions are available with this problem</w:t>
       </w:r>
     </w:p>
     <w:p>
@@ -1647,77 +1848,6 @@
         </w:tabs>
         <w:spacing w:after="0"/>
       </w:pPr>
-      <w:r>
-        <w:t>==</w:t>
-      </w:r>
-      <w:r>
-        <w:t>t</w:t>
-      </w:r>
-    </w:p>
-    <w:p>
-      <w:pPr>
-        <w:tabs>
-          <w:tab w:val="left" w:pos="0"/>
-        </w:tabs>
-        <w:spacing w:after="0"/>
-        <w:rPr>
-          <w:color w:val="385623" w:themeColor="accent6" w:themeShade="80"/>
-        </w:rPr>
-      </w:pPr>
-      <w:r>
-        <w:rPr>
-          <w:color w:val="385623" w:themeColor="accent6" w:themeShade="80"/>
-        </w:rPr>
-        <w:t>s</w:t>
-      </w:r>
-      <w:r>
-        <w:rPr>
-          <w:color w:val="385623" w:themeColor="accent6" w:themeShade="80"/>
-        </w:rPr>
-        <w:t xml:space="preserve">== The base case will go </w:t>
-      </w:r>
-      <w:r>
-        <w:rPr>
-          <w:color w:val="385623" w:themeColor="accent6" w:themeShade="80"/>
-        </w:rPr>
-        <w:t xml:space="preserve">in the </w:t>
-      </w:r>
-      <w:r>
-        <w:rPr>
-          <w:color w:val="385623" w:themeColor="accent6" w:themeShade="80"/>
-        </w:rPr>
-        <w:t xml:space="preserve">base case input </w:t>
-      </w:r>
-      <w:r>
-        <w:rPr>
-          <w:color w:val="385623" w:themeColor="accent6" w:themeShade="80"/>
-        </w:rPr>
-        <w:t>tags below</w:t>
-      </w:r>
-      <w:r>
-        <w:rPr>
-          <w:color w:val="385623" w:themeColor="accent6" w:themeShade="80"/>
-        </w:rPr>
-        <w:t xml:space="preserve"> </w:t>
-      </w:r>
-      <w:r>
-        <w:rPr>
-          <w:color w:val="385623" w:themeColor="accent6" w:themeShade="80"/>
-        </w:rPr>
-        <w:t xml:space="preserve">(please do not remove them) </w:t>
-      </w:r>
-      <w:r>
-        <w:rPr>
-          <w:color w:val="385623" w:themeColor="accent6" w:themeShade="80"/>
-        </w:rPr>
-        <w:t>==</w:t>
-      </w:r>
-      <w:r>
-        <w:rPr>
-          <w:color w:val="385623" w:themeColor="accent6" w:themeShade="80"/>
-        </w:rPr>
-        <w:t>s</w:t>
-      </w:r>
     </w:p>
     <w:p>
       <w:pPr>
@@ -1726,315 +1856,185 @@
         </w:tabs>
         <w:spacing w:after="0"/>
       </w:pPr>
-      <w:r>
-        <w:t>x</w:t>
-      </w:r>
-      <w:r>
-        <w:t xml:space="preserve">== </w:t>
-      </w:r>
-      <w:r>
-        <w:t xml:space="preserve">  </w:t>
-      </w:r>
-      <w:r>
-        <w:rPr>
-          <w:b/>
-          <w:sz w:val="24"/>
-          <w:szCs w:val="24"/>
-        </w:rPr>
-        <w:t>Base Case  Index = 1</w:t>
-      </w:r>
-    </w:p>
-    <w:p>
-      <w:pPr>
-        <w:spacing w:after="0"/>
-        <w:ind w:left="720" w:hanging="270"/>
-        <w:rPr>
-          <w:color w:val="385623" w:themeColor="accent6" w:themeShade="80"/>
-        </w:rPr>
-      </w:pPr>
-      <w:r>
-        <w:pict w14:anchorId="03681CE4">
-          <v:rect id="_x0000_i1028" style="width:0;height:1.5pt" o:hralign="center" o:hrstd="t" o:hr="t" fillcolor="#a0a0a0" stroked="f"/>
-        </w:pict>
-      </w:r>
-    </w:p>
-    <w:p>
-      <w:pPr>
+      <w:proofErr w:type="spellStart"/>
+      <w:r>
+        <w:t>i</w:t>
+      </w:r>
+      <w:proofErr w:type="spellEnd"/>
+      <w:r>
+        <w:t xml:space="preserve">) </w:t>
+      </w:r>
+      <w:r>
+        <w:t xml:space="preserve">Reflect </w:t>
+      </w:r>
+      <w:r>
+        <w:t>–</w:t>
+      </w:r>
+      <w:r>
+        <w:t xml:space="preserve"> </w:t>
+      </w:r>
+      <w:r>
+        <w:t>Expert problem solvers reflect on the process.  Describe in words your problem-solving methodology and your ability to solve this problem.  Some questions you may want to consider include:</w:t>
+      </w:r>
+    </w:p>
+    <w:p>
+      <w:pPr>
+        <w:pStyle w:val="ListParagraph"/>
+        <w:numPr>
+          <w:ilvl w:val="0"/>
+          <w:numId w:val="1"/>
+        </w:numPr>
         <w:tabs>
           <w:tab w:val="left" w:pos="270"/>
         </w:tabs>
         <w:spacing w:after="0"/>
       </w:pPr>
       <w:r>
-        <w:t>==</w:t>
-      </w:r>
-      <w:r>
-        <w:t>x</w:t>
-      </w:r>
-    </w:p>
-    <w:p>
-      <w:pPr>
+        <w:t>Did you get the answer to all parts on the first try?  If not, what was your most serious mistake and how could you minimize that type of mistake in the future.</w:t>
+      </w:r>
+    </w:p>
+    <w:p>
+      <w:pPr>
+        <w:pStyle w:val="ListParagraph"/>
+        <w:numPr>
+          <w:ilvl w:val="0"/>
+          <w:numId w:val="1"/>
+        </w:numPr>
         <w:tabs>
           <w:tab w:val="left" w:pos="270"/>
         </w:tabs>
         <w:spacing w:after="0"/>
       </w:pPr>
       <w:r>
-        <w:t>u</w:t>
-      </w:r>
-      <w:r>
-        <w:t xml:space="preserve">== </w:t>
-      </w:r>
-    </w:p>
-    <w:p>
-      <w:pPr>
-        <w:spacing w:after="0"/>
-        <w:ind w:left="720" w:hanging="270"/>
-        <w:rPr>
-          <w:color w:val="385623" w:themeColor="accent6" w:themeShade="80"/>
-        </w:rPr>
-      </w:pPr>
-      <w:r>
-        <w:pict w14:anchorId="4C290F19">
-          <v:rect id="_x0000_i1029" style="width:0;height:1.5pt" o:hralign="center" o:hrstd="t" o:hr="t" fillcolor="#a0a0a0" stroked="f"/>
-        </w:pict>
-      </w:r>
-    </w:p>
-    <w:p>
-      <w:pPr>
+        <w:t>What part of your solution strategy went well?  What part could use improvement?</w:t>
+      </w:r>
+    </w:p>
+    <w:p>
+      <w:pPr>
+        <w:pStyle w:val="ListParagraph"/>
+        <w:numPr>
+          <w:ilvl w:val="0"/>
+          <w:numId w:val="1"/>
+        </w:numPr>
         <w:tabs>
           <w:tab w:val="left" w:pos="270"/>
         </w:tabs>
         <w:spacing w:after="0"/>
       </w:pPr>
       <w:r>
-        <w:t>==</w:t>
-      </w:r>
-      <w:r>
-        <w:t>u</w:t>
-      </w:r>
-      <w:r>
-        <w:br w:type="page"/>
-      </w:r>
-    </w:p>
-    <w:p>
-      <w:pPr>
-        <w:tabs>
-          <w:tab w:val="left" w:pos="0"/>
-        </w:tabs>
-        <w:spacing w:after="0"/>
-      </w:pPr>
-      <w:r>
-        <w:lastRenderedPageBreak/>
-        <w:t>w</w:t>
-      </w:r>
-      <w:r>
-        <w:t xml:space="preserve">== </w:t>
-      </w:r>
-      <w:r>
-        <w:t>The following short answer / reflection questions are available with this problem</w:t>
-      </w:r>
-    </w:p>
-    <w:p>
-      <w:pPr>
-        <w:tabs>
-          <w:tab w:val="left" w:pos="0"/>
-        </w:tabs>
-        <w:spacing w:after="0"/>
-      </w:pPr>
-    </w:p>
-    <w:p>
-      <w:pPr>
+        <w:t>Were you stuck on one part?  What process was effective in getting unstuck?</w:t>
+      </w:r>
+    </w:p>
+    <w:p>
+      <w:pPr>
+        <w:pStyle w:val="ListParagraph"/>
+        <w:numPr>
+          <w:ilvl w:val="0"/>
+          <w:numId w:val="1"/>
+        </w:numPr>
         <w:tabs>
           <w:tab w:val="left" w:pos="270"/>
         </w:tabs>
-      </w:pPr>
-      <w:proofErr w:type="spellStart"/>
-      <w:r>
-        <w:t>i</w:t>
-      </w:r>
-      <w:proofErr w:type="spellEnd"/>
-      <w:r>
-        <w:t xml:space="preserve">) </w:t>
-      </w:r>
-      <w:r>
-        <w:t xml:space="preserve">Reflect </w:t>
-      </w:r>
-      <w:r>
-        <w:t>–</w:t>
-      </w:r>
-      <w:r>
-        <w:t xml:space="preserve"> </w:t>
-      </w:r>
-      <w:r>
-        <w:t>List the steps</w:t>
-      </w:r>
-      <w:r>
-        <w:t>,</w:t>
-      </w:r>
-      <w:r>
-        <w:t xml:space="preserve"> in order</w:t>
-      </w:r>
-      <w:r>
-        <w:t>,</w:t>
-      </w:r>
-      <w:r>
-        <w:t xml:space="preserve"> that you used to solve the problem.  W</w:t>
-      </w:r>
-      <w:r>
-        <w:t xml:space="preserve">as your </w:t>
-      </w:r>
-      <w:r>
-        <w:t>problem-solving</w:t>
-      </w:r>
-      <w:r>
-        <w:t xml:space="preserve"> method both </w:t>
-      </w:r>
-      <w:r>
-        <w:t xml:space="preserve">effective </w:t>
-      </w:r>
-      <w:r>
-        <w:t xml:space="preserve">and efficient </w:t>
-      </w:r>
-      <w:r>
-        <w:t xml:space="preserve">or should </w:t>
-      </w:r>
-      <w:r>
-        <w:t>your</w:t>
-      </w:r>
-      <w:r>
-        <w:t xml:space="preserve"> steps be modified for future problems of this type</w:t>
-      </w:r>
-      <w:r>
-        <w:t>?</w:t>
-      </w:r>
-      <w:r>
-        <w:t xml:space="preserve"> </w:t>
-      </w:r>
-      <w:r>
-        <w:t xml:space="preserve">Please briefly elaborate.  </w:t>
-      </w:r>
-      <w:r>
-        <w:t>Did you get the answer to the problem on the first try?  If not, what mistake did you make?  How could you minimize th</w:t>
-      </w:r>
-      <w:r>
-        <w:t>e chance of this type of</w:t>
-      </w:r>
-      <w:r>
-        <w:t xml:space="preserve"> mistake in the future?  What concepts were involved in this problem</w:t>
-      </w:r>
-      <w:r>
-        <w:t xml:space="preserve"> and can these concepts be applied to a wide range of problems? </w:t>
-      </w:r>
-    </w:p>
-    <w:p>
-      <w:pPr>
+        <w:spacing w:after="0"/>
+      </w:pPr>
+      <w:r>
+        <w:t>Did you use a well-defined problem-solving algorithm?  If not, why not?</w:t>
+      </w:r>
+    </w:p>
+    <w:p>
+      <w:pPr>
+        <w:pStyle w:val="ListParagraph"/>
+        <w:numPr>
+          <w:ilvl w:val="0"/>
+          <w:numId w:val="1"/>
+        </w:numPr>
         <w:tabs>
           <w:tab w:val="left" w:pos="270"/>
         </w:tabs>
-      </w:pPr>
-      <w:r>
-        <w:t xml:space="preserve">ii) </w:t>
-      </w:r>
-      <w:r>
-        <w:t xml:space="preserve">Explore </w:t>
-      </w:r>
-      <w:r>
-        <w:t>–</w:t>
-      </w:r>
-      <w:r>
-        <w:t xml:space="preserve"> </w:t>
-      </w:r>
-      <w:r>
-        <w:t xml:space="preserve"> </w:t>
-      </w:r>
-      <w:r>
-        <w:rPr>
-          <w:color w:val="C00000"/>
-        </w:rPr>
-        <w:t xml:space="preserve">If the diameter of the discs were increased by 20% with everything else the same, would the cost increase by 20%, more than 20% or less than 20%?  Please back your conclusion up with </w:t>
-      </w:r>
-      <w:r>
-        <w:rPr>
-          <w:color w:val="C00000"/>
-        </w:rPr>
-        <w:t>mathematical / logical reasoning.</w:t>
-      </w:r>
-    </w:p>
-    <w:p>
-      <w:pPr>
+        <w:spacing w:after="0"/>
+      </w:pPr>
+      <w:r>
+        <w:t>Did you start early enough to give yourself time to step away from the problem and “incubate the problem”?</w:t>
+      </w:r>
+    </w:p>
+    <w:p>
+      <w:pPr>
+        <w:pStyle w:val="ListParagraph"/>
+        <w:numPr>
+          <w:ilvl w:val="0"/>
+          <w:numId w:val="1"/>
+        </w:numPr>
         <w:tabs>
           <w:tab w:val="left" w:pos="270"/>
         </w:tabs>
-        <w:rPr>
-          <w:color w:val="C00000"/>
-        </w:rPr>
-      </w:pPr>
-      <w:r>
-        <w:t xml:space="preserve">iii) </w:t>
-      </w:r>
-      <w:r>
-        <w:t xml:space="preserve">Connect </w:t>
-      </w:r>
-      <w:r>
-        <w:t>–</w:t>
-      </w:r>
-      <w:r>
-        <w:t xml:space="preserve"> </w:t>
-      </w:r>
-      <w:r>
-        <w:rPr>
-          <w:color w:val="C00000"/>
-        </w:rPr>
-        <w:t>Would it be safe for one person to pick up one of these discs or would you recommend a group of people lift them?  Back up your conclusion with logical reasoning.</w:t>
-      </w:r>
-      <w:r>
-        <w:rPr>
-          <w:color w:val="C00000"/>
-        </w:rPr>
-        <w:t xml:space="preserve">  </w:t>
-      </w:r>
-    </w:p>
-    <w:p>
-      <w:pPr>
+        <w:spacing w:after="0"/>
+      </w:pPr>
+      <w:r>
+        <w:t>If you could give advice to your former self regarding this problem, or homework set, what would it be?</w:t>
+      </w:r>
+    </w:p>
+    <w:p>
+      <w:pPr>
+        <w:pStyle w:val="ListParagraph"/>
         <w:tabs>
           <w:tab w:val="left" w:pos="270"/>
         </w:tabs>
-      </w:pPr>
-      <w:r>
-        <w:t xml:space="preserve">iv) Safety &amp; Society </w:t>
-      </w:r>
-      <w:r>
-        <w:t>–</w:t>
-      </w:r>
-      <w:r>
-        <w:t xml:space="preserve"> </w:t>
-      </w:r>
-      <w:r>
-        <w:rPr>
-          <w:color w:val="C00000"/>
-        </w:rPr>
-        <w:t xml:space="preserve">Suppose there are many these discs that your town could obtain for free.  Someone suggest that they be used for street covers in an upcoming road addition.  What do you think of this idea?  Why?  List at least three other things you would need to know about the discs before you could make an informed decision.  </w:t>
-      </w:r>
-      <w:r>
-        <w:rPr>
-          <w:color w:val="C00000"/>
-        </w:rPr>
-        <w:t xml:space="preserve">What would be an efficient way of gathering this information.  </w:t>
-      </w:r>
+        <w:spacing w:after="0"/>
+      </w:pPr>
     </w:p>
     <w:p>
       <w:pPr>
         <w:tabs>
           <w:tab w:val="left" w:pos="270"/>
         </w:tabs>
-        <w:spacing w:after="0"/>
-      </w:pPr>
-      <w:r>
-        <w:t>==</w:t>
-      </w:r>
-      <w:r>
-        <w:t>w</w:t>
+      </w:pPr>
+      <w:r>
+        <w:t xml:space="preserve">ii) </w:t>
+      </w:r>
+      <w:r>
+        <w:t xml:space="preserve">Explore </w:t>
+      </w:r>
+      <w:r>
+        <w:t>–</w:t>
+      </w:r>
+      <w:r>
+        <w:t xml:space="preserve"> </w:t>
+      </w:r>
+      <w:r>
+        <w:t xml:space="preserve"> </w:t>
+      </w:r>
+      <w:r>
+        <w:t xml:space="preserve">Write a concluding statement for this problem.  </w:t>
+      </w:r>
+      <w:r>
+        <w:rPr>
+          <w:color w:val="C00000"/>
+        </w:rPr>
+        <w:t>Also</w:t>
+      </w:r>
+      <w:r>
+        <w:rPr>
+          <w:color w:val="C00000"/>
+        </w:rPr>
+        <w:t>,</w:t>
+      </w:r>
+      <w:r>
+        <w:rPr>
+          <w:color w:val="C00000"/>
+        </w:rPr>
+        <w:t xml:space="preserve"> can ask more specific questions such as: </w:t>
+      </w:r>
+      <w:r>
+        <w:rPr>
+          <w:color w:val="C00000"/>
+        </w:rPr>
+        <w:t xml:space="preserve">If the diameter of the discs were increased by 20% with everything else the same, would the cost increase by 20%, more than 20% or less than 20%?  Please back your conclusion up with </w:t>
+      </w:r>
+      <w:r>
+        <w:rPr>
+          <w:color w:val="C00000"/>
+        </w:rPr>
+        <w:t>mathematical / logical reasoning.</w:t>
       </w:r>
     </w:p>
     <w:p>
@@ -2042,17 +2042,117 @@
         <w:tabs>
           <w:tab w:val="left" w:pos="270"/>
         </w:tabs>
+        <w:rPr>
+          <w:color w:val="C00000"/>
+        </w:rPr>
+      </w:pPr>
+      <w:r>
+        <w:t xml:space="preserve">iii) </w:t>
+      </w:r>
+      <w:r>
+        <w:t xml:space="preserve">Connect </w:t>
+      </w:r>
+      <w:r>
+        <w:t>–</w:t>
+      </w:r>
+      <w:r>
+        <w:t xml:space="preserve">  Is there a larger lesson learned from this problem?  Can the concepts used to solve this problem be applied to other systems?  </w:t>
+      </w:r>
+      <w:r>
+        <w:rPr>
+          <w:color w:val="C00000"/>
+        </w:rPr>
+        <w:t xml:space="preserve">Can also ask specific questions such as: </w:t>
+      </w:r>
+      <w:r>
+        <w:rPr>
+          <w:color w:val="C00000"/>
+        </w:rPr>
+        <w:t xml:space="preserve">Would </w:t>
+      </w:r>
+      <w:r>
+        <w:rPr>
+          <w:color w:val="C00000"/>
+        </w:rPr>
+        <w:t>it be safe for one person to pick up one of these discs or would you recommend a group of people lift them?  Back up your conclusion with logical reasoning.</w:t>
+      </w:r>
+      <w:r>
+        <w:rPr>
+          <w:color w:val="C00000"/>
+        </w:rPr>
+        <w:t xml:space="preserve">  </w:t>
+      </w:r>
+    </w:p>
+    <w:p>
+      <w:pPr>
+        <w:tabs>
+          <w:tab w:val="left" w:pos="270"/>
+        </w:tabs>
+      </w:pPr>
+      <w:r>
+        <w:t xml:space="preserve">iv) Safety &amp; Society </w:t>
+      </w:r>
+      <w:r>
+        <w:t>–</w:t>
+      </w:r>
+      <w:r>
+        <w:t xml:space="preserve"> </w:t>
+      </w:r>
+      <w:r>
+        <w:rPr>
+          <w:color w:val="C00000"/>
+        </w:rPr>
+        <w:t>This can include</w:t>
+      </w:r>
+      <w:r>
+        <w:rPr>
+          <w:color w:val="C00000"/>
+        </w:rPr>
+        <w:t xml:space="preserve"> safety, environment, social impart, history …  These questions often involve the student looking up external information.  </w:t>
+      </w:r>
+      <w:r>
+        <w:rPr>
+          <w:color w:val="C00000"/>
+        </w:rPr>
+        <w:t xml:space="preserve">Suppose there are many these discs that your town could obtain for free.  Someone suggest that they be used for street covers in an upcoming road addition.  What do you think of this idea?  Why?  List at least three other things you would need to know about the discs before you could make an informed decision.  </w:t>
+      </w:r>
+      <w:r>
+        <w:rPr>
+          <w:color w:val="C00000"/>
+        </w:rPr>
+        <w:t xml:space="preserve">What would be an efficient way of gathering this information.  </w:t>
+      </w:r>
+    </w:p>
+    <w:p>
+      <w:pPr>
+        <w:tabs>
+          <w:tab w:val="left" w:pos="270"/>
+        </w:tabs>
+        <w:spacing w:after="0"/>
+      </w:pPr>
+      <w:r>
+        <w:t>==</w:t>
+      </w:r>
+      <w:r>
+        <w:t>w</w:t>
+      </w:r>
+    </w:p>
+    <w:p>
+      <w:pPr>
+        <w:tabs>
+          <w:tab w:val="left" w:pos="270"/>
+        </w:tabs>
         <w:spacing w:after="0"/>
         <w:ind w:hanging="180"/>
       </w:pPr>
     </w:p>
     <w:sectPr>
-      <w:headerReference w:type="even" r:id="rId8"/>
-      <w:headerReference w:type="default" r:id="rId9"/>
-      <w:footerReference w:type="even" r:id="rId10"/>
-      <w:footerReference w:type="default" r:id="rId11"/>
-      <w:headerReference w:type="first" r:id="rId12"/>
-      <w:footerReference w:type="first" r:id="rId13"/>
+      <w:headerReference w:type="even" r:id="rId9"/>
+      <w:headerReference w:type="default" r:id="rId10"/>
+      <w:footerReference w:type="even" r:id="rId11"/>
+      <w:footerReference w:type="default" r:id="rId12"/>
+      <w:headerReference w:type="first" r:id="rId13"/>
+      <w:footerReference w:type="first" r:id="rId14"/>
       <w:pgSz w:w="12240" w:h="15840"/>
       <w:pgMar w:top="1440" w:right="1080" w:bottom="1440" w:left="1080" w:header="432" w:footer="720" w:gutter="0"/>
       <w:cols w:space="720"/>
@@ -2354,8 +2454,6 @@
       </w:rPr>
       <w:t>PIN</w:t>
     </w:r>
-    <w:bookmarkStart w:id="1" w:name="_GoBack"/>
-    <w:bookmarkEnd w:id="1"/>
     <w:r>
       <w:rPr>
         <w:rFonts w:ascii="Arial" w:hAnsi="Arial" w:cs="Arial"/>
@@ -2364,6 +2462,127 @@
     </w:r>
   </w:p>
 </w:hdr>
+</file>
+
+<file path=word/numbering.xml><?xml version="1.0" encoding="utf-8"?>
+<w:numbering xmlns:wpc="http://schemas.microsoft.com/office/word/2010/wordprocessingCanvas" xmlns:cx="http://schemas.microsoft.com/office/drawing/2014/chartex" xmlns:cx1="http://schemas.microsoft.com/office/drawing/2015/9/8/chartex" xmlns:cx2="http://schemas.microsoft.com/office/drawing/2015/10/21/chartex" xmlns:cx3="http://schemas.microsoft.com/office/drawing/2016/5/9/chartex" xmlns:cx4="http://schemas.microsoft.com/office/drawing/2016/5/10/chartex" xmlns:cx5="http://schemas.microsoft.com/office/drawing/2016/5/11/chartex" xmlns:cx6="http://schemas.microsoft.com/office/drawing/2016/5/12/chartex" xmlns:cx7="http://schemas.microsoft.com/office/drawing/2016/5/13/chartex" xmlns:cx8="http://schemas.microsoft.com/office/drawing/2016/5/14/chartex" xmlns:mc="http://schemas.openxmlformats.org/markup-compatibility/2006" xmlns:aink="http://schemas.microsoft.com/office/drawing/2016/ink" xmlns:am3d="http://schemas.microsoft.com/office/drawing/2017/model3d" xmlns:o="urn:schemas-microsoft-com:office:office" xmlns:r="http://schemas.openxmlformats.org/officeDocument/2006/relationships" xmlns:m="http://schemas.openxmlformats.org/officeDocument/2006/math" xmlns:v="urn:schemas-microsoft-com:vml" xmlns:wp14="http://schemas.microsoft.com/office/word/2010/wordprocessingDrawing" xmlns:wp="http://schemas.openxmlformats.org/drawingml/2006/wordprocessingDrawing" xmlns:w10="urn:schemas-microsoft-com:office:word" xmlns:w="http://schemas.openxmlformats.org/wordprocessingml/2006/main" xmlns:w14="http://schemas.microsoft.com/office/word/2010/wordml" xmlns:w15="http://schemas.microsoft.com/office/word/2012/wordml" xmlns:w16cid="http://schemas.microsoft.com/office/word/2016/wordml/cid" xmlns:w16se="http://schemas.microsoft.com/office/word/2015/wordml/symex" xmlns:wpg="http://schemas.microsoft.com/office/word/2010/wordprocessingGroup" xmlns:wpi="http://schemas.microsoft.com/office/word/2010/wordprocessingInk" xmlns:wne="http://schemas.microsoft.com/office/word/2006/wordml" xmlns:wps="http://schemas.microsoft.com/office/word/2010/wordprocessingShape" mc:Ignorable="w14 w15 w16se w16cid wp14">
+  <w:abstractNum w:abstractNumId="0" w15:restartNumberingAfterBreak="0">
+    <w:nsid w:val="06B46348"/>
+    <w:multiLevelType w:val="hybridMultilevel"/>
+    <w:tmpl w:val="2518511C"/>
+    <w:lvl w:ilvl="0" w:tplc="04090001">
+      <w:start w:val="1"/>
+      <w:numFmt w:val="bullet"/>
+      <w:lvlText w:val=""/>
+      <w:lvlJc w:val="left"/>
+      <w:pPr>
+        <w:ind w:left="720" w:hanging="360"/>
+      </w:pPr>
+      <w:rPr>
+        <w:rFonts w:ascii="Symbol" w:hAnsi="Symbol" w:hint="default"/>
+      </w:rPr>
+    </w:lvl>
+    <w:lvl w:ilvl="1" w:tplc="04090003" w:tentative="1">
+      <w:start w:val="1"/>
+      <w:numFmt w:val="bullet"/>
+      <w:lvlText w:val="o"/>
+      <w:lvlJc w:val="left"/>
+      <w:pPr>
+        <w:ind w:left="1440" w:hanging="360"/>
+      </w:pPr>
+      <w:rPr>
+        <w:rFonts w:ascii="Courier New" w:hAnsi="Courier New" w:cs="Courier New" w:hint="default"/>
+      </w:rPr>
+    </w:lvl>
+    <w:lvl w:ilvl="2" w:tplc="04090005" w:tentative="1">
+      <w:start w:val="1"/>
+      <w:numFmt w:val="bullet"/>
+      <w:lvlText w:val=""/>
+      <w:lvlJc w:val="left"/>
+      <w:pPr>
+        <w:ind w:left="2160" w:hanging="360"/>
+      </w:pPr>
+      <w:rPr>
+        <w:rFonts w:ascii="Wingdings" w:hAnsi="Wingdings" w:hint="default"/>
+      </w:rPr>
+    </w:lvl>
+    <w:lvl w:ilvl="3" w:tplc="04090001" w:tentative="1">
+      <w:start w:val="1"/>
+      <w:numFmt w:val="bullet"/>
+      <w:lvlText w:val=""/>
+      <w:lvlJc w:val="left"/>
+      <w:pPr>
+        <w:ind w:left="2880" w:hanging="360"/>
+      </w:pPr>
+      <w:rPr>
+        <w:rFonts w:ascii="Symbol" w:hAnsi="Symbol" w:hint="default"/>
+      </w:rPr>
+    </w:lvl>
+    <w:lvl w:ilvl="4" w:tplc="04090003" w:tentative="1">
+      <w:start w:val="1"/>
+      <w:numFmt w:val="bullet"/>
+      <w:lvlText w:val="o"/>
+      <w:lvlJc w:val="left"/>
+      <w:pPr>
+        <w:ind w:left="3600" w:hanging="360"/>
+      </w:pPr>
+      <w:rPr>
+        <w:rFonts w:ascii="Courier New" w:hAnsi="Courier New" w:cs="Courier New" w:hint="default"/>
+      </w:rPr>
+    </w:lvl>
+    <w:lvl w:ilvl="5" w:tplc="04090005" w:tentative="1">
+      <w:start w:val="1"/>
+      <w:numFmt w:val="bullet"/>
+      <w:lvlText w:val=""/>
+      <w:lvlJc w:val="left"/>
+      <w:pPr>
+        <w:ind w:left="4320" w:hanging="360"/>
+      </w:pPr>
+      <w:rPr>
+        <w:rFonts w:ascii="Wingdings" w:hAnsi="Wingdings" w:hint="default"/>
+      </w:rPr>
+    </w:lvl>
+    <w:lvl w:ilvl="6" w:tplc="04090001" w:tentative="1">
+      <w:start w:val="1"/>
+      <w:numFmt w:val="bullet"/>
+      <w:lvlText w:val=""/>
+      <w:lvlJc w:val="left"/>
+      <w:pPr>
+        <w:ind w:left="5040" w:hanging="360"/>
+      </w:pPr>
+      <w:rPr>
+        <w:rFonts w:ascii="Symbol" w:hAnsi="Symbol" w:hint="default"/>
+      </w:rPr>
+    </w:lvl>
+    <w:lvl w:ilvl="7" w:tplc="04090003" w:tentative="1">
+      <w:start w:val="1"/>
+      <w:numFmt w:val="bullet"/>
+      <w:lvlText w:val="o"/>
+      <w:lvlJc w:val="left"/>
+      <w:pPr>
+        <w:ind w:left="5760" w:hanging="360"/>
+      </w:pPr>
+      <w:rPr>
+        <w:rFonts w:ascii="Courier New" w:hAnsi="Courier New" w:cs="Courier New" w:hint="default"/>
+      </w:rPr>
+    </w:lvl>
+    <w:lvl w:ilvl="8" w:tplc="04090005" w:tentative="1">
+      <w:start w:val="1"/>
+      <w:numFmt w:val="bullet"/>
+      <w:lvlText w:val=""/>
+      <w:lvlJc w:val="left"/>
+      <w:pPr>
+        <w:ind w:left="6480" w:hanging="360"/>
+      </w:pPr>
+      <w:rPr>
+        <w:rFonts w:ascii="Wingdings" w:hAnsi="Wingdings" w:hint="default"/>
+      </w:rPr>
+    </w:lvl>
+  </w:abstractNum>
+  <w:num w:numId="1">
+    <w:abstractNumId w:val="0"/>
+  </w:num>
+</w:numbering>
 </file>
 
 <file path=word/styles.xml><?xml version="1.0" encoding="utf-8"?>
@@ -2881,6 +3100,17 @@
       <w:u w:val="single"/>
     </w:rPr>
   </w:style>
+  <w:style w:type="paragraph" w:styleId="ListParagraph">
+    <w:name w:val="List Paragraph"/>
+    <w:basedOn w:val="Normal"/>
+    <w:uiPriority w:val="34"/>
+    <w:qFormat/>
+    <w:rsid w:val="00850FF8"/>
+    <w:pPr>
+      <w:ind w:left="720"/>
+      <w:contextualSpacing/>
+    </w:pPr>
+  </w:style>
 </w:styles>
 </file>
 
@@ -3150,7 +3380,7 @@
 </file>
 
 <file path=customXml/itemProps1.xml><?xml version="1.0" encoding="utf-8"?>
-<ds:datastoreItem xmlns:ds="http://schemas.openxmlformats.org/officeDocument/2006/customXml" ds:itemID="{3C3EBEA5-EE51-48DA-9B69-D774C884934A}">
+<ds:datastoreItem xmlns:ds="http://schemas.openxmlformats.org/officeDocument/2006/customXml" ds:itemID="{A744A197-6099-4FBA-A217-038AF1BB95F9}">
   <ds:schemaRefs>
     <ds:schemaRef ds:uri="http://schemas.openxmlformats.org/officeDocument/2006/bibliography"/>
   </ds:schemaRefs>

</xml_diff>

<commit_message>
many changes added feature to select basecase
Many significant changes added the following
1) the script to be added to the html problem files now divides sheet up and gives push button control.
2) variable figures can now be handeled

3) the basecase is genrated in javascript and
4) A new suspend/unsuspend button was added
</commit_message>
<xml_diff>
--- a/downloads/QR Template v500C.docx
+++ b/downloads/QR Template v500C.docx
@@ -13,9 +13,19 @@
     </w:p>
     <w:p>
       <w:pPr>
-        <w:spacing w:after="0"/>
-      </w:pPr>
-      <w:r>
+        <w:spacing w:after="0" w:line="240" w:lineRule="auto"/>
+        <w:rPr>
+          <w:rFonts w:ascii="Arial" w:hAnsi="Arial" w:cs="Arial"/>
+          <w:sz w:val="18"/>
+          <w:szCs w:val="18"/>
+        </w:rPr>
+      </w:pPr>
+      <w:r>
+        <w:rPr>
+          <w:rFonts w:ascii="Arial" w:hAnsi="Arial" w:cs="Arial"/>
+          <w:sz w:val="18"/>
+          <w:szCs w:val="18"/>
+        </w:rPr>
         <w:pict w14:anchorId="6BD35358">
           <v:rect id="_x0000_i1025" style="width:0;height:1.5pt" o:hralign="center" o:hrstd="t" o:hr="t" fillcolor="#a0a0a0" stroked="f"/>
         </w:pict>
@@ -23,31 +33,28 @@
     </w:p>
     <w:p>
       <w:pPr>
-        <w:spacing w:after="0"/>
-      </w:pPr>
-      <w:r>
+        <w:spacing w:after="0" w:line="240" w:lineRule="auto"/>
         <w:rPr>
           <w:rFonts w:ascii="Arial" w:hAnsi="Arial" w:cs="Arial"/>
-        </w:rPr>
-        <w:t xml:space="preserve">v== </w:t>
-      </w:r>
+          <w:sz w:val="18"/>
+          <w:szCs w:val="18"/>
+        </w:rPr>
+      </w:pPr>
       <w:r>
         <w:rPr>
           <w:rFonts w:ascii="Arial" w:hAnsi="Arial" w:cs="Arial"/>
-        </w:rPr>
-        <w:t>Please check your responses with</w:t>
-      </w:r>
-      <w:r>
-        <w:rPr>
-          <w:rFonts w:ascii="Arial" w:hAnsi="Arial" w:cs="Arial"/>
-        </w:rPr>
-        <w:t xml:space="preserve"> </w:t>
+          <w:sz w:val="18"/>
+          <w:szCs w:val="18"/>
+        </w:rPr>
+        <w:t xml:space="preserve">v== Please check your responses with </w:t>
       </w:r>
       <w:hyperlink r:id="rId8" w:history="1">
         <w:r>
           <w:rPr>
             <w:rStyle w:val="Hyperlink"/>
             <w:rFonts w:ascii="Arial" w:hAnsi="Arial" w:cs="Arial"/>
+            <w:sz w:val="18"/>
+            <w:szCs w:val="18"/>
           </w:rPr>
           <w:t>https://qrproblems.org/prob</w:t>
         </w:r>
@@ -55,80 +62,26 @@
       <w:r>
         <w:rPr>
           <w:rFonts w:ascii="Arial" w:hAnsi="Arial" w:cs="Arial"/>
-        </w:rPr>
-        <w:t xml:space="preserve"> </w:t>
-      </w:r>
+          <w:sz w:val="18"/>
+          <w:szCs w:val="18"/>
+        </w:rPr>
+        <w:t xml:space="preserve"> or scan the QR code.   You will need to put in your Problem Number and index number (given above) to check your responses.  When you are finished checking, click the “get </w:t>
+      </w:r>
+      <w:proofErr w:type="spellStart"/>
       <w:r>
         <w:rPr>
           <w:rFonts w:ascii="Arial" w:hAnsi="Arial" w:cs="Arial"/>
-        </w:rPr>
-        <w:t xml:space="preserve">or scan the QR code.   You will need to put in your </w:t>
-      </w:r>
+          <w:sz w:val="18"/>
+          <w:szCs w:val="18"/>
+        </w:rPr>
+        <w:t>rtn</w:t>
+      </w:r>
+      <w:proofErr w:type="spellEnd"/>
       <w:r>
         <w:rPr>
           <w:rFonts w:ascii="Arial" w:hAnsi="Arial" w:cs="Arial"/>
-        </w:rPr>
-        <w:t xml:space="preserve">Problem Number and </w:t>
-      </w:r>
-      <w:r>
-        <w:rPr>
-          <w:rFonts w:ascii="Arial" w:hAnsi="Arial" w:cs="Arial"/>
-        </w:rPr>
-        <w:t xml:space="preserve">index number </w:t>
-      </w:r>
-      <w:r>
-        <w:rPr>
-          <w:rFonts w:ascii="Arial" w:hAnsi="Arial" w:cs="Arial"/>
-        </w:rPr>
-        <w:t xml:space="preserve">(given above) </w:t>
-      </w:r>
-      <w:r>
-        <w:rPr>
-          <w:rFonts w:ascii="Arial" w:hAnsi="Arial" w:cs="Arial"/>
-        </w:rPr>
-        <w:t xml:space="preserve">to check </w:t>
-      </w:r>
-      <w:r>
-        <w:rPr>
-          <w:rFonts w:ascii="Arial" w:hAnsi="Arial" w:cs="Arial"/>
-        </w:rPr>
-        <w:t>your responses</w:t>
-      </w:r>
-      <w:r>
-        <w:rPr>
-          <w:rFonts w:ascii="Arial" w:hAnsi="Arial" w:cs="Arial"/>
-        </w:rPr>
-        <w:t>.  When you are finished checking</w:t>
-      </w:r>
-      <w:r>
-        <w:rPr>
-          <w:rFonts w:ascii="Arial" w:hAnsi="Arial" w:cs="Arial"/>
-        </w:rPr>
-        <w:t>,</w:t>
-      </w:r>
-      <w:r>
-        <w:rPr>
-          <w:rFonts w:ascii="Arial" w:hAnsi="Arial" w:cs="Arial"/>
-        </w:rPr>
-        <w:t xml:space="preserve"> </w:t>
-      </w:r>
-      <w:r>
-        <w:rPr>
-          <w:rFonts w:ascii="Arial" w:hAnsi="Arial" w:cs="Arial"/>
-        </w:rPr>
-        <w:t xml:space="preserve">click the “get </w:t>
-      </w:r>
-      <w:proofErr w:type="spellStart"/>
-      <w:r>
-        <w:rPr>
-          <w:rFonts w:ascii="Arial" w:hAnsi="Arial" w:cs="Arial"/>
-        </w:rPr>
-        <w:t>rtn</w:t>
-      </w:r>
-      <w:proofErr w:type="spellEnd"/>
-      <w:r>
-        <w:rPr>
-          <w:rFonts w:ascii="Arial" w:hAnsi="Arial" w:cs="Arial"/>
+          <w:sz w:val="18"/>
+          <w:szCs w:val="18"/>
         </w:rPr>
         <w:t xml:space="preserve"> Code” button at the bottom of the sheet - </w:t>
       </w:r>
@@ -136,6 +89,8 @@
         <w:rPr>
           <w:rFonts w:ascii="Arial" w:hAnsi="Arial" w:cs="Arial"/>
           <w:b/>
+          <w:sz w:val="18"/>
+          <w:szCs w:val="18"/>
         </w:rPr>
         <w:t xml:space="preserve">Write the score </w:t>
       </w:r>
@@ -143,8 +98,8 @@
         <w:rPr>
           <w:rFonts w:ascii="Arial" w:hAnsi="Arial" w:cs="Arial"/>
           <w:b/>
-          <w:sz w:val="24"/>
-          <w:szCs w:val="24"/>
+          <w:sz w:val="18"/>
+          <w:szCs w:val="18"/>
           <w:u w:val="single"/>
         </w:rPr>
         <w:t xml:space="preserve">and the </w:t>
@@ -154,8 +109,8 @@
         <w:rPr>
           <w:rFonts w:ascii="Arial" w:hAnsi="Arial" w:cs="Arial"/>
           <w:b/>
-          <w:sz w:val="24"/>
-          <w:szCs w:val="24"/>
+          <w:sz w:val="18"/>
+          <w:szCs w:val="18"/>
           <w:u w:val="single"/>
         </w:rPr>
         <w:t>rtn</w:t>
@@ -165,8 +120,8 @@
         <w:rPr>
           <w:rFonts w:ascii="Arial" w:hAnsi="Arial" w:cs="Arial"/>
           <w:b/>
-          <w:sz w:val="24"/>
-          <w:szCs w:val="24"/>
+          <w:sz w:val="18"/>
+          <w:szCs w:val="18"/>
           <w:u w:val="single"/>
         </w:rPr>
         <w:t xml:space="preserve"> Code</w:t>
@@ -175,18 +130,24 @@
         <w:rPr>
           <w:rFonts w:ascii="Arial" w:hAnsi="Arial" w:cs="Arial"/>
           <w:b/>
+          <w:sz w:val="18"/>
+          <w:szCs w:val="18"/>
         </w:rPr>
         <w:t xml:space="preserve"> in the space provided above</w:t>
       </w:r>
       <w:r>
         <w:rPr>
           <w:rFonts w:ascii="Arial" w:hAnsi="Arial" w:cs="Arial"/>
+          <w:sz w:val="18"/>
+          <w:szCs w:val="18"/>
         </w:rPr>
         <w:t xml:space="preserve">.  </w:t>
       </w:r>
       <w:r>
         <w:rPr>
           <w:rFonts w:ascii="Arial" w:hAnsi="Arial" w:cs="Arial"/>
+          <w:sz w:val="18"/>
+          <w:szCs w:val="18"/>
         </w:rPr>
         <w:t xml:space="preserve">No credit for the computer graded part of problem if a clear </w:t>
       </w:r>
@@ -194,6 +155,8 @@
       <w:r>
         <w:rPr>
           <w:rFonts w:ascii="Arial" w:hAnsi="Arial" w:cs="Arial"/>
+          <w:sz w:val="18"/>
+          <w:szCs w:val="18"/>
         </w:rPr>
         <w:t>rtn</w:t>
       </w:r>
@@ -201,52 +164,57 @@
       <w:r>
         <w:rPr>
           <w:rFonts w:ascii="Arial" w:hAnsi="Arial" w:cs="Arial"/>
+          <w:sz w:val="18"/>
+          <w:szCs w:val="18"/>
         </w:rPr>
         <w:t xml:space="preserve"> Code is not provided.  </w:t>
       </w:r>
       <w:r>
         <w:rPr>
           <w:rFonts w:ascii="Arial" w:hAnsi="Arial" w:cs="Arial"/>
+          <w:sz w:val="18"/>
+          <w:szCs w:val="18"/>
         </w:rPr>
         <w:t>Documenting your work is important – please return this sheet along with your work.  If you run into problems</w:t>
       </w:r>
       <w:r>
         <w:rPr>
           <w:rFonts w:ascii="Arial" w:hAnsi="Arial" w:cs="Arial"/>
+          <w:sz w:val="18"/>
+          <w:szCs w:val="18"/>
         </w:rPr>
         <w:t>,</w:t>
       </w:r>
       <w:r>
         <w:rPr>
           <w:rFonts w:ascii="Arial" w:hAnsi="Arial" w:cs="Arial"/>
-        </w:rPr>
-        <w:t xml:space="preserve"> </w:t>
+          <w:sz w:val="18"/>
+          <w:szCs w:val="18"/>
+        </w:rPr>
+        <w:t xml:space="preserve"> see if you can get the answers to the base-case problem</w:t>
       </w:r>
       <w:r>
         <w:rPr>
           <w:rFonts w:ascii="Arial" w:hAnsi="Arial" w:cs="Arial"/>
-        </w:rPr>
-        <w:t>see if you can get the answers to the base-case problem</w:t>
+          <w:sz w:val="18"/>
+          <w:szCs w:val="18"/>
+        </w:rPr>
+        <w:t xml:space="preserve"> and use the problem hints</w:t>
       </w:r>
       <w:r>
         <w:rPr>
           <w:rFonts w:ascii="Arial" w:hAnsi="Arial" w:cs="Arial"/>
-        </w:rPr>
-        <w:t xml:space="preserve"> and use the problem hints</w:t>
+          <w:sz w:val="18"/>
+          <w:szCs w:val="18"/>
+        </w:rPr>
+        <w:t>.==v</w:t>
       </w:r>
       <w:r>
         <w:rPr>
           <w:rFonts w:ascii="Arial" w:hAnsi="Arial" w:cs="Arial"/>
-        </w:rPr>
-        <w:t>.=</w:t>
-      </w:r>
-      <w:r>
-        <w:rPr>
-          <w:rFonts w:ascii="Arial" w:hAnsi="Arial" w:cs="Arial"/>
-        </w:rPr>
-        <w:t>=v</w:t>
-      </w:r>
-      <w:r>
+          <w:sz w:val="18"/>
+          <w:szCs w:val="18"/>
+        </w:rPr>
         <w:pict w14:anchorId="4141935F">
           <v:rect id="_x0000_i1026" style="width:0;height:1.5pt" o:hralign="center" o:hrstd="t" o:hr="t" fillcolor="#a0a0a0" stroked="f"/>
         </w:pict>
@@ -254,7 +222,7 @@
     </w:p>
     <w:p>
       <w:pPr>
-        <w:spacing w:after="0"/>
+        <w:spacing w:after="0" w:line="240" w:lineRule="auto"/>
         <w:rPr>
           <w:color w:val="385623" w:themeColor="accent6" w:themeShade="80"/>
         </w:rPr>
@@ -410,542 +378,458 @@
         <w:rPr>
           <w:color w:val="385623" w:themeColor="accent6" w:themeShade="80"/>
         </w:rPr>
+        <w:t xml:space="preserve">.  </w:t>
+      </w:r>
+    </w:p>
+    <w:p>
+      <w:pPr>
+        <w:pStyle w:val="ListParagraph"/>
+        <w:numPr>
+          <w:ilvl w:val="0"/>
+          <w:numId w:val="2"/>
+        </w:numPr>
+        <w:spacing w:after="0" w:line="240" w:lineRule="auto"/>
+        <w:rPr>
+          <w:color w:val="385623" w:themeColor="accent6" w:themeShade="80"/>
+        </w:rPr>
+      </w:pPr>
+      <w:r>
+        <w:rPr>
+          <w:color w:val="385623" w:themeColor="accent6" w:themeShade="80"/>
+        </w:rPr>
+        <w:t>C</w:t>
+      </w:r>
+      <w:r>
+        <w:rPr>
+          <w:color w:val="385623" w:themeColor="accent6" w:themeShade="80"/>
+        </w:rPr>
+        <w:t>ompose the problem in this template.  Any variable parameters should be put in the form ##</w:t>
+      </w:r>
+      <w:proofErr w:type="spellStart"/>
+      <w:proofErr w:type="gramStart"/>
+      <w:r>
+        <w:rPr>
+          <w:color w:val="385623" w:themeColor="accent6" w:themeShade="80"/>
+        </w:rPr>
+        <w:t>varname</w:t>
+      </w:r>
+      <w:proofErr w:type="spellEnd"/>
+      <w:r>
+        <w:rPr>
+          <w:color w:val="385623" w:themeColor="accent6" w:themeShade="80"/>
+        </w:rPr>
+        <w:t>,[</w:t>
+      </w:r>
+      <w:proofErr w:type="gramEnd"/>
+      <w:r>
+        <w:rPr>
+          <w:color w:val="385623" w:themeColor="accent6" w:themeShade="80"/>
+        </w:rPr>
+        <w:t>var type],[</w:t>
+      </w:r>
+      <w:r>
+        <w:rPr>
+          <w:color w:val="385623" w:themeColor="accent6" w:themeShade="80"/>
+        </w:rPr>
+        <w:t>B</w:t>
+      </w:r>
+      <w:r>
+        <w:rPr>
+          <w:color w:val="385623" w:themeColor="accent6" w:themeShade="80"/>
+        </w:rPr>
+        <w:t>ase</w:t>
+      </w:r>
+      <w:r>
+        <w:rPr>
+          <w:color w:val="385623" w:themeColor="accent6" w:themeShade="80"/>
+        </w:rPr>
+        <w:t xml:space="preserve"> </w:t>
+      </w:r>
+      <w:r>
+        <w:rPr>
+          <w:color w:val="385623" w:themeColor="accent6" w:themeShade="80"/>
+        </w:rPr>
+        <w:t>case</w:t>
+      </w:r>
+      <w:r>
+        <w:rPr>
+          <w:color w:val="385623" w:themeColor="accent6" w:themeShade="80"/>
+        </w:rPr>
+        <w:t xml:space="preserve"> v</w:t>
+      </w:r>
+      <w:r>
+        <w:rPr>
+          <w:color w:val="385623" w:themeColor="accent6" w:themeShade="80"/>
+        </w:rPr>
+        <w:t xml:space="preserve">alue]##.  </w:t>
+      </w:r>
+      <w:r>
+        <w:rPr>
+          <w:color w:val="385623" w:themeColor="accent6" w:themeShade="80"/>
+        </w:rPr>
+        <w:t xml:space="preserve">var type can have value of num, txt, </w:t>
+      </w:r>
+      <w:r>
+        <w:rPr>
+          <w:color w:val="385623" w:themeColor="accent6" w:themeShade="80"/>
+        </w:rPr>
+        <w:t xml:space="preserve">or </w:t>
+      </w:r>
+      <w:r>
+        <w:rPr>
+          <w:color w:val="385623" w:themeColor="accent6" w:themeShade="80"/>
+        </w:rPr>
+        <w:t>arr</w:t>
+      </w:r>
+      <w:r>
+        <w:rPr>
+          <w:color w:val="385623" w:themeColor="accent6" w:themeShade="80"/>
+        </w:rPr>
+        <w:t>.</w:t>
+      </w:r>
+      <w:r>
+        <w:rPr>
+          <w:color w:val="385623" w:themeColor="accent6" w:themeShade="80"/>
+        </w:rPr>
+        <w:t xml:space="preserve"> </w:t>
+      </w:r>
+      <w:r>
+        <w:rPr>
+          <w:color w:val="385623" w:themeColor="accent6" w:themeShade="80"/>
+        </w:rPr>
+        <w:t xml:space="preserve"> Repeated instances of the variable should be </w:t>
+      </w:r>
+      <w:proofErr w:type="gramStart"/>
+      <w:r>
+        <w:rPr>
+          <w:color w:val="385623" w:themeColor="accent6" w:themeShade="80"/>
+        </w:rPr>
+        <w:t>exactly the same</w:t>
+      </w:r>
+      <w:proofErr w:type="gramEnd"/>
+      <w:r>
+        <w:rPr>
+          <w:color w:val="385623" w:themeColor="accent6" w:themeShade="80"/>
+        </w:rPr>
+        <w:t xml:space="preserve"> as the first occurrence (use copy/paste).  </w:t>
+      </w:r>
+      <w:r>
+        <w:rPr>
+          <w:color w:val="385623" w:themeColor="accent6" w:themeShade="80"/>
+        </w:rPr>
+        <w:t>Denote different parts of the problem</w:t>
+      </w:r>
+      <w:r>
+        <w:rPr>
+          <w:color w:val="385623" w:themeColor="accent6" w:themeShade="80"/>
+        </w:rPr>
+        <w:t xml:space="preserve"> that will be computer checked </w:t>
+      </w:r>
+      <w:r>
+        <w:rPr>
+          <w:color w:val="385623" w:themeColor="accent6" w:themeShade="80"/>
+        </w:rPr>
+        <w:t xml:space="preserve">with </w:t>
+      </w:r>
+      <w:r>
+        <w:rPr>
+          <w:color w:val="385623" w:themeColor="accent6" w:themeShade="80"/>
+        </w:rPr>
+        <w:t>p</w:t>
+      </w:r>
+      <w:r>
+        <w:rPr>
+          <w:color w:val="385623" w:themeColor="accent6" w:themeShade="80"/>
+        </w:rPr>
+        <w:t>==</w:t>
+      </w:r>
+      <w:r>
+        <w:rPr>
+          <w:color w:val="385623" w:themeColor="accent6" w:themeShade="80"/>
+        </w:rPr>
+        <w:t>a</w:t>
+      </w:r>
+      <w:r>
+        <w:rPr>
+          <w:color w:val="385623" w:themeColor="accent6" w:themeShade="80"/>
+        </w:rPr>
+        <w:t>==</w:t>
+      </w:r>
+      <w:r>
+        <w:rPr>
+          <w:color w:val="385623" w:themeColor="accent6" w:themeShade="80"/>
+        </w:rPr>
+        <w:t>p</w:t>
+      </w:r>
+      <w:r>
+        <w:rPr>
+          <w:color w:val="385623" w:themeColor="accent6" w:themeShade="80"/>
+        </w:rPr>
+        <w:t xml:space="preserve">, </w:t>
+      </w:r>
+      <w:r>
+        <w:rPr>
+          <w:color w:val="385623" w:themeColor="accent6" w:themeShade="80"/>
+        </w:rPr>
+        <w:t>p</w:t>
+      </w:r>
+      <w:r>
+        <w:rPr>
+          <w:color w:val="385623" w:themeColor="accent6" w:themeShade="80"/>
+        </w:rPr>
+        <w:t>==</w:t>
+      </w:r>
+      <w:r>
+        <w:rPr>
+          <w:color w:val="385623" w:themeColor="accent6" w:themeShade="80"/>
+        </w:rPr>
+        <w:t>b</w:t>
+      </w:r>
+      <w:r>
+        <w:rPr>
+          <w:color w:val="385623" w:themeColor="accent6" w:themeShade="80"/>
+        </w:rPr>
+        <w:t>==</w:t>
+      </w:r>
+      <w:r>
+        <w:rPr>
+          <w:color w:val="385623" w:themeColor="accent6" w:themeShade="80"/>
+        </w:rPr>
+        <w:t>p</w:t>
+      </w:r>
+      <w:r>
+        <w:rPr>
+          <w:color w:val="385623" w:themeColor="accent6" w:themeShade="80"/>
+        </w:rPr>
+        <w:t>…</w:t>
+      </w:r>
+      <w:r>
+        <w:rPr>
+          <w:color w:val="385623" w:themeColor="accent6" w:themeShade="80"/>
+        </w:rPr>
+        <w:t>p</w:t>
+      </w:r>
+      <w:r>
+        <w:rPr>
+          <w:color w:val="385623" w:themeColor="accent6" w:themeShade="80"/>
+        </w:rPr>
+        <w:t>==</w:t>
+      </w:r>
+      <w:r>
+        <w:rPr>
+          <w:color w:val="385623" w:themeColor="accent6" w:themeShade="80"/>
+        </w:rPr>
+        <w:t>j</w:t>
+      </w:r>
+      <w:r>
+        <w:rPr>
+          <w:color w:val="385623" w:themeColor="accent6" w:themeShade="80"/>
+        </w:rPr>
+        <w:t>==</w:t>
+      </w:r>
+      <w:r>
+        <w:rPr>
+          <w:color w:val="385623" w:themeColor="accent6" w:themeShade="80"/>
+        </w:rPr>
+        <w:t xml:space="preserve"> </w:t>
+      </w:r>
+      <w:r>
+        <w:rPr>
+          <w:color w:val="385623" w:themeColor="accent6" w:themeShade="80"/>
+        </w:rPr>
+        <w:t xml:space="preserve">p </w:t>
+      </w:r>
+      <w:r>
+        <w:rPr>
+          <w:color w:val="385623" w:themeColor="accent6" w:themeShade="80"/>
+        </w:rPr>
+        <w:t xml:space="preserve">(these will be replaced with a) b) later </w:t>
+      </w:r>
+      <w:r>
+        <w:rPr>
+          <w:color w:val="385623" w:themeColor="accent6" w:themeShade="80"/>
+        </w:rPr>
+        <w:t>by a macro</w:t>
+      </w:r>
+      <w:r>
+        <w:rPr>
+          <w:color w:val="385623" w:themeColor="accent6" w:themeShade="80"/>
+        </w:rPr>
+        <w:t xml:space="preserve"> in QRP</w:t>
+      </w:r>
+      <w:r>
+        <w:rPr>
+          <w:color w:val="385623" w:themeColor="accent6" w:themeShade="80"/>
+        </w:rPr>
+        <w:t xml:space="preserve"> </w:t>
+      </w:r>
+      <w:r>
+        <w:rPr>
+          <w:color w:val="385623" w:themeColor="accent6" w:themeShade="80"/>
+        </w:rPr>
+        <w:t xml:space="preserve">solve) </w:t>
+      </w:r>
+    </w:p>
+    <w:p>
+      <w:pPr>
+        <w:pStyle w:val="ListParagraph"/>
+        <w:spacing w:after="0" w:line="240" w:lineRule="auto"/>
+        <w:ind w:left="810"/>
+        <w:rPr>
+          <w:color w:val="385623" w:themeColor="accent6" w:themeShade="80"/>
+        </w:rPr>
+      </w:pPr>
+    </w:p>
+    <w:p>
+      <w:pPr>
+        <w:pStyle w:val="ListParagraph"/>
+        <w:spacing w:after="0" w:line="240" w:lineRule="auto"/>
+        <w:ind w:left="810"/>
+        <w:rPr>
+          <w:color w:val="385623" w:themeColor="accent6" w:themeShade="80"/>
+        </w:rPr>
+      </w:pPr>
+      <w:r>
+        <w:rPr>
+          <w:color w:val="385623" w:themeColor="accent6" w:themeShade="80"/>
+        </w:rPr>
+        <w:t>If you have variable images - put all the images in the document where you want one image to appear.  Right click on the first image and Insert Caption then New Label in the New Label dialog box type ##</w:t>
+      </w:r>
+      <w:proofErr w:type="spellStart"/>
+      <w:proofErr w:type="gramStart"/>
+      <w:r>
+        <w:rPr>
+          <w:color w:val="385623" w:themeColor="accent6" w:themeShade="80"/>
+        </w:rPr>
+        <w:t>varname,img</w:t>
+      </w:r>
+      <w:proofErr w:type="spellEnd"/>
+      <w:proofErr w:type="gramEnd"/>
+      <w:r>
+        <w:rPr>
+          <w:color w:val="385623" w:themeColor="accent6" w:themeShade="80"/>
+        </w:rPr>
+        <w:t xml:space="preserve">## where </w:t>
+      </w:r>
+      <w:proofErr w:type="spellStart"/>
+      <w:r>
+        <w:rPr>
+          <w:color w:val="385623" w:themeColor="accent6" w:themeShade="80"/>
+        </w:rPr>
+        <w:t>varname</w:t>
+      </w:r>
+      <w:proofErr w:type="spellEnd"/>
+      <w:r>
+        <w:rPr>
+          <w:color w:val="385623" w:themeColor="accent6" w:themeShade="80"/>
+        </w:rPr>
+        <w:t xml:space="preserve"> is the name you want to call the images.  Leave the default numbering alone.  Add captions to </w:t>
+      </w:r>
+      <w:proofErr w:type="gramStart"/>
+      <w:r>
+        <w:rPr>
+          <w:color w:val="385623" w:themeColor="accent6" w:themeShade="80"/>
+        </w:rPr>
+        <w:t>all of</w:t>
+      </w:r>
+      <w:proofErr w:type="gramEnd"/>
+      <w:r>
+        <w:rPr>
+          <w:color w:val="385623" w:themeColor="accent6" w:themeShade="80"/>
+        </w:rPr>
+        <w:t xml:space="preserve"> the images in the set with this same label.  Note the caption will be removed from the figure during the rendering.</w:t>
+      </w:r>
+    </w:p>
+    <w:p>
+      <w:pPr>
+        <w:spacing w:after="0" w:line="240" w:lineRule="auto"/>
+        <w:ind w:left="720" w:hanging="270"/>
+        <w:rPr>
+          <w:color w:val="385623" w:themeColor="accent6" w:themeShade="80"/>
+        </w:rPr>
+      </w:pPr>
+      <w:r>
+        <w:rPr>
+          <w:b/>
+          <w:color w:val="385623" w:themeColor="accent6" w:themeShade="80"/>
+        </w:rPr>
+        <w:t>2</w:t>
+      </w:r>
+      <w:r>
+        <w:rPr>
+          <w:b/>
+          <w:color w:val="385623" w:themeColor="accent6" w:themeShade="80"/>
+        </w:rPr>
+        <w:t xml:space="preserve">) </w:t>
+      </w:r>
+      <w:r>
+        <w:rPr>
+          <w:b/>
+          <w:color w:val="385623" w:themeColor="accent6" w:themeShade="80"/>
+        </w:rPr>
+        <w:t>Edit the</w:t>
+      </w:r>
+      <w:r>
+        <w:rPr>
+          <w:b/>
+          <w:color w:val="385623" w:themeColor="accent6" w:themeShade="80"/>
+        </w:rPr>
+        <w:t xml:space="preserve"> higher level</w:t>
+      </w:r>
+      <w:r>
+        <w:rPr>
+          <w:b/>
+          <w:color w:val="385623" w:themeColor="accent6" w:themeShade="80"/>
+        </w:rPr>
+        <w:t>,</w:t>
+      </w:r>
+      <w:r>
+        <w:rPr>
+          <w:b/>
+          <w:color w:val="385623" w:themeColor="accent6" w:themeShade="80"/>
+        </w:rPr>
+        <w:t xml:space="preserve"> </w:t>
+      </w:r>
+      <w:r>
+        <w:rPr>
+          <w:b/>
+          <w:color w:val="385623" w:themeColor="accent6" w:themeShade="80"/>
+        </w:rPr>
+        <w:t xml:space="preserve">short answer, human graded, </w:t>
+      </w:r>
+      <w:r>
+        <w:rPr>
+          <w:b/>
+          <w:color w:val="385623" w:themeColor="accent6" w:themeShade="80"/>
+        </w:rPr>
+        <w:t>qualitative questions at the end of the problem</w:t>
+      </w:r>
+      <w:r>
+        <w:rPr>
+          <w:b/>
+          <w:color w:val="385623" w:themeColor="accent6" w:themeShade="80"/>
+        </w:rPr>
+        <w:t xml:space="preserve"> (between w== and ==w)</w:t>
+      </w:r>
+      <w:r>
+        <w:rPr>
+          <w:b/>
+          <w:color w:val="385623" w:themeColor="accent6" w:themeShade="80"/>
+        </w:rPr>
         <w:t xml:space="preserve">. </w:t>
       </w:r>
       <w:r>
         <w:rPr>
-          <w:color w:val="385623" w:themeColor="accent6" w:themeShade="80"/>
-        </w:rPr>
-        <w:t xml:space="preserve"> </w:t>
-      </w:r>
-    </w:p>
-    <w:p>
-      <w:pPr>
-        <w:spacing w:after="0"/>
-        <w:ind w:left="720" w:hanging="270"/>
-        <w:rPr>
-          <w:color w:val="385623" w:themeColor="accent6" w:themeShade="80"/>
-        </w:rPr>
-      </w:pPr>
-      <w:r>
-        <w:rPr>
-          <w:color w:val="385623" w:themeColor="accent6" w:themeShade="80"/>
-        </w:rPr>
-        <w:t>1</w:t>
-      </w:r>
-      <w:r>
-        <w:rPr>
-          <w:color w:val="385623" w:themeColor="accent6" w:themeShade="80"/>
-        </w:rPr>
-        <w:t xml:space="preserve">) </w:t>
-      </w:r>
-      <w:r>
-        <w:rPr>
-          <w:color w:val="385623" w:themeColor="accent6" w:themeShade="80"/>
-        </w:rPr>
-        <w:t>C</w:t>
-      </w:r>
-      <w:r>
-        <w:rPr>
-          <w:color w:val="385623" w:themeColor="accent6" w:themeShade="80"/>
-        </w:rPr>
-        <w:t>ompose the problem in this template.  Any variable parameters should be put in the form ##</w:t>
-      </w:r>
-      <w:proofErr w:type="spellStart"/>
-      <w:r>
-        <w:rPr>
-          <w:color w:val="385623" w:themeColor="accent6" w:themeShade="80"/>
-        </w:rPr>
-        <w:t>varname</w:t>
-      </w:r>
-      <w:proofErr w:type="spellEnd"/>
-      <w:r>
-        <w:rPr>
-          <w:color w:val="385623" w:themeColor="accent6" w:themeShade="80"/>
-        </w:rPr>
-        <w:t>,[var type],[</w:t>
-      </w:r>
-      <w:r>
-        <w:rPr>
-          <w:color w:val="385623" w:themeColor="accent6" w:themeShade="80"/>
-        </w:rPr>
-        <w:t>B</w:t>
-      </w:r>
-      <w:r>
-        <w:rPr>
-          <w:color w:val="385623" w:themeColor="accent6" w:themeShade="80"/>
-        </w:rPr>
-        <w:t>ase</w:t>
-      </w:r>
-      <w:r>
-        <w:rPr>
-          <w:color w:val="385623" w:themeColor="accent6" w:themeShade="80"/>
-        </w:rPr>
-        <w:t xml:space="preserve"> </w:t>
-      </w:r>
-      <w:r>
-        <w:rPr>
-          <w:color w:val="385623" w:themeColor="accent6" w:themeShade="80"/>
-        </w:rPr>
-        <w:t>case</w:t>
-      </w:r>
-      <w:r>
-        <w:rPr>
-          <w:color w:val="385623" w:themeColor="accent6" w:themeShade="80"/>
-        </w:rPr>
-        <w:t xml:space="preserve"> v</w:t>
-      </w:r>
-      <w:r>
-        <w:rPr>
-          <w:color w:val="385623" w:themeColor="accent6" w:themeShade="80"/>
-        </w:rPr>
-        <w:t xml:space="preserve">alue]##.  </w:t>
-      </w:r>
-      <w:r>
-        <w:rPr>
-          <w:color w:val="385623" w:themeColor="accent6" w:themeShade="80"/>
-        </w:rPr>
-        <w:t xml:space="preserve">var type can have value of num, txt, </w:t>
-      </w:r>
-      <w:r>
-        <w:rPr>
-          <w:color w:val="385623" w:themeColor="accent6" w:themeShade="80"/>
-        </w:rPr>
-        <w:t xml:space="preserve">or </w:t>
-      </w:r>
-      <w:r>
-        <w:rPr>
-          <w:color w:val="385623" w:themeColor="accent6" w:themeShade="80"/>
-        </w:rPr>
-        <w:t>arr</w:t>
-      </w:r>
-      <w:r>
-        <w:rPr>
-          <w:color w:val="385623" w:themeColor="accent6" w:themeShade="80"/>
-        </w:rPr>
-        <w:t>.</w:t>
-      </w:r>
-      <w:r>
-        <w:rPr>
-          <w:color w:val="385623" w:themeColor="accent6" w:themeShade="80"/>
-        </w:rPr>
-        <w:t xml:space="preserve"> </w:t>
-      </w:r>
-      <w:r>
-        <w:rPr>
-          <w:color w:val="385623" w:themeColor="accent6" w:themeShade="80"/>
-        </w:rPr>
-        <w:t xml:space="preserve"> Repeated instances of the variable should be </w:t>
-      </w:r>
-      <w:proofErr w:type="gramStart"/>
-      <w:r>
-        <w:rPr>
-          <w:color w:val="385623" w:themeColor="accent6" w:themeShade="80"/>
-        </w:rPr>
-        <w:t>exactly the same</w:t>
-      </w:r>
-      <w:proofErr w:type="gramEnd"/>
-      <w:r>
-        <w:rPr>
-          <w:color w:val="385623" w:themeColor="accent6" w:themeShade="80"/>
-        </w:rPr>
-        <w:t xml:space="preserve"> as the first occurrence (use copy/paste).  </w:t>
-      </w:r>
-      <w:r>
-        <w:rPr>
-          <w:color w:val="385623" w:themeColor="accent6" w:themeShade="80"/>
-        </w:rPr>
-        <w:t>Denote different parts of the problem</w:t>
-      </w:r>
-      <w:r>
-        <w:rPr>
-          <w:color w:val="385623" w:themeColor="accent6" w:themeShade="80"/>
-        </w:rPr>
-        <w:t xml:space="preserve"> that will be computer checked </w:t>
-      </w:r>
-      <w:r>
-        <w:rPr>
-          <w:color w:val="385623" w:themeColor="accent6" w:themeShade="80"/>
-        </w:rPr>
-        <w:t xml:space="preserve">with </w:t>
-      </w:r>
-      <w:r>
-        <w:rPr>
-          <w:color w:val="385623" w:themeColor="accent6" w:themeShade="80"/>
-        </w:rPr>
-        <w:t>p</w:t>
-      </w:r>
-      <w:r>
-        <w:rPr>
-          <w:color w:val="385623" w:themeColor="accent6" w:themeShade="80"/>
-        </w:rPr>
-        <w:t>==</w:t>
-      </w:r>
-      <w:r>
-        <w:rPr>
-          <w:color w:val="385623" w:themeColor="accent6" w:themeShade="80"/>
-        </w:rPr>
-        <w:t>a</w:t>
-      </w:r>
-      <w:r>
-        <w:rPr>
-          <w:color w:val="385623" w:themeColor="accent6" w:themeShade="80"/>
-        </w:rPr>
-        <w:t>==</w:t>
-      </w:r>
-      <w:r>
-        <w:rPr>
-          <w:color w:val="385623" w:themeColor="accent6" w:themeShade="80"/>
-        </w:rPr>
-        <w:t>p</w:t>
-      </w:r>
-      <w:r>
-        <w:rPr>
-          <w:color w:val="385623" w:themeColor="accent6" w:themeShade="80"/>
-        </w:rPr>
-        <w:t xml:space="preserve">, </w:t>
-      </w:r>
-      <w:r>
-        <w:rPr>
-          <w:color w:val="385623" w:themeColor="accent6" w:themeShade="80"/>
-        </w:rPr>
-        <w:t>p</w:t>
-      </w:r>
-      <w:r>
-        <w:rPr>
-          <w:color w:val="385623" w:themeColor="accent6" w:themeShade="80"/>
-        </w:rPr>
-        <w:t>==</w:t>
-      </w:r>
-      <w:r>
-        <w:rPr>
-          <w:color w:val="385623" w:themeColor="accent6" w:themeShade="80"/>
-        </w:rPr>
-        <w:t>b</w:t>
-      </w:r>
-      <w:r>
-        <w:rPr>
-          <w:color w:val="385623" w:themeColor="accent6" w:themeShade="80"/>
-        </w:rPr>
-        <w:t>==</w:t>
-      </w:r>
-      <w:r>
-        <w:rPr>
-          <w:color w:val="385623" w:themeColor="accent6" w:themeShade="80"/>
-        </w:rPr>
-        <w:t>p</w:t>
-      </w:r>
-      <w:r>
-        <w:rPr>
-          <w:color w:val="385623" w:themeColor="accent6" w:themeShade="80"/>
-        </w:rPr>
-        <w:t>…</w:t>
-      </w:r>
-      <w:r>
-        <w:rPr>
-          <w:color w:val="385623" w:themeColor="accent6" w:themeShade="80"/>
-        </w:rPr>
-        <w:t>p</w:t>
-      </w:r>
-      <w:r>
-        <w:rPr>
-          <w:color w:val="385623" w:themeColor="accent6" w:themeShade="80"/>
-        </w:rPr>
-        <w:t>==</w:t>
-      </w:r>
-      <w:r>
-        <w:rPr>
-          <w:color w:val="385623" w:themeColor="accent6" w:themeShade="80"/>
-        </w:rPr>
-        <w:t>j</w:t>
-      </w:r>
-      <w:r>
-        <w:rPr>
-          <w:color w:val="385623" w:themeColor="accent6" w:themeShade="80"/>
-        </w:rPr>
-        <w:t>==</w:t>
-      </w:r>
-      <w:r>
-        <w:rPr>
-          <w:color w:val="385623" w:themeColor="accent6" w:themeShade="80"/>
-        </w:rPr>
-        <w:t xml:space="preserve"> </w:t>
-      </w:r>
-      <w:r>
-        <w:rPr>
-          <w:color w:val="385623" w:themeColor="accent6" w:themeShade="80"/>
-        </w:rPr>
-        <w:t xml:space="preserve">p </w:t>
-      </w:r>
-      <w:r>
-        <w:rPr>
-          <w:color w:val="385623" w:themeColor="accent6" w:themeShade="80"/>
-        </w:rPr>
-        <w:t xml:space="preserve">(these will be replaced with a) b) later </w:t>
-      </w:r>
-      <w:r>
-        <w:rPr>
-          <w:color w:val="385623" w:themeColor="accent6" w:themeShade="80"/>
-        </w:rPr>
-        <w:t>by a macro</w:t>
-      </w:r>
-      <w:r>
-        <w:rPr>
-          <w:color w:val="385623" w:themeColor="accent6" w:themeShade="80"/>
-        </w:rPr>
-        <w:t xml:space="preserve"> in QRP</w:t>
-      </w:r>
-      <w:r>
-        <w:rPr>
-          <w:color w:val="385623" w:themeColor="accent6" w:themeShade="80"/>
-        </w:rPr>
-        <w:t xml:space="preserve"> </w:t>
-      </w:r>
-      <w:r>
-        <w:rPr>
-          <w:color w:val="385623" w:themeColor="accent6" w:themeShade="80"/>
-        </w:rPr>
-        <w:t xml:space="preserve">solve) </w:t>
-      </w:r>
-    </w:p>
-    <w:p>
-      <w:pPr>
-        <w:spacing w:after="0"/>
-        <w:ind w:left="720" w:hanging="270"/>
-        <w:rPr>
-          <w:color w:val="385623" w:themeColor="accent6" w:themeShade="80"/>
-        </w:rPr>
-      </w:pPr>
-      <w:r>
-        <w:rPr>
           <w:b/>
           <w:color w:val="385623" w:themeColor="accent6" w:themeShade="80"/>
         </w:rPr>
-        <w:t>2</w:t>
-      </w:r>
-      <w:r>
-        <w:rPr>
-          <w:b/>
-          <w:color w:val="385623" w:themeColor="accent6" w:themeShade="80"/>
-        </w:rPr>
-        <w:t xml:space="preserve">) </w:t>
-      </w:r>
-      <w:r>
-        <w:rPr>
-          <w:b/>
-          <w:color w:val="385623" w:themeColor="accent6" w:themeShade="80"/>
-        </w:rPr>
-        <w:t>Edit the</w:t>
-      </w:r>
-      <w:r>
-        <w:rPr>
-          <w:b/>
-          <w:color w:val="385623" w:themeColor="accent6" w:themeShade="80"/>
-        </w:rPr>
-        <w:t xml:space="preserve"> higher level </w:t>
-      </w:r>
-      <w:r>
-        <w:rPr>
-          <w:b/>
-          <w:color w:val="385623" w:themeColor="accent6" w:themeShade="80"/>
-        </w:rPr>
-        <w:t xml:space="preserve">,short answer, human graded, </w:t>
-      </w:r>
-      <w:r>
-        <w:rPr>
-          <w:b/>
-          <w:color w:val="385623" w:themeColor="accent6" w:themeShade="80"/>
-        </w:rPr>
-        <w:t>qualitative questions at the end of the problem</w:t>
-      </w:r>
-      <w:r>
-        <w:rPr>
-          <w:b/>
-          <w:color w:val="385623" w:themeColor="accent6" w:themeShade="80"/>
-        </w:rPr>
-        <w:t xml:space="preserve"> (between w== and ==w)</w:t>
-      </w:r>
-      <w:r>
-        <w:rPr>
-          <w:b/>
-          <w:color w:val="385623" w:themeColor="accent6" w:themeShade="80"/>
-        </w:rPr>
-        <w:t xml:space="preserve">. </w:t>
-      </w:r>
-      <w:r>
-        <w:rPr>
-          <w:b/>
-          <w:color w:val="385623" w:themeColor="accent6" w:themeShade="80"/>
-        </w:rPr>
         <w:t xml:space="preserve">  </w:t>
       </w:r>
       <w:r>
         <w:rPr>
           <w:color w:val="385623" w:themeColor="accent6" w:themeShade="80"/>
         </w:rPr>
-        <w:t>The “Reflect” portion asked students to think about their methods when problem solving.  The “Explore” question should ask to change things about the specific problem (e.g. What direction the temperature would move if the pressure were increased…).  The “Connect” question should ask them to connect the question to something in the outside world (e.g. Research on the web three different ways to measure flow rate of a liquid in a pipe and …).  The “S</w:t>
-      </w:r>
-      <w:r>
-        <w:rPr>
-          <w:color w:val="385623" w:themeColor="accent6" w:themeShade="80"/>
-        </w:rPr>
-        <w:t xml:space="preserve">afety &amp; </w:t>
-      </w:r>
-      <w:r>
-        <w:rPr>
-          <w:color w:val="385623" w:themeColor="accent6" w:themeShade="80"/>
-        </w:rPr>
-        <w:t>Society</w:t>
-      </w:r>
-      <w:r>
-        <w:rPr>
-          <w:color w:val="385623" w:themeColor="accent6" w:themeShade="80"/>
-        </w:rPr>
-        <w:t xml:space="preserve">” should tie the problem back to </w:t>
-      </w:r>
-      <w:r>
-        <w:rPr>
-          <w:color w:val="385623" w:themeColor="accent6" w:themeShade="80"/>
-        </w:rPr>
-        <w:t>safety, health, codes, environment or society</w:t>
-      </w:r>
-      <w:r>
-        <w:rPr>
-          <w:color w:val="385623" w:themeColor="accent6" w:themeShade="80"/>
-        </w:rPr>
-        <w:t xml:space="preserve"> (e.g. Could the temperature of the fluid calculated be contained with </w:t>
-      </w:r>
-      <w:r>
-        <w:rPr>
-          <w:color w:val="385623" w:themeColor="accent6" w:themeShade="80"/>
-        </w:rPr>
-        <w:t>carbon steel pipe….)  Hints –</w:t>
-      </w:r>
-      <w:r>
-        <w:rPr>
-          <w:color w:val="385623" w:themeColor="accent6" w:themeShade="80"/>
-        </w:rPr>
-        <w:t xml:space="preserve">not all portions are appropriate for all problems and </w:t>
-      </w:r>
-      <w:r>
-        <w:rPr>
-          <w:color w:val="385623" w:themeColor="accent6" w:themeShade="80"/>
-        </w:rPr>
-        <w:t>It will help the graders if you put in some numerical specifications.  (e.g. List three ways is better than list some ways.  Write at least 100 words is better than write a short paragraph…)</w:t>
-      </w:r>
-      <w:r>
-        <w:rPr>
-          <w:color w:val="385623" w:themeColor="accent6" w:themeShade="80"/>
-        </w:rPr>
-        <w:t xml:space="preserve"> For times you want the students to do external research, make sure to explicitly request they cite their resources.</w:t>
-      </w:r>
-    </w:p>
-    <w:p>
-      <w:pPr>
-        <w:spacing w:after="0"/>
-        <w:ind w:left="720" w:hanging="270"/>
-        <w:rPr>
-          <w:color w:val="385623" w:themeColor="accent6" w:themeShade="80"/>
-        </w:rPr>
-      </w:pPr>
-      <w:r>
-        <w:rPr>
-          <w:b/>
-          <w:color w:val="385623" w:themeColor="accent6" w:themeShade="80"/>
-        </w:rPr>
-        <w:t>3) Make sure to replace all red font items to black</w:t>
-      </w:r>
-    </w:p>
-    <w:p>
-      <w:pPr>
-        <w:spacing w:after="0"/>
-        <w:ind w:left="720" w:hanging="270"/>
-        <w:rPr>
-          <w:color w:val="385623" w:themeColor="accent6" w:themeShade="80"/>
-        </w:rPr>
-      </w:pPr>
-      <w:r>
-        <w:rPr>
-          <w:color w:val="385623" w:themeColor="accent6" w:themeShade="80"/>
-        </w:rPr>
-        <w:t>4</w:t>
-      </w:r>
-      <w:r>
-        <w:rPr>
-          <w:color w:val="385623" w:themeColor="accent6" w:themeShade="80"/>
-        </w:rPr>
-        <w:t>)</w:t>
-      </w:r>
-      <w:r>
-        <w:rPr>
-          <w:color w:val="385623" w:themeColor="accent6" w:themeShade="80"/>
-        </w:rPr>
-        <w:t xml:space="preserve"> </w:t>
-      </w:r>
-      <w:r>
-        <w:rPr>
-          <w:color w:val="385623" w:themeColor="accent6" w:themeShade="80"/>
-        </w:rPr>
-        <w:t>Save and close this document then o</w:t>
-      </w:r>
-      <w:r>
-        <w:rPr>
-          <w:color w:val="385623" w:themeColor="accent6" w:themeShade="80"/>
-        </w:rPr>
-        <w:t xml:space="preserve">pen the </w:t>
-      </w:r>
-      <w:proofErr w:type="spellStart"/>
-      <w:r>
-        <w:rPr>
-          <w:color w:val="385623" w:themeColor="accent6" w:themeShade="80"/>
-        </w:rPr>
-        <w:t>Q</w:t>
-      </w:r>
-      <w:r>
-        <w:rPr>
-          <w:color w:val="385623" w:themeColor="accent6" w:themeShade="80"/>
-        </w:rPr>
-        <w:t>RP</w:t>
-      </w:r>
-      <w:r>
-        <w:rPr>
-          <w:color w:val="385623" w:themeColor="accent6" w:themeShade="80"/>
-        </w:rPr>
-        <w:t>Sol</w:t>
-      </w:r>
-      <w:r>
-        <w:rPr>
-          <w:color w:val="385623" w:themeColor="accent6" w:themeShade="80"/>
-        </w:rPr>
-        <w:t>ve</w:t>
-      </w:r>
-      <w:proofErr w:type="spellEnd"/>
-      <w:r>
-        <w:rPr>
-          <w:color w:val="385623" w:themeColor="accent6" w:themeShade="80"/>
-        </w:rPr>
-        <w:t xml:space="preserve"> </w:t>
-      </w:r>
-      <w:r>
-        <w:rPr>
-          <w:color w:val="385623" w:themeColor="accent6" w:themeShade="80"/>
-        </w:rPr>
-        <w:t>template.  –This bring the variable names into the solution template.</w:t>
-      </w:r>
-    </w:p>
-    <w:p>
-      <w:pPr>
-        <w:spacing w:after="0"/>
-        <w:ind w:left="720" w:hanging="270"/>
-        <w:rPr>
-          <w:color w:val="385623" w:themeColor="accent6" w:themeShade="80"/>
-        </w:rPr>
-      </w:pPr>
-      <w:r>
-        <w:rPr>
-          <w:color w:val="385623" w:themeColor="accent6" w:themeShade="80"/>
-        </w:rPr>
-        <w:t>5</w:t>
+        <w:t>The “Reflect” portion asked studen</w:t>
       </w:r>
       <w:bookmarkStart w:id="1" w:name="_GoBack"/>
       <w:bookmarkEnd w:id="1"/>
@@ -953,6 +837,162 @@
         <w:rPr>
           <w:color w:val="385623" w:themeColor="accent6" w:themeShade="80"/>
         </w:rPr>
+        <w:t>ts to think about their methods when problem solving.  The “Explore” question should ask to change things about the specific problem (e.g. What direction the temperature would move if the pressure were increased…).  The “Connect” question should ask them to connect the question to something in the outside world (e.g. Research on the web three different ways to measure flow rate of a liquid in a pipe and …).  The “S</w:t>
+      </w:r>
+      <w:r>
+        <w:rPr>
+          <w:color w:val="385623" w:themeColor="accent6" w:themeShade="80"/>
+        </w:rPr>
+        <w:t xml:space="preserve">afety &amp; </w:t>
+      </w:r>
+      <w:r>
+        <w:rPr>
+          <w:color w:val="385623" w:themeColor="accent6" w:themeShade="80"/>
+        </w:rPr>
+        <w:t>Society</w:t>
+      </w:r>
+      <w:r>
+        <w:rPr>
+          <w:color w:val="385623" w:themeColor="accent6" w:themeShade="80"/>
+        </w:rPr>
+        <w:t xml:space="preserve">” should tie the problem back to </w:t>
+      </w:r>
+      <w:r>
+        <w:rPr>
+          <w:color w:val="385623" w:themeColor="accent6" w:themeShade="80"/>
+        </w:rPr>
+        <w:t>safety, health, codes, environment or society</w:t>
+      </w:r>
+      <w:r>
+        <w:rPr>
+          <w:color w:val="385623" w:themeColor="accent6" w:themeShade="80"/>
+        </w:rPr>
+        <w:t xml:space="preserve"> (e.g. Could the temperature of the fluid calculated be contained with </w:t>
+      </w:r>
+      <w:r>
+        <w:rPr>
+          <w:color w:val="385623" w:themeColor="accent6" w:themeShade="80"/>
+        </w:rPr>
+        <w:t>carbon steel pipe….)  Hints –not all portions are appropriate for all problems and It will help the graders if you put in some numerical specifications.  (e.g. List three ways is better than list some ways.  Write at least 100 words is better than write a short paragraph…)</w:t>
+      </w:r>
+      <w:r>
+        <w:rPr>
+          <w:color w:val="385623" w:themeColor="accent6" w:themeShade="80"/>
+        </w:rPr>
+        <w:t xml:space="preserve"> For times you want the students to do external research, make sure to explicitly request they cite their resources.</w:t>
+      </w:r>
+    </w:p>
+    <w:p>
+      <w:pPr>
+        <w:spacing w:after="0" w:line="240" w:lineRule="auto"/>
+        <w:ind w:left="720" w:hanging="270"/>
+        <w:rPr>
+          <w:color w:val="385623" w:themeColor="accent6" w:themeShade="80"/>
+        </w:rPr>
+      </w:pPr>
+      <w:r>
+        <w:rPr>
+          <w:b/>
+          <w:color w:val="385623" w:themeColor="accent6" w:themeShade="80"/>
+        </w:rPr>
+        <w:t>3) Make sure to replace all red font items to black</w:t>
+      </w:r>
+    </w:p>
+    <w:p>
+      <w:pPr>
+        <w:spacing w:after="0" w:line="240" w:lineRule="auto"/>
+        <w:ind w:left="720" w:hanging="270"/>
+        <w:rPr>
+          <w:color w:val="385623" w:themeColor="accent6" w:themeShade="80"/>
+        </w:rPr>
+      </w:pPr>
+      <w:r>
+        <w:rPr>
+          <w:color w:val="385623" w:themeColor="accent6" w:themeShade="80"/>
+        </w:rPr>
+        <w:t>4</w:t>
+      </w:r>
+      <w:r>
+        <w:rPr>
+          <w:color w:val="385623" w:themeColor="accent6" w:themeShade="80"/>
+        </w:rPr>
+        <w:t>)</w:t>
+      </w:r>
+      <w:r>
+        <w:rPr>
+          <w:color w:val="385623" w:themeColor="accent6" w:themeShade="80"/>
+        </w:rPr>
+        <w:t xml:space="preserve"> </w:t>
+      </w:r>
+      <w:r>
+        <w:rPr>
+          <w:color w:val="385623" w:themeColor="accent6" w:themeShade="80"/>
+        </w:rPr>
+        <w:t>Save and close this document then o</w:t>
+      </w:r>
+      <w:r>
+        <w:rPr>
+          <w:color w:val="385623" w:themeColor="accent6" w:themeShade="80"/>
+        </w:rPr>
+        <w:t xml:space="preserve">pen the </w:t>
+      </w:r>
+      <w:proofErr w:type="spellStart"/>
+      <w:r>
+        <w:rPr>
+          <w:color w:val="385623" w:themeColor="accent6" w:themeShade="80"/>
+        </w:rPr>
+        <w:t>Q</w:t>
+      </w:r>
+      <w:r>
+        <w:rPr>
+          <w:color w:val="385623" w:themeColor="accent6" w:themeShade="80"/>
+        </w:rPr>
+        <w:t>RP</w:t>
+      </w:r>
+      <w:r>
+        <w:rPr>
+          <w:color w:val="385623" w:themeColor="accent6" w:themeShade="80"/>
+        </w:rPr>
+        <w:t>Sol</w:t>
+      </w:r>
+      <w:r>
+        <w:rPr>
+          <w:color w:val="385623" w:themeColor="accent6" w:themeShade="80"/>
+        </w:rPr>
+        <w:t>ve</w:t>
+      </w:r>
+      <w:proofErr w:type="spellEnd"/>
+      <w:r>
+        <w:rPr>
+          <w:color w:val="385623" w:themeColor="accent6" w:themeShade="80"/>
+        </w:rPr>
+        <w:t xml:space="preserve"> </w:t>
+      </w:r>
+      <w:r>
+        <w:rPr>
+          <w:color w:val="385623" w:themeColor="accent6" w:themeShade="80"/>
+        </w:rPr>
+        <w:t>template.  –This bring the variable names into the solution template.</w:t>
+      </w:r>
+    </w:p>
+    <w:p>
+      <w:pPr>
+        <w:spacing w:after="0" w:line="240" w:lineRule="auto"/>
+        <w:ind w:left="720" w:hanging="270"/>
+        <w:rPr>
+          <w:color w:val="385623" w:themeColor="accent6" w:themeShade="80"/>
+        </w:rPr>
+      </w:pPr>
+      <w:r>
+        <w:rPr>
+          <w:color w:val="385623" w:themeColor="accent6" w:themeShade="80"/>
+        </w:rPr>
+        <w:t>5</w:t>
+      </w:r>
+      <w:r>
+        <w:rPr>
+          <w:color w:val="385623" w:themeColor="accent6" w:themeShade="80"/>
+        </w:rPr>
         <w:t xml:space="preserve">) solve the problem – see </w:t>
       </w:r>
       <w:proofErr w:type="spellStart"/>
@@ -972,7 +1012,7 @@
     </w:p>
     <w:p>
       <w:pPr>
-        <w:spacing w:after="0"/>
+        <w:spacing w:after="0" w:line="240" w:lineRule="auto"/>
         <w:ind w:left="720" w:hanging="270"/>
         <w:rPr>
           <w:color w:val="385623" w:themeColor="accent6" w:themeShade="80"/>
@@ -1061,7 +1101,7 @@
     </w:p>
     <w:p>
       <w:pPr>
-        <w:spacing w:after="0"/>
+        <w:spacing w:after="0" w:line="240" w:lineRule="auto"/>
         <w:ind w:left="720" w:hanging="270"/>
         <w:rPr>
           <w:color w:val="385623" w:themeColor="accent6" w:themeShade="80"/>
@@ -1070,7 +1110,7 @@
     </w:p>
     <w:p>
       <w:pPr>
-        <w:spacing w:after="0"/>
+        <w:spacing w:after="0" w:line="240" w:lineRule="auto"/>
         <w:ind w:left="720" w:hanging="270"/>
         <w:rPr>
           <w:color w:val="385623" w:themeColor="accent6" w:themeShade="80"/>
@@ -1188,7 +1228,21 @@
         <w:rPr>
           <w:color w:val="385623" w:themeColor="accent6" w:themeShade="80"/>
         </w:rPr>
-        <w:t>.  w==  ==w denotes the written response area that must be graded by a human</w:t>
+        <w:t>.  w=</w:t>
+      </w:r>
+      <w:proofErr w:type="gramStart"/>
+      <w:r>
+        <w:rPr>
+          <w:color w:val="385623" w:themeColor="accent6" w:themeShade="80"/>
+        </w:rPr>
+        <w:t>=  =</w:t>
+      </w:r>
+      <w:proofErr w:type="gramEnd"/>
+      <w:r>
+        <w:rPr>
+          <w:color w:val="385623" w:themeColor="accent6" w:themeShade="80"/>
+        </w:rPr>
+        <w:t>=w denotes the written response area that must be graded by a human</w:t>
       </w:r>
       <w:r>
         <w:rPr>
@@ -1731,19 +1785,37 @@
           <w:tab w:val="left" w:pos="270"/>
         </w:tabs>
         <w:spacing w:after="0"/>
-      </w:pPr>
-      <w:r>
+        <w:rPr>
+          <w:rFonts w:ascii="Comic Sans MS" w:hAnsi="Comic Sans MS"/>
+          <w:color w:val="002060"/>
+        </w:rPr>
+      </w:pPr>
+      <w:r>
+        <w:rPr>
+          <w:rFonts w:ascii="Comic Sans MS" w:hAnsi="Comic Sans MS"/>
+          <w:color w:val="002060"/>
+        </w:rPr>
         <w:t>x</w:t>
       </w:r>
       <w:r>
+        <w:rPr>
+          <w:rFonts w:ascii="Comic Sans MS" w:hAnsi="Comic Sans MS"/>
+          <w:color w:val="002060"/>
+        </w:rPr>
         <w:t xml:space="preserve">== </w:t>
       </w:r>
       <w:r>
+        <w:rPr>
+          <w:rFonts w:ascii="Comic Sans MS" w:hAnsi="Comic Sans MS"/>
+          <w:color w:val="002060"/>
+        </w:rPr>
         <w:t xml:space="preserve">  </w:t>
       </w:r>
       <w:r>
         <w:rPr>
+          <w:rFonts w:ascii="Comic Sans MS" w:hAnsi="Comic Sans MS"/>
           <w:b/>
+          <w:color w:val="002060"/>
           <w:sz w:val="24"/>
           <w:szCs w:val="24"/>
         </w:rPr>
@@ -1755,10 +1827,15 @@
         <w:spacing w:after="0"/>
         <w:ind w:left="720" w:hanging="270"/>
         <w:rPr>
-          <w:color w:val="385623" w:themeColor="accent6" w:themeShade="80"/>
-        </w:rPr>
-      </w:pPr>
-      <w:r>
+          <w:rFonts w:ascii="Comic Sans MS" w:hAnsi="Comic Sans MS"/>
+          <w:color w:val="002060"/>
+        </w:rPr>
+      </w:pPr>
+      <w:r>
+        <w:rPr>
+          <w:rFonts w:ascii="Comic Sans MS" w:hAnsi="Comic Sans MS"/>
+          <w:color w:val="002060"/>
+        </w:rPr>
         <w:pict w14:anchorId="03681CE4">
           <v:rect id="_x0000_i1028" style="width:0;height:1.5pt" o:hralign="center" o:hrstd="t" o:hr="t" fillcolor="#a0a0a0" stroked="f"/>
         </w:pict>
@@ -1770,11 +1847,23 @@
           <w:tab w:val="left" w:pos="270"/>
         </w:tabs>
         <w:spacing w:after="0"/>
-      </w:pPr>
-      <w:r>
+        <w:rPr>
+          <w:rFonts w:ascii="Comic Sans MS" w:hAnsi="Comic Sans MS"/>
+          <w:color w:val="002060"/>
+        </w:rPr>
+      </w:pPr>
+      <w:r>
+        <w:rPr>
+          <w:rFonts w:ascii="Comic Sans MS" w:hAnsi="Comic Sans MS"/>
+          <w:color w:val="002060"/>
+        </w:rPr>
         <w:t>==</w:t>
       </w:r>
       <w:r>
+        <w:rPr>
+          <w:rFonts w:ascii="Comic Sans MS" w:hAnsi="Comic Sans MS"/>
+          <w:color w:val="002060"/>
+        </w:rPr>
         <w:t>x</w:t>
       </w:r>
     </w:p>
@@ -2056,7 +2145,13 @@
         <w:t>–</w:t>
       </w:r>
       <w:r>
-        <w:t xml:space="preserve">  Is there a larger lesson learned from this problem?  Can the concepts used to solve this problem be applied to other systems?  </w:t>
+        <w:t xml:space="preserve">  </w:t>
+      </w:r>
+      <w:r>
+        <w:t>Relate this problem to something that you are familiar with.</w:t>
+      </w:r>
+      <w:r>
+        <w:t xml:space="preserve">  Can the concepts used to solve this problem be applied to other systems?  </w:t>
       </w:r>
       <w:r>
         <w:rPr>
@@ -2147,12 +2242,7 @@
       </w:pPr>
     </w:p>
     <w:sectPr>
-      <w:headerReference w:type="even" r:id="rId9"/>
-      <w:headerReference w:type="default" r:id="rId10"/>
-      <w:footerReference w:type="even" r:id="rId11"/>
-      <w:footerReference w:type="default" r:id="rId12"/>
-      <w:headerReference w:type="first" r:id="rId13"/>
-      <w:footerReference w:type="first" r:id="rId14"/>
+      <w:headerReference w:type="first" r:id="rId9"/>
       <w:pgSz w:w="12240" w:h="15840"/>
       <w:pgMar w:top="1440" w:right="1080" w:bottom="1440" w:left="1080" w:header="432" w:footer="720" w:gutter="0"/>
       <w:cols w:space="720"/>
@@ -2188,36 +2278,6 @@
 </w:endnotes>
 </file>
 
-<file path=word/footer1.xml><?xml version="1.0" encoding="utf-8"?>
-<w:ftr xmlns:wpc="http://schemas.microsoft.com/office/word/2010/wordprocessingCanvas" xmlns:cx="http://schemas.microsoft.com/office/drawing/2014/chartex" xmlns:cx1="http://schemas.microsoft.com/office/drawing/2015/9/8/chartex" xmlns:cx2="http://schemas.microsoft.com/office/drawing/2015/10/21/chartex" xmlns:cx3="http://schemas.microsoft.com/office/drawing/2016/5/9/chartex" xmlns:cx4="http://schemas.microsoft.com/office/drawing/2016/5/10/chartex" xmlns:cx5="http://schemas.microsoft.com/office/drawing/2016/5/11/chartex" xmlns:cx6="http://schemas.microsoft.com/office/drawing/2016/5/12/chartex" xmlns:cx7="http://schemas.microsoft.com/office/drawing/2016/5/13/chartex" xmlns:cx8="http://schemas.microsoft.com/office/drawing/2016/5/14/chartex" xmlns:mc="http://schemas.openxmlformats.org/markup-compatibility/2006" xmlns:aink="http://schemas.microsoft.com/office/drawing/2016/ink" xmlns:am3d="http://schemas.microsoft.com/office/drawing/2017/model3d" xmlns:o="urn:schemas-microsoft-com:office:office" xmlns:r="http://schemas.openxmlformats.org/officeDocument/2006/relationships" xmlns:m="http://schemas.openxmlformats.org/officeDocument/2006/math" xmlns:v="urn:schemas-microsoft-com:vml" xmlns:wp14="http://schemas.microsoft.com/office/word/2010/wordprocessingDrawing" xmlns:wp="http://schemas.openxmlformats.org/drawingml/2006/wordprocessingDrawing" xmlns:w10="urn:schemas-microsoft-com:office:word" xmlns:w="http://schemas.openxmlformats.org/wordprocessingml/2006/main" xmlns:w14="http://schemas.microsoft.com/office/word/2010/wordml" xmlns:w15="http://schemas.microsoft.com/office/word/2012/wordml" xmlns:w16cid="http://schemas.microsoft.com/office/word/2016/wordml/cid" xmlns:w16se="http://schemas.microsoft.com/office/word/2015/wordml/symex" xmlns:wpg="http://schemas.microsoft.com/office/word/2010/wordprocessingGroup" xmlns:wpi="http://schemas.microsoft.com/office/word/2010/wordprocessingInk" xmlns:wne="http://schemas.microsoft.com/office/word/2006/wordml" xmlns:wps="http://schemas.microsoft.com/office/word/2010/wordprocessingShape" mc:Ignorable="w14 w15 w16se w16cid wp14">
-  <w:p>
-    <w:pPr>
-      <w:pStyle w:val="Footer"/>
-    </w:pPr>
-  </w:p>
-</w:ftr>
-</file>
-
-<file path=word/footer2.xml><?xml version="1.0" encoding="utf-8"?>
-<w:ftr xmlns:wpc="http://schemas.microsoft.com/office/word/2010/wordprocessingCanvas" xmlns:cx="http://schemas.microsoft.com/office/drawing/2014/chartex" xmlns:cx1="http://schemas.microsoft.com/office/drawing/2015/9/8/chartex" xmlns:cx2="http://schemas.microsoft.com/office/drawing/2015/10/21/chartex" xmlns:cx3="http://schemas.microsoft.com/office/drawing/2016/5/9/chartex" xmlns:cx4="http://schemas.microsoft.com/office/drawing/2016/5/10/chartex" xmlns:cx5="http://schemas.microsoft.com/office/drawing/2016/5/11/chartex" xmlns:cx6="http://schemas.microsoft.com/office/drawing/2016/5/12/chartex" xmlns:cx7="http://schemas.microsoft.com/office/drawing/2016/5/13/chartex" xmlns:cx8="http://schemas.microsoft.com/office/drawing/2016/5/14/chartex" xmlns:mc="http://schemas.openxmlformats.org/markup-compatibility/2006" xmlns:aink="http://schemas.microsoft.com/office/drawing/2016/ink" xmlns:am3d="http://schemas.microsoft.com/office/drawing/2017/model3d" xmlns:o="urn:schemas-microsoft-com:office:office" xmlns:r="http://schemas.openxmlformats.org/officeDocument/2006/relationships" xmlns:m="http://schemas.openxmlformats.org/officeDocument/2006/math" xmlns:v="urn:schemas-microsoft-com:vml" xmlns:wp14="http://schemas.microsoft.com/office/word/2010/wordprocessingDrawing" xmlns:wp="http://schemas.openxmlformats.org/drawingml/2006/wordprocessingDrawing" xmlns:w10="urn:schemas-microsoft-com:office:word" xmlns:w="http://schemas.openxmlformats.org/wordprocessingml/2006/main" xmlns:w14="http://schemas.microsoft.com/office/word/2010/wordml" xmlns:w15="http://schemas.microsoft.com/office/word/2012/wordml" xmlns:w16cid="http://schemas.microsoft.com/office/word/2016/wordml/cid" xmlns:w16se="http://schemas.microsoft.com/office/word/2015/wordml/symex" xmlns:wpg="http://schemas.microsoft.com/office/word/2010/wordprocessingGroup" xmlns:wpi="http://schemas.microsoft.com/office/word/2010/wordprocessingInk" xmlns:wne="http://schemas.microsoft.com/office/word/2006/wordml" xmlns:wps="http://schemas.microsoft.com/office/word/2010/wordprocessingShape" mc:Ignorable="w14 w15 w16se w16cid wp14">
-  <w:p>
-    <w:pPr>
-      <w:pStyle w:val="Footer"/>
-    </w:pPr>
-  </w:p>
-</w:ftr>
-</file>
-
-<file path=word/footer3.xml><?xml version="1.0" encoding="utf-8"?>
-<w:ftr xmlns:wpc="http://schemas.microsoft.com/office/word/2010/wordprocessingCanvas" xmlns:cx="http://schemas.microsoft.com/office/drawing/2014/chartex" xmlns:cx1="http://schemas.microsoft.com/office/drawing/2015/9/8/chartex" xmlns:cx2="http://schemas.microsoft.com/office/drawing/2015/10/21/chartex" xmlns:cx3="http://schemas.microsoft.com/office/drawing/2016/5/9/chartex" xmlns:cx4="http://schemas.microsoft.com/office/drawing/2016/5/10/chartex" xmlns:cx5="http://schemas.microsoft.com/office/drawing/2016/5/11/chartex" xmlns:cx6="http://schemas.microsoft.com/office/drawing/2016/5/12/chartex" xmlns:cx7="http://schemas.microsoft.com/office/drawing/2016/5/13/chartex" xmlns:cx8="http://schemas.microsoft.com/office/drawing/2016/5/14/chartex" xmlns:mc="http://schemas.openxmlformats.org/markup-compatibility/2006" xmlns:aink="http://schemas.microsoft.com/office/drawing/2016/ink" xmlns:am3d="http://schemas.microsoft.com/office/drawing/2017/model3d" xmlns:o="urn:schemas-microsoft-com:office:office" xmlns:r="http://schemas.openxmlformats.org/officeDocument/2006/relationships" xmlns:m="http://schemas.openxmlformats.org/officeDocument/2006/math" xmlns:v="urn:schemas-microsoft-com:vml" xmlns:wp14="http://schemas.microsoft.com/office/word/2010/wordprocessingDrawing" xmlns:wp="http://schemas.openxmlformats.org/drawingml/2006/wordprocessingDrawing" xmlns:w10="urn:schemas-microsoft-com:office:word" xmlns:w="http://schemas.openxmlformats.org/wordprocessingml/2006/main" xmlns:w14="http://schemas.microsoft.com/office/word/2010/wordml" xmlns:w15="http://schemas.microsoft.com/office/word/2012/wordml" xmlns:w16cid="http://schemas.microsoft.com/office/word/2016/wordml/cid" xmlns:w16se="http://schemas.microsoft.com/office/word/2015/wordml/symex" xmlns:wpg="http://schemas.microsoft.com/office/word/2010/wordprocessingGroup" xmlns:wpi="http://schemas.microsoft.com/office/word/2010/wordprocessingInk" xmlns:wne="http://schemas.microsoft.com/office/word/2006/wordml" xmlns:wps="http://schemas.microsoft.com/office/word/2010/wordprocessingShape" mc:Ignorable="w14 w15 w16se w16cid wp14">
-  <w:p>
-    <w:pPr>
-      <w:pStyle w:val="Footer"/>
-    </w:pPr>
-  </w:p>
-</w:ftr>
-</file>
-
 <file path=word/footnotes.xml><?xml version="1.0" encoding="utf-8"?>
 <w:footnotes xmlns:wpc="http://schemas.microsoft.com/office/word/2010/wordprocessingCanvas" xmlns:cx="http://schemas.microsoft.com/office/drawing/2014/chartex" xmlns:cx1="http://schemas.microsoft.com/office/drawing/2015/9/8/chartex" xmlns:cx2="http://schemas.microsoft.com/office/drawing/2015/10/21/chartex" xmlns:cx3="http://schemas.microsoft.com/office/drawing/2016/5/9/chartex" xmlns:cx4="http://schemas.microsoft.com/office/drawing/2016/5/10/chartex" xmlns:cx5="http://schemas.microsoft.com/office/drawing/2016/5/11/chartex" xmlns:cx6="http://schemas.microsoft.com/office/drawing/2016/5/12/chartex" xmlns:cx7="http://schemas.microsoft.com/office/drawing/2016/5/13/chartex" xmlns:cx8="http://schemas.microsoft.com/office/drawing/2016/5/14/chartex" xmlns:mc="http://schemas.openxmlformats.org/markup-compatibility/2006" xmlns:aink="http://schemas.microsoft.com/office/drawing/2016/ink" xmlns:am3d="http://schemas.microsoft.com/office/drawing/2017/model3d" xmlns:o="urn:schemas-microsoft-com:office:office" xmlns:r="http://schemas.openxmlformats.org/officeDocument/2006/relationships" xmlns:m="http://schemas.openxmlformats.org/officeDocument/2006/math" xmlns:v="urn:schemas-microsoft-com:vml" xmlns:wp14="http://schemas.microsoft.com/office/word/2010/wordprocessingDrawing" xmlns:wp="http://schemas.openxmlformats.org/drawingml/2006/wordprocessingDrawing" xmlns:w10="urn:schemas-microsoft-com:office:word" xmlns:w="http://schemas.openxmlformats.org/wordprocessingml/2006/main" xmlns:w14="http://schemas.microsoft.com/office/word/2010/wordml" xmlns:w15="http://schemas.microsoft.com/office/word/2012/wordml" xmlns:w16cid="http://schemas.microsoft.com/office/word/2016/wordml/cid" xmlns:w16se="http://schemas.microsoft.com/office/word/2015/wordml/symex" xmlns:wpg="http://schemas.microsoft.com/office/word/2010/wordprocessingGroup" xmlns:wpi="http://schemas.microsoft.com/office/word/2010/wordprocessingInk" xmlns:wne="http://schemas.microsoft.com/office/word/2006/wordml" xmlns:wps="http://schemas.microsoft.com/office/word/2010/wordprocessingShape" mc:Ignorable="w14 w15 w16se w16cid wp14">
   <w:footnote w:type="separator" w:id="-1">
@@ -2244,26 +2304,6 @@
 </file>
 
 <file path=word/header1.xml><?xml version="1.0" encoding="utf-8"?>
-<w:hdr xmlns:wpc="http://schemas.microsoft.com/office/word/2010/wordprocessingCanvas" xmlns:cx="http://schemas.microsoft.com/office/drawing/2014/chartex" xmlns:cx1="http://schemas.microsoft.com/office/drawing/2015/9/8/chartex" xmlns:cx2="http://schemas.microsoft.com/office/drawing/2015/10/21/chartex" xmlns:cx3="http://schemas.microsoft.com/office/drawing/2016/5/9/chartex" xmlns:cx4="http://schemas.microsoft.com/office/drawing/2016/5/10/chartex" xmlns:cx5="http://schemas.microsoft.com/office/drawing/2016/5/11/chartex" xmlns:cx6="http://schemas.microsoft.com/office/drawing/2016/5/12/chartex" xmlns:cx7="http://schemas.microsoft.com/office/drawing/2016/5/13/chartex" xmlns:cx8="http://schemas.microsoft.com/office/drawing/2016/5/14/chartex" xmlns:mc="http://schemas.openxmlformats.org/markup-compatibility/2006" xmlns:aink="http://schemas.microsoft.com/office/drawing/2016/ink" xmlns:am3d="http://schemas.microsoft.com/office/drawing/2017/model3d" xmlns:o="urn:schemas-microsoft-com:office:office" xmlns:r="http://schemas.openxmlformats.org/officeDocument/2006/relationships" xmlns:m="http://schemas.openxmlformats.org/officeDocument/2006/math" xmlns:v="urn:schemas-microsoft-com:vml" xmlns:wp14="http://schemas.microsoft.com/office/word/2010/wordprocessingDrawing" xmlns:wp="http://schemas.openxmlformats.org/drawingml/2006/wordprocessingDrawing" xmlns:w10="urn:schemas-microsoft-com:office:word" xmlns:w="http://schemas.openxmlformats.org/wordprocessingml/2006/main" xmlns:w14="http://schemas.microsoft.com/office/word/2010/wordml" xmlns:w15="http://schemas.microsoft.com/office/word/2012/wordml" xmlns:w16cid="http://schemas.microsoft.com/office/word/2016/wordml/cid" xmlns:w16se="http://schemas.microsoft.com/office/word/2015/wordml/symex" xmlns:wpg="http://schemas.microsoft.com/office/word/2010/wordprocessingGroup" xmlns:wpi="http://schemas.microsoft.com/office/word/2010/wordprocessingInk" xmlns:wne="http://schemas.microsoft.com/office/word/2006/wordml" xmlns:wps="http://schemas.microsoft.com/office/word/2010/wordprocessingShape" mc:Ignorable="w14 w15 w16se w16cid wp14">
-  <w:p>
-    <w:pPr>
-      <w:pStyle w:val="Header"/>
-    </w:pPr>
-  </w:p>
-</w:hdr>
-</file>
-
-<file path=word/header2.xml><?xml version="1.0" encoding="utf-8"?>
-<w:hdr xmlns:wpc="http://schemas.microsoft.com/office/word/2010/wordprocessingCanvas" xmlns:cx="http://schemas.microsoft.com/office/drawing/2014/chartex" xmlns:cx1="http://schemas.microsoft.com/office/drawing/2015/9/8/chartex" xmlns:cx2="http://schemas.microsoft.com/office/drawing/2015/10/21/chartex" xmlns:cx3="http://schemas.microsoft.com/office/drawing/2016/5/9/chartex" xmlns:cx4="http://schemas.microsoft.com/office/drawing/2016/5/10/chartex" xmlns:cx5="http://schemas.microsoft.com/office/drawing/2016/5/11/chartex" xmlns:cx6="http://schemas.microsoft.com/office/drawing/2016/5/12/chartex" xmlns:cx7="http://schemas.microsoft.com/office/drawing/2016/5/13/chartex" xmlns:cx8="http://schemas.microsoft.com/office/drawing/2016/5/14/chartex" xmlns:mc="http://schemas.openxmlformats.org/markup-compatibility/2006" xmlns:aink="http://schemas.microsoft.com/office/drawing/2016/ink" xmlns:am3d="http://schemas.microsoft.com/office/drawing/2017/model3d" xmlns:o="urn:schemas-microsoft-com:office:office" xmlns:r="http://schemas.openxmlformats.org/officeDocument/2006/relationships" xmlns:m="http://schemas.openxmlformats.org/officeDocument/2006/math" xmlns:v="urn:schemas-microsoft-com:vml" xmlns:wp14="http://schemas.microsoft.com/office/word/2010/wordprocessingDrawing" xmlns:wp="http://schemas.openxmlformats.org/drawingml/2006/wordprocessingDrawing" xmlns:w10="urn:schemas-microsoft-com:office:word" xmlns:w="http://schemas.openxmlformats.org/wordprocessingml/2006/main" xmlns:w14="http://schemas.microsoft.com/office/word/2010/wordml" xmlns:w15="http://schemas.microsoft.com/office/word/2012/wordml" xmlns:w16cid="http://schemas.microsoft.com/office/word/2016/wordml/cid" xmlns:w16se="http://schemas.microsoft.com/office/word/2015/wordml/symex" xmlns:wpg="http://schemas.microsoft.com/office/word/2010/wordprocessingGroup" xmlns:wpi="http://schemas.microsoft.com/office/word/2010/wordprocessingInk" xmlns:wne="http://schemas.microsoft.com/office/word/2006/wordml" xmlns:wps="http://schemas.microsoft.com/office/word/2010/wordprocessingShape" mc:Ignorable="w14 w15 w16se w16cid wp14">
-  <w:p>
-    <w:pPr>
-      <w:pStyle w:val="Header"/>
-    </w:pPr>
-  </w:p>
-</w:hdr>
-</file>
-
-<file path=word/header3.xml><?xml version="1.0" encoding="utf-8"?>
 <w:hdr xmlns:wpc="http://schemas.microsoft.com/office/word/2010/wordprocessingCanvas" xmlns:cx="http://schemas.microsoft.com/office/drawing/2014/chartex" xmlns:cx1="http://schemas.microsoft.com/office/drawing/2015/9/8/chartex" xmlns:cx2="http://schemas.microsoft.com/office/drawing/2015/10/21/chartex" xmlns:cx3="http://schemas.microsoft.com/office/drawing/2016/5/9/chartex" xmlns:cx4="http://schemas.microsoft.com/office/drawing/2016/5/10/chartex" xmlns:cx5="http://schemas.microsoft.com/office/drawing/2016/5/11/chartex" xmlns:cx6="http://schemas.microsoft.com/office/drawing/2016/5/12/chartex" xmlns:cx7="http://schemas.microsoft.com/office/drawing/2016/5/13/chartex" xmlns:cx8="http://schemas.microsoft.com/office/drawing/2016/5/14/chartex" xmlns:mc="http://schemas.openxmlformats.org/markup-compatibility/2006" xmlns:aink="http://schemas.microsoft.com/office/drawing/2016/ink" xmlns:am3d="http://schemas.microsoft.com/office/drawing/2017/model3d" xmlns:o="urn:schemas-microsoft-com:office:office" xmlns:r="http://schemas.openxmlformats.org/officeDocument/2006/relationships" xmlns:m="http://schemas.openxmlformats.org/officeDocument/2006/math" xmlns:v="urn:schemas-microsoft-com:vml" xmlns:wp14="http://schemas.microsoft.com/office/word/2010/wordprocessingDrawing" xmlns:wp="http://schemas.openxmlformats.org/drawingml/2006/wordprocessingDrawing" xmlns:w10="urn:schemas-microsoft-com:office:word" xmlns:w="http://schemas.openxmlformats.org/wordprocessingml/2006/main" xmlns:w14="http://schemas.microsoft.com/office/word/2010/wordml" xmlns:w15="http://schemas.microsoft.com/office/word/2012/wordml" xmlns:w16cid="http://schemas.microsoft.com/office/word/2016/wordml/cid" xmlns:w16se="http://schemas.microsoft.com/office/word/2015/wordml/symex" xmlns:wpg="http://schemas.microsoft.com/office/word/2010/wordprocessingGroup" xmlns:wpi="http://schemas.microsoft.com/office/word/2010/wordprocessingInk" xmlns:wne="http://schemas.microsoft.com/office/word/2006/wordml" xmlns:wps="http://schemas.microsoft.com/office/word/2010/wordprocessingShape" mc:Ignorable="w14 w15 w16se w16cid wp14">
   <w:p>
     <w:pPr>
@@ -2579,8 +2619,100 @@
       </w:rPr>
     </w:lvl>
   </w:abstractNum>
+  <w:abstractNum w:abstractNumId="1" w15:restartNumberingAfterBreak="0">
+    <w:nsid w:val="5C9059C7"/>
+    <w:multiLevelType w:val="hybridMultilevel"/>
+    <w:tmpl w:val="E660B584"/>
+    <w:lvl w:ilvl="0" w:tplc="ED1AC15E">
+      <w:start w:val="1"/>
+      <w:numFmt w:val="decimal"/>
+      <w:lvlText w:val="%1)"/>
+      <w:lvlJc w:val="left"/>
+      <w:pPr>
+        <w:ind w:left="810" w:hanging="360"/>
+      </w:pPr>
+      <w:rPr>
+        <w:rFonts w:hint="default"/>
+      </w:rPr>
+    </w:lvl>
+    <w:lvl w:ilvl="1" w:tplc="04090019" w:tentative="1">
+      <w:start w:val="1"/>
+      <w:numFmt w:val="lowerLetter"/>
+      <w:lvlText w:val="%2."/>
+      <w:lvlJc w:val="left"/>
+      <w:pPr>
+        <w:ind w:left="1530" w:hanging="360"/>
+      </w:pPr>
+    </w:lvl>
+    <w:lvl w:ilvl="2" w:tplc="0409001B" w:tentative="1">
+      <w:start w:val="1"/>
+      <w:numFmt w:val="lowerRoman"/>
+      <w:lvlText w:val="%3."/>
+      <w:lvlJc w:val="right"/>
+      <w:pPr>
+        <w:ind w:left="2250" w:hanging="180"/>
+      </w:pPr>
+    </w:lvl>
+    <w:lvl w:ilvl="3" w:tplc="0409000F" w:tentative="1">
+      <w:start w:val="1"/>
+      <w:numFmt w:val="decimal"/>
+      <w:lvlText w:val="%4."/>
+      <w:lvlJc w:val="left"/>
+      <w:pPr>
+        <w:ind w:left="2970" w:hanging="360"/>
+      </w:pPr>
+    </w:lvl>
+    <w:lvl w:ilvl="4" w:tplc="04090019" w:tentative="1">
+      <w:start w:val="1"/>
+      <w:numFmt w:val="lowerLetter"/>
+      <w:lvlText w:val="%5."/>
+      <w:lvlJc w:val="left"/>
+      <w:pPr>
+        <w:ind w:left="3690" w:hanging="360"/>
+      </w:pPr>
+    </w:lvl>
+    <w:lvl w:ilvl="5" w:tplc="0409001B" w:tentative="1">
+      <w:start w:val="1"/>
+      <w:numFmt w:val="lowerRoman"/>
+      <w:lvlText w:val="%6."/>
+      <w:lvlJc w:val="right"/>
+      <w:pPr>
+        <w:ind w:left="4410" w:hanging="180"/>
+      </w:pPr>
+    </w:lvl>
+    <w:lvl w:ilvl="6" w:tplc="0409000F" w:tentative="1">
+      <w:start w:val="1"/>
+      <w:numFmt w:val="decimal"/>
+      <w:lvlText w:val="%7."/>
+      <w:lvlJc w:val="left"/>
+      <w:pPr>
+        <w:ind w:left="5130" w:hanging="360"/>
+      </w:pPr>
+    </w:lvl>
+    <w:lvl w:ilvl="7" w:tplc="04090019" w:tentative="1">
+      <w:start w:val="1"/>
+      <w:numFmt w:val="lowerLetter"/>
+      <w:lvlText w:val="%8."/>
+      <w:lvlJc w:val="left"/>
+      <w:pPr>
+        <w:ind w:left="5850" w:hanging="360"/>
+      </w:pPr>
+    </w:lvl>
+    <w:lvl w:ilvl="8" w:tplc="0409001B" w:tentative="1">
+      <w:start w:val="1"/>
+      <w:numFmt w:val="lowerRoman"/>
+      <w:lvlText w:val="%9."/>
+      <w:lvlJc w:val="right"/>
+      <w:pPr>
+        <w:ind w:left="6570" w:hanging="180"/>
+      </w:pPr>
+    </w:lvl>
+  </w:abstractNum>
   <w:num w:numId="1">
     <w:abstractNumId w:val="0"/>
+  </w:num>
+  <w:num w:numId="2">
+    <w:abstractNumId w:val="1"/>
   </w:num>
 </w:numbering>
 </file>
@@ -3380,7 +3512,7 @@
 </file>
 
 <file path=customXml/itemProps1.xml><?xml version="1.0" encoding="utf-8"?>
-<ds:datastoreItem xmlns:ds="http://schemas.openxmlformats.org/officeDocument/2006/customXml" ds:itemID="{A744A197-6099-4FBA-A217-038AF1BB95F9}">
+<ds:datastoreItem xmlns:ds="http://schemas.openxmlformats.org/officeDocument/2006/customXml" ds:itemID="{136DAAAE-1058-4071-B792-3F54B88795D7}">
   <ds:schemaRefs>
     <ds:schemaRef ds:uri="http://schemas.openxmlformats.org/officeDocument/2006/bibliography"/>
   </ds:schemaRefs>

</xml_diff>

<commit_message>
Changed the template so all homework problems can be game capable
</commit_message>
<xml_diff>
--- a/downloads/QR Template v500C.docx
+++ b/downloads/QR Template v500C.docx
@@ -56,25 +56,7 @@
             <w:sz w:val="18"/>
             <w:szCs w:val="18"/>
           </w:rPr>
-          <w:t>qrhome</w:t>
-        </w:r>
-        <w:r>
-          <w:rPr>
-            <w:rStyle w:val="Hyperlink"/>
-            <w:rFonts w:ascii="Arial" w:hAnsi="Arial" w:cs="Arial"/>
-            <w:sz w:val="18"/>
-            <w:szCs w:val="18"/>
-          </w:rPr>
-          <w:t>w</w:t>
-        </w:r>
-        <w:r>
-          <w:rPr>
-            <w:rStyle w:val="Hyperlink"/>
-            <w:rFonts w:ascii="Arial" w:hAnsi="Arial" w:cs="Arial"/>
-            <w:sz w:val="18"/>
-            <w:szCs w:val="18"/>
-          </w:rPr>
-          <w:t>ork.org</w:t>
+          <w:t>qrhomework.org</w:t>
         </w:r>
       </w:hyperlink>
       <w:r>
@@ -83,17 +65,7 @@
           <w:sz w:val="18"/>
           <w:szCs w:val="18"/>
         </w:rPr>
-        <w:t xml:space="preserve"> or scan the QR code.   You will need to put in your Problem Number and index number (given above) to check your respons</w:t>
-      </w:r>
-      <w:bookmarkStart w:id="1" w:name="_GoBack"/>
-      <w:bookmarkEnd w:id="1"/>
-      <w:r>
-        <w:rPr>
-          <w:rFonts w:ascii="Arial" w:hAnsi="Arial" w:cs="Arial"/>
-          <w:sz w:val="18"/>
-          <w:szCs w:val="18"/>
-        </w:rPr>
-        <w:t xml:space="preserve">es.  When you are finished checking, click the “get </w:t>
+        <w:t xml:space="preserve"> or scan the QR code.   You will need to put in your Problem Number and index number (given above) to check your responses.  When you are finished checking, click the “get </w:t>
       </w:r>
       <w:proofErr w:type="spellStart"/>
       <w:r>
@@ -406,7 +378,41 @@
         <w:rPr>
           <w:color w:val="385623" w:themeColor="accent6" w:themeShade="80"/>
         </w:rPr>
-        <w:t xml:space="preserve">.  </w:t>
+        <w:t xml:space="preserve">. </w:t>
+      </w:r>
+      <w:r>
+        <w:rPr>
+          <w:b/>
+          <w:color w:val="385623" w:themeColor="accent6" w:themeShade="80"/>
+        </w:rPr>
+        <w:t xml:space="preserve">Please make your problem </w:t>
+      </w:r>
+      <w:r>
+        <w:rPr>
+          <w:b/>
+          <w:color w:val="385623" w:themeColor="accent6" w:themeShade="80"/>
+        </w:rPr>
+        <w:t>“</w:t>
+      </w:r>
+      <w:r>
+        <w:rPr>
+          <w:b/>
+          <w:color w:val="385623" w:themeColor="accent6" w:themeShade="80"/>
+        </w:rPr>
+        <w:t>game capable</w:t>
+      </w:r>
+      <w:r>
+        <w:rPr>
+          <w:b/>
+          <w:color w:val="385623" w:themeColor="accent6" w:themeShade="80"/>
+        </w:rPr>
+        <w:t>”</w:t>
+      </w:r>
+      <w:r>
+        <w:rPr>
+          <w:color w:val="385623" w:themeColor="accent6" w:themeShade="80"/>
+        </w:rPr>
+        <w:t xml:space="preserve"> – see below</w:t>
       </w:r>
     </w:p>
     <w:p>
@@ -423,6 +429,19 @@
       </w:pPr>
       <w:r>
         <w:rPr>
+          <w:b/>
+          <w:color w:val="385623" w:themeColor="accent6" w:themeShade="80"/>
+        </w:rPr>
+        <w:t>Variable names</w:t>
+      </w:r>
+      <w:r>
+        <w:rPr>
+          <w:color w:val="385623" w:themeColor="accent6" w:themeShade="80"/>
+        </w:rPr>
+        <w:t xml:space="preserve"> - </w:t>
+      </w:r>
+      <w:r>
+        <w:rPr>
           <w:color w:val="385623" w:themeColor="accent6" w:themeShade="80"/>
         </w:rPr>
         <w:t>C</w:t>
@@ -719,9 +738,47 @@
       </w:pPr>
       <w:r>
         <w:rPr>
-          <w:color w:val="385623" w:themeColor="accent6" w:themeShade="80"/>
-        </w:rPr>
-        <w:t>If you have variable images - put all the images in the document where you want one image to appear.  Right click on the first image and Insert Caption then New Label in the New Label dialog box type ##</w:t>
+          <w:b/>
+          <w:color w:val="385623" w:themeColor="accent6" w:themeShade="80"/>
+        </w:rPr>
+        <w:t>Variable images</w:t>
+      </w:r>
+      <w:r>
+        <w:rPr>
+          <w:color w:val="385623" w:themeColor="accent6" w:themeShade="80"/>
+        </w:rPr>
+        <w:t xml:space="preserve"> - </w:t>
+      </w:r>
+      <w:r>
+        <w:rPr>
+          <w:color w:val="385623" w:themeColor="accent6" w:themeShade="80"/>
+        </w:rPr>
+        <w:t>If you have variable images</w:t>
+      </w:r>
+      <w:r>
+        <w:rPr>
+          <w:color w:val="385623" w:themeColor="accent6" w:themeShade="80"/>
+        </w:rPr>
+        <w:t xml:space="preserve"> (</w:t>
+      </w:r>
+      <w:r>
+        <w:rPr>
+          <w:i/>
+          <w:color w:val="385623" w:themeColor="accent6" w:themeShade="80"/>
+        </w:rPr>
+        <w:t>rare</w:t>
+      </w:r>
+      <w:r>
+        <w:rPr>
+          <w:color w:val="385623" w:themeColor="accent6" w:themeShade="80"/>
+        </w:rPr>
+        <w:t xml:space="preserve">) </w:t>
+      </w:r>
+      <w:r>
+        <w:rPr>
+          <w:color w:val="385623" w:themeColor="accent6" w:themeShade="80"/>
+        </w:rPr>
+        <w:t>put all the images in the document where you want one image to appear.  Right click on the first image and Insert Caption then New Label in the New Label dialog box type ##</w:t>
       </w:r>
       <w:proofErr w:type="spellStart"/>
       <w:proofErr w:type="gramStart"/>
@@ -770,6 +827,61 @@
     </w:p>
     <w:p>
       <w:pPr>
+        <w:pStyle w:val="ListParagraph"/>
+        <w:spacing w:after="0" w:line="240" w:lineRule="auto"/>
+        <w:ind w:left="810"/>
+        <w:rPr>
+          <w:color w:val="385623" w:themeColor="accent6" w:themeShade="80"/>
+        </w:rPr>
+      </w:pPr>
+    </w:p>
+    <w:p>
+      <w:pPr>
+        <w:pStyle w:val="ListParagraph"/>
+        <w:spacing w:after="0" w:line="240" w:lineRule="auto"/>
+        <w:ind w:left="810"/>
+        <w:rPr>
+          <w:color w:val="385623" w:themeColor="accent6" w:themeShade="80"/>
+        </w:rPr>
+      </w:pPr>
+      <w:r>
+        <w:rPr>
+          <w:b/>
+          <w:color w:val="385623" w:themeColor="accent6" w:themeShade="80"/>
+        </w:rPr>
+        <w:t>Game capable</w:t>
+      </w:r>
+      <w:r>
+        <w:rPr>
+          <w:color w:val="385623" w:themeColor="accent6" w:themeShade="80"/>
+        </w:rPr>
+        <w:t xml:space="preserve"> – pick a few</w:t>
+      </w:r>
+      <w:r>
+        <w:rPr>
+          <w:color w:val="385623" w:themeColor="accent6" w:themeShade="80"/>
+        </w:rPr>
+        <w:t xml:space="preserve"> (ideally 3 or 4)</w:t>
+      </w:r>
+      <w:r>
+        <w:rPr>
+          <w:color w:val="385623" w:themeColor="accent6" w:themeShade="80"/>
+        </w:rPr>
+        <w:t xml:space="preserve"> of your variables and set them up as game variables.  Simply add a suffix to the variable name in the form: under score the letter g and a number designation.  (e.g. if you have the variable name diam just change it to diam_g1 to designate it as the first game variable.)</w:t>
+      </w:r>
+    </w:p>
+    <w:p>
+      <w:pPr>
+        <w:pStyle w:val="ListParagraph"/>
+        <w:spacing w:after="0" w:line="240" w:lineRule="auto"/>
+        <w:ind w:left="810"/>
+        <w:rPr>
+          <w:color w:val="385623" w:themeColor="accent6" w:themeShade="80"/>
+        </w:rPr>
+      </w:pPr>
+    </w:p>
+    <w:p>
+      <w:pPr>
         <w:spacing w:after="0" w:line="240" w:lineRule="auto"/>
         <w:ind w:left="720" w:hanging="270"/>
         <w:rPr>
@@ -802,62 +914,87 @@
           <w:b/>
           <w:color w:val="385623" w:themeColor="accent6" w:themeShade="80"/>
         </w:rPr>
+        <w:t xml:space="preserve"> Reflection questions - </w:t>
+      </w:r>
+      <w:r>
+        <w:rPr>
+          <w:color w:val="385623" w:themeColor="accent6" w:themeShade="80"/>
+        </w:rPr>
+        <w:t>edit</w:t>
+      </w:r>
+      <w:r>
+        <w:rPr>
+          <w:color w:val="385623" w:themeColor="accent6" w:themeShade="80"/>
+        </w:rPr>
         <w:t xml:space="preserve"> higher level</w:t>
       </w:r>
       <w:r>
         <w:rPr>
+          <w:color w:val="385623" w:themeColor="accent6" w:themeShade="80"/>
+        </w:rPr>
+        <w:t>,</w:t>
+      </w:r>
+      <w:r>
+        <w:rPr>
+          <w:color w:val="385623" w:themeColor="accent6" w:themeShade="80"/>
+        </w:rPr>
+        <w:t xml:space="preserve"> </w:t>
+      </w:r>
+      <w:r>
+        <w:rPr>
+          <w:color w:val="385623" w:themeColor="accent6" w:themeShade="80"/>
+        </w:rPr>
+        <w:t xml:space="preserve">short answer, human graded, </w:t>
+      </w:r>
+      <w:r>
+        <w:rPr>
+          <w:color w:val="385623" w:themeColor="accent6" w:themeShade="80"/>
+        </w:rPr>
+        <w:t>qualitative questions at the end of the problem</w:t>
+      </w:r>
+      <w:r>
+        <w:rPr>
+          <w:color w:val="385623" w:themeColor="accent6" w:themeShade="80"/>
+        </w:rPr>
+        <w:t xml:space="preserve"> (between w== and ==w)</w:t>
+      </w:r>
+      <w:r>
+        <w:rPr>
+          <w:color w:val="385623" w:themeColor="accent6" w:themeShade="80"/>
+        </w:rPr>
+        <w:t>.</w:t>
+      </w:r>
+      <w:r>
+        <w:rPr>
           <w:b/>
           <w:color w:val="385623" w:themeColor="accent6" w:themeShade="80"/>
         </w:rPr>
-        <w:t>,</w:t>
+        <w:t xml:space="preserve"> </w:t>
       </w:r>
       <w:r>
         <w:rPr>
           <w:b/>
           <w:color w:val="385623" w:themeColor="accent6" w:themeShade="80"/>
         </w:rPr>
-        <w:t xml:space="preserve"> </w:t>
-      </w:r>
-      <w:r>
-        <w:rPr>
-          <w:b/>
-          <w:color w:val="385623" w:themeColor="accent6" w:themeShade="80"/>
-        </w:rPr>
-        <w:t xml:space="preserve">short answer, human graded, </w:t>
-      </w:r>
-      <w:r>
-        <w:rPr>
-          <w:b/>
-          <w:color w:val="385623" w:themeColor="accent6" w:themeShade="80"/>
-        </w:rPr>
-        <w:t>qualitative questions at the end of the problem</w:t>
-      </w:r>
-      <w:r>
-        <w:rPr>
-          <w:b/>
-          <w:color w:val="385623" w:themeColor="accent6" w:themeShade="80"/>
-        </w:rPr>
-        <w:t xml:space="preserve"> (between w== and ==w)</w:t>
-      </w:r>
-      <w:r>
-        <w:rPr>
-          <w:b/>
-          <w:color w:val="385623" w:themeColor="accent6" w:themeShade="80"/>
-        </w:rPr>
-        <w:t xml:space="preserve">. </w:t>
-      </w:r>
-      <w:r>
-        <w:rPr>
-          <w:b/>
-          <w:color w:val="385623" w:themeColor="accent6" w:themeShade="80"/>
-        </w:rPr>
         <w:t xml:space="preserve">  </w:t>
       </w:r>
       <w:r>
         <w:rPr>
           <w:color w:val="385623" w:themeColor="accent6" w:themeShade="80"/>
         </w:rPr>
-        <w:t>The “Reflect” portion asked students to think about their methods when problem solving.  The “Explore” question should ask to change things about the specific problem (e.g. What direction the temperature would move if the pressure were increased…).  The “Connect” question should ask them to connect the question to something in the outside world (e.g. Research on the web three different ways to measure flow rate of a liquid in a pipe and …).  The “S</w:t>
+        <w:t>The “Reflect” portion asked students to think about their methods when problem solving.  The “Explore” question should ask to change things about the specific problem (e.g. What direction the temperature would move if the pressure were increased…).  The “Connect” question should ask them to connect the question to something in the outside world (e.g. Research on the web three different ways to measure flow rate of a liquid in a pipe and …</w:t>
+      </w:r>
+      <w:r>
+        <w:rPr>
+          <w:color w:val="385623" w:themeColor="accent6" w:themeShade="80"/>
+        </w:rPr>
+        <w:t>or “is this volume bigger than your house”</w:t>
+      </w:r>
+      <w:r>
+        <w:rPr>
+          <w:color w:val="385623" w:themeColor="accent6" w:themeShade="80"/>
+        </w:rPr>
+        <w:t>).  The “S</w:t>
       </w:r>
       <w:r>
         <w:rPr>
@@ -893,13 +1030,43 @@
         <w:rPr>
           <w:color w:val="385623" w:themeColor="accent6" w:themeShade="80"/>
         </w:rPr>
-        <w:t>carbon steel pipe….)  Hints –not all portions are appropriate for all problems and It will help the graders if you put in some numerical specifications.  (e.g. List three ways is better than list some ways.  Write at least 100 words is better than write a short paragraph…)</w:t>
+        <w:t>carbon steel pipe….)  Hints</w:t>
+      </w:r>
+      <w:r>
+        <w:rPr>
+          <w:color w:val="385623" w:themeColor="accent6" w:themeShade="80"/>
+        </w:rPr>
+        <w:t xml:space="preserve"> on writing these</w:t>
+      </w:r>
+      <w:r>
+        <w:rPr>
+          <w:color w:val="385623" w:themeColor="accent6" w:themeShade="80"/>
+        </w:rPr>
+        <w:t xml:space="preserve"> –It will help the graders if you put in some numerical specifications.  (e.g. List</w:t>
+      </w:r>
+      <w:r>
+        <w:rPr>
+          <w:color w:val="385623" w:themeColor="accent6" w:themeShade="80"/>
+        </w:rPr>
+        <w:t xml:space="preserve"> at least</w:t>
+      </w:r>
+      <w:r>
+        <w:rPr>
+          <w:color w:val="385623" w:themeColor="accent6" w:themeShade="80"/>
+        </w:rPr>
+        <w:t xml:space="preserve"> three ways is better than list some ways.  Write at least 100 words is better than write a short paragraph…)</w:t>
       </w:r>
       <w:r>
         <w:rPr>
           <w:color w:val="385623" w:themeColor="accent6" w:themeShade="80"/>
         </w:rPr>
         <w:t xml:space="preserve"> For times you want the students to do external research, make sure to explicitly request they cite their resources.</w:t>
+      </w:r>
+      <w:r>
+        <w:rPr>
+          <w:color w:val="385623" w:themeColor="accent6" w:themeShade="80"/>
+        </w:rPr>
+        <w:t xml:space="preserve">  Think about these as small group and discussion questions</w:t>
       </w:r>
     </w:p>
     <w:p>
@@ -1013,7 +1180,19 @@
         <w:rPr>
           <w:color w:val="385623" w:themeColor="accent6" w:themeShade="80"/>
         </w:rPr>
-        <w:t xml:space="preserve">) solve the problem – see </w:t>
+        <w:t xml:space="preserve">) </w:t>
+      </w:r>
+      <w:r>
+        <w:rPr>
+          <w:color w:val="385623" w:themeColor="accent6" w:themeShade="80"/>
+        </w:rPr>
+        <w:t>S</w:t>
+      </w:r>
+      <w:r>
+        <w:rPr>
+          <w:color w:val="385623" w:themeColor="accent6" w:themeShade="80"/>
+        </w:rPr>
+        <w:t xml:space="preserve">olve the problem – see </w:t>
       </w:r>
       <w:proofErr w:type="spellStart"/>
       <w:r>
@@ -1094,30 +1273,6 @@
         </w:rPr>
         <w:t xml:space="preserve">.  </w:t>
       </w:r>
-      <w:r>
-        <w:rPr>
-          <w:color w:val="385623" w:themeColor="accent6" w:themeShade="80"/>
-        </w:rPr>
-        <w:t xml:space="preserve">A simple example is shown </w:t>
-      </w:r>
-      <w:r>
-        <w:rPr>
-          <w:color w:val="385623" w:themeColor="accent6" w:themeShade="80"/>
-        </w:rPr>
-        <w:t>below,</w:t>
-      </w:r>
-      <w:r>
-        <w:rPr>
-          <w:color w:val="385623" w:themeColor="accent6" w:themeShade="80"/>
-        </w:rPr>
-        <w:t xml:space="preserve"> and this can be deleted or replaced</w:t>
-      </w:r>
-      <w:r>
-        <w:rPr>
-          <w:color w:val="385623" w:themeColor="accent6" w:themeShade="80"/>
-        </w:rPr>
-        <w:t>:</w:t>
-      </w:r>
     </w:p>
     <w:p>
       <w:pPr>
@@ -1194,7 +1349,19 @@
         <w:rPr>
           <w:color w:val="385623" w:themeColor="accent6" w:themeShade="80"/>
         </w:rPr>
-        <w:t xml:space="preserve"> with the base case values </w:t>
+        <w:t xml:space="preserve"> </w:t>
+      </w:r>
+      <w:r>
+        <w:rPr>
+          <w:color w:val="385623" w:themeColor="accent6" w:themeShade="80"/>
+        </w:rPr>
+        <w:t xml:space="preserve">in the problem statement.  The basecase will be rendered </w:t>
+      </w:r>
+      <w:r>
+        <w:rPr>
+          <w:color w:val="385623" w:themeColor="accent6" w:themeShade="80"/>
+        </w:rPr>
+        <w:t xml:space="preserve">when the student pulls up the problem and will appear </w:t>
       </w:r>
       <w:r>
         <w:rPr>
@@ -1262,7 +1429,7 @@
         <w:rPr>
           <w:color w:val="385623" w:themeColor="accent6" w:themeShade="80"/>
         </w:rPr>
-        <w:t>=w denotes the written response area that must be graded by a human</w:t>
+        <w:t>=w denotes the written response area</w:t>
       </w:r>
       <w:r>
         <w:rPr>
@@ -1274,7 +1441,21 @@
         <w:rPr>
           <w:color w:val="385623" w:themeColor="accent6" w:themeShade="80"/>
         </w:rPr>
-        <w:t xml:space="preserve"> q== ==q denotes where the quote goes – delete this markup if you do not want the random quotes to show up.</w:t>
+        <w:t xml:space="preserve"> q== ==q denotes where the quote goes – </w:t>
+      </w:r>
+      <w:bookmarkStart w:id="1" w:name="_GoBack"/>
+      <w:r>
+        <w:rPr>
+          <w:color w:val="385623" w:themeColor="accent6" w:themeShade="80"/>
+        </w:rPr>
+        <w:t>delete this markup if you do not want the random quotes to show up</w:t>
+      </w:r>
+      <w:bookmarkEnd w:id="1"/>
+      <w:r>
+        <w:rPr>
+          <w:color w:val="385623" w:themeColor="accent6" w:themeShade="80"/>
+        </w:rPr>
+        <w:t>.</w:t>
       </w:r>
     </w:p>
     <w:p>
@@ -1334,6 +1515,7 @@
         <w:spacing w:after="0"/>
       </w:pPr>
       <w:r>
+        <w:lastRenderedPageBreak/>
         <w:t>t</w:t>
       </w:r>
       <w:r>
@@ -1358,21 +1540,33 @@
         <w:rPr>
           <w:color w:val="C00000"/>
         </w:rPr>
-        <w:t xml:space="preserve"> was made of ##</w:t>
-      </w:r>
-      <w:proofErr w:type="spellStart"/>
-      <w:r>
-        <w:rPr>
-          <w:color w:val="C00000"/>
-        </w:rPr>
-        <w:t>material,txt,iron</w:t>
-      </w:r>
-      <w:proofErr w:type="spellEnd"/>
-      <w:r>
-        <w:rPr>
-          <w:color w:val="C00000"/>
-        </w:rPr>
-        <w:t>##</w:t>
+        <w:t xml:space="preserve"> was made of ##material</w:t>
+      </w:r>
+      <w:r>
+        <w:rPr>
+          <w:color w:val="C00000"/>
+        </w:rPr>
+        <w:t>_g</w:t>
+      </w:r>
+      <w:proofErr w:type="gramStart"/>
+      <w:r>
+        <w:rPr>
+          <w:color w:val="C00000"/>
+        </w:rPr>
+        <w:t>1</w:t>
+      </w:r>
+      <w:r>
+        <w:rPr>
+          <w:color w:val="C00000"/>
+        </w:rPr>
+        <w:t>,txt</w:t>
+      </w:r>
+      <w:proofErr w:type="gramEnd"/>
+      <w:r>
+        <w:rPr>
+          <w:color w:val="C00000"/>
+        </w:rPr>
+        <w:t>,iron##</w:t>
       </w:r>
       <w:r>
         <w:rPr>
@@ -1384,7 +1578,19 @@
         <w:rPr>
           <w:color w:val="C00000"/>
         </w:rPr>
-        <w:t xml:space="preserve"> had a diameter of ##diam,num,</w:t>
+        <w:t xml:space="preserve"> had a diameter of ##diam</w:t>
+      </w:r>
+      <w:r>
+        <w:rPr>
+          <w:color w:val="C00000"/>
+        </w:rPr>
+        <w:t>_g2</w:t>
+      </w:r>
+      <w:r>
+        <w:rPr>
+          <w:color w:val="C00000"/>
+        </w:rPr>
+        <w:t>,num,</w:t>
       </w:r>
       <w:r>
         <w:rPr>
@@ -1408,7 +1614,19 @@
         <w:rPr>
           <w:color w:val="C00000"/>
         </w:rPr>
-        <w:t>## meters and a thickness of ##thick,num,</w:t>
+        <w:t>## meters and a thickness of ##thick</w:t>
+      </w:r>
+      <w:r>
+        <w:rPr>
+          <w:color w:val="C00000"/>
+        </w:rPr>
+        <w:t>_g3</w:t>
+      </w:r>
+      <w:r>
+        <w:rPr>
+          <w:color w:val="C00000"/>
+        </w:rPr>
+        <w:t>,num,</w:t>
       </w:r>
       <w:r>
         <w:rPr>
@@ -1438,21 +1656,33 @@
         <w:rPr>
           <w:color w:val="C00000"/>
         </w:rPr>
-        <w:t>##</w:t>
-      </w:r>
-      <w:proofErr w:type="spellStart"/>
-      <w:r>
-        <w:rPr>
-          <w:color w:val="C00000"/>
-        </w:rPr>
-        <w:t>material,txt,iron</w:t>
-      </w:r>
-      <w:proofErr w:type="spellEnd"/>
-      <w:r>
-        <w:rPr>
-          <w:color w:val="C00000"/>
-        </w:rPr>
-        <w:t xml:space="preserve">## </w:t>
+        <w:t>##material</w:t>
+      </w:r>
+      <w:r>
+        <w:rPr>
+          <w:color w:val="C00000"/>
+        </w:rPr>
+        <w:t>_g</w:t>
+      </w:r>
+      <w:proofErr w:type="gramStart"/>
+      <w:r>
+        <w:rPr>
+          <w:color w:val="C00000"/>
+        </w:rPr>
+        <w:t>1</w:t>
+      </w:r>
+      <w:r>
+        <w:rPr>
+          <w:color w:val="C00000"/>
+        </w:rPr>
+        <w:t>,txt</w:t>
+      </w:r>
+      <w:proofErr w:type="gramEnd"/>
+      <w:r>
+        <w:rPr>
+          <w:color w:val="C00000"/>
+        </w:rPr>
+        <w:t xml:space="preserve">,iron## </w:t>
       </w:r>
       <w:r>
         <w:rPr>
@@ -1560,7 +1790,6 @@
         <w:rPr>
           <w:color w:val="C00000"/>
         </w:rPr>
-        <w:lastRenderedPageBreak/>
         <w:t xml:space="preserve">      </w:t>
       </w:r>
       <w:r>
@@ -3532,7 +3761,7 @@
 </file>
 
 <file path=customXml/itemProps1.xml><?xml version="1.0" encoding="utf-8"?>
-<ds:datastoreItem xmlns:ds="http://schemas.openxmlformats.org/officeDocument/2006/customXml" ds:itemID="{571397E9-F550-43E0-9171-2989D3DD6699}">
+<ds:datastoreItem xmlns:ds="http://schemas.openxmlformats.org/officeDocument/2006/customXml" ds:itemID="{D210AA7D-DA3D-4B1C-B5B6-18AF793EF712}">
   <ds:schemaRefs>
     <ds:schemaRef ds:uri="http://schemas.openxmlformats.org/officeDocument/2006/bibliography"/>
   </ds:schemaRefs>

</xml_diff>

<commit_message>
added the units checker to the excel solver template and started thnking about sinking phones for the game
</commit_message>
<xml_diff>
--- a/downloads/QR Template v500C.docx
+++ b/downloads/QR Template v500C.docx
@@ -48,17 +48,62 @@
         </w:rPr>
         <w:t xml:space="preserve">v== Please check your responses with </w:t>
       </w:r>
-      <w:hyperlink r:id="rId8" w:history="1">
-        <w:r>
-          <w:rPr>
-            <w:rStyle w:val="Hyperlink"/>
-            <w:rFonts w:ascii="Arial" w:hAnsi="Arial" w:cs="Arial"/>
-            <w:sz w:val="18"/>
-            <w:szCs w:val="18"/>
-          </w:rPr>
-          <w:t>qrhomework.org</w:t>
-        </w:r>
-      </w:hyperlink>
+      <w:r>
+        <w:rPr>
+          <w:rStyle w:val="Hyperlink"/>
+          <w:rFonts w:ascii="Arial" w:hAnsi="Arial" w:cs="Arial"/>
+          <w:sz w:val="18"/>
+          <w:szCs w:val="18"/>
+        </w:rPr>
+        <w:fldChar w:fldCharType="begin"/>
+      </w:r>
+      <w:r>
+        <w:rPr>
+          <w:rStyle w:val="Hyperlink"/>
+          <w:rFonts w:ascii="Arial" w:hAnsi="Arial" w:cs="Arial"/>
+          <w:sz w:val="18"/>
+          <w:szCs w:val="18"/>
+        </w:rPr>
+        <w:instrText xml:space="preserve"> HYPERLINK "http://qrhomework.org" </w:instrText>
+      </w:r>
+      <w:r>
+        <w:rPr>
+          <w:rStyle w:val="Hyperlink"/>
+          <w:rFonts w:ascii="Arial" w:hAnsi="Arial" w:cs="Arial"/>
+          <w:sz w:val="18"/>
+          <w:szCs w:val="18"/>
+        </w:rPr>
+        <w:fldChar w:fldCharType="separate"/>
+      </w:r>
+      <w:r>
+        <w:rPr>
+          <w:rStyle w:val="Hyperlink"/>
+          <w:rFonts w:ascii="Arial" w:hAnsi="Arial" w:cs="Arial"/>
+          <w:sz w:val="18"/>
+          <w:szCs w:val="18"/>
+        </w:rPr>
+        <w:t>qrhomework.org</w:t>
+      </w:r>
+      <w:r>
+        <w:rPr>
+          <w:rStyle w:val="Hyperlink"/>
+          <w:rFonts w:ascii="Arial" w:hAnsi="Arial" w:cs="Arial"/>
+          <w:sz w:val="18"/>
+          <w:szCs w:val="18"/>
+        </w:rPr>
+        <w:fldChar w:fldCharType="end"/>
+      </w:r>
+      <w:r>
+        <w:rPr>
+          <w:rStyle w:val="Hyperlink"/>
+          <w:rFonts w:ascii="Arial" w:hAnsi="Arial" w:cs="Arial"/>
+          <w:sz w:val="18"/>
+          <w:szCs w:val="18"/>
+        </w:rPr>
+        <w:t>/check</w:t>
+      </w:r>
+      <w:bookmarkStart w:id="1" w:name="_GoBack"/>
+      <w:bookmarkEnd w:id="1"/>
       <w:r>
         <w:rPr>
           <w:rFonts w:ascii="Arial" w:hAnsi="Arial" w:cs="Arial"/>
@@ -1441,21 +1486,7 @@
         <w:rPr>
           <w:color w:val="385623" w:themeColor="accent6" w:themeShade="80"/>
         </w:rPr>
-        <w:t xml:space="preserve"> q== ==q denotes where the quote goes – </w:t>
-      </w:r>
-      <w:bookmarkStart w:id="1" w:name="_GoBack"/>
-      <w:r>
-        <w:rPr>
-          <w:color w:val="385623" w:themeColor="accent6" w:themeShade="80"/>
-        </w:rPr>
-        <w:t>delete this markup if you do not want the random quotes to show up</w:t>
-      </w:r>
-      <w:bookmarkEnd w:id="1"/>
-      <w:r>
-        <w:rPr>
-          <w:color w:val="385623" w:themeColor="accent6" w:themeShade="80"/>
-        </w:rPr>
-        <w:t>.</w:t>
+        <w:t xml:space="preserve"> q== ==q denotes where the quote goes – delete this markup if you do not want the random quotes to show up.</w:t>
       </w:r>
     </w:p>
     <w:p>
@@ -1515,7 +1546,6 @@
         <w:spacing w:after="0"/>
       </w:pPr>
       <w:r>
-        <w:lastRenderedPageBreak/>
         <w:t>t</w:t>
       </w:r>
       <w:r>
@@ -2169,7 +2199,6 @@
         <w:spacing w:after="0"/>
       </w:pPr>
       <w:r>
-        <w:lastRenderedPageBreak/>
         <w:t>w</w:t>
       </w:r>
       <w:r>
@@ -2491,7 +2520,7 @@
       </w:pPr>
     </w:p>
     <w:sectPr>
-      <w:headerReference w:type="first" r:id="rId9"/>
+      <w:headerReference w:type="first" r:id="rId8"/>
       <w:pgSz w:w="12240" w:h="15840"/>
       <w:pgMar w:top="1440" w:right="1080" w:bottom="1440" w:left="1080" w:header="432" w:footer="720" w:gutter="0"/>
       <w:cols w:space="720"/>
@@ -3761,7 +3790,7 @@
 </file>
 
 <file path=customXml/itemProps1.xml><?xml version="1.0" encoding="utf-8"?>
-<ds:datastoreItem xmlns:ds="http://schemas.openxmlformats.org/officeDocument/2006/customXml" ds:itemID="{D210AA7D-DA3D-4B1C-B5B6-18AF793EF712}">
+<ds:datastoreItem xmlns:ds="http://schemas.openxmlformats.org/officeDocument/2006/customXml" ds:itemID="{47C192E3-61C5-431A-A2A2-C3FC9857D3AF}">
   <ds:schemaRefs>
     <ds:schemaRef ds:uri="http://schemas.openxmlformats.org/officeDocument/2006/bibliography"/>
   </ds:schemaRefs>

</xml_diff>

<commit_message>
updated the word template to save future html files in UTF-8
</commit_message>
<xml_diff>
--- a/downloads/QR Template v500C.docx
+++ b/downloads/QR Template v500C.docx
@@ -48,6 +48,17 @@
         </w:rPr>
         <w:t xml:space="preserve">v== Please check your responses with </w:t>
       </w:r>
+      <w:hyperlink r:id="rId8" w:history="1">
+        <w:r>
+          <w:rPr>
+            <w:rStyle w:val="Hyperlink"/>
+            <w:rFonts w:ascii="Arial" w:hAnsi="Arial" w:cs="Arial"/>
+            <w:sz w:val="18"/>
+            <w:szCs w:val="18"/>
+          </w:rPr>
+          <w:t>qrhomework.org</w:t>
+        </w:r>
+      </w:hyperlink>
       <w:r>
         <w:rPr>
           <w:rStyle w:val="Hyperlink"/>
@@ -55,55 +66,8 @@
           <w:sz w:val="18"/>
           <w:szCs w:val="18"/>
         </w:rPr>
-        <w:fldChar w:fldCharType="begin"/>
-      </w:r>
-      <w:r>
-        <w:rPr>
-          <w:rStyle w:val="Hyperlink"/>
-          <w:rFonts w:ascii="Arial" w:hAnsi="Arial" w:cs="Arial"/>
-          <w:sz w:val="18"/>
-          <w:szCs w:val="18"/>
-        </w:rPr>
-        <w:instrText xml:space="preserve"> HYPERLINK "http://qrhomework.org" </w:instrText>
-      </w:r>
-      <w:r>
-        <w:rPr>
-          <w:rStyle w:val="Hyperlink"/>
-          <w:rFonts w:ascii="Arial" w:hAnsi="Arial" w:cs="Arial"/>
-          <w:sz w:val="18"/>
-          <w:szCs w:val="18"/>
-        </w:rPr>
-        <w:fldChar w:fldCharType="separate"/>
-      </w:r>
-      <w:r>
-        <w:rPr>
-          <w:rStyle w:val="Hyperlink"/>
-          <w:rFonts w:ascii="Arial" w:hAnsi="Arial" w:cs="Arial"/>
-          <w:sz w:val="18"/>
-          <w:szCs w:val="18"/>
-        </w:rPr>
-        <w:t>qrhomework.org</w:t>
-      </w:r>
-      <w:r>
-        <w:rPr>
-          <w:rStyle w:val="Hyperlink"/>
-          <w:rFonts w:ascii="Arial" w:hAnsi="Arial" w:cs="Arial"/>
-          <w:sz w:val="18"/>
-          <w:szCs w:val="18"/>
-        </w:rPr>
-        <w:fldChar w:fldCharType="end"/>
-      </w:r>
-      <w:r>
-        <w:rPr>
-          <w:rStyle w:val="Hyperlink"/>
-          <w:rFonts w:ascii="Arial" w:hAnsi="Arial" w:cs="Arial"/>
-          <w:sz w:val="18"/>
-          <w:szCs w:val="18"/>
-        </w:rPr>
         <w:t>/check</w:t>
       </w:r>
-      <w:bookmarkStart w:id="1" w:name="_GoBack"/>
-      <w:bookmarkEnd w:id="1"/>
       <w:r>
         <w:rPr>
           <w:rFonts w:ascii="Arial" w:hAnsi="Arial" w:cs="Arial"/>
@@ -321,6 +285,14 @@
         </w:rPr>
         <w:t xml:space="preserve"> The </w:t>
       </w:r>
+      <w:r>
+        <w:rPr>
+          <w:color w:val="385623" w:themeColor="accent6" w:themeShade="80"/>
+        </w:rPr>
+        <w:t xml:space="preserve">Excel file </w:t>
+      </w:r>
+      <w:bookmarkStart w:id="1" w:name="_GoBack"/>
+      <w:bookmarkEnd w:id="1"/>
       <w:r>
         <w:rPr>
           <w:color w:val="385623" w:themeColor="accent6" w:themeShade="80"/>
@@ -735,31 +707,19 @@
         <w:rPr>
           <w:color w:val="385623" w:themeColor="accent6" w:themeShade="80"/>
         </w:rPr>
-        <w:t xml:space="preserve">(these will be replaced with a) b) later </w:t>
-      </w:r>
-      <w:r>
-        <w:rPr>
-          <w:color w:val="385623" w:themeColor="accent6" w:themeShade="80"/>
-        </w:rPr>
-        <w:t>by a macro</w:t>
-      </w:r>
-      <w:r>
-        <w:rPr>
-          <w:color w:val="385623" w:themeColor="accent6" w:themeShade="80"/>
-        </w:rPr>
-        <w:t xml:space="preserve"> in QRP</w:t>
-      </w:r>
-      <w:r>
-        <w:rPr>
-          <w:color w:val="385623" w:themeColor="accent6" w:themeShade="80"/>
-        </w:rPr>
-        <w:t xml:space="preserve"> </w:t>
-      </w:r>
-      <w:r>
-        <w:rPr>
-          <w:color w:val="385623" w:themeColor="accent6" w:themeShade="80"/>
-        </w:rPr>
-        <w:t xml:space="preserve">solve) </w:t>
+        <w:t xml:space="preserve">(these will be replaced with a) b) </w:t>
+      </w:r>
+      <w:r>
+        <w:rPr>
+          <w:color w:val="385623" w:themeColor="accent6" w:themeShade="80"/>
+        </w:rPr>
+        <w:t>when rendered to the student</w:t>
+      </w:r>
+      <w:r>
+        <w:rPr>
+          <w:color w:val="385623" w:themeColor="accent6" w:themeShade="80"/>
+        </w:rPr>
+        <w:t xml:space="preserve">) </w:t>
       </w:r>
     </w:p>
     <w:p>
@@ -882,51 +842,6 @@
     </w:p>
     <w:p>
       <w:pPr>
-        <w:pStyle w:val="ListParagraph"/>
-        <w:spacing w:after="0" w:line="240" w:lineRule="auto"/>
-        <w:ind w:left="810"/>
-        <w:rPr>
-          <w:color w:val="385623" w:themeColor="accent6" w:themeShade="80"/>
-        </w:rPr>
-      </w:pPr>
-      <w:r>
-        <w:rPr>
-          <w:b/>
-          <w:color w:val="385623" w:themeColor="accent6" w:themeShade="80"/>
-        </w:rPr>
-        <w:t>Game capable</w:t>
-      </w:r>
-      <w:r>
-        <w:rPr>
-          <w:color w:val="385623" w:themeColor="accent6" w:themeShade="80"/>
-        </w:rPr>
-        <w:t xml:space="preserve"> – pick a few</w:t>
-      </w:r>
-      <w:r>
-        <w:rPr>
-          <w:color w:val="385623" w:themeColor="accent6" w:themeShade="80"/>
-        </w:rPr>
-        <w:t xml:space="preserve"> (ideally 3 or 4)</w:t>
-      </w:r>
-      <w:r>
-        <w:rPr>
-          <w:color w:val="385623" w:themeColor="accent6" w:themeShade="80"/>
-        </w:rPr>
-        <w:t xml:space="preserve"> of your variables and set them up as game variables.  Simply add a suffix to the variable name in the form: under score the letter g and a number designation.  (e.g. if you have the variable name diam just change it to diam_g1 to designate it as the first game variable.)</w:t>
-      </w:r>
-    </w:p>
-    <w:p>
-      <w:pPr>
-        <w:pStyle w:val="ListParagraph"/>
-        <w:spacing w:after="0" w:line="240" w:lineRule="auto"/>
-        <w:ind w:left="810"/>
-        <w:rPr>
-          <w:color w:val="385623" w:themeColor="accent6" w:themeShade="80"/>
-        </w:rPr>
-      </w:pPr>
-    </w:p>
-    <w:p>
-      <w:pPr>
         <w:spacing w:after="0" w:line="240" w:lineRule="auto"/>
         <w:ind w:left="720" w:hanging="270"/>
         <w:rPr>
@@ -1266,7 +1181,42 @@
         <w:rPr>
           <w:color w:val="385623" w:themeColor="accent6" w:themeShade="80"/>
         </w:rPr>
-        <w:t>6</w:t>
+        <w:t xml:space="preserve">6) After the Excel has generated the required input and answer csv files and write the problem number on this word template (i.e. you have run the rocket ship macro), open this file back up and save it as a UTF-8 encoded Web Page, filtered with the save as option in the file menu.  </w:t>
+      </w:r>
+      <w:r>
+        <w:rPr>
+          <w:color w:val="385623" w:themeColor="accent6" w:themeShade="80"/>
+        </w:rPr>
+        <w:t xml:space="preserve">This should be set correctly with this template but </w:t>
+      </w:r>
+      <w:proofErr w:type="gramStart"/>
+      <w:r>
+        <w:rPr>
+          <w:color w:val="385623" w:themeColor="accent6" w:themeShade="80"/>
+        </w:rPr>
+        <w:t>is located in</w:t>
+      </w:r>
+      <w:proofErr w:type="gramEnd"/>
+      <w:r>
+        <w:rPr>
+          <w:color w:val="385623" w:themeColor="accent6" w:themeShade="80"/>
+        </w:rPr>
+        <w:t xml:space="preserve"> file -&gt; options -&gt; advanced -&gt; general -&gt; web options -&gt; encoding</w:t>
+      </w:r>
+    </w:p>
+    <w:p>
+      <w:pPr>
+        <w:spacing w:after="0" w:line="240" w:lineRule="auto"/>
+        <w:ind w:left="720" w:hanging="270"/>
+        <w:rPr>
+          <w:color w:val="385623" w:themeColor="accent6" w:themeShade="80"/>
+        </w:rPr>
+      </w:pPr>
+      <w:r>
+        <w:rPr>
+          <w:color w:val="385623" w:themeColor="accent6" w:themeShade="80"/>
+        </w:rPr>
+        <w:t>7</w:t>
       </w:r>
       <w:r>
         <w:rPr>
@@ -1570,149 +1520,117 @@
         <w:rPr>
           <w:color w:val="C00000"/>
         </w:rPr>
-        <w:t xml:space="preserve"> was made of ##material</w:t>
-      </w:r>
-      <w:r>
-        <w:rPr>
-          <w:color w:val="C00000"/>
-        </w:rPr>
-        <w:t>_g</w:t>
-      </w:r>
+        <w:t xml:space="preserve"> was made of ##</w:t>
+      </w:r>
+      <w:proofErr w:type="spellStart"/>
       <w:proofErr w:type="gramStart"/>
       <w:r>
         <w:rPr>
           <w:color w:val="C00000"/>
         </w:rPr>
+        <w:t>material,txt</w:t>
+      </w:r>
+      <w:proofErr w:type="gramEnd"/>
+      <w:r>
+        <w:rPr>
+          <w:color w:val="C00000"/>
+        </w:rPr>
+        <w:t>,iron</w:t>
+      </w:r>
+      <w:proofErr w:type="spellEnd"/>
+      <w:r>
+        <w:rPr>
+          <w:color w:val="C00000"/>
+        </w:rPr>
+        <w:t>##</w:t>
+      </w:r>
+      <w:r>
+        <w:rPr>
+          <w:color w:val="C00000"/>
+        </w:rPr>
+        <w:t>,</w:t>
+      </w:r>
+      <w:r>
+        <w:rPr>
+          <w:color w:val="C00000"/>
+        </w:rPr>
+        <w:t xml:space="preserve"> had a diameter of ##diam,num,</w:t>
+      </w:r>
+      <w:r>
+        <w:rPr>
+          <w:color w:val="C00000"/>
+        </w:rPr>
         <w:t>1</w:t>
       </w:r>
       <w:r>
         <w:rPr>
           <w:color w:val="C00000"/>
         </w:rPr>
-        <w:t>,txt</w:t>
+        <w:t>.</w:t>
+      </w:r>
+      <w:r>
+        <w:rPr>
+          <w:color w:val="C00000"/>
+        </w:rPr>
+        <w:t>0</w:t>
+      </w:r>
+      <w:r>
+        <w:rPr>
+          <w:color w:val="C00000"/>
+        </w:rPr>
+        <w:t>## meters and a thickness of ##thick,num,</w:t>
+      </w:r>
+      <w:r>
+        <w:rPr>
+          <w:color w:val="C00000"/>
+        </w:rPr>
+        <w:t>10</w:t>
+      </w:r>
+      <w:r>
+        <w:rPr>
+          <w:color w:val="C00000"/>
+        </w:rPr>
+        <w:t>## mm.</w:t>
+      </w:r>
+      <w:r>
+        <w:rPr>
+          <w:color w:val="C00000"/>
+        </w:rPr>
+        <w:t xml:space="preserve">  </w:t>
+      </w:r>
+      <w:r>
+        <w:rPr>
+          <w:color w:val="C00000"/>
+        </w:rPr>
+        <w:t xml:space="preserve">If the </w:t>
+      </w:r>
+      <w:r>
+        <w:rPr>
+          <w:color w:val="C00000"/>
+        </w:rPr>
+        <w:t>##</w:t>
+      </w:r>
+      <w:proofErr w:type="spellStart"/>
+      <w:proofErr w:type="gramStart"/>
+      <w:r>
+        <w:rPr>
+          <w:color w:val="C00000"/>
+        </w:rPr>
+        <w:t>material,txt</w:t>
       </w:r>
       <w:proofErr w:type="gramEnd"/>
       <w:r>
         <w:rPr>
           <w:color w:val="C00000"/>
         </w:rPr>
-        <w:t>,iron##</w:t>
-      </w:r>
-      <w:r>
-        <w:rPr>
-          <w:color w:val="C00000"/>
-        </w:rPr>
-        <w:t>,</w:t>
-      </w:r>
-      <w:r>
-        <w:rPr>
-          <w:color w:val="C00000"/>
-        </w:rPr>
-        <w:t xml:space="preserve"> had a diameter of ##diam</w:t>
-      </w:r>
-      <w:r>
-        <w:rPr>
-          <w:color w:val="C00000"/>
-        </w:rPr>
-        <w:t>_g2</w:t>
-      </w:r>
-      <w:r>
-        <w:rPr>
-          <w:color w:val="C00000"/>
-        </w:rPr>
-        <w:t>,num,</w:t>
-      </w:r>
-      <w:r>
-        <w:rPr>
-          <w:color w:val="C00000"/>
-        </w:rPr>
-        <w:t>1</w:t>
-      </w:r>
-      <w:r>
-        <w:rPr>
-          <w:color w:val="C00000"/>
-        </w:rPr>
-        <w:t>.</w:t>
-      </w:r>
-      <w:r>
-        <w:rPr>
-          <w:color w:val="C00000"/>
-        </w:rPr>
-        <w:t>0</w:t>
-      </w:r>
-      <w:r>
-        <w:rPr>
-          <w:color w:val="C00000"/>
-        </w:rPr>
-        <w:t>## meters and a thickness of ##thick</w:t>
-      </w:r>
-      <w:r>
-        <w:rPr>
-          <w:color w:val="C00000"/>
-        </w:rPr>
-        <w:t>_g3</w:t>
-      </w:r>
-      <w:r>
-        <w:rPr>
-          <w:color w:val="C00000"/>
-        </w:rPr>
-        <w:t>,num,</w:t>
-      </w:r>
-      <w:r>
-        <w:rPr>
-          <w:color w:val="C00000"/>
-        </w:rPr>
-        <w:t>10</w:t>
-      </w:r>
-      <w:r>
-        <w:rPr>
-          <w:color w:val="C00000"/>
-        </w:rPr>
-        <w:t>## mm.</w:t>
-      </w:r>
-      <w:r>
-        <w:rPr>
-          <w:color w:val="C00000"/>
-        </w:rPr>
-        <w:t xml:space="preserve">  </w:t>
-      </w:r>
-      <w:r>
-        <w:rPr>
-          <w:color w:val="C00000"/>
-        </w:rPr>
-        <w:t xml:space="preserve">If the </w:t>
-      </w:r>
-      <w:r>
-        <w:rPr>
-          <w:color w:val="C00000"/>
-        </w:rPr>
-        <w:t>##material</w:t>
-      </w:r>
-      <w:r>
-        <w:rPr>
-          <w:color w:val="C00000"/>
-        </w:rPr>
-        <w:t>_g</w:t>
-      </w:r>
-      <w:proofErr w:type="gramStart"/>
-      <w:r>
-        <w:rPr>
-          <w:color w:val="C00000"/>
-        </w:rPr>
-        <w:t>1</w:t>
-      </w:r>
-      <w:r>
-        <w:rPr>
-          <w:color w:val="C00000"/>
-        </w:rPr>
-        <w:t>,txt</w:t>
-      </w:r>
-      <w:proofErr w:type="gramEnd"/>
-      <w:r>
-        <w:rPr>
-          <w:color w:val="C00000"/>
-        </w:rPr>
-        <w:t xml:space="preserve">,iron## </w:t>
+        <w:t>,iron</w:t>
+      </w:r>
+      <w:proofErr w:type="spellEnd"/>
+      <w:r>
+        <w:rPr>
+          <w:color w:val="C00000"/>
+        </w:rPr>
+        <w:t xml:space="preserve">## </w:t>
       </w:r>
       <w:r>
         <w:rPr>
@@ -1726,14 +1644,12 @@
         </w:rPr>
         <w:t>etermine the</w:t>
       </w:r>
-    </w:p>
-    <w:p>
-      <w:pPr>
-        <w:tabs>
-          <w:tab w:val="left" w:pos="0"/>
-        </w:tabs>
-        <w:spacing w:after="0"/>
-      </w:pPr>
+      <w:r>
+        <w:rPr>
+          <w:color w:val="C00000"/>
+        </w:rPr>
+        <w:t>:</w:t>
+      </w:r>
     </w:p>
     <w:p>
       <w:pPr>
@@ -2520,7 +2436,7 @@
       </w:pPr>
     </w:p>
     <w:sectPr>
-      <w:headerReference w:type="first" r:id="rId8"/>
+      <w:headerReference w:type="first" r:id="rId9"/>
       <w:pgSz w:w="12240" w:h="15840"/>
       <w:pgMar w:top="1440" w:right="1080" w:bottom="1440" w:left="1080" w:header="432" w:footer="720" w:gutter="0"/>
       <w:cols w:space="720"/>
@@ -3012,7 +2928,7 @@
       </w:pPr>
     </w:pPrDefault>
   </w:docDefaults>
-  <w:latentStyles w:defLockedState="0" w:defUIPriority="99" w:defSemiHidden="0" w:defUnhideWhenUsed="0" w:defQFormat="0" w:count="375">
+  <w:latentStyles w:defLockedState="0" w:defUIPriority="99" w:defSemiHidden="0" w:defUnhideWhenUsed="0" w:defQFormat="0" w:count="376">
     <w:lsdException w:name="Normal" w:uiPriority="0" w:qFormat="1"/>
     <w:lsdException w:name="heading 1" w:uiPriority="9" w:qFormat="1"/>
     <w:lsdException w:name="heading 2" w:semiHidden="1" w:uiPriority="9" w:unhideWhenUsed="1" w:qFormat="1"/>
@@ -3118,7 +3034,6 @@
     <w:lsdException w:name="HTML Sample" w:semiHidden="1" w:unhideWhenUsed="1"/>
     <w:lsdException w:name="HTML Typewriter" w:semiHidden="1" w:unhideWhenUsed="1"/>
     <w:lsdException w:name="HTML Variable" w:semiHidden="1" w:unhideWhenUsed="1"/>
-    <w:lsdException w:name="Normal Table" w:semiHidden="1" w:unhideWhenUsed="1"/>
     <w:lsdException w:name="annotation subject" w:semiHidden="1" w:unhideWhenUsed="1"/>
     <w:lsdException w:name="No List" w:semiHidden="1" w:unhideWhenUsed="1"/>
     <w:lsdException w:name="Outline List 1" w:semiHidden="1" w:unhideWhenUsed="1"/>
@@ -3165,10 +3080,8 @@
     <w:lsdException w:name="Table Subtle 2" w:semiHidden="1" w:unhideWhenUsed="1"/>
     <w:lsdException w:name="Table Web 1" w:semiHidden="1" w:unhideWhenUsed="1"/>
     <w:lsdException w:name="Table Web 2" w:semiHidden="1" w:unhideWhenUsed="1"/>
-    <w:lsdException w:name="Table Web 3" w:semiHidden="1" w:unhideWhenUsed="1"/>
     <w:lsdException w:name="Balloon Text" w:semiHidden="1" w:unhideWhenUsed="1"/>
     <w:lsdException w:name="Table Grid" w:uiPriority="39"/>
-    <w:lsdException w:name="Table Theme" w:semiHidden="1" w:unhideWhenUsed="1"/>
     <w:lsdException w:name="Placeholder Text" w:semiHidden="1"/>
     <w:lsdException w:name="No Spacing" w:uiPriority="1" w:qFormat="1"/>
     <w:lsdException w:name="Light Shading" w:uiPriority="60"/>
@@ -3388,6 +3301,7 @@
     <w:lsdException w:name="Smart Hyperlink" w:semiHidden="1" w:unhideWhenUsed="1"/>
     <w:lsdException w:name="Hashtag" w:semiHidden="1" w:unhideWhenUsed="1"/>
     <w:lsdException w:name="Unresolved Mention" w:semiHidden="1" w:unhideWhenUsed="1"/>
+    <w:lsdException w:name="Smart Link" w:semiHidden="1" w:unhideWhenUsed="1"/>
   </w:latentStyles>
   <w:style w:type="paragraph" w:default="1" w:styleId="Normal">
     <w:name w:val="Normal"/>
@@ -3790,7 +3704,7 @@
 </file>
 
 <file path=customXml/itemProps1.xml><?xml version="1.0" encoding="utf-8"?>
-<ds:datastoreItem xmlns:ds="http://schemas.openxmlformats.org/officeDocument/2006/customXml" ds:itemID="{47C192E3-61C5-431A-A2A2-C3FC9857D3AF}">
+<ds:datastoreItem xmlns:ds="http://schemas.openxmlformats.org/officeDocument/2006/customXml" ds:itemID="{1F1175D1-4559-48AD-9215-DB191F3EFBD5}">
   <ds:schemaRefs>
     <ds:schemaRef ds:uri="http://schemas.openxmlformats.org/officeDocument/2006/bibliography"/>
   </ds:schemaRefs>

</xml_diff>

<commit_message>
make easier 4 contribs on reflections
</commit_message>
<xml_diff>
--- a/downloads/QR Template v500C.docx
+++ b/downloads/QR Template v500C.docx
@@ -291,8 +291,6 @@
         </w:rPr>
         <w:t xml:space="preserve">Excel file </w:t>
       </w:r>
-      <w:bookmarkStart w:id="1" w:name="_GoBack"/>
-      <w:bookmarkEnd w:id="1"/>
       <w:r>
         <w:rPr>
           <w:color w:val="385623" w:themeColor="accent6" w:themeShade="80"/>
@@ -396,40 +394,6 @@
           <w:color w:val="385623" w:themeColor="accent6" w:themeShade="80"/>
         </w:rPr>
         <w:t xml:space="preserve">. </w:t>
-      </w:r>
-      <w:r>
-        <w:rPr>
-          <w:b/>
-          <w:color w:val="385623" w:themeColor="accent6" w:themeShade="80"/>
-        </w:rPr>
-        <w:t xml:space="preserve">Please make your problem </w:t>
-      </w:r>
-      <w:r>
-        <w:rPr>
-          <w:b/>
-          <w:color w:val="385623" w:themeColor="accent6" w:themeShade="80"/>
-        </w:rPr>
-        <w:t>“</w:t>
-      </w:r>
-      <w:r>
-        <w:rPr>
-          <w:b/>
-          <w:color w:val="385623" w:themeColor="accent6" w:themeShade="80"/>
-        </w:rPr>
-        <w:t>game capable</w:t>
-      </w:r>
-      <w:r>
-        <w:rPr>
-          <w:b/>
-          <w:color w:val="385623" w:themeColor="accent6" w:themeShade="80"/>
-        </w:rPr>
-        <w:t>”</w:t>
-      </w:r>
-      <w:r>
-        <w:rPr>
-          <w:color w:val="385623" w:themeColor="accent6" w:themeShade="80"/>
-        </w:rPr>
-        <w:t xml:space="preserve"> – see below</w:t>
       </w:r>
     </w:p>
     <w:p>
@@ -815,14 +779,12 @@
         </w:rPr>
         <w:t xml:space="preserve"> is the name you want to call the images.  Leave the default numbering alone.  Add captions to </w:t>
       </w:r>
-      <w:proofErr w:type="gramStart"/>
-      <w:r>
-        <w:rPr>
-          <w:color w:val="385623" w:themeColor="accent6" w:themeShade="80"/>
-        </w:rPr>
-        <w:t>all of</w:t>
-      </w:r>
-      <w:proofErr w:type="gramEnd"/>
+      <w:r>
+        <w:rPr>
+          <w:color w:val="385623" w:themeColor="accent6" w:themeShade="80"/>
+        </w:rPr>
+        <w:t>all</w:t>
+      </w:r>
       <w:r>
         <w:rPr>
           <w:color w:val="385623" w:themeColor="accent6" w:themeShade="80"/>
@@ -978,7 +940,19 @@
         <w:rPr>
           <w:color w:val="385623" w:themeColor="accent6" w:themeShade="80"/>
         </w:rPr>
-        <w:t>safety, health, codes, environment or society</w:t>
+        <w:t>safety, health, codes, environment</w:t>
+      </w:r>
+      <w:r>
+        <w:rPr>
+          <w:color w:val="385623" w:themeColor="accent6" w:themeShade="80"/>
+        </w:rPr>
+        <w:t>, history</w:t>
+      </w:r>
+      <w:r>
+        <w:rPr>
+          <w:color w:val="385623" w:themeColor="accent6" w:themeShade="80"/>
+        </w:rPr>
+        <w:t xml:space="preserve"> or society</w:t>
       </w:r>
       <w:r>
         <w:rPr>
@@ -1042,7 +1016,69 @@
           <w:b/>
           <w:color w:val="385623" w:themeColor="accent6" w:themeShade="80"/>
         </w:rPr>
-        <w:t>3) Make sure to replace all red font items to black</w:t>
+        <w:t xml:space="preserve">3) </w:t>
+      </w:r>
+      <w:r>
+        <w:rPr>
+          <w:b/>
+        </w:rPr>
+        <w:t xml:space="preserve">Make sure to </w:t>
+      </w:r>
+      <w:r>
+        <w:rPr>
+          <w:b/>
+          <w:color w:val="FF0000"/>
+        </w:rPr>
+        <w:t>replace</w:t>
+      </w:r>
+      <w:r>
+        <w:rPr>
+          <w:b/>
+        </w:rPr>
+        <w:t xml:space="preserve"> all </w:t>
+      </w:r>
+      <w:r>
+        <w:rPr>
+          <w:b/>
+          <w:color w:val="FF0000"/>
+        </w:rPr>
+        <w:t xml:space="preserve">red font </w:t>
+      </w:r>
+      <w:r>
+        <w:rPr>
+          <w:b/>
+        </w:rPr>
+        <w:t>items to black</w:t>
+      </w:r>
+      <w:r>
+        <w:rPr>
+          <w:b/>
+        </w:rPr>
+        <w:t xml:space="preserve"> in the problem statement and </w:t>
+      </w:r>
+      <w:r>
+        <w:rPr>
+          <w:b/>
+          <w:color w:val="FF0000"/>
+          <w:sz w:val="28"/>
+          <w:szCs w:val="28"/>
+        </w:rPr>
+        <w:t>reflections</w:t>
+      </w:r>
+      <w:r>
+        <w:rPr>
+          <w:b/>
+          <w:color w:val="FF0000"/>
+          <w:sz w:val="28"/>
+          <w:szCs w:val="28"/>
+        </w:rPr>
+        <w:t xml:space="preserve"> </w:t>
+      </w:r>
+      <w:r>
+        <w:rPr>
+          <w:b/>
+        </w:rPr>
+        <w:t>below</w:t>
       </w:r>
     </w:p>
     <w:p>
@@ -1181,92 +1217,13 @@
         <w:rPr>
           <w:color w:val="385623" w:themeColor="accent6" w:themeShade="80"/>
         </w:rPr>
-        <w:t xml:space="preserve">6) After the Excel has generated the required input and answer csv files and write the problem number on this word template (i.e. you have run the rocket ship macro), open this file back up and save it as a UTF-8 encoded Web Page, filtered with the save as option in the file menu.  </w:t>
-      </w:r>
-      <w:r>
-        <w:rPr>
-          <w:color w:val="385623" w:themeColor="accent6" w:themeShade="80"/>
-        </w:rPr>
-        <w:t xml:space="preserve">This should be set correctly with this template but </w:t>
-      </w:r>
-      <w:proofErr w:type="gramStart"/>
-      <w:r>
-        <w:rPr>
-          <w:color w:val="385623" w:themeColor="accent6" w:themeShade="80"/>
-        </w:rPr>
-        <w:t>is located in</w:t>
-      </w:r>
-      <w:proofErr w:type="gramEnd"/>
-      <w:r>
-        <w:rPr>
-          <w:color w:val="385623" w:themeColor="accent6" w:themeShade="80"/>
-        </w:rPr>
-        <w:t xml:space="preserve"> file -&gt; options -&gt; advanced -&gt; general -&gt; web options -&gt; encoding</w:t>
-      </w:r>
-    </w:p>
-    <w:p>
-      <w:pPr>
-        <w:spacing w:after="0" w:line="240" w:lineRule="auto"/>
-        <w:ind w:left="720" w:hanging="270"/>
-        <w:rPr>
-          <w:color w:val="385623" w:themeColor="accent6" w:themeShade="80"/>
-        </w:rPr>
-      </w:pPr>
-      <w:r>
-        <w:rPr>
-          <w:color w:val="385623" w:themeColor="accent6" w:themeShade="80"/>
-        </w:rPr>
-        <w:t>7</w:t>
-      </w:r>
-      <w:r>
-        <w:rPr>
-          <w:color w:val="385623" w:themeColor="accent6" w:themeShade="80"/>
-        </w:rPr>
-        <w:t xml:space="preserve">) </w:t>
-      </w:r>
-      <w:r>
-        <w:rPr>
-          <w:color w:val="385623" w:themeColor="accent6" w:themeShade="80"/>
-        </w:rPr>
-        <w:t>U</w:t>
-      </w:r>
-      <w:r>
-        <w:rPr>
-          <w:color w:val="385623" w:themeColor="accent6" w:themeShade="80"/>
-        </w:rPr>
-        <w:t xml:space="preserve">pload </w:t>
-      </w:r>
-      <w:r>
-        <w:rPr>
-          <w:color w:val="385623" w:themeColor="accent6" w:themeShade="80"/>
-        </w:rPr>
-        <w:t xml:space="preserve">required files to </w:t>
-      </w:r>
-      <w:proofErr w:type="spellStart"/>
-      <w:r>
-        <w:rPr>
-          <w:color w:val="385623" w:themeColor="accent6" w:themeShade="80"/>
-        </w:rPr>
-        <w:t>QRPproblems</w:t>
-      </w:r>
-      <w:proofErr w:type="spellEnd"/>
-      <w:r>
-        <w:rPr>
-          <w:color w:val="385623" w:themeColor="accent6" w:themeShade="80"/>
-        </w:rPr>
-        <w:t xml:space="preserve"> web site and </w:t>
-      </w:r>
-      <w:r>
-        <w:rPr>
-          <w:color w:val="385623" w:themeColor="accent6" w:themeShade="80"/>
-        </w:rPr>
-        <w:t>provide metadata</w:t>
-      </w:r>
-      <w:r>
-        <w:rPr>
-          <w:color w:val="385623" w:themeColor="accent6" w:themeShade="80"/>
-        </w:rPr>
-        <w:t xml:space="preserve">.  </w:t>
+        <w:t>6) After the Excel has generated the required input and answer csv files and write the problem number on this word template (i.e. you have run the rocket ship macro)</w:t>
+      </w:r>
+      <w:r>
+        <w:rPr>
+          <w:color w:val="385623" w:themeColor="accent6" w:themeShade="80"/>
+        </w:rPr>
+        <w:t>.</w:t>
       </w:r>
     </w:p>
     <w:p>
@@ -1662,14 +1619,6 @@
     <w:p>
       <w:pPr>
         <w:tabs>
-          <w:tab w:val="left" w:pos="0"/>
-        </w:tabs>
-        <w:spacing w:after="0"/>
-      </w:pPr>
-    </w:p>
-    <w:p>
-      <w:pPr>
-        <w:tabs>
           <w:tab w:val="left" w:pos="360"/>
         </w:tabs>
         <w:spacing w:after="0"/>
@@ -1679,6 +1628,7 @@
         </w:rPr>
       </w:pPr>
       <w:r>
+        <w:lastRenderedPageBreak/>
         <w:t xml:space="preserve">     </w:t>
       </w:r>
       <w:r>
@@ -2115,6 +2065,7 @@
         <w:spacing w:after="0"/>
       </w:pPr>
       <w:r>
+        <w:lastRenderedPageBreak/>
         <w:t>w</w:t>
       </w:r>
       <w:r>
@@ -2268,8 +2219,52 @@
     <w:p>
       <w:pPr>
         <w:tabs>
+          <w:tab w:val="left" w:pos="0"/>
+        </w:tabs>
+        <w:spacing w:after="0"/>
+        <w:rPr>
+          <w:color w:val="385623" w:themeColor="accent6" w:themeShade="80"/>
+        </w:rPr>
+      </w:pPr>
+      <w:r>
+        <w:rPr>
+          <w:color w:val="385623" w:themeColor="accent6" w:themeShade="80"/>
+        </w:rPr>
+        <w:t>s</w:t>
+      </w:r>
+      <w:r>
+        <w:rPr>
+          <w:color w:val="385623" w:themeColor="accent6" w:themeShade="80"/>
+        </w:rPr>
+        <w:t xml:space="preserve">== </w:t>
+      </w:r>
+      <w:r>
+        <w:rPr>
+          <w:color w:val="385623" w:themeColor="accent6" w:themeShade="80"/>
+        </w:rPr>
+        <w:t>__________________________________________________________________________________</w:t>
+      </w:r>
+      <w:r>
+        <w:rPr>
+          <w:color w:val="385623" w:themeColor="accent6" w:themeShade="80"/>
+        </w:rPr>
+        <w:t xml:space="preserve"> ==s</w:t>
+      </w:r>
+    </w:p>
+    <w:p>
+      <w:pPr>
+        <w:pStyle w:val="ListParagraph"/>
+        <w:tabs>
           <w:tab w:val="left" w:pos="270"/>
         </w:tabs>
+        <w:spacing w:after="0"/>
+      </w:pPr>
+    </w:p>
+    <w:p>
+      <w:pPr>
+        <w:tabs>
+          <w:tab w:val="left" w:pos="270"/>
+        </w:tabs>
       </w:pPr>
       <w:r>
         <w:t xml:space="preserve">ii) </w:t>
@@ -2277,6 +2272,7 @@
       <w:r>
         <w:t xml:space="preserve">Explore </w:t>
       </w:r>
+      <w:proofErr w:type="gramStart"/>
       <w:r>
         <w:t>–</w:t>
       </w:r>
@@ -2287,37 +2283,26 @@
         <w:t xml:space="preserve"> </w:t>
       </w:r>
       <w:r>
-        <w:t xml:space="preserve">Write a concluding statement for this problem.  </w:t>
-      </w:r>
-      <w:r>
-        <w:rPr>
-          <w:color w:val="C00000"/>
-        </w:rPr>
-        <w:t>Also</w:t>
-      </w:r>
-      <w:r>
-        <w:rPr>
-          <w:color w:val="C00000"/>
-        </w:rPr>
-        <w:t>,</w:t>
-      </w:r>
-      <w:r>
-        <w:rPr>
-          <w:color w:val="C00000"/>
-        </w:rPr>
-        <w:t xml:space="preserve"> can ask more specific questions such as: </w:t>
-      </w:r>
-      <w:r>
-        <w:rPr>
-          <w:color w:val="C00000"/>
-        </w:rPr>
-        <w:t xml:space="preserve">If the diameter of the discs were increased by 20% with everything else the same, would the cost increase by 20%, more than 20% or less than 20%?  Please back your conclusion up with </w:t>
-      </w:r>
-      <w:r>
-        <w:rPr>
-          <w:color w:val="C00000"/>
-        </w:rPr>
-        <w:t>mathematical / logical reasoning.</w:t>
+        <w:t>If</w:t>
+      </w:r>
+      <w:proofErr w:type="gramEnd"/>
+      <w:r>
+        <w:t xml:space="preserve"> the </w:t>
+      </w:r>
+      <w:r>
+        <w:rPr>
+          <w:color w:val="C00000"/>
+        </w:rPr>
+        <w:t>temperature</w:t>
+      </w:r>
+      <w:r>
+        <w:t xml:space="preserve"> were increased, how </w:t>
+      </w:r>
+      <w:r>
+        <w:t>would the answer to each part of the problem change (increase, decrease or not change</w:t>
+      </w:r>
+      <w:r>
+        <w:t xml:space="preserve">)? </w:t>
       </w:r>
     </w:p>
     <w:p>
@@ -2325,9 +2310,277 @@
         <w:tabs>
           <w:tab w:val="left" w:pos="270"/>
         </w:tabs>
-        <w:rPr>
-          <w:color w:val="C00000"/>
-        </w:rPr>
+      </w:pPr>
+      <w:r>
+        <w:rPr>
+          <w:color w:val="C00000"/>
+        </w:rPr>
+        <w:tab/>
+      </w:r>
+      <w:r>
+        <w:rPr>
+          <w:color w:val="C00000"/>
+        </w:rPr>
+        <w:tab/>
+      </w:r>
+      <w:r>
+        <w:rPr>
+          <w:color w:val="C00000"/>
+        </w:rPr>
+        <w:t>O</w:t>
+      </w:r>
+      <w:r>
+        <w:rPr>
+          <w:color w:val="C00000"/>
+        </w:rPr>
+        <w:t>r</w:t>
+      </w:r>
+      <w:r>
+        <w:t xml:space="preserve"> </w:t>
+      </w:r>
+    </w:p>
+    <w:p>
+      <w:pPr>
+        <w:tabs>
+          <w:tab w:val="left" w:pos="270"/>
+        </w:tabs>
+      </w:pPr>
+      <w:r>
+        <w:t xml:space="preserve">List </w:t>
+      </w:r>
+      <w:r>
+        <w:rPr>
+          <w:color w:val="C00000"/>
+        </w:rPr>
+        <w:t>three</w:t>
+      </w:r>
+      <w:r>
+        <w:t xml:space="preserve"> ways you could </w:t>
+      </w:r>
+      <w:r>
+        <w:t>increase the value obtained in the final part of this problem.</w:t>
+      </w:r>
+      <w:r>
+        <w:t xml:space="preserve"> </w:t>
+      </w:r>
+      <w:r>
+        <w:t xml:space="preserve"> Which would be the easi</w:t>
+      </w:r>
+      <w:r>
+        <w:t xml:space="preserve">est </w:t>
+      </w:r>
+      <w:r>
+        <w:rPr>
+          <w:color w:val="C00000"/>
+        </w:rPr>
+        <w:t>and / or</w:t>
+      </w:r>
+      <w:r>
+        <w:t xml:space="preserve"> most effective</w:t>
+      </w:r>
+      <w:r>
+        <w:t xml:space="preserve"> </w:t>
+      </w:r>
+      <w:r>
+        <w:rPr>
+          <w:color w:val="C00000"/>
+        </w:rPr>
+        <w:t>and/or</w:t>
+      </w:r>
+      <w:r>
+        <w:rPr>
+          <w:color w:val="C00000"/>
+        </w:rPr>
+        <w:t xml:space="preserve"> </w:t>
+      </w:r>
+      <w:r>
+        <w:t>most cost effective</w:t>
+      </w:r>
+      <w:r>
+        <w:t xml:space="preserve">?  </w:t>
+      </w:r>
+    </w:p>
+    <w:p>
+      <w:pPr>
+        <w:tabs>
+          <w:tab w:val="left" w:pos="270"/>
+        </w:tabs>
+        <w:rPr>
+          <w:color w:val="C00000"/>
+        </w:rPr>
+      </w:pPr>
+      <w:r>
+        <w:rPr>
+          <w:color w:val="C00000"/>
+        </w:rPr>
+        <w:tab/>
+      </w:r>
+      <w:r>
+        <w:rPr>
+          <w:color w:val="C00000"/>
+        </w:rPr>
+        <w:tab/>
+      </w:r>
+      <w:r>
+        <w:rPr>
+          <w:color w:val="C00000"/>
+        </w:rPr>
+        <w:t xml:space="preserve">Or </w:t>
+      </w:r>
+      <w:bookmarkStart w:id="1" w:name="_GoBack"/>
+      <w:bookmarkEnd w:id="1"/>
+    </w:p>
+    <w:p>
+      <w:pPr>
+        <w:tabs>
+          <w:tab w:val="left" w:pos="270"/>
+        </w:tabs>
+      </w:pPr>
+      <w:r>
+        <w:t xml:space="preserve">Write a </w:t>
+      </w:r>
+      <w:r>
+        <w:t>problem</w:t>
+      </w:r>
+      <w:r>
+        <w:t xml:space="preserve"> </w:t>
+      </w:r>
+      <w:r>
+        <w:t>like</w:t>
+      </w:r>
+      <w:r>
+        <w:t xml:space="preserve"> the one </w:t>
+      </w:r>
+      <w:r>
+        <w:t>above but</w:t>
+      </w:r>
+      <w:r>
+        <w:t xml:space="preserve"> </w:t>
+      </w:r>
+      <w:r>
+        <w:t xml:space="preserve">switching the type of value that is given and </w:t>
+      </w:r>
+      <w:r>
+        <w:t xml:space="preserve">the solution </w:t>
+      </w:r>
+      <w:r>
+        <w:t>variable</w:t>
+      </w:r>
+      <w:r>
+        <w:t>.</w:t>
+      </w:r>
+    </w:p>
+    <w:p>
+      <w:pPr>
+        <w:tabs>
+          <w:tab w:val="left" w:pos="270"/>
+        </w:tabs>
+        <w:rPr>
+          <w:color w:val="C00000"/>
+        </w:rPr>
+      </w:pPr>
+      <w:r>
+        <w:rPr>
+          <w:color w:val="C00000"/>
+        </w:rPr>
+        <w:tab/>
+      </w:r>
+      <w:r>
+        <w:rPr>
+          <w:color w:val="C00000"/>
+        </w:rPr>
+        <w:tab/>
+      </w:r>
+      <w:r>
+        <w:rPr>
+          <w:color w:val="C00000"/>
+        </w:rPr>
+        <w:t>And/or a</w:t>
+      </w:r>
+      <w:r>
+        <w:rPr>
+          <w:color w:val="C00000"/>
+        </w:rPr>
+        <w:t xml:space="preserve">ny other </w:t>
+      </w:r>
+      <w:r>
+        <w:rPr>
+          <w:color w:val="C00000"/>
+        </w:rPr>
+        <w:t xml:space="preserve">way to </w:t>
+      </w:r>
+      <w:r>
+        <w:rPr>
+          <w:color w:val="C00000"/>
+        </w:rPr>
+        <w:t xml:space="preserve">use logical reasoning and draw some conclusion </w:t>
+      </w:r>
+      <w:r>
+        <w:rPr>
+          <w:color w:val="C00000"/>
+        </w:rPr>
+        <w:t>about th</w:t>
+      </w:r>
+      <w:r>
+        <w:rPr>
+          <w:color w:val="C00000"/>
+        </w:rPr>
+        <w:t xml:space="preserve">is </w:t>
+      </w:r>
+      <w:r>
+        <w:rPr>
+          <w:color w:val="C00000"/>
+        </w:rPr>
+        <w:t>problem</w:t>
+      </w:r>
+      <w:r>
+        <w:rPr>
+          <w:color w:val="C00000"/>
+        </w:rPr>
+        <w:t>.</w:t>
+      </w:r>
+    </w:p>
+    <w:p>
+      <w:pPr>
+        <w:tabs>
+          <w:tab w:val="left" w:pos="0"/>
+        </w:tabs>
+        <w:spacing w:after="0"/>
+        <w:rPr>
+          <w:color w:val="385623" w:themeColor="accent6" w:themeShade="80"/>
+        </w:rPr>
+      </w:pPr>
+      <w:r>
+        <w:rPr>
+          <w:color w:val="385623" w:themeColor="accent6" w:themeShade="80"/>
+        </w:rPr>
+        <w:t>s</w:t>
+      </w:r>
+      <w:r>
+        <w:rPr>
+          <w:color w:val="385623" w:themeColor="accent6" w:themeShade="80"/>
+        </w:rPr>
+        <w:t xml:space="preserve">== </w:t>
+      </w:r>
+      <w:r>
+        <w:rPr>
+          <w:color w:val="385623" w:themeColor="accent6" w:themeShade="80"/>
+        </w:rPr>
+        <w:t>__________________________________________________________________________________ ==s</w:t>
+      </w:r>
+    </w:p>
+    <w:p>
+      <w:pPr>
+        <w:tabs>
+          <w:tab w:val="left" w:pos="270"/>
+        </w:tabs>
+      </w:pPr>
+    </w:p>
+    <w:p>
+      <w:pPr>
+        <w:tabs>
+          <w:tab w:val="left" w:pos="270"/>
+        </w:tabs>
       </w:pPr>
       <w:r>
         <w:t xml:space="preserve">iii) </w:t>
@@ -2335,6 +2588,7 @@
       <w:r>
         <w:t xml:space="preserve">Connect </w:t>
       </w:r>
+      <w:proofErr w:type="gramStart"/>
       <w:r>
         <w:t>–</w:t>
       </w:r>
@@ -2342,33 +2596,166 @@
         <w:t xml:space="preserve">  </w:t>
       </w:r>
       <w:r>
-        <w:t>Relate this problem to something that you are familiar with.</w:t>
-      </w:r>
-      <w:r>
-        <w:t xml:space="preserve">  Can the concepts used to solve this problem be applied to other systems?  </w:t>
-      </w:r>
-      <w:r>
-        <w:rPr>
-          <w:color w:val="C00000"/>
-        </w:rPr>
-        <w:t xml:space="preserve">Can also ask specific questions such as: </w:t>
-      </w:r>
-      <w:r>
-        <w:rPr>
-          <w:color w:val="C00000"/>
-        </w:rPr>
-        <w:t xml:space="preserve">Would </w:t>
-      </w:r>
-      <w:r>
-        <w:rPr>
-          <w:color w:val="C00000"/>
-        </w:rPr>
-        <w:t>it be safe for one person to pick up one of these discs or would you recommend a group of people lift them?  Back up your conclusion with logical reasoning.</w:t>
-      </w:r>
-      <w:r>
-        <w:rPr>
-          <w:color w:val="C00000"/>
-        </w:rPr>
+        <w:t>Pick</w:t>
+      </w:r>
+      <w:proofErr w:type="gramEnd"/>
+      <w:r>
+        <w:t xml:space="preserve"> a course </w:t>
+      </w:r>
+      <w:r>
+        <w:t>you have previously taken</w:t>
+      </w:r>
+      <w:r>
+        <w:t xml:space="preserve">.  </w:t>
+      </w:r>
+      <w:r>
+        <w:t xml:space="preserve">Pick a </w:t>
+      </w:r>
+      <w:r>
+        <w:rPr>
+          <w:b/>
+          <w:bCs/>
+        </w:rPr>
+        <w:t>type</w:t>
+      </w:r>
+      <w:r>
+        <w:t xml:space="preserve"> of </w:t>
+      </w:r>
+      <w:r>
+        <w:t xml:space="preserve">problem </w:t>
+      </w:r>
+      <w:r>
+        <w:t xml:space="preserve">most </w:t>
+      </w:r>
+      <w:r>
+        <w:t>like</w:t>
+      </w:r>
+      <w:r>
+        <w:t xml:space="preserve"> (in some way)</w:t>
+      </w:r>
+      <w:r>
+        <w:t xml:space="preserve"> </w:t>
+      </w:r>
+      <w:r>
+        <w:t>the one presented above</w:t>
+      </w:r>
+      <w:r>
+        <w:t xml:space="preserve">.  </w:t>
+      </w:r>
+      <w:r>
+        <w:t>Compare and contrast solving th</w:t>
+      </w:r>
+      <w:r>
+        <w:t>e</w:t>
+      </w:r>
+      <w:r>
+        <w:t xml:space="preserve"> problem </w:t>
+      </w:r>
+      <w:r>
+        <w:t>presented above</w:t>
+      </w:r>
+      <w:r>
+        <w:t>, to th</w:t>
+      </w:r>
+      <w:r>
+        <w:t>e one from the previous class</w:t>
+      </w:r>
+      <w:r>
+        <w:t xml:space="preserve"> (</w:t>
+      </w:r>
+      <w:r>
+        <w:rPr>
+          <w:color w:val="C00000"/>
+        </w:rPr>
+        <w:t>or pick one of their previous classes</w:t>
+      </w:r>
+      <w:r>
+        <w:t>)</w:t>
+      </w:r>
+      <w:r>
+        <w:t xml:space="preserve">.  </w:t>
+      </w:r>
+    </w:p>
+    <w:p>
+      <w:pPr>
+        <w:tabs>
+          <w:tab w:val="left" w:pos="270"/>
+        </w:tabs>
+        <w:rPr>
+          <w:color w:val="C00000"/>
+        </w:rPr>
+      </w:pPr>
+      <w:r>
+        <w:rPr>
+          <w:color w:val="C00000"/>
+        </w:rPr>
+        <w:tab/>
+      </w:r>
+      <w:r>
+        <w:rPr>
+          <w:color w:val="C00000"/>
+        </w:rPr>
+        <w:tab/>
+      </w:r>
+      <w:r>
+        <w:rPr>
+          <w:color w:val="C00000"/>
+        </w:rPr>
+        <w:t>Or</w:t>
+      </w:r>
+    </w:p>
+    <w:p>
+      <w:pPr>
+        <w:tabs>
+          <w:tab w:val="left" w:pos="270"/>
+        </w:tabs>
+      </w:pPr>
+      <w:r>
+        <w:t xml:space="preserve">Besides the system presented in this problem, </w:t>
+      </w:r>
+      <w:r>
+        <w:t xml:space="preserve">list </w:t>
+      </w:r>
+      <w:r>
+        <w:rPr>
+          <w:color w:val="C00000"/>
+        </w:rPr>
+        <w:t>two</w:t>
+      </w:r>
+      <w:r>
+        <w:t xml:space="preserve"> other </w:t>
+      </w:r>
+      <w:r>
+        <w:t xml:space="preserve">types </w:t>
+      </w:r>
+      <w:r>
+        <w:t xml:space="preserve">of </w:t>
+      </w:r>
+      <w:r>
+        <w:t xml:space="preserve">problems </w:t>
+      </w:r>
+      <w:r>
+        <w:t xml:space="preserve">that </w:t>
+      </w:r>
+      <w:r>
+        <w:t xml:space="preserve">could be </w:t>
+      </w:r>
+      <w:r>
+        <w:t xml:space="preserve">solved using the concepts </w:t>
+      </w:r>
+      <w:r>
+        <w:t>required</w:t>
+      </w:r>
+      <w:r>
+        <w:t xml:space="preserve"> in this </w:t>
+      </w:r>
+      <w:r>
+        <w:t>problem</w:t>
+      </w:r>
+      <w:r>
+        <w:t>.</w:t>
+      </w:r>
+      <w:r>
         <w:t xml:space="preserve">  </w:t>
       </w:r>
     </w:p>
@@ -2379,6 +2766,200 @@
         </w:tabs>
       </w:pPr>
       <w:r>
+        <w:rPr>
+          <w:color w:val="C00000"/>
+        </w:rPr>
+        <w:tab/>
+      </w:r>
+      <w:r>
+        <w:rPr>
+          <w:color w:val="C00000"/>
+        </w:rPr>
+        <w:tab/>
+      </w:r>
+      <w:r>
+        <w:rPr>
+          <w:color w:val="C00000"/>
+        </w:rPr>
+        <w:t>Or</w:t>
+      </w:r>
+    </w:p>
+    <w:p>
+      <w:pPr>
+        <w:tabs>
+          <w:tab w:val="left" w:pos="270"/>
+        </w:tabs>
+        <w:rPr>
+          <w:color w:val="C00000"/>
+        </w:rPr>
+      </w:pPr>
+      <w:r>
+        <w:t xml:space="preserve">Compare the </w:t>
+      </w:r>
+      <w:r>
+        <w:rPr>
+          <w:color w:val="C00000"/>
+        </w:rPr>
+        <w:t>m</w:t>
+      </w:r>
+      <w:r>
+        <w:rPr>
+          <w:color w:val="C00000"/>
+        </w:rPr>
+        <w:t>ass obtained in part c</w:t>
+      </w:r>
+      <w:r>
+        <w:t xml:space="preserve"> to that of a</w:t>
+      </w:r>
+      <w:r>
+        <w:t xml:space="preserve"> </w:t>
+      </w:r>
+      <w:r>
+        <w:rPr>
+          <w:color w:val="C00000"/>
+        </w:rPr>
+        <w:t xml:space="preserve">human. </w:t>
+      </w:r>
+      <w:r>
+        <w:rPr>
+          <w:color w:val="C00000"/>
+        </w:rPr>
+        <w:t>Or (Energy to a sports car, or</w:t>
+      </w:r>
+      <w:r>
+        <w:rPr>
+          <w:color w:val="C00000"/>
+        </w:rPr>
+        <w:t xml:space="preserve"> flow rate to a garden hose</w:t>
+      </w:r>
+      <w:r>
+        <w:rPr>
+          <w:color w:val="C00000"/>
+        </w:rPr>
+        <w:t>, length to the width of a human hair</w:t>
+      </w:r>
+      <w:proofErr w:type="gramStart"/>
+      <w:r>
+        <w:rPr>
+          <w:color w:val="C00000"/>
+        </w:rPr>
+        <w:t>…..</w:t>
+      </w:r>
+      <w:proofErr w:type="gramEnd"/>
+      <w:r>
+        <w:rPr>
+          <w:color w:val="C00000"/>
+        </w:rPr>
+        <w:t>)</w:t>
+      </w:r>
+      <w:r>
+        <w:rPr>
+          <w:color w:val="C00000"/>
+        </w:rPr>
+        <w:t xml:space="preserve"> </w:t>
+      </w:r>
+      <w:r>
+        <w:rPr>
+          <w:color w:val="C00000"/>
+        </w:rPr>
+        <w:t>anything that the students would be familiar with in the</w:t>
+      </w:r>
+      <w:r>
+        <w:rPr>
+          <w:color w:val="C00000"/>
+        </w:rPr>
+        <w:t>ir everyday life.</w:t>
+      </w:r>
+    </w:p>
+    <w:p>
+      <w:pPr>
+        <w:tabs>
+          <w:tab w:val="left" w:pos="270"/>
+        </w:tabs>
+        <w:rPr>
+          <w:color w:val="C00000"/>
+        </w:rPr>
+      </w:pPr>
+      <w:r>
+        <w:rPr>
+          <w:color w:val="C00000"/>
+        </w:rPr>
+        <w:tab/>
+      </w:r>
+      <w:r>
+        <w:rPr>
+          <w:color w:val="C00000"/>
+        </w:rPr>
+        <w:tab/>
+        <w:t xml:space="preserve">Or </w:t>
+      </w:r>
+    </w:p>
+    <w:p>
+      <w:pPr>
+        <w:tabs>
+          <w:tab w:val="left" w:pos="270"/>
+        </w:tabs>
+      </w:pPr>
+      <w:r>
+        <w:t xml:space="preserve">Explain the concepts presented in this problem </w:t>
+      </w:r>
+      <w:r>
+        <w:t>in language a 5</w:t>
+      </w:r>
+      <w:r>
+        <w:rPr>
+          <w:vertAlign w:val="superscript"/>
+        </w:rPr>
+        <w:t>th</w:t>
+      </w:r>
+      <w:r>
+        <w:t xml:space="preserve"> grader could understand.</w:t>
+      </w:r>
+    </w:p>
+    <w:p>
+      <w:pPr>
+        <w:tabs>
+          <w:tab w:val="left" w:pos="0"/>
+        </w:tabs>
+        <w:spacing w:after="0"/>
+        <w:rPr>
+          <w:color w:val="385623" w:themeColor="accent6" w:themeShade="80"/>
+        </w:rPr>
+      </w:pPr>
+      <w:r>
+        <w:rPr>
+          <w:color w:val="385623" w:themeColor="accent6" w:themeShade="80"/>
+        </w:rPr>
+        <w:t>s</w:t>
+      </w:r>
+      <w:r>
+        <w:rPr>
+          <w:color w:val="385623" w:themeColor="accent6" w:themeShade="80"/>
+        </w:rPr>
+        <w:t xml:space="preserve">== </w:t>
+      </w:r>
+      <w:r>
+        <w:rPr>
+          <w:color w:val="385623" w:themeColor="accent6" w:themeShade="80"/>
+        </w:rPr>
+        <w:t>__________________________________________________________________________________ ==s</w:t>
+      </w:r>
+    </w:p>
+    <w:p>
+      <w:pPr>
+        <w:tabs>
+          <w:tab w:val="left" w:pos="270"/>
+        </w:tabs>
+      </w:pPr>
+    </w:p>
+    <w:p>
+      <w:pPr>
+        <w:tabs>
+          <w:tab w:val="left" w:pos="270"/>
+        </w:tabs>
+      </w:pPr>
+      <w:r>
+        <w:lastRenderedPageBreak/>
         <w:t xml:space="preserve">iv) Safety &amp; Society </w:t>
       </w:r>
       <w:r>
@@ -2388,28 +2969,333 @@
         <w:t xml:space="preserve"> </w:t>
       </w:r>
       <w:r>
-        <w:rPr>
-          <w:color w:val="C00000"/>
-        </w:rPr>
-        <w:t>This can include</w:t>
-      </w:r>
-      <w:r>
-        <w:rPr>
-          <w:color w:val="C00000"/>
-        </w:rPr>
-        <w:t xml:space="preserve"> safety, environment, social impart, history …  These questions often involve the student looking up external information.  </w:t>
-      </w:r>
-      <w:r>
-        <w:rPr>
-          <w:color w:val="C00000"/>
-        </w:rPr>
-        <w:t xml:space="preserve">Suppose there are many these discs that your town could obtain for free.  Someone suggest that they be used for street covers in an upcoming road addition.  What do you think of this idea?  Why?  List at least three other things you would need to know about the discs before you could make an informed decision.  </w:t>
-      </w:r>
-      <w:r>
-        <w:rPr>
-          <w:color w:val="C00000"/>
-        </w:rPr>
-        <w:t xml:space="preserve">What would be an efficient way of gathering this information.  </w:t>
+        <w:t>W</w:t>
+      </w:r>
+      <w:r>
+        <w:t xml:space="preserve">rite a short paragraph on what impact understanding the </w:t>
+      </w:r>
+      <w:r>
+        <w:t>concept</w:t>
+      </w:r>
+      <w:r>
+        <w:t>(</w:t>
+      </w:r>
+      <w:r>
+        <w:t>s</w:t>
+      </w:r>
+      <w:r>
+        <w:t>)</w:t>
+      </w:r>
+      <w:r>
+        <w:t xml:space="preserve"> presented in this problem has had on </w:t>
+      </w:r>
+      <w:r>
+        <w:t>human society.  Cite at least one reference.</w:t>
+      </w:r>
+    </w:p>
+    <w:p>
+      <w:pPr>
+        <w:tabs>
+          <w:tab w:val="left" w:pos="270"/>
+        </w:tabs>
+        <w:rPr>
+          <w:color w:val="C00000"/>
+        </w:rPr>
+      </w:pPr>
+      <w:r>
+        <w:rPr>
+          <w:color w:val="C00000"/>
+        </w:rPr>
+        <w:t>Or</w:t>
+      </w:r>
+      <w:r>
+        <w:rPr>
+          <w:color w:val="C00000"/>
+        </w:rPr>
+        <w:t xml:space="preserve"> if the equation or concept has a </w:t>
+      </w:r>
+      <w:r>
+        <w:rPr>
+          <w:color w:val="C00000"/>
+        </w:rPr>
+        <w:t>person associated with it (</w:t>
+      </w:r>
+      <w:r>
+        <w:rPr>
+          <w:color w:val="C00000"/>
+        </w:rPr>
+        <w:t xml:space="preserve">e.g. </w:t>
+      </w:r>
+      <w:r>
+        <w:rPr>
+          <w:color w:val="C00000"/>
+        </w:rPr>
+        <w:t>Bernoulli, Reynolds</w:t>
+      </w:r>
+      <w:r>
+        <w:rPr>
+          <w:color w:val="C00000"/>
+        </w:rPr>
+        <w:t>, Newton</w:t>
+      </w:r>
+      <w:r>
+        <w:rPr>
+          <w:color w:val="C00000"/>
+        </w:rPr>
+        <w:t>…)</w:t>
+      </w:r>
+    </w:p>
+    <w:p>
+      <w:pPr>
+        <w:tabs>
+          <w:tab w:val="left" w:pos="270"/>
+        </w:tabs>
+      </w:pPr>
+      <w:r>
+        <w:t xml:space="preserve">Write </w:t>
+      </w:r>
+      <w:r>
+        <w:rPr>
+          <w:color w:val="C00000"/>
+        </w:rPr>
+        <w:t>100 to 200 words</w:t>
+      </w:r>
+      <w:r>
+        <w:t xml:space="preserve"> describing the life and contributions </w:t>
+      </w:r>
+      <w:r>
+        <w:t xml:space="preserve">of </w:t>
+      </w:r>
+      <w:r>
+        <w:rPr>
+          <w:color w:val="C00000"/>
+        </w:rPr>
+        <w:t>Osborn</w:t>
+      </w:r>
+      <w:r>
+        <w:rPr>
+          <w:color w:val="C00000"/>
+        </w:rPr>
+        <w:t>e</w:t>
+      </w:r>
+      <w:r>
+        <w:rPr>
+          <w:color w:val="C00000"/>
+        </w:rPr>
+        <w:t xml:space="preserve"> Reynolds</w:t>
+      </w:r>
+      <w:r>
+        <w:t>.  What was the most interesting thing</w:t>
+      </w:r>
+      <w:r>
+        <w:t xml:space="preserve"> you found in you</w:t>
+      </w:r>
+      <w:r>
+        <w:t>r</w:t>
+      </w:r>
+      <w:r>
+        <w:t xml:space="preserve"> </w:t>
+      </w:r>
+      <w:r>
+        <w:t>research?</w:t>
+      </w:r>
+      <w:r>
+        <w:t xml:space="preserve">  Cite at least one reference.</w:t>
+      </w:r>
+    </w:p>
+    <w:p>
+      <w:pPr>
+        <w:tabs>
+          <w:tab w:val="left" w:pos="270"/>
+        </w:tabs>
+        <w:rPr>
+          <w:color w:val="C00000"/>
+        </w:rPr>
+      </w:pPr>
+      <w:r>
+        <w:rPr>
+          <w:color w:val="C00000"/>
+        </w:rPr>
+        <w:tab/>
+      </w:r>
+      <w:r>
+        <w:rPr>
+          <w:color w:val="C00000"/>
+        </w:rPr>
+        <w:tab/>
+      </w:r>
+      <w:r>
+        <w:rPr>
+          <w:color w:val="C00000"/>
+        </w:rPr>
+        <w:t xml:space="preserve">Or if the </w:t>
+      </w:r>
+      <w:r>
+        <w:rPr>
+          <w:color w:val="C00000"/>
+        </w:rPr>
+        <w:t xml:space="preserve">problem involves a device or system that has an impact either on the local, regional or </w:t>
+      </w:r>
+      <w:r>
+        <w:rPr>
+          <w:color w:val="C00000"/>
+        </w:rPr>
+        <w:t xml:space="preserve">global environment </w:t>
+      </w:r>
+    </w:p>
+    <w:p>
+      <w:pPr>
+        <w:tabs>
+          <w:tab w:val="left" w:pos="270"/>
+        </w:tabs>
+      </w:pPr>
+      <w:r>
+        <w:t>Briefly research and d</w:t>
+      </w:r>
+      <w:r>
+        <w:t xml:space="preserve">escribe </w:t>
+      </w:r>
+      <w:r>
+        <w:t xml:space="preserve">in </w:t>
+      </w:r>
+      <w:r>
+        <w:rPr>
+          <w:color w:val="C00000"/>
+        </w:rPr>
+        <w:t>100 to 200 words</w:t>
+      </w:r>
+      <w:r>
+        <w:t xml:space="preserve">, </w:t>
+      </w:r>
+      <w:r>
+        <w:t xml:space="preserve">how the impact </w:t>
+      </w:r>
+      <w:r>
+        <w:rPr>
+          <w:color w:val="C00000"/>
+        </w:rPr>
+        <w:t>airplanes</w:t>
+      </w:r>
+      <w:r>
+        <w:t xml:space="preserve"> have had on the environment around </w:t>
+      </w:r>
+      <w:r>
+        <w:rPr>
+          <w:color w:val="C00000"/>
+        </w:rPr>
+        <w:t>airports</w:t>
+      </w:r>
+      <w:r>
+        <w:t xml:space="preserve">.  Cite at least one reference.  </w:t>
+      </w:r>
+    </w:p>
+    <w:p>
+      <w:pPr>
+        <w:tabs>
+          <w:tab w:val="left" w:pos="270"/>
+        </w:tabs>
+        <w:rPr>
+          <w:color w:val="C00000"/>
+        </w:rPr>
+      </w:pPr>
+      <w:r>
+        <w:rPr>
+          <w:color w:val="C00000"/>
+        </w:rPr>
+        <w:tab/>
+      </w:r>
+      <w:r>
+        <w:rPr>
+          <w:color w:val="C00000"/>
+        </w:rPr>
+        <w:tab/>
+      </w:r>
+      <w:r>
+        <w:rPr>
+          <w:color w:val="C00000"/>
+        </w:rPr>
+        <w:t xml:space="preserve">Or if the system or device involves aspects of safety </w:t>
+      </w:r>
+    </w:p>
+    <w:p>
+      <w:pPr>
+        <w:tabs>
+          <w:tab w:val="left" w:pos="270"/>
+        </w:tabs>
+      </w:pPr>
+      <w:r>
+        <w:t xml:space="preserve">What are some of the most hazardous </w:t>
+      </w:r>
+      <w:r>
+        <w:t xml:space="preserve">components of </w:t>
+      </w:r>
+      <w:r>
+        <w:t>in the problem given above?  What steps could be taken to eliminate or reduce those hazards?</w:t>
+      </w:r>
+    </w:p>
+    <w:p>
+      <w:pPr>
+        <w:tabs>
+          <w:tab w:val="left" w:pos="270"/>
+        </w:tabs>
+        <w:rPr>
+          <w:color w:val="C00000"/>
+        </w:rPr>
+      </w:pPr>
+      <w:r>
+        <w:rPr>
+          <w:color w:val="C00000"/>
+        </w:rPr>
+        <w:tab/>
+      </w:r>
+      <w:r>
+        <w:rPr>
+          <w:color w:val="C00000"/>
+        </w:rPr>
+        <w:tab/>
+      </w:r>
+      <w:r>
+        <w:rPr>
+          <w:color w:val="C00000"/>
+        </w:rPr>
+        <w:t xml:space="preserve">Or if the system or device involves </w:t>
+      </w:r>
+      <w:r>
+        <w:rPr>
+          <w:color w:val="C00000"/>
+        </w:rPr>
+        <w:t>any type of equipment of device</w:t>
+      </w:r>
+    </w:p>
+    <w:p>
+      <w:pPr>
+        <w:tabs>
+          <w:tab w:val="left" w:pos="270"/>
+        </w:tabs>
+      </w:pPr>
+      <w:r>
+        <w:t xml:space="preserve">Briefly research and describe in </w:t>
+      </w:r>
+      <w:r>
+        <w:rPr>
+          <w:color w:val="C00000"/>
+        </w:rPr>
+        <w:t>100 to 200 words</w:t>
+      </w:r>
+      <w:r>
+        <w:t xml:space="preserve">, </w:t>
+      </w:r>
+      <w:r>
+        <w:t xml:space="preserve">the history of the </w:t>
+      </w:r>
+      <w:r>
+        <w:rPr>
+          <w:color w:val="C00000"/>
+        </w:rPr>
+        <w:t>wind tunnel</w:t>
+      </w:r>
+      <w:r>
+        <w:t xml:space="preserve">.  Cite at least one reference.  </w:t>
       </w:r>
     </w:p>
     <w:p>
@@ -2928,7 +3814,7 @@
       </w:pPr>
     </w:pPrDefault>
   </w:docDefaults>
-  <w:latentStyles w:defLockedState="0" w:defUIPriority="99" w:defSemiHidden="0" w:defUnhideWhenUsed="0" w:defQFormat="0" w:count="376">
+  <w:latentStyles w:defLockedState="0" w:defUIPriority="99" w:defSemiHidden="0" w:defUnhideWhenUsed="0" w:defQFormat="0" w:count="377">
     <w:lsdException w:name="Normal" w:uiPriority="0" w:qFormat="1"/>
     <w:lsdException w:name="heading 1" w:uiPriority="9" w:qFormat="1"/>
     <w:lsdException w:name="heading 2" w:semiHidden="1" w:uiPriority="9" w:unhideWhenUsed="1" w:qFormat="1"/>
@@ -3302,6 +4188,7 @@
     <w:lsdException w:name="Hashtag" w:semiHidden="1" w:unhideWhenUsed="1"/>
     <w:lsdException w:name="Unresolved Mention" w:semiHidden="1" w:unhideWhenUsed="1"/>
     <w:lsdException w:name="Smart Link" w:semiHidden="1" w:unhideWhenUsed="1"/>
+    <w:lsdException w:name="Smart Link Error" w:semiHidden="1" w:unhideWhenUsed="1"/>
   </w:latentStyles>
   <w:style w:type="paragraph" w:default="1" w:styleId="Normal">
     <w:name w:val="Normal"/>
@@ -3704,7 +4591,7 @@
 </file>
 
 <file path=customXml/itemProps1.xml><?xml version="1.0" encoding="utf-8"?>
-<ds:datastoreItem xmlns:ds="http://schemas.openxmlformats.org/officeDocument/2006/customXml" ds:itemID="{1F1175D1-4559-48AD-9215-DB191F3EFBD5}">
+<ds:datastoreItem xmlns:ds="http://schemas.openxmlformats.org/officeDocument/2006/customXml" ds:itemID="{E8F8BE57-603B-4240-8DBA-62BADD3D6614}">
   <ds:schemaRefs>
     <ds:schemaRef ds:uri="http://schemas.openxmlformats.org/officeDocument/2006/bibliography"/>
   </ds:schemaRefs>

</xml_diff>

<commit_message>
Put in personalized variables
</commit_message>
<xml_diff>
--- a/downloads/QR Template v500C.docx
+++ b/downloads/QR Template v500C.docx
@@ -1,6 +1,6 @@
 
 <file path=word/document.xml><?xml version="1.0" encoding="utf-8"?>
-<w:document xmlns:wpc="http://schemas.microsoft.com/office/word/2010/wordprocessingCanvas" xmlns:cx="http://schemas.microsoft.com/office/drawing/2014/chartex" xmlns:cx1="http://schemas.microsoft.com/office/drawing/2015/9/8/chartex" xmlns:cx2="http://schemas.microsoft.com/office/drawing/2015/10/21/chartex" xmlns:cx3="http://schemas.microsoft.com/office/drawing/2016/5/9/chartex" xmlns:cx4="http://schemas.microsoft.com/office/drawing/2016/5/10/chartex" xmlns:cx5="http://schemas.microsoft.com/office/drawing/2016/5/11/chartex" xmlns:cx6="http://schemas.microsoft.com/office/drawing/2016/5/12/chartex" xmlns:cx7="http://schemas.microsoft.com/office/drawing/2016/5/13/chartex" xmlns:cx8="http://schemas.microsoft.com/office/drawing/2016/5/14/chartex" xmlns:mc="http://schemas.openxmlformats.org/markup-compatibility/2006" xmlns:aink="http://schemas.microsoft.com/office/drawing/2016/ink" xmlns:am3d="http://schemas.microsoft.com/office/drawing/2017/model3d" xmlns:o="urn:schemas-microsoft-com:office:office" xmlns:r="http://schemas.openxmlformats.org/officeDocument/2006/relationships" xmlns:m="http://schemas.openxmlformats.org/officeDocument/2006/math" xmlns:v="urn:schemas-microsoft-com:vml" xmlns:wp14="http://schemas.microsoft.com/office/word/2010/wordprocessingDrawing" xmlns:wp="http://schemas.openxmlformats.org/drawingml/2006/wordprocessingDrawing" xmlns:w10="urn:schemas-microsoft-com:office:word" xmlns:w="http://schemas.openxmlformats.org/wordprocessingml/2006/main" xmlns:w14="http://schemas.microsoft.com/office/word/2010/wordml" xmlns:w15="http://schemas.microsoft.com/office/word/2012/wordml" xmlns:w16cid="http://schemas.microsoft.com/office/word/2016/wordml/cid" xmlns:w16se="http://schemas.microsoft.com/office/word/2015/wordml/symex" xmlns:wpg="http://schemas.microsoft.com/office/word/2010/wordprocessingGroup" xmlns:wpi="http://schemas.microsoft.com/office/word/2010/wordprocessingInk" xmlns:wne="http://schemas.microsoft.com/office/word/2006/wordml" xmlns:wps="http://schemas.microsoft.com/office/word/2010/wordprocessingShape" mc:Ignorable="w14 w15 w16se w16cid wp14">
+<w:document xmlns:wpc="http://schemas.microsoft.com/office/word/2010/wordprocessingCanvas" xmlns:cx="http://schemas.microsoft.com/office/drawing/2014/chartex" xmlns:cx1="http://schemas.microsoft.com/office/drawing/2015/9/8/chartex" xmlns:cx2="http://schemas.microsoft.com/office/drawing/2015/10/21/chartex" xmlns:cx3="http://schemas.microsoft.com/office/drawing/2016/5/9/chartex" xmlns:cx4="http://schemas.microsoft.com/office/drawing/2016/5/10/chartex" xmlns:cx5="http://schemas.microsoft.com/office/drawing/2016/5/11/chartex" xmlns:cx6="http://schemas.microsoft.com/office/drawing/2016/5/12/chartex" xmlns:cx7="http://schemas.microsoft.com/office/drawing/2016/5/13/chartex" xmlns:cx8="http://schemas.microsoft.com/office/drawing/2016/5/14/chartex" xmlns:mc="http://schemas.openxmlformats.org/markup-compatibility/2006" xmlns:aink="http://schemas.microsoft.com/office/drawing/2016/ink" xmlns:am3d="http://schemas.microsoft.com/office/drawing/2017/model3d" xmlns:o="urn:schemas-microsoft-com:office:office" xmlns:r="http://schemas.openxmlformats.org/officeDocument/2006/relationships" xmlns:m="http://schemas.openxmlformats.org/officeDocument/2006/math" xmlns:v="urn:schemas-microsoft-com:vml" xmlns:wp14="http://schemas.microsoft.com/office/word/2010/wordprocessingDrawing" xmlns:wp="http://schemas.openxmlformats.org/drawingml/2006/wordprocessingDrawing" xmlns:w10="urn:schemas-microsoft-com:office:word" xmlns:w="http://schemas.openxmlformats.org/wordprocessingml/2006/main" xmlns:w14="http://schemas.microsoft.com/office/word/2010/wordml" xmlns:w15="http://schemas.microsoft.com/office/word/2012/wordml" xmlns:w16cex="http://schemas.microsoft.com/office/word/2018/wordml/cex" xmlns:w16cid="http://schemas.microsoft.com/office/word/2016/wordml/cid" xmlns:w16="http://schemas.microsoft.com/office/word/2018/wordml" xmlns:w16se="http://schemas.microsoft.com/office/word/2015/wordml/symex" xmlns:wpg="http://schemas.microsoft.com/office/word/2010/wordprocessingGroup" xmlns:wpi="http://schemas.microsoft.com/office/word/2010/wordprocessingInk" xmlns:wne="http://schemas.microsoft.com/office/word/2006/wordml" xmlns:wps="http://schemas.microsoft.com/office/word/2010/wordprocessingShape" mc:Ignorable="w14 w15 w16se w16cid w16 w16cex wp14">
   <w:body>
     <w:p>
       <w:pPr>
@@ -46,184 +46,42 @@
           <w:sz w:val="18"/>
           <w:szCs w:val="18"/>
         </w:rPr>
-        <w:t xml:space="preserve">v== Please check your responses with </w:t>
-      </w:r>
-      <w:hyperlink r:id="rId8" w:history="1">
-        <w:r>
-          <w:rPr>
-            <w:rStyle w:val="Hyperlink"/>
-            <w:rFonts w:ascii="Arial" w:hAnsi="Arial" w:cs="Arial"/>
-            <w:sz w:val="18"/>
-            <w:szCs w:val="18"/>
-          </w:rPr>
-          <w:t>qrhomework.org</w:t>
-        </w:r>
-      </w:hyperlink>
-      <w:r>
-        <w:rPr>
-          <w:rStyle w:val="Hyperlink"/>
+        <w:t>v==</w:t>
+      </w:r>
+    </w:p>
+    <w:p>
+      <w:pPr>
+        <w:spacing w:after="0" w:line="240" w:lineRule="auto"/>
+        <w:rPr>
           <w:rFonts w:ascii="Arial" w:hAnsi="Arial" w:cs="Arial"/>
           <w:sz w:val="18"/>
           <w:szCs w:val="18"/>
         </w:rPr>
-        <w:t>/check</w:t>
-      </w:r>
-      <w:r>
+      </w:pPr>
+    </w:p>
+    <w:p>
+      <w:pPr>
+        <w:spacing w:after="0" w:line="240" w:lineRule="auto"/>
         <w:rPr>
           <w:rFonts w:ascii="Arial" w:hAnsi="Arial" w:cs="Arial"/>
           <w:sz w:val="18"/>
           <w:szCs w:val="18"/>
         </w:rPr>
-        <w:t xml:space="preserve"> or scan the QR code.   You will need to put in your Problem Number and index number (given above) to check your responses.  When you are finished checking, click the “get </w:t>
-      </w:r>
-      <w:proofErr w:type="spellStart"/>
+      </w:pPr>
       <w:r>
         <w:rPr>
           <w:rFonts w:ascii="Arial" w:hAnsi="Arial" w:cs="Arial"/>
           <w:sz w:val="18"/>
           <w:szCs w:val="18"/>
         </w:rPr>
-        <w:t>rtn</w:t>
-      </w:r>
-      <w:proofErr w:type="spellEnd"/>
+        <w:t>==v</w:t>
+      </w:r>
       <w:r>
         <w:rPr>
           <w:rFonts w:ascii="Arial" w:hAnsi="Arial" w:cs="Arial"/>
           <w:sz w:val="18"/>
           <w:szCs w:val="18"/>
         </w:rPr>
-        <w:t xml:space="preserve"> Code” button at the bottom of the sheet - </w:t>
-      </w:r>
-      <w:r>
-        <w:rPr>
-          <w:rFonts w:ascii="Arial" w:hAnsi="Arial" w:cs="Arial"/>
-          <w:b/>
-          <w:sz w:val="18"/>
-          <w:szCs w:val="18"/>
-        </w:rPr>
-        <w:t xml:space="preserve">Write the score </w:t>
-      </w:r>
-      <w:r>
-        <w:rPr>
-          <w:rFonts w:ascii="Arial" w:hAnsi="Arial" w:cs="Arial"/>
-          <w:b/>
-          <w:sz w:val="18"/>
-          <w:szCs w:val="18"/>
-          <w:u w:val="single"/>
-        </w:rPr>
-        <w:t xml:space="preserve">and the </w:t>
-      </w:r>
-      <w:proofErr w:type="spellStart"/>
-      <w:r>
-        <w:rPr>
-          <w:rFonts w:ascii="Arial" w:hAnsi="Arial" w:cs="Arial"/>
-          <w:b/>
-          <w:sz w:val="18"/>
-          <w:szCs w:val="18"/>
-          <w:u w:val="single"/>
-        </w:rPr>
-        <w:t>rtn</w:t>
-      </w:r>
-      <w:proofErr w:type="spellEnd"/>
-      <w:r>
-        <w:rPr>
-          <w:rFonts w:ascii="Arial" w:hAnsi="Arial" w:cs="Arial"/>
-          <w:b/>
-          <w:sz w:val="18"/>
-          <w:szCs w:val="18"/>
-          <w:u w:val="single"/>
-        </w:rPr>
-        <w:t xml:space="preserve"> Code</w:t>
-      </w:r>
-      <w:r>
-        <w:rPr>
-          <w:rFonts w:ascii="Arial" w:hAnsi="Arial" w:cs="Arial"/>
-          <w:b/>
-          <w:sz w:val="18"/>
-          <w:szCs w:val="18"/>
-        </w:rPr>
-        <w:t xml:space="preserve"> in the space provided above</w:t>
-      </w:r>
-      <w:r>
-        <w:rPr>
-          <w:rFonts w:ascii="Arial" w:hAnsi="Arial" w:cs="Arial"/>
-          <w:sz w:val="18"/>
-          <w:szCs w:val="18"/>
-        </w:rPr>
-        <w:t xml:space="preserve">.  </w:t>
-      </w:r>
-      <w:r>
-        <w:rPr>
-          <w:rFonts w:ascii="Arial" w:hAnsi="Arial" w:cs="Arial"/>
-          <w:sz w:val="18"/>
-          <w:szCs w:val="18"/>
-        </w:rPr>
-        <w:t xml:space="preserve">No credit for the computer graded part of problem if a clear </w:t>
-      </w:r>
-      <w:proofErr w:type="spellStart"/>
-      <w:r>
-        <w:rPr>
-          <w:rFonts w:ascii="Arial" w:hAnsi="Arial" w:cs="Arial"/>
-          <w:sz w:val="18"/>
-          <w:szCs w:val="18"/>
-        </w:rPr>
-        <w:t>rtn</w:t>
-      </w:r>
-      <w:proofErr w:type="spellEnd"/>
-      <w:r>
-        <w:rPr>
-          <w:rFonts w:ascii="Arial" w:hAnsi="Arial" w:cs="Arial"/>
-          <w:sz w:val="18"/>
-          <w:szCs w:val="18"/>
-        </w:rPr>
-        <w:t xml:space="preserve"> Code is not provided.  </w:t>
-      </w:r>
-      <w:r>
-        <w:rPr>
-          <w:rFonts w:ascii="Arial" w:hAnsi="Arial" w:cs="Arial"/>
-          <w:sz w:val="18"/>
-          <w:szCs w:val="18"/>
-        </w:rPr>
-        <w:t>Documenting your work is important – please return this sheet along with your work.  If you run into problems</w:t>
-      </w:r>
-      <w:r>
-        <w:rPr>
-          <w:rFonts w:ascii="Arial" w:hAnsi="Arial" w:cs="Arial"/>
-          <w:sz w:val="18"/>
-          <w:szCs w:val="18"/>
-        </w:rPr>
-        <w:t>,</w:t>
-      </w:r>
-      <w:r>
-        <w:rPr>
-          <w:rFonts w:ascii="Arial" w:hAnsi="Arial" w:cs="Arial"/>
-          <w:sz w:val="18"/>
-          <w:szCs w:val="18"/>
-        </w:rPr>
-        <w:t xml:space="preserve"> see if you can get the answers to the base-case problem</w:t>
-      </w:r>
-      <w:r>
-        <w:rPr>
-          <w:rFonts w:ascii="Arial" w:hAnsi="Arial" w:cs="Arial"/>
-          <w:sz w:val="18"/>
-          <w:szCs w:val="18"/>
-        </w:rPr>
-        <w:t xml:space="preserve"> and use the problem hints</w:t>
-      </w:r>
-      <w:r>
-        <w:rPr>
-          <w:rFonts w:ascii="Arial" w:hAnsi="Arial" w:cs="Arial"/>
-          <w:sz w:val="18"/>
-          <w:szCs w:val="18"/>
-        </w:rPr>
-        <w:t>.==v</w:t>
-      </w:r>
-      <w:r>
-        <w:rPr>
-          <w:rFonts w:ascii="Arial" w:hAnsi="Arial" w:cs="Arial"/>
-          <w:sz w:val="18"/>
-          <w:szCs w:val="18"/>
-        </w:rPr>
         <w:pict w14:anchorId="4141935F">
           <v:rect id="_x0000_i1026" style="width:0;height:1.5pt" o:hralign="center" o:hrstd="t" o:hr="t" fillcolor="#a0a0a0" stroked="f"/>
         </w:pict>
@@ -309,14 +167,12 @@
         </w:rPr>
         <w:t xml:space="preserve"> </w:t>
       </w:r>
-      <w:proofErr w:type="spellStart"/>
       <w:r>
         <w:rPr>
           <w:color w:val="385623" w:themeColor="accent6" w:themeShade="80"/>
         </w:rPr>
         <w:t>BringMN</w:t>
       </w:r>
-      <w:proofErr w:type="spellEnd"/>
       <w:r>
         <w:rPr>
           <w:color w:val="385623" w:themeColor="accent6" w:themeShade="80"/>
@@ -431,29 +287,7 @@
         <w:rPr>
           <w:color w:val="385623" w:themeColor="accent6" w:themeShade="80"/>
         </w:rPr>
-        <w:t>ompose the problem in this template.  Any variable parameters should be put in the form ##</w:t>
-      </w:r>
-      <w:proofErr w:type="spellStart"/>
-      <w:proofErr w:type="gramStart"/>
-      <w:r>
-        <w:rPr>
-          <w:color w:val="385623" w:themeColor="accent6" w:themeShade="80"/>
-        </w:rPr>
-        <w:t>varname</w:t>
-      </w:r>
-      <w:proofErr w:type="spellEnd"/>
-      <w:r>
-        <w:rPr>
-          <w:color w:val="385623" w:themeColor="accent6" w:themeShade="80"/>
-        </w:rPr>
-        <w:t>,[</w:t>
-      </w:r>
-      <w:proofErr w:type="gramEnd"/>
-      <w:r>
-        <w:rPr>
-          <w:color w:val="385623" w:themeColor="accent6" w:themeShade="80"/>
-        </w:rPr>
-        <w:t>var type],[</w:t>
+        <w:t>ompose the problem in this template.  Any variable parameters should be put in the form ##varname,[var type],[</w:t>
       </w:r>
       <w:r>
         <w:rPr>
@@ -525,21 +359,7 @@
         <w:rPr>
           <w:color w:val="385623" w:themeColor="accent6" w:themeShade="80"/>
         </w:rPr>
-        <w:t xml:space="preserve"> Repeated instances of the variable should be </w:t>
-      </w:r>
-      <w:proofErr w:type="gramStart"/>
-      <w:r>
-        <w:rPr>
-          <w:color w:val="385623" w:themeColor="accent6" w:themeShade="80"/>
-        </w:rPr>
-        <w:t>exactly the same</w:t>
-      </w:r>
-      <w:proofErr w:type="gramEnd"/>
-      <w:r>
-        <w:rPr>
-          <w:color w:val="385623" w:themeColor="accent6" w:themeShade="80"/>
-        </w:rPr>
-        <w:t xml:space="preserve"> as the first occurrence (use copy/paste).  </w:t>
+        <w:t xml:space="preserve"> Repeated instances of the variable should be exactly the same as the first occurrence (use copy/paste).  </w:t>
       </w:r>
       <w:r>
         <w:rPr>
@@ -747,37 +567,7 @@
         <w:rPr>
           <w:color w:val="385623" w:themeColor="accent6" w:themeShade="80"/>
         </w:rPr>
-        <w:t>put all the images in the document where you want one image to appear.  Right click on the first image and Insert Caption then New Label in the New Label dialog box type ##</w:t>
-      </w:r>
-      <w:proofErr w:type="spellStart"/>
-      <w:proofErr w:type="gramStart"/>
-      <w:r>
-        <w:rPr>
-          <w:color w:val="385623" w:themeColor="accent6" w:themeShade="80"/>
-        </w:rPr>
-        <w:t>varname,img</w:t>
-      </w:r>
-      <w:proofErr w:type="spellEnd"/>
-      <w:proofErr w:type="gramEnd"/>
-      <w:r>
-        <w:rPr>
-          <w:color w:val="385623" w:themeColor="accent6" w:themeShade="80"/>
-        </w:rPr>
-        <w:t xml:space="preserve">## where </w:t>
-      </w:r>
-      <w:proofErr w:type="spellStart"/>
-      <w:r>
-        <w:rPr>
-          <w:color w:val="385623" w:themeColor="accent6" w:themeShade="80"/>
-        </w:rPr>
-        <w:t>varname</w:t>
-      </w:r>
-      <w:proofErr w:type="spellEnd"/>
-      <w:r>
-        <w:rPr>
-          <w:color w:val="385623" w:themeColor="accent6" w:themeShade="80"/>
-        </w:rPr>
-        <w:t xml:space="preserve"> is the name you want to call the images.  Leave the default numbering alone.  Add captions to </w:t>
+        <w:t xml:space="preserve">put all the images in the document where you want one image to appear.  Right click on the first image and Insert Caption then New Label in the New Label dialog box type ##varname,img## where varname is the name you want to call the images.  Leave the default numbering alone.  Add captions to </w:t>
       </w:r>
       <w:r>
         <w:rPr>
@@ -790,6 +580,39 @@
           <w:color w:val="385623" w:themeColor="accent6" w:themeShade="80"/>
         </w:rPr>
         <w:t xml:space="preserve"> the images in the set with this same label.  Note the caption will be removed from the figure during the rendering.</w:t>
+      </w:r>
+    </w:p>
+    <w:p>
+      <w:pPr>
+        <w:pStyle w:val="ListParagraph"/>
+        <w:spacing w:after="0" w:line="240" w:lineRule="auto"/>
+        <w:ind w:left="810"/>
+        <w:rPr>
+          <w:color w:val="385623" w:themeColor="accent6" w:themeShade="80"/>
+        </w:rPr>
+      </w:pPr>
+    </w:p>
+    <w:p>
+      <w:pPr>
+        <w:pStyle w:val="ListParagraph"/>
+        <w:spacing w:after="0" w:line="240" w:lineRule="auto"/>
+        <w:ind w:left="810"/>
+        <w:rPr>
+          <w:color w:val="385623" w:themeColor="accent6" w:themeShade="80"/>
+        </w:rPr>
+      </w:pPr>
+      <w:r>
+        <w:rPr>
+          <w:b/>
+          <w:color w:val="385623" w:themeColor="accent6" w:themeShade="80"/>
+        </w:rPr>
+        <w:t>Personalizing Problems</w:t>
+      </w:r>
+      <w:r>
+        <w:rPr>
+          <w:color w:val="385623" w:themeColor="accent6" w:themeShade="80"/>
+        </w:rPr>
+        <w:t xml:space="preserve"> – If you would like to add the students full name, first name, university, city or state to the problem statement you can do so with the following notation !!stu_name!! , !!stu_first!! , !!stu_university!! , !!stu_city!! or !!stu_state!!  These could be useful in setting up scenarios.</w:t>
       </w:r>
     </w:p>
     <w:p>
@@ -1117,14 +940,7 @@
         <w:rPr>
           <w:color w:val="385623" w:themeColor="accent6" w:themeShade="80"/>
         </w:rPr>
-        <w:t xml:space="preserve">pen the </w:t>
-      </w:r>
-      <w:proofErr w:type="spellStart"/>
-      <w:r>
-        <w:rPr>
-          <w:color w:val="385623" w:themeColor="accent6" w:themeShade="80"/>
-        </w:rPr>
-        <w:t>Q</w:t>
+        <w:t>pen the Q</w:t>
       </w:r>
       <w:r>
         <w:rPr>
@@ -1144,7 +960,6 @@
         </w:rPr>
         <w:t>ve</w:t>
       </w:r>
-      <w:proofErr w:type="spellEnd"/>
       <w:r>
         <w:rPr>
           <w:color w:val="385623" w:themeColor="accent6" w:themeShade="80"/>
@@ -1188,21 +1003,7 @@
         <w:rPr>
           <w:color w:val="385623" w:themeColor="accent6" w:themeShade="80"/>
         </w:rPr>
-        <w:t xml:space="preserve">olve the problem – see </w:t>
-      </w:r>
-      <w:proofErr w:type="spellStart"/>
-      <w:r>
-        <w:rPr>
-          <w:color w:val="385623" w:themeColor="accent6" w:themeShade="80"/>
-        </w:rPr>
-        <w:t>QRPsolve</w:t>
-      </w:r>
-      <w:proofErr w:type="spellEnd"/>
-      <w:r>
-        <w:rPr>
-          <w:color w:val="385623" w:themeColor="accent6" w:themeShade="80"/>
-        </w:rPr>
-        <w:t xml:space="preserve"> template for directions on this.  </w:t>
+        <w:t xml:space="preserve">olve the problem – see QRPsolve template for directions on this.  </w:t>
       </w:r>
     </w:p>
     <w:p>
@@ -1367,21 +1168,7 @@
         <w:rPr>
           <w:color w:val="385623" w:themeColor="accent6" w:themeShade="80"/>
         </w:rPr>
-        <w:t>.  w=</w:t>
-      </w:r>
-      <w:proofErr w:type="gramStart"/>
-      <w:r>
-        <w:rPr>
-          <w:color w:val="385623" w:themeColor="accent6" w:themeShade="80"/>
-        </w:rPr>
-        <w:t>=  =</w:t>
-      </w:r>
-      <w:proofErr w:type="gramEnd"/>
-      <w:r>
-        <w:rPr>
-          <w:color w:val="385623" w:themeColor="accent6" w:themeShade="80"/>
-        </w:rPr>
-        <w:t>=w denotes the written response area</w:t>
+        <w:t>.  w==  ==w denotes the written response area</w:t>
       </w:r>
       <w:r>
         <w:rPr>
@@ -1477,29 +1264,7 @@
         <w:rPr>
           <w:color w:val="C00000"/>
         </w:rPr>
-        <w:t xml:space="preserve"> was made of ##</w:t>
-      </w:r>
-      <w:proofErr w:type="spellStart"/>
-      <w:proofErr w:type="gramStart"/>
-      <w:r>
-        <w:rPr>
-          <w:color w:val="C00000"/>
-        </w:rPr>
-        <w:t>material,txt</w:t>
-      </w:r>
-      <w:proofErr w:type="gramEnd"/>
-      <w:r>
-        <w:rPr>
-          <w:color w:val="C00000"/>
-        </w:rPr>
-        <w:t>,iron</w:t>
-      </w:r>
-      <w:proofErr w:type="spellEnd"/>
-      <w:r>
-        <w:rPr>
-          <w:color w:val="C00000"/>
-        </w:rPr>
-        <w:t>##</w:t>
+        <w:t xml:space="preserve"> was made of ##material,txt,iron##</w:t>
       </w:r>
       <w:r>
         <w:rPr>
@@ -1565,29 +1330,7 @@
         <w:rPr>
           <w:color w:val="C00000"/>
         </w:rPr>
-        <w:t>##</w:t>
-      </w:r>
-      <w:proofErr w:type="spellStart"/>
-      <w:proofErr w:type="gramStart"/>
-      <w:r>
-        <w:rPr>
-          <w:color w:val="C00000"/>
-        </w:rPr>
-        <w:t>material,txt</w:t>
-      </w:r>
-      <w:proofErr w:type="gramEnd"/>
-      <w:r>
-        <w:rPr>
-          <w:color w:val="C00000"/>
-        </w:rPr>
-        <w:t>,iron</w:t>
-      </w:r>
-      <w:proofErr w:type="spellEnd"/>
-      <w:r>
-        <w:rPr>
-          <w:color w:val="C00000"/>
-        </w:rPr>
-        <w:t xml:space="preserve">## </w:t>
+        <w:t xml:space="preserve">##material,txt,iron## </w:t>
       </w:r>
       <w:r>
         <w:rPr>
@@ -1628,7 +1371,6 @@
         </w:rPr>
       </w:pPr>
       <w:r>
-        <w:lastRenderedPageBreak/>
         <w:t xml:space="preserve">     </w:t>
       </w:r>
       <w:r>
@@ -2053,9 +1795,6 @@
       <w:r>
         <w:t>u</w:t>
       </w:r>
-      <w:r>
-        <w:br w:type="page"/>
-      </w:r>
     </w:p>
     <w:p>
       <w:pPr>
@@ -2065,7 +1804,6 @@
         <w:spacing w:after="0"/>
       </w:pPr>
       <w:r>
-        <w:lastRenderedPageBreak/>
         <w:t>w</w:t>
       </w:r>
       <w:r>
@@ -2090,13 +1828,8 @@
         </w:tabs>
         <w:spacing w:after="0"/>
       </w:pPr>
-      <w:proofErr w:type="spellStart"/>
-      <w:r>
-        <w:t>i</w:t>
-      </w:r>
-      <w:proofErr w:type="spellEnd"/>
-      <w:r>
-        <w:t xml:space="preserve">) </w:t>
+      <w:r>
+        <w:t xml:space="preserve">i) </w:t>
       </w:r>
       <w:r>
         <w:t xml:space="preserve">Reflect </w:t>
@@ -2272,7 +2005,6 @@
       <w:r>
         <w:t xml:space="preserve">Explore </w:t>
       </w:r>
-      <w:proofErr w:type="gramStart"/>
       <w:r>
         <w:t>–</w:t>
       </w:r>
@@ -2283,11 +2015,7 @@
         <w:t xml:space="preserve"> </w:t>
       </w:r>
       <w:r>
-        <w:t>If</w:t>
-      </w:r>
-      <w:proofErr w:type="gramEnd"/>
-      <w:r>
-        <w:t xml:space="preserve"> the </w:t>
+        <w:t xml:space="preserve">If the </w:t>
       </w:r>
       <w:r>
         <w:rPr>
@@ -2427,8 +2155,6 @@
         </w:rPr>
         <w:t xml:space="preserve">Or </w:t>
       </w:r>
-      <w:bookmarkStart w:id="1" w:name="_GoBack"/>
-      <w:bookmarkEnd w:id="1"/>
     </w:p>
     <w:p>
       <w:pPr>
@@ -2588,7 +2314,6 @@
       <w:r>
         <w:t xml:space="preserve">Connect </w:t>
       </w:r>
-      <w:proofErr w:type="gramStart"/>
       <w:r>
         <w:t>–</w:t>
       </w:r>
@@ -2596,11 +2321,7 @@
         <w:t xml:space="preserve">  </w:t>
       </w:r>
       <w:r>
-        <w:t>Pick</w:t>
-      </w:r>
-      <w:proofErr w:type="gramEnd"/>
-      <w:r>
-        <w:t xml:space="preserve"> a course </w:t>
+        <w:t xml:space="preserve">Pick a course </w:t>
       </w:r>
       <w:r>
         <w:t>you have previously taken</w:t>
@@ -2689,6 +2410,7 @@
         <w:rPr>
           <w:color w:val="C00000"/>
         </w:rPr>
+        <w:lastRenderedPageBreak/>
         <w:tab/>
       </w:r>
       <w:r>
@@ -2838,19 +2560,11 @@
         </w:rPr>
         <w:t>, length to the width of a human hair</w:t>
       </w:r>
-      <w:proofErr w:type="gramStart"/>
-      <w:r>
-        <w:rPr>
-          <w:color w:val="C00000"/>
-        </w:rPr>
-        <w:t>…..</w:t>
-      </w:r>
-      <w:proofErr w:type="gramEnd"/>
-      <w:r>
-        <w:rPr>
-          <w:color w:val="C00000"/>
-        </w:rPr>
-        <w:t>)</w:t>
+      <w:r>
+        <w:rPr>
+          <w:color w:val="C00000"/>
+        </w:rPr>
+        <w:t>…..)</w:t>
       </w:r>
       <w:r>
         <w:rPr>
@@ -2959,7 +2673,6 @@
         </w:tabs>
       </w:pPr>
       <w:r>
-        <w:lastRenderedPageBreak/>
         <w:t xml:space="preserve">iv) Safety &amp; Society </w:t>
       </w:r>
       <w:r>
@@ -3283,10 +2996,7 @@
         <w:t>100 to 200 words</w:t>
       </w:r>
       <w:r>
-        <w:t xml:space="preserve">, </w:t>
-      </w:r>
-      <w:r>
-        <w:t xml:space="preserve">the history of the </w:t>
+        <w:t xml:space="preserve">, the history of the </w:t>
       </w:r>
       <w:r>
         <w:rPr>
@@ -3322,7 +3032,7 @@
       </w:pPr>
     </w:p>
     <w:sectPr>
-      <w:headerReference w:type="first" r:id="rId9"/>
+      <w:headerReference w:type="first" r:id="rId8"/>
       <w:pgSz w:w="12240" w:h="15840"/>
       <w:pgMar w:top="1440" w:right="1080" w:bottom="1440" w:left="1080" w:header="432" w:footer="720" w:gutter="0"/>
       <w:cols w:space="720"/>
@@ -3334,7 +3044,7 @@
 </file>
 
 <file path=word/endnotes.xml><?xml version="1.0" encoding="utf-8"?>
-<w:endnotes xmlns:wpc="http://schemas.microsoft.com/office/word/2010/wordprocessingCanvas" xmlns:cx="http://schemas.microsoft.com/office/drawing/2014/chartex" xmlns:cx1="http://schemas.microsoft.com/office/drawing/2015/9/8/chartex" xmlns:cx2="http://schemas.microsoft.com/office/drawing/2015/10/21/chartex" xmlns:cx3="http://schemas.microsoft.com/office/drawing/2016/5/9/chartex" xmlns:cx4="http://schemas.microsoft.com/office/drawing/2016/5/10/chartex" xmlns:cx5="http://schemas.microsoft.com/office/drawing/2016/5/11/chartex" xmlns:cx6="http://schemas.microsoft.com/office/drawing/2016/5/12/chartex" xmlns:cx7="http://schemas.microsoft.com/office/drawing/2016/5/13/chartex" xmlns:cx8="http://schemas.microsoft.com/office/drawing/2016/5/14/chartex" xmlns:mc="http://schemas.openxmlformats.org/markup-compatibility/2006" xmlns:aink="http://schemas.microsoft.com/office/drawing/2016/ink" xmlns:am3d="http://schemas.microsoft.com/office/drawing/2017/model3d" xmlns:o="urn:schemas-microsoft-com:office:office" xmlns:r="http://schemas.openxmlformats.org/officeDocument/2006/relationships" xmlns:m="http://schemas.openxmlformats.org/officeDocument/2006/math" xmlns:v="urn:schemas-microsoft-com:vml" xmlns:wp14="http://schemas.microsoft.com/office/word/2010/wordprocessingDrawing" xmlns:wp="http://schemas.openxmlformats.org/drawingml/2006/wordprocessingDrawing" xmlns:w10="urn:schemas-microsoft-com:office:word" xmlns:w="http://schemas.openxmlformats.org/wordprocessingml/2006/main" xmlns:w14="http://schemas.microsoft.com/office/word/2010/wordml" xmlns:w15="http://schemas.microsoft.com/office/word/2012/wordml" xmlns:w16cid="http://schemas.microsoft.com/office/word/2016/wordml/cid" xmlns:w16se="http://schemas.microsoft.com/office/word/2015/wordml/symex" xmlns:wpg="http://schemas.microsoft.com/office/word/2010/wordprocessingGroup" xmlns:wpi="http://schemas.microsoft.com/office/word/2010/wordprocessingInk" xmlns:wne="http://schemas.microsoft.com/office/word/2006/wordml" xmlns:wps="http://schemas.microsoft.com/office/word/2010/wordprocessingShape" mc:Ignorable="w14 w15 w16se w16cid wp14">
+<w:endnotes xmlns:wpc="http://schemas.microsoft.com/office/word/2010/wordprocessingCanvas" xmlns:cx="http://schemas.microsoft.com/office/drawing/2014/chartex" xmlns:cx1="http://schemas.microsoft.com/office/drawing/2015/9/8/chartex" xmlns:cx2="http://schemas.microsoft.com/office/drawing/2015/10/21/chartex" xmlns:cx3="http://schemas.microsoft.com/office/drawing/2016/5/9/chartex" xmlns:cx4="http://schemas.microsoft.com/office/drawing/2016/5/10/chartex" xmlns:cx5="http://schemas.microsoft.com/office/drawing/2016/5/11/chartex" xmlns:cx6="http://schemas.microsoft.com/office/drawing/2016/5/12/chartex" xmlns:cx7="http://schemas.microsoft.com/office/drawing/2016/5/13/chartex" xmlns:cx8="http://schemas.microsoft.com/office/drawing/2016/5/14/chartex" xmlns:mc="http://schemas.openxmlformats.org/markup-compatibility/2006" xmlns:aink="http://schemas.microsoft.com/office/drawing/2016/ink" xmlns:am3d="http://schemas.microsoft.com/office/drawing/2017/model3d" xmlns:o="urn:schemas-microsoft-com:office:office" xmlns:r="http://schemas.openxmlformats.org/officeDocument/2006/relationships" xmlns:m="http://schemas.openxmlformats.org/officeDocument/2006/math" xmlns:v="urn:schemas-microsoft-com:vml" xmlns:wp14="http://schemas.microsoft.com/office/word/2010/wordprocessingDrawing" xmlns:wp="http://schemas.openxmlformats.org/drawingml/2006/wordprocessingDrawing" xmlns:w10="urn:schemas-microsoft-com:office:word" xmlns:w="http://schemas.openxmlformats.org/wordprocessingml/2006/main" xmlns:w14="http://schemas.microsoft.com/office/word/2010/wordml" xmlns:w15="http://schemas.microsoft.com/office/word/2012/wordml" xmlns:w16cex="http://schemas.microsoft.com/office/word/2018/wordml/cex" xmlns:w16cid="http://schemas.microsoft.com/office/word/2016/wordml/cid" xmlns:w16="http://schemas.microsoft.com/office/word/2018/wordml" xmlns:w16se="http://schemas.microsoft.com/office/word/2015/wordml/symex" xmlns:wpg="http://schemas.microsoft.com/office/word/2010/wordprocessingGroup" xmlns:wpi="http://schemas.microsoft.com/office/word/2010/wordprocessingInk" xmlns:wne="http://schemas.microsoft.com/office/word/2006/wordml" xmlns:wps="http://schemas.microsoft.com/office/word/2010/wordprocessingShape" mc:Ignorable="w14 w15 w16se w16cid w16 w16cex wp14">
   <w:endnote w:type="separator" w:id="-1">
     <w:p>
       <w:pPr>
@@ -3359,7 +3069,7 @@
 </file>
 
 <file path=word/footnotes.xml><?xml version="1.0" encoding="utf-8"?>
-<w:footnotes xmlns:wpc="http://schemas.microsoft.com/office/word/2010/wordprocessingCanvas" xmlns:cx="http://schemas.microsoft.com/office/drawing/2014/chartex" xmlns:cx1="http://schemas.microsoft.com/office/drawing/2015/9/8/chartex" xmlns:cx2="http://schemas.microsoft.com/office/drawing/2015/10/21/chartex" xmlns:cx3="http://schemas.microsoft.com/office/drawing/2016/5/9/chartex" xmlns:cx4="http://schemas.microsoft.com/office/drawing/2016/5/10/chartex" xmlns:cx5="http://schemas.microsoft.com/office/drawing/2016/5/11/chartex" xmlns:cx6="http://schemas.microsoft.com/office/drawing/2016/5/12/chartex" xmlns:cx7="http://schemas.microsoft.com/office/drawing/2016/5/13/chartex" xmlns:cx8="http://schemas.microsoft.com/office/drawing/2016/5/14/chartex" xmlns:mc="http://schemas.openxmlformats.org/markup-compatibility/2006" xmlns:aink="http://schemas.microsoft.com/office/drawing/2016/ink" xmlns:am3d="http://schemas.microsoft.com/office/drawing/2017/model3d" xmlns:o="urn:schemas-microsoft-com:office:office" xmlns:r="http://schemas.openxmlformats.org/officeDocument/2006/relationships" xmlns:m="http://schemas.openxmlformats.org/officeDocument/2006/math" xmlns:v="urn:schemas-microsoft-com:vml" xmlns:wp14="http://schemas.microsoft.com/office/word/2010/wordprocessingDrawing" xmlns:wp="http://schemas.openxmlformats.org/drawingml/2006/wordprocessingDrawing" xmlns:w10="urn:schemas-microsoft-com:office:word" xmlns:w="http://schemas.openxmlformats.org/wordprocessingml/2006/main" xmlns:w14="http://schemas.microsoft.com/office/word/2010/wordml" xmlns:w15="http://schemas.microsoft.com/office/word/2012/wordml" xmlns:w16cid="http://schemas.microsoft.com/office/word/2016/wordml/cid" xmlns:w16se="http://schemas.microsoft.com/office/word/2015/wordml/symex" xmlns:wpg="http://schemas.microsoft.com/office/word/2010/wordprocessingGroup" xmlns:wpi="http://schemas.microsoft.com/office/word/2010/wordprocessingInk" xmlns:wne="http://schemas.microsoft.com/office/word/2006/wordml" xmlns:wps="http://schemas.microsoft.com/office/word/2010/wordprocessingShape" mc:Ignorable="w14 w15 w16se w16cid wp14">
+<w:footnotes xmlns:wpc="http://schemas.microsoft.com/office/word/2010/wordprocessingCanvas" xmlns:cx="http://schemas.microsoft.com/office/drawing/2014/chartex" xmlns:cx1="http://schemas.microsoft.com/office/drawing/2015/9/8/chartex" xmlns:cx2="http://schemas.microsoft.com/office/drawing/2015/10/21/chartex" xmlns:cx3="http://schemas.microsoft.com/office/drawing/2016/5/9/chartex" xmlns:cx4="http://schemas.microsoft.com/office/drawing/2016/5/10/chartex" xmlns:cx5="http://schemas.microsoft.com/office/drawing/2016/5/11/chartex" xmlns:cx6="http://schemas.microsoft.com/office/drawing/2016/5/12/chartex" xmlns:cx7="http://schemas.microsoft.com/office/drawing/2016/5/13/chartex" xmlns:cx8="http://schemas.microsoft.com/office/drawing/2016/5/14/chartex" xmlns:mc="http://schemas.openxmlformats.org/markup-compatibility/2006" xmlns:aink="http://schemas.microsoft.com/office/drawing/2016/ink" xmlns:am3d="http://schemas.microsoft.com/office/drawing/2017/model3d" xmlns:o="urn:schemas-microsoft-com:office:office" xmlns:r="http://schemas.openxmlformats.org/officeDocument/2006/relationships" xmlns:m="http://schemas.openxmlformats.org/officeDocument/2006/math" xmlns:v="urn:schemas-microsoft-com:vml" xmlns:wp14="http://schemas.microsoft.com/office/word/2010/wordprocessingDrawing" xmlns:wp="http://schemas.openxmlformats.org/drawingml/2006/wordprocessingDrawing" xmlns:w10="urn:schemas-microsoft-com:office:word" xmlns:w="http://schemas.openxmlformats.org/wordprocessingml/2006/main" xmlns:w14="http://schemas.microsoft.com/office/word/2010/wordml" xmlns:w15="http://schemas.microsoft.com/office/word/2012/wordml" xmlns:w16cex="http://schemas.microsoft.com/office/word/2018/wordml/cex" xmlns:w16cid="http://schemas.microsoft.com/office/word/2016/wordml/cid" xmlns:w16="http://schemas.microsoft.com/office/word/2018/wordml" xmlns:w16se="http://schemas.microsoft.com/office/word/2015/wordml/symex" xmlns:wpg="http://schemas.microsoft.com/office/word/2010/wordprocessingGroup" xmlns:wpi="http://schemas.microsoft.com/office/word/2010/wordprocessingInk" xmlns:wne="http://schemas.microsoft.com/office/word/2006/wordml" xmlns:wps="http://schemas.microsoft.com/office/word/2010/wordprocessingShape" mc:Ignorable="w14 w15 w16se w16cid w16 w16cex wp14">
   <w:footnote w:type="separator" w:id="-1">
     <w:p>
       <w:pPr>
@@ -3384,7 +3094,7 @@
 </file>
 
 <file path=word/header1.xml><?xml version="1.0" encoding="utf-8"?>
-<w:hdr xmlns:wpc="http://schemas.microsoft.com/office/word/2010/wordprocessingCanvas" xmlns:cx="http://schemas.microsoft.com/office/drawing/2014/chartex" xmlns:cx1="http://schemas.microsoft.com/office/drawing/2015/9/8/chartex" xmlns:cx2="http://schemas.microsoft.com/office/drawing/2015/10/21/chartex" xmlns:cx3="http://schemas.microsoft.com/office/drawing/2016/5/9/chartex" xmlns:cx4="http://schemas.microsoft.com/office/drawing/2016/5/10/chartex" xmlns:cx5="http://schemas.microsoft.com/office/drawing/2016/5/11/chartex" xmlns:cx6="http://schemas.microsoft.com/office/drawing/2016/5/12/chartex" xmlns:cx7="http://schemas.microsoft.com/office/drawing/2016/5/13/chartex" xmlns:cx8="http://schemas.microsoft.com/office/drawing/2016/5/14/chartex" xmlns:mc="http://schemas.openxmlformats.org/markup-compatibility/2006" xmlns:aink="http://schemas.microsoft.com/office/drawing/2016/ink" xmlns:am3d="http://schemas.microsoft.com/office/drawing/2017/model3d" xmlns:o="urn:schemas-microsoft-com:office:office" xmlns:r="http://schemas.openxmlformats.org/officeDocument/2006/relationships" xmlns:m="http://schemas.openxmlformats.org/officeDocument/2006/math" xmlns:v="urn:schemas-microsoft-com:vml" xmlns:wp14="http://schemas.microsoft.com/office/word/2010/wordprocessingDrawing" xmlns:wp="http://schemas.openxmlformats.org/drawingml/2006/wordprocessingDrawing" xmlns:w10="urn:schemas-microsoft-com:office:word" xmlns:w="http://schemas.openxmlformats.org/wordprocessingml/2006/main" xmlns:w14="http://schemas.microsoft.com/office/word/2010/wordml" xmlns:w15="http://schemas.microsoft.com/office/word/2012/wordml" xmlns:w16cid="http://schemas.microsoft.com/office/word/2016/wordml/cid" xmlns:w16se="http://schemas.microsoft.com/office/word/2015/wordml/symex" xmlns:wpg="http://schemas.microsoft.com/office/word/2010/wordprocessingGroup" xmlns:wpi="http://schemas.microsoft.com/office/word/2010/wordprocessingInk" xmlns:wne="http://schemas.microsoft.com/office/word/2006/wordml" xmlns:wps="http://schemas.microsoft.com/office/word/2010/wordprocessingShape" mc:Ignorable="w14 w15 w16se w16cid wp14">
+<w:hdr xmlns:wpc="http://schemas.microsoft.com/office/word/2010/wordprocessingCanvas" xmlns:cx="http://schemas.microsoft.com/office/drawing/2014/chartex" xmlns:cx1="http://schemas.microsoft.com/office/drawing/2015/9/8/chartex" xmlns:cx2="http://schemas.microsoft.com/office/drawing/2015/10/21/chartex" xmlns:cx3="http://schemas.microsoft.com/office/drawing/2016/5/9/chartex" xmlns:cx4="http://schemas.microsoft.com/office/drawing/2016/5/10/chartex" xmlns:cx5="http://schemas.microsoft.com/office/drawing/2016/5/11/chartex" xmlns:cx6="http://schemas.microsoft.com/office/drawing/2016/5/12/chartex" xmlns:cx7="http://schemas.microsoft.com/office/drawing/2016/5/13/chartex" xmlns:cx8="http://schemas.microsoft.com/office/drawing/2016/5/14/chartex" xmlns:mc="http://schemas.openxmlformats.org/markup-compatibility/2006" xmlns:aink="http://schemas.microsoft.com/office/drawing/2016/ink" xmlns:am3d="http://schemas.microsoft.com/office/drawing/2017/model3d" xmlns:o="urn:schemas-microsoft-com:office:office" xmlns:r="http://schemas.openxmlformats.org/officeDocument/2006/relationships" xmlns:m="http://schemas.openxmlformats.org/officeDocument/2006/math" xmlns:v="urn:schemas-microsoft-com:vml" xmlns:wp14="http://schemas.microsoft.com/office/word/2010/wordprocessingDrawing" xmlns:wp="http://schemas.openxmlformats.org/drawingml/2006/wordprocessingDrawing" xmlns:w10="urn:schemas-microsoft-com:office:word" xmlns:w="http://schemas.openxmlformats.org/wordprocessingml/2006/main" xmlns:w14="http://schemas.microsoft.com/office/word/2010/wordml" xmlns:w15="http://schemas.microsoft.com/office/word/2012/wordml" xmlns:w16cex="http://schemas.microsoft.com/office/word/2018/wordml/cex" xmlns:w16cid="http://schemas.microsoft.com/office/word/2016/wordml/cid" xmlns:w16="http://schemas.microsoft.com/office/word/2018/wordml" xmlns:w16se="http://schemas.microsoft.com/office/word/2015/wordml/symex" xmlns:wpg="http://schemas.microsoft.com/office/word/2010/wordprocessingGroup" xmlns:wpi="http://schemas.microsoft.com/office/word/2010/wordprocessingInk" xmlns:wne="http://schemas.microsoft.com/office/word/2006/wordml" xmlns:wps="http://schemas.microsoft.com/office/word/2010/wordprocessingShape" mc:Ignorable="w14 w15 w16se w16cid w16 w16cex wp14">
   <w:p>
     <w:pPr>
       <w:spacing w:after="0"/>
@@ -3585,7 +3295,7 @@
 </file>
 
 <file path=word/numbering.xml><?xml version="1.0" encoding="utf-8"?>
-<w:numbering xmlns:wpc="http://schemas.microsoft.com/office/word/2010/wordprocessingCanvas" xmlns:cx="http://schemas.microsoft.com/office/drawing/2014/chartex" xmlns:cx1="http://schemas.microsoft.com/office/drawing/2015/9/8/chartex" xmlns:cx2="http://schemas.microsoft.com/office/drawing/2015/10/21/chartex" xmlns:cx3="http://schemas.microsoft.com/office/drawing/2016/5/9/chartex" xmlns:cx4="http://schemas.microsoft.com/office/drawing/2016/5/10/chartex" xmlns:cx5="http://schemas.microsoft.com/office/drawing/2016/5/11/chartex" xmlns:cx6="http://schemas.microsoft.com/office/drawing/2016/5/12/chartex" xmlns:cx7="http://schemas.microsoft.com/office/drawing/2016/5/13/chartex" xmlns:cx8="http://schemas.microsoft.com/office/drawing/2016/5/14/chartex" xmlns:mc="http://schemas.openxmlformats.org/markup-compatibility/2006" xmlns:aink="http://schemas.microsoft.com/office/drawing/2016/ink" xmlns:am3d="http://schemas.microsoft.com/office/drawing/2017/model3d" xmlns:o="urn:schemas-microsoft-com:office:office" xmlns:r="http://schemas.openxmlformats.org/officeDocument/2006/relationships" xmlns:m="http://schemas.openxmlformats.org/officeDocument/2006/math" xmlns:v="urn:schemas-microsoft-com:vml" xmlns:wp14="http://schemas.microsoft.com/office/word/2010/wordprocessingDrawing" xmlns:wp="http://schemas.openxmlformats.org/drawingml/2006/wordprocessingDrawing" xmlns:w10="urn:schemas-microsoft-com:office:word" xmlns:w="http://schemas.openxmlformats.org/wordprocessingml/2006/main" xmlns:w14="http://schemas.microsoft.com/office/word/2010/wordml" xmlns:w15="http://schemas.microsoft.com/office/word/2012/wordml" xmlns:w16cid="http://schemas.microsoft.com/office/word/2016/wordml/cid" xmlns:w16se="http://schemas.microsoft.com/office/word/2015/wordml/symex" xmlns:wpg="http://schemas.microsoft.com/office/word/2010/wordprocessingGroup" xmlns:wpi="http://schemas.microsoft.com/office/word/2010/wordprocessingInk" xmlns:wne="http://schemas.microsoft.com/office/word/2006/wordml" xmlns:wps="http://schemas.microsoft.com/office/word/2010/wordprocessingShape" mc:Ignorable="w14 w15 w16se w16cid wp14">
+<w:numbering xmlns:wpc="http://schemas.microsoft.com/office/word/2010/wordprocessingCanvas" xmlns:cx="http://schemas.microsoft.com/office/drawing/2014/chartex" xmlns:cx1="http://schemas.microsoft.com/office/drawing/2015/9/8/chartex" xmlns:cx2="http://schemas.microsoft.com/office/drawing/2015/10/21/chartex" xmlns:cx3="http://schemas.microsoft.com/office/drawing/2016/5/9/chartex" xmlns:cx4="http://schemas.microsoft.com/office/drawing/2016/5/10/chartex" xmlns:cx5="http://schemas.microsoft.com/office/drawing/2016/5/11/chartex" xmlns:cx6="http://schemas.microsoft.com/office/drawing/2016/5/12/chartex" xmlns:cx7="http://schemas.microsoft.com/office/drawing/2016/5/13/chartex" xmlns:cx8="http://schemas.microsoft.com/office/drawing/2016/5/14/chartex" xmlns:mc="http://schemas.openxmlformats.org/markup-compatibility/2006" xmlns:aink="http://schemas.microsoft.com/office/drawing/2016/ink" xmlns:am3d="http://schemas.microsoft.com/office/drawing/2017/model3d" xmlns:o="urn:schemas-microsoft-com:office:office" xmlns:r="http://schemas.openxmlformats.org/officeDocument/2006/relationships" xmlns:m="http://schemas.openxmlformats.org/officeDocument/2006/math" xmlns:v="urn:schemas-microsoft-com:vml" xmlns:wp14="http://schemas.microsoft.com/office/word/2010/wordprocessingDrawing" xmlns:wp="http://schemas.openxmlformats.org/drawingml/2006/wordprocessingDrawing" xmlns:w10="urn:schemas-microsoft-com:office:word" xmlns:w="http://schemas.openxmlformats.org/wordprocessingml/2006/main" xmlns:w14="http://schemas.microsoft.com/office/word/2010/wordml" xmlns:w15="http://schemas.microsoft.com/office/word/2012/wordml" xmlns:w16cex="http://schemas.microsoft.com/office/word/2018/wordml/cex" xmlns:w16cid="http://schemas.microsoft.com/office/word/2016/wordml/cid" xmlns:w16="http://schemas.microsoft.com/office/word/2018/wordml" xmlns:w16se="http://schemas.microsoft.com/office/word/2015/wordml/symex" xmlns:wpg="http://schemas.microsoft.com/office/word/2010/wordprocessingGroup" xmlns:wpi="http://schemas.microsoft.com/office/word/2010/wordprocessingInk" xmlns:wne="http://schemas.microsoft.com/office/word/2006/wordml" xmlns:wps="http://schemas.microsoft.com/office/word/2010/wordprocessingShape" mc:Ignorable="w14 w15 w16se w16cid w16 w16cex wp14">
   <w:abstractNum w:abstractNumId="0" w15:restartNumberingAfterBreak="0">
     <w:nsid w:val="06B46348"/>
     <w:multiLevelType w:val="hybridMultilevel"/>
@@ -3798,7 +3508,7 @@
 </file>
 
 <file path=word/styles.xml><?xml version="1.0" encoding="utf-8"?>
-<w:styles xmlns:mc="http://schemas.openxmlformats.org/markup-compatibility/2006" xmlns:r="http://schemas.openxmlformats.org/officeDocument/2006/relationships" xmlns:w="http://schemas.openxmlformats.org/wordprocessingml/2006/main" xmlns:w14="http://schemas.microsoft.com/office/word/2010/wordml" xmlns:w15="http://schemas.microsoft.com/office/word/2012/wordml" xmlns:w16cid="http://schemas.microsoft.com/office/word/2016/wordml/cid" xmlns:w16se="http://schemas.microsoft.com/office/word/2015/wordml/symex" mc:Ignorable="w14 w15 w16se w16cid">
+<w:styles xmlns:mc="http://schemas.openxmlformats.org/markup-compatibility/2006" xmlns:r="http://schemas.openxmlformats.org/officeDocument/2006/relationships" xmlns:w="http://schemas.openxmlformats.org/wordprocessingml/2006/main" xmlns:w14="http://schemas.microsoft.com/office/word/2010/wordml" xmlns:w15="http://schemas.microsoft.com/office/word/2012/wordml" xmlns:w16cex="http://schemas.microsoft.com/office/word/2018/wordml/cex" xmlns:w16cid="http://schemas.microsoft.com/office/word/2016/wordml/cid" xmlns:w16="http://schemas.microsoft.com/office/word/2018/wordml" xmlns:w16se="http://schemas.microsoft.com/office/word/2015/wordml/symex" mc:Ignorable="w14 w15 w16se w16cid w16 w16cex">
   <w:docDefaults>
     <w:rPrDefault>
       <w:rPr>
@@ -3814,7 +3524,7 @@
       </w:pPr>
     </w:pPrDefault>
   </w:docDefaults>
-  <w:latentStyles w:defLockedState="0" w:defUIPriority="99" w:defSemiHidden="0" w:defUnhideWhenUsed="0" w:defQFormat="0" w:count="377">
+  <w:latentStyles w:defLockedState="0" w:defUIPriority="99" w:defSemiHidden="0" w:defUnhideWhenUsed="0" w:defQFormat="0" w:count="376">
     <w:lsdException w:name="Normal" w:uiPriority="0" w:qFormat="1"/>
     <w:lsdException w:name="heading 1" w:uiPriority="9" w:qFormat="1"/>
     <w:lsdException w:name="heading 2" w:semiHidden="1" w:uiPriority="9" w:unhideWhenUsed="1" w:qFormat="1"/>
@@ -3920,6 +3630,7 @@
     <w:lsdException w:name="HTML Sample" w:semiHidden="1" w:unhideWhenUsed="1"/>
     <w:lsdException w:name="HTML Typewriter" w:semiHidden="1" w:unhideWhenUsed="1"/>
     <w:lsdException w:name="HTML Variable" w:semiHidden="1" w:unhideWhenUsed="1"/>
+    <w:lsdException w:name="Normal Table" w:semiHidden="1" w:unhideWhenUsed="1"/>
     <w:lsdException w:name="annotation subject" w:semiHidden="1" w:unhideWhenUsed="1"/>
     <w:lsdException w:name="No List" w:semiHidden="1" w:unhideWhenUsed="1"/>
     <w:lsdException w:name="Outline List 1" w:semiHidden="1" w:unhideWhenUsed="1"/>
@@ -3966,8 +3677,10 @@
     <w:lsdException w:name="Table Subtle 2" w:semiHidden="1" w:unhideWhenUsed="1"/>
     <w:lsdException w:name="Table Web 1" w:semiHidden="1" w:unhideWhenUsed="1"/>
     <w:lsdException w:name="Table Web 2" w:semiHidden="1" w:unhideWhenUsed="1"/>
+    <w:lsdException w:name="Table Web 3" w:semiHidden="1" w:unhideWhenUsed="1"/>
     <w:lsdException w:name="Balloon Text" w:semiHidden="1" w:unhideWhenUsed="1"/>
     <w:lsdException w:name="Table Grid" w:uiPriority="39"/>
+    <w:lsdException w:name="Table Theme" w:semiHidden="1" w:unhideWhenUsed="1"/>
     <w:lsdException w:name="Placeholder Text" w:semiHidden="1"/>
     <w:lsdException w:name="No Spacing" w:uiPriority="1" w:qFormat="1"/>
     <w:lsdException w:name="Light Shading" w:uiPriority="60"/>
@@ -4188,7 +3901,6 @@
     <w:lsdException w:name="Hashtag" w:semiHidden="1" w:unhideWhenUsed="1"/>
     <w:lsdException w:name="Unresolved Mention" w:semiHidden="1" w:unhideWhenUsed="1"/>
     <w:lsdException w:name="Smart Link" w:semiHidden="1" w:unhideWhenUsed="1"/>
-    <w:lsdException w:name="Smart Link Error" w:semiHidden="1" w:unhideWhenUsed="1"/>
   </w:latentStyles>
   <w:style w:type="paragraph" w:default="1" w:styleId="Normal">
     <w:name w:val="Normal"/>
@@ -4591,7 +4303,7 @@
 </file>
 
 <file path=customXml/itemProps1.xml><?xml version="1.0" encoding="utf-8"?>
-<ds:datastoreItem xmlns:ds="http://schemas.openxmlformats.org/officeDocument/2006/customXml" ds:itemID="{E8F8BE57-603B-4240-8DBA-62BADD3D6614}">
+<ds:datastoreItem xmlns:ds="http://schemas.openxmlformats.org/officeDocument/2006/customXml" ds:itemID="{71AA61DF-F797-4E70-9201-3EED25C23090}">
   <ds:schemaRefs>
     <ds:schemaRef ds:uri="http://schemas.openxmlformats.org/officeDocument/2006/bibliography"/>
   </ds:schemaRefs>

</xml_diff>